<commit_message>
new certificate was installed on server .19
</commit_message>
<xml_diff>
--- a/Auxiliary Files/Certificates/Certificates.docx
+++ b/Auxiliary Files/Certificates/Certificates.docx
@@ -1,6 +1,6 @@
 
 <file path=word/document.xml><?xml version="1.0" encoding="utf-8"?>
-<w:document xmlns:wpc="http://schemas.microsoft.com/office/word/2010/wordprocessingCanvas" xmlns:cx="http://schemas.microsoft.com/office/drawing/2014/chartex" xmlns:cx1="http://schemas.microsoft.com/office/drawing/2015/9/8/chartex" xmlns:cx2="http://schemas.microsoft.com/office/drawing/2015/10/21/chartex" xmlns:cx3="http://schemas.microsoft.com/office/drawing/2016/5/9/chartex" xmlns:cx4="http://schemas.microsoft.com/office/drawing/2016/5/10/chartex" xmlns:cx5="http://schemas.microsoft.com/office/drawing/2016/5/11/chartex" xmlns:cx6="http://schemas.microsoft.com/office/drawing/2016/5/12/chartex" xmlns:cx7="http://schemas.microsoft.com/office/drawing/2016/5/13/chartex" xmlns:cx8="http://schemas.microsoft.com/office/drawing/2016/5/14/chartex" xmlns:mc="http://schemas.openxmlformats.org/markup-compatibility/2006" xmlns:aink="http://schemas.microsoft.com/office/drawing/2016/ink" xmlns:am3d="http://schemas.microsoft.com/office/drawing/2017/model3d" xmlns:o="urn:schemas-microsoft-com:office:office" xmlns:r="http://schemas.openxmlformats.org/officeDocument/2006/relationships" xmlns:m="http://schemas.openxmlformats.org/officeDocument/2006/math" xmlns:v="urn:schemas-microsoft-com:vml" xmlns:wp14="http://schemas.microsoft.com/office/word/2010/wordprocessingDrawing" xmlns:wp="http://schemas.openxmlformats.org/drawingml/2006/wordprocessingDrawing" xmlns:w10="urn:schemas-microsoft-com:office:word" xmlns:w="http://schemas.openxmlformats.org/wordprocessingml/2006/main" xmlns:w14="http://schemas.microsoft.com/office/word/2010/wordml" xmlns:w15="http://schemas.microsoft.com/office/word/2012/wordml" xmlns:w16cid="http://schemas.microsoft.com/office/word/2016/wordml/cid" xmlns:w16se="http://schemas.microsoft.com/office/word/2015/wordml/symex" xmlns:wpg="http://schemas.microsoft.com/office/word/2010/wordprocessingGroup" xmlns:wpi="http://schemas.microsoft.com/office/word/2010/wordprocessingInk" xmlns:wne="http://schemas.microsoft.com/office/word/2006/wordml" xmlns:wps="http://schemas.microsoft.com/office/word/2010/wordprocessingShape" mc:Ignorable="w14 w15 w16se w16cid wp14">
+<w:document xmlns:wpc="http://schemas.microsoft.com/office/word/2010/wordprocessingCanvas" xmlns:cx="http://schemas.microsoft.com/office/drawing/2014/chartex" xmlns:cx1="http://schemas.microsoft.com/office/drawing/2015/9/8/chartex" xmlns:cx2="http://schemas.microsoft.com/office/drawing/2015/10/21/chartex" xmlns:cx3="http://schemas.microsoft.com/office/drawing/2016/5/9/chartex" xmlns:cx4="http://schemas.microsoft.com/office/drawing/2016/5/10/chartex" xmlns:cx5="http://schemas.microsoft.com/office/drawing/2016/5/11/chartex" xmlns:cx6="http://schemas.microsoft.com/office/drawing/2016/5/12/chartex" xmlns:cx7="http://schemas.microsoft.com/office/drawing/2016/5/13/chartex" xmlns:cx8="http://schemas.microsoft.com/office/drawing/2016/5/14/chartex" xmlns:mc="http://schemas.openxmlformats.org/markup-compatibility/2006" xmlns:aink="http://schemas.microsoft.com/office/drawing/2016/ink" xmlns:am3d="http://schemas.microsoft.com/office/drawing/2017/model3d" xmlns:o="urn:schemas-microsoft-com:office:office" xmlns:r="http://schemas.openxmlformats.org/officeDocument/2006/relationships" xmlns:m="http://schemas.openxmlformats.org/officeDocument/2006/math" xmlns:v="urn:schemas-microsoft-com:vml" xmlns:wp14="http://schemas.microsoft.com/office/word/2010/wordprocessingDrawing" xmlns:wp="http://schemas.openxmlformats.org/drawingml/2006/wordprocessingDrawing" xmlns:w10="urn:schemas-microsoft-com:office:word" xmlns:w="http://schemas.openxmlformats.org/wordprocessingml/2006/main" xmlns:w14="http://schemas.microsoft.com/office/word/2010/wordml" xmlns:w15="http://schemas.microsoft.com/office/word/2012/wordml" xmlns:w16cex="http://schemas.microsoft.com/office/word/2018/wordml/cex" xmlns:w16cid="http://schemas.microsoft.com/office/word/2016/wordml/cid" xmlns:w16="http://schemas.microsoft.com/office/word/2018/wordml" xmlns:w16se="http://schemas.microsoft.com/office/word/2015/wordml/symex" xmlns:wpg="http://schemas.microsoft.com/office/word/2010/wordprocessingGroup" xmlns:wpi="http://schemas.microsoft.com/office/word/2010/wordprocessingInk" xmlns:wne="http://schemas.microsoft.com/office/word/2006/wordml" xmlns:wps="http://schemas.microsoft.com/office/word/2010/wordprocessingShape" mc:Ignorable="w14 w15 w16se w16cid w16 w16cex wp14">
   <w:body>
     <w:p>
       <w:pPr>
@@ -1205,39 +1205,7 @@
             <w:rFonts w:ascii="Times New Roman" w:eastAsia="Times New Roman" w:hAnsi="Times New Roman" w:cs="Times New Roman"/>
             <w:lang w:eastAsia="ru-RU"/>
           </w:rPr>
-          <w:t>http://slproweb.com/prod</w:t>
-        </w:r>
-        <w:r>
-          <w:rPr>
-            <w:rStyle w:val="Hyperlink"/>
-            <w:rFonts w:ascii="Times New Roman" w:eastAsia="Times New Roman" w:hAnsi="Times New Roman" w:cs="Times New Roman"/>
-            <w:lang w:eastAsia="ru-RU"/>
-          </w:rPr>
-          <w:t>u</w:t>
-        </w:r>
-        <w:r>
-          <w:rPr>
-            <w:rStyle w:val="Hyperlink"/>
-            <w:rFonts w:ascii="Times New Roman" w:eastAsia="Times New Roman" w:hAnsi="Times New Roman" w:cs="Times New Roman"/>
-            <w:lang w:eastAsia="ru-RU"/>
-          </w:rPr>
-          <w:t>cts/Win</w:t>
-        </w:r>
-        <w:r>
-          <w:rPr>
-            <w:rStyle w:val="Hyperlink"/>
-            <w:rFonts w:ascii="Times New Roman" w:eastAsia="Times New Roman" w:hAnsi="Times New Roman" w:cs="Times New Roman"/>
-            <w:lang w:eastAsia="ru-RU"/>
-          </w:rPr>
-          <w:t>64</w:t>
-        </w:r>
-        <w:r>
-          <w:rPr>
-            <w:rStyle w:val="Hyperlink"/>
-            <w:rFonts w:ascii="Times New Roman" w:eastAsia="Times New Roman" w:hAnsi="Times New Roman" w:cs="Times New Roman"/>
-            <w:lang w:eastAsia="ru-RU"/>
-          </w:rPr>
-          <w:t>OpenSSL.html</w:t>
+          <w:t>http://slproweb.com/products/Win64OpenSSL.html</w:t>
         </w:r>
       </w:hyperlink>
     </w:p>
@@ -1831,15 +1799,7 @@
           <w:color w:val="000000"/>
           <w:lang w:eastAsia="ru-RU"/>
         </w:rPr>
-        <w:t>Из этого ключа с</w:t>
-      </w:r>
-      <w:r>
-        <w:rPr>
-          <w:rFonts w:ascii="Times New Roman" w:eastAsia="Times New Roman" w:hAnsi="Times New Roman" w:cs="Times New Roman"/>
-          <w:color w:val="000000"/>
-          <w:lang w:eastAsia="ru-RU"/>
-        </w:rPr>
-        <w:t xml:space="preserve">оздаем </w:t>
+        <w:t xml:space="preserve">Из этого ключа создаем </w:t>
       </w:r>
       <w:r>
         <w:rPr>
@@ -2078,8 +2038,6 @@
         </w:rPr>
         <w:t>State or Province Name (full name) [Some-State]:</w:t>
       </w:r>
-      <w:bookmarkStart w:id="0" w:name="_GoBack"/>
-      <w:bookmarkEnd w:id="0"/>
     </w:p>
     <w:p>
       <w:pPr>
@@ -2356,19 +2314,7 @@
           <w:szCs w:val="28"/>
           <w:lang w:eastAsia="ru-RU"/>
         </w:rPr>
-        <w:t>Создание сертификата</w:t>
-      </w:r>
-      <w:r>
-        <w:rPr>
-          <w:rFonts w:ascii="Times New Roman" w:eastAsia="Times New Roman" w:hAnsi="Times New Roman" w:cs="Times New Roman"/>
-          <w:b/>
-          <w:bCs/>
-          <w:color w:val="000000"/>
-          <w:sz w:val="28"/>
-          <w:szCs w:val="28"/>
-          <w:lang w:eastAsia="ru-RU"/>
-        </w:rPr>
-        <w:t xml:space="preserve"> для </w:t>
+        <w:t xml:space="preserve">Создание сертификата для </w:t>
       </w:r>
       <w:r>
         <w:rPr>
@@ -3571,7 +3517,7 @@
         <w:rPr>
           <w:rFonts w:ascii="Times New Roman" w:eastAsia="Times New Roman" w:hAnsi="Times New Roman" w:cs="Times New Roman"/>
           <w:color w:val="FF0000"/>
-          <w:lang w:val="en-US" w:eastAsia="ru-RU"/>
+          <w:lang w:eastAsia="ru-RU"/>
         </w:rPr>
       </w:pPr>
     </w:p>
@@ -3768,7 +3714,7 @@
           <w:color w:val="FF0000"/>
           <w:sz w:val="24"/>
           <w:szCs w:val="24"/>
-          <w:lang w:eastAsia="ru-RU"/>
+          <w:lang w:val="en-US" w:eastAsia="ru-RU"/>
         </w:rPr>
       </w:pPr>
       <w:r>
@@ -3791,7 +3737,7 @@
         <w:rPr>
           <w:rFonts w:ascii="Times New Roman" w:eastAsia="Times New Roman" w:hAnsi="Times New Roman" w:cs="Times New Roman"/>
           <w:color w:val="FF0000"/>
-          <w:lang w:eastAsia="ru-RU"/>
+          <w:lang w:val="en-US" w:eastAsia="ru-RU"/>
         </w:rPr>
         <w:t xml:space="preserve"> </w:t>
       </w:r>
@@ -3807,11 +3753,10 @@
         <w:rPr>
           <w:rFonts w:ascii="Times New Roman" w:eastAsia="Times New Roman" w:hAnsi="Times New Roman" w:cs="Times New Roman"/>
           <w:color w:val="FF0000"/>
-          <w:lang w:eastAsia="ru-RU"/>
+          <w:lang w:val="en-US" w:eastAsia="ru-RU"/>
         </w:rPr>
         <w:t xml:space="preserve">: </w:t>
       </w:r>
-      <w:proofErr w:type="spellStart"/>
       <w:r>
         <w:rPr>
           <w:rFonts w:ascii="Times New Roman" w:eastAsia="Times New Roman" w:hAnsi="Times New Roman" w:cs="Times New Roman"/>
@@ -3822,18 +3767,16 @@
         </w:rPr>
         <w:t>AchallengePassw</w:t>
       </w:r>
-      <w:proofErr w:type="spellEnd"/>
-      <w:r>
-        <w:rPr>
-          <w:rFonts w:ascii="Times New Roman" w:eastAsia="Times New Roman" w:hAnsi="Times New Roman" w:cs="Times New Roman"/>
-          <w:color w:val="FF0000"/>
-          <w:sz w:val="24"/>
-          <w:szCs w:val="24"/>
-          <w:lang w:eastAsia="ru-RU"/>
+      <w:r>
+        <w:rPr>
+          <w:rFonts w:ascii="Times New Roman" w:eastAsia="Times New Roman" w:hAnsi="Times New Roman" w:cs="Times New Roman"/>
+          <w:color w:val="FF0000"/>
+          <w:sz w:val="24"/>
+          <w:szCs w:val="24"/>
+          <w:lang w:val="en-US" w:eastAsia="ru-RU"/>
         </w:rPr>
         <w:t>0</w:t>
       </w:r>
-      <w:proofErr w:type="spellStart"/>
       <w:r>
         <w:rPr>
           <w:rFonts w:ascii="Times New Roman" w:eastAsia="Times New Roman" w:hAnsi="Times New Roman" w:cs="Times New Roman"/>
@@ -3844,14 +3787,13 @@
         </w:rPr>
         <w:t>rd</w:t>
       </w:r>
-      <w:proofErr w:type="spellEnd"/>
-      <w:r>
-        <w:rPr>
-          <w:rFonts w:ascii="Times New Roman" w:eastAsia="Times New Roman" w:hAnsi="Times New Roman" w:cs="Times New Roman"/>
-          <w:color w:val="FF0000"/>
-          <w:sz w:val="24"/>
-          <w:szCs w:val="24"/>
-          <w:lang w:eastAsia="ru-RU"/>
+      <w:r>
+        <w:rPr>
+          <w:rFonts w:ascii="Times New Roman" w:eastAsia="Times New Roman" w:hAnsi="Times New Roman" w:cs="Times New Roman"/>
+          <w:color w:val="FF0000"/>
+          <w:sz w:val="24"/>
+          <w:szCs w:val="24"/>
+          <w:lang w:val="en-US" w:eastAsia="ru-RU"/>
         </w:rPr>
         <w:t>!</w:t>
       </w:r>
@@ -3865,7 +3807,7 @@
           <w:color w:val="FF0000"/>
           <w:sz w:val="24"/>
           <w:szCs w:val="24"/>
-          <w:lang w:eastAsia="ru-RU"/>
+          <w:lang w:val="en-US" w:eastAsia="ru-RU"/>
         </w:rPr>
       </w:pPr>
     </w:p>
@@ -3876,7 +3818,7 @@
         <w:rPr>
           <w:rFonts w:ascii="Times New Roman" w:eastAsia="Times New Roman" w:hAnsi="Times New Roman" w:cs="Times New Roman"/>
           <w:color w:val="FF0000"/>
-          <w:lang w:eastAsia="ru-RU"/>
+          <w:lang w:val="en-US" w:eastAsia="ru-RU"/>
         </w:rPr>
       </w:pPr>
     </w:p>
@@ -3889,7 +3831,7 @@
           <w:color w:val="FF0000"/>
           <w:sz w:val="24"/>
           <w:szCs w:val="24"/>
-          <w:lang w:eastAsia="ru-RU"/>
+          <w:lang w:val="en-US" w:eastAsia="ru-RU"/>
         </w:rPr>
       </w:pPr>
     </w:p>
@@ -3965,7 +3907,7 @@
           <w:color w:val="FF0000"/>
           <w:sz w:val="24"/>
           <w:szCs w:val="24"/>
-          <w:lang w:eastAsia="ru-RU"/>
+          <w:lang w:val="en-US" w:eastAsia="ru-RU"/>
         </w:rPr>
       </w:pPr>
       <w:r>
@@ -4166,144 +4108,11 @@
     <w:p>
       <w:pPr>
         <w:spacing w:after="0" w:line="240" w:lineRule="auto"/>
-        <w:rPr>
-          <w:rFonts w:ascii="Times New Roman" w:eastAsia="Times New Roman" w:hAnsi="Times New Roman" w:cs="Times New Roman"/>
-          <w:sz w:val="24"/>
-          <w:szCs w:val="24"/>
-          <w:lang w:eastAsia="ru-RU"/>
-        </w:rPr>
-      </w:pPr>
-    </w:p>
-    <w:p>
-      <w:pPr>
-        <w:spacing w:after="0" w:line="240" w:lineRule="auto"/>
-        <w:rPr>
-          <w:rFonts w:ascii="Times New Roman" w:eastAsia="Times New Roman" w:hAnsi="Times New Roman" w:cs="Times New Roman"/>
-          <w:color w:val="FF0000"/>
-          <w:sz w:val="24"/>
-          <w:szCs w:val="24"/>
-          <w:lang w:eastAsia="ru-RU"/>
-        </w:rPr>
-      </w:pPr>
-      <w:r>
-        <w:rPr>
-          <w:rFonts w:ascii="Times New Roman" w:eastAsia="Times New Roman" w:hAnsi="Times New Roman" w:cs="Times New Roman"/>
-          <w:color w:val="FF0000"/>
-          <w:sz w:val="24"/>
-          <w:szCs w:val="24"/>
-          <w:lang w:eastAsia="ru-RU"/>
-        </w:rPr>
-        <w:t xml:space="preserve">На </w:t>
-      </w:r>
-      <w:r>
-        <w:rPr>
-          <w:rFonts w:ascii="Times New Roman" w:eastAsia="Times New Roman" w:hAnsi="Times New Roman" w:cs="Times New Roman"/>
-          <w:color w:val="FF0000"/>
-          <w:sz w:val="24"/>
-          <w:szCs w:val="24"/>
-          <w:lang w:val="en-US" w:eastAsia="ru-RU"/>
-        </w:rPr>
-        <w:t xml:space="preserve">IIS </w:t>
-      </w:r>
-      <w:r>
-        <w:rPr>
-          <w:rFonts w:ascii="Times New Roman" w:eastAsia="Times New Roman" w:hAnsi="Times New Roman" w:cs="Times New Roman"/>
-          <w:color w:val="FF0000"/>
-          <w:sz w:val="24"/>
-          <w:szCs w:val="24"/>
-          <w:lang w:eastAsia="ru-RU"/>
-        </w:rPr>
-        <w:t>сервере</w:t>
-      </w:r>
-    </w:p>
-    <w:p>
-      <w:pPr>
-        <w:spacing w:after="0" w:line="240" w:lineRule="auto"/>
-        <w:rPr>
-          <w:rFonts w:ascii="Times New Roman" w:eastAsia="Times New Roman" w:hAnsi="Times New Roman" w:cs="Times New Roman"/>
-          <w:color w:val="FF0000"/>
-          <w:sz w:val="24"/>
-          <w:szCs w:val="24"/>
-          <w:lang w:eastAsia="ru-RU"/>
-        </w:rPr>
-      </w:pPr>
-    </w:p>
-    <w:p>
-      <w:pPr>
-        <w:numPr>
-          <w:ilvl w:val="0"/>
-          <w:numId w:val="9"/>
-        </w:numPr>
-        <w:spacing w:after="0" w:line="240" w:lineRule="auto"/>
+        <w:ind w:left="720"/>
         <w:textAlignment w:val="baseline"/>
         <w:rPr>
           <w:rFonts w:ascii="Times New Roman" w:eastAsia="Times New Roman" w:hAnsi="Times New Roman" w:cs="Times New Roman"/>
           <w:color w:val="000000"/>
-          <w:lang w:eastAsia="ru-RU"/>
-        </w:rPr>
-      </w:pPr>
-      <w:r>
-        <w:rPr>
-          <w:rFonts w:ascii="Times New Roman" w:eastAsia="Times New Roman" w:hAnsi="Times New Roman" w:cs="Times New Roman"/>
-          <w:color w:val="000000"/>
-          <w:lang w:eastAsia="ru-RU"/>
-        </w:rPr>
-        <w:t>Открыть IIS. Server Sertificates.</w:t>
-      </w:r>
-    </w:p>
-    <w:p>
-      <w:pPr>
-        <w:numPr>
-          <w:ilvl w:val="0"/>
-          <w:numId w:val="10"/>
-        </w:numPr>
-        <w:spacing w:after="0" w:line="240" w:lineRule="auto"/>
-        <w:textAlignment w:val="baseline"/>
-        <w:rPr>
-          <w:rFonts w:ascii="Times New Roman" w:eastAsia="Times New Roman" w:hAnsi="Times New Roman" w:cs="Times New Roman"/>
-          <w:color w:val="000000"/>
-          <w:lang w:eastAsia="ru-RU"/>
-        </w:rPr>
-      </w:pPr>
-      <w:r>
-        <w:rPr>
-          <w:rFonts w:ascii="Times New Roman" w:eastAsia="Times New Roman" w:hAnsi="Times New Roman" w:cs="Times New Roman"/>
-          <w:color w:val="000000"/>
-          <w:lang w:eastAsia="ru-RU"/>
-        </w:rPr>
-        <w:t>Правой кнопкой Import.. Выбрать opx-fiberizer.pfx, ввести пароль, нажать ok.</w:t>
-      </w:r>
-    </w:p>
-    <w:p>
-      <w:pPr>
-        <w:numPr>
-          <w:ilvl w:val="0"/>
-          <w:numId w:val="11"/>
-        </w:numPr>
-        <w:spacing w:after="0" w:line="240" w:lineRule="auto"/>
-        <w:textAlignment w:val="baseline"/>
-        <w:rPr>
-          <w:rFonts w:ascii="Times New Roman" w:eastAsia="Times New Roman" w:hAnsi="Times New Roman" w:cs="Times New Roman"/>
-          <w:color w:val="000000"/>
-          <w:lang w:eastAsia="ru-RU"/>
-        </w:rPr>
-      </w:pPr>
-      <w:r>
-        <w:rPr>
-          <w:rFonts w:ascii="Times New Roman" w:eastAsia="Times New Roman" w:hAnsi="Times New Roman" w:cs="Times New Roman"/>
-          <w:color w:val="000000"/>
-          <w:lang w:eastAsia="ru-RU"/>
-        </w:rPr>
-        <w:t>Использовать новый opx-fiberizer сертификат для api и cloud сайтов.</w:t>
-      </w:r>
-    </w:p>
-    <w:p>
-      <w:pPr>
-        <w:spacing w:after="0" w:line="240" w:lineRule="auto"/>
-        <w:rPr>
-          <w:rFonts w:ascii="Times New Roman" w:eastAsia="Times New Roman" w:hAnsi="Times New Roman" w:cs="Times New Roman"/>
-          <w:sz w:val="24"/>
-          <w:szCs w:val="24"/>
           <w:lang w:eastAsia="ru-RU"/>
         </w:rPr>
       </w:pPr>
@@ -4328,7 +4137,7 @@
           <w:lang w:eastAsia="ru-RU"/>
         </w:rPr>
         <w:drawing>
-          <wp:inline distT="0" distB="0" distL="0" distR="0" wp14:anchorId="4D67F70E" wp14:editId="287DA4DC">
+          <wp:inline distT="0" distB="0" distL="0" distR="0" wp14:anchorId="11349CBD" wp14:editId="2A6DAD7E">
             <wp:extent cx="5179060" cy="4235450"/>
             <wp:effectExtent l="0" t="0" r="2540" b="0"/>
             <wp:docPr id="4" name="Picture 4" descr="https://lh3.googleusercontent.com/j6opSo-tpZAV1CE4qsiRtvLi6h7RqVpUU8TPv7h9QWAemIiLTXyHlGdqW8U0yegWx1cd-_HNu30QCEKBSCX--lpKqwJxQEVmJRc3c4-OXReOECSgKrt0oHzjeQUX_3eTxMP3o10"/>
@@ -4376,6 +4185,163 @@
           </wp:inline>
         </w:drawing>
       </w:r>
+    </w:p>
+    <w:p>
+      <w:pPr>
+        <w:spacing w:after="0" w:line="240" w:lineRule="auto"/>
+        <w:rPr>
+          <w:rFonts w:ascii="Times New Roman" w:eastAsia="Times New Roman" w:hAnsi="Times New Roman" w:cs="Times New Roman"/>
+          <w:color w:val="FF0000"/>
+          <w:sz w:val="24"/>
+          <w:szCs w:val="24"/>
+          <w:lang w:eastAsia="ru-RU"/>
+        </w:rPr>
+      </w:pPr>
+    </w:p>
+    <w:p>
+      <w:pPr>
+        <w:spacing w:after="0" w:line="240" w:lineRule="auto"/>
+        <w:rPr>
+          <w:rFonts w:ascii="Times New Roman" w:eastAsia="Times New Roman" w:hAnsi="Times New Roman" w:cs="Times New Roman"/>
+          <w:color w:val="FF0000"/>
+          <w:sz w:val="24"/>
+          <w:szCs w:val="24"/>
+          <w:lang w:eastAsia="ru-RU"/>
+        </w:rPr>
+      </w:pPr>
+      <w:r>
+        <w:rPr>
+          <w:rFonts w:ascii="Times New Roman" w:eastAsia="Times New Roman" w:hAnsi="Times New Roman" w:cs="Times New Roman"/>
+          <w:color w:val="FF0000"/>
+          <w:sz w:val="24"/>
+          <w:szCs w:val="24"/>
+          <w:lang w:eastAsia="ru-RU"/>
+        </w:rPr>
+        <w:t xml:space="preserve">На </w:t>
+      </w:r>
+      <w:r>
+        <w:rPr>
+          <w:rFonts w:ascii="Times New Roman" w:eastAsia="Times New Roman" w:hAnsi="Times New Roman" w:cs="Times New Roman"/>
+          <w:color w:val="FF0000"/>
+          <w:sz w:val="24"/>
+          <w:szCs w:val="24"/>
+          <w:lang w:val="en-US" w:eastAsia="ru-RU"/>
+        </w:rPr>
+        <w:t xml:space="preserve">IIS </w:t>
+      </w:r>
+      <w:r>
+        <w:rPr>
+          <w:rFonts w:ascii="Times New Roman" w:eastAsia="Times New Roman" w:hAnsi="Times New Roman" w:cs="Times New Roman"/>
+          <w:color w:val="FF0000"/>
+          <w:sz w:val="24"/>
+          <w:szCs w:val="24"/>
+          <w:lang w:eastAsia="ru-RU"/>
+        </w:rPr>
+        <w:t>сервере</w:t>
+      </w:r>
+    </w:p>
+    <w:p>
+      <w:pPr>
+        <w:spacing w:after="0" w:line="240" w:lineRule="auto"/>
+        <w:rPr>
+          <w:rFonts w:ascii="Times New Roman" w:eastAsia="Times New Roman" w:hAnsi="Times New Roman" w:cs="Times New Roman"/>
+          <w:color w:val="FF0000"/>
+          <w:sz w:val="24"/>
+          <w:szCs w:val="24"/>
+          <w:lang w:eastAsia="ru-RU"/>
+        </w:rPr>
+      </w:pPr>
+    </w:p>
+    <w:p>
+      <w:pPr>
+        <w:numPr>
+          <w:ilvl w:val="0"/>
+          <w:numId w:val="9"/>
+        </w:numPr>
+        <w:spacing w:after="0" w:line="240" w:lineRule="auto"/>
+        <w:textAlignment w:val="baseline"/>
+        <w:rPr>
+          <w:rFonts w:ascii="Times New Roman" w:eastAsia="Times New Roman" w:hAnsi="Times New Roman" w:cs="Times New Roman"/>
+          <w:color w:val="000000"/>
+          <w:lang w:eastAsia="ru-RU"/>
+        </w:rPr>
+      </w:pPr>
+      <w:r>
+        <w:rPr>
+          <w:rFonts w:ascii="Times New Roman" w:eastAsia="Times New Roman" w:hAnsi="Times New Roman" w:cs="Times New Roman"/>
+          <w:color w:val="000000"/>
+          <w:lang w:eastAsia="ru-RU"/>
+        </w:rPr>
+        <w:t>Открыть IIS. Server Sertificates.</w:t>
+      </w:r>
+    </w:p>
+    <w:p>
+      <w:pPr>
+        <w:numPr>
+          <w:ilvl w:val="0"/>
+          <w:numId w:val="10"/>
+        </w:numPr>
+        <w:spacing w:after="0" w:line="240" w:lineRule="auto"/>
+        <w:textAlignment w:val="baseline"/>
+        <w:rPr>
+          <w:rFonts w:ascii="Times New Roman" w:eastAsia="Times New Roman" w:hAnsi="Times New Roman" w:cs="Times New Roman"/>
+          <w:color w:val="000000"/>
+          <w:lang w:eastAsia="ru-RU"/>
+        </w:rPr>
+      </w:pPr>
+      <w:r>
+        <w:rPr>
+          <w:rFonts w:ascii="Times New Roman" w:eastAsia="Times New Roman" w:hAnsi="Times New Roman" w:cs="Times New Roman"/>
+          <w:color w:val="000000"/>
+          <w:lang w:eastAsia="ru-RU"/>
+        </w:rPr>
+        <w:t>Правой кнопкой Import.. Выбрать opx-fiberizer.pfx, ввести пароль, нажать ok.</w:t>
+      </w:r>
+    </w:p>
+    <w:p>
+      <w:pPr>
+        <w:numPr>
+          <w:ilvl w:val="0"/>
+          <w:numId w:val="11"/>
+        </w:numPr>
+        <w:spacing w:after="0" w:line="240" w:lineRule="auto"/>
+        <w:textAlignment w:val="baseline"/>
+        <w:rPr>
+          <w:rFonts w:ascii="Times New Roman" w:eastAsia="Times New Roman" w:hAnsi="Times New Roman" w:cs="Times New Roman"/>
+          <w:color w:val="000000"/>
+          <w:lang w:eastAsia="ru-RU"/>
+        </w:rPr>
+      </w:pPr>
+      <w:r>
+        <w:rPr>
+          <w:rFonts w:ascii="Times New Roman" w:eastAsia="Times New Roman" w:hAnsi="Times New Roman" w:cs="Times New Roman"/>
+          <w:color w:val="000000"/>
+          <w:lang w:eastAsia="ru-RU"/>
+        </w:rPr>
+        <w:t>Использовать новый opx-fiberizer сертификат для api и cloud сайтов.</w:t>
+      </w:r>
+    </w:p>
+    <w:p>
+      <w:pPr>
+        <w:spacing w:after="0" w:line="240" w:lineRule="auto"/>
+        <w:rPr>
+          <w:rFonts w:ascii="Times New Roman" w:eastAsia="Times New Roman" w:hAnsi="Times New Roman" w:cs="Times New Roman"/>
+          <w:sz w:val="24"/>
+          <w:szCs w:val="24"/>
+          <w:lang w:eastAsia="ru-RU"/>
+        </w:rPr>
+      </w:pPr>
+    </w:p>
+    <w:p>
+      <w:pPr>
+        <w:spacing w:after="0" w:line="240" w:lineRule="auto"/>
+        <w:rPr>
+          <w:rFonts w:ascii="Times New Roman" w:eastAsia="Times New Roman" w:hAnsi="Times New Roman" w:cs="Times New Roman"/>
+          <w:sz w:val="24"/>
+          <w:szCs w:val="24"/>
+          <w:lang w:eastAsia="ru-RU"/>
+        </w:rPr>
+      </w:pPr>
     </w:p>
     <w:p>
       <w:pPr>
@@ -5556,7 +5522,7 @@
 </file>
 
 <file path=word/endnotes.xml><?xml version="1.0" encoding="utf-8"?>
-<w:endnotes xmlns:wpc="http://schemas.microsoft.com/office/word/2010/wordprocessingCanvas" xmlns:cx="http://schemas.microsoft.com/office/drawing/2014/chartex" xmlns:cx1="http://schemas.microsoft.com/office/drawing/2015/9/8/chartex" xmlns:cx2="http://schemas.microsoft.com/office/drawing/2015/10/21/chartex" xmlns:cx3="http://schemas.microsoft.com/office/drawing/2016/5/9/chartex" xmlns:cx4="http://schemas.microsoft.com/office/drawing/2016/5/10/chartex" xmlns:cx5="http://schemas.microsoft.com/office/drawing/2016/5/11/chartex" xmlns:cx6="http://schemas.microsoft.com/office/drawing/2016/5/12/chartex" xmlns:cx7="http://schemas.microsoft.com/office/drawing/2016/5/13/chartex" xmlns:cx8="http://schemas.microsoft.com/office/drawing/2016/5/14/chartex" xmlns:mc="http://schemas.openxmlformats.org/markup-compatibility/2006" xmlns:aink="http://schemas.microsoft.com/office/drawing/2016/ink" xmlns:am3d="http://schemas.microsoft.com/office/drawing/2017/model3d" xmlns:o="urn:schemas-microsoft-com:office:office" xmlns:r="http://schemas.openxmlformats.org/officeDocument/2006/relationships" xmlns:m="http://schemas.openxmlformats.org/officeDocument/2006/math" xmlns:v="urn:schemas-microsoft-com:vml" xmlns:wp14="http://schemas.microsoft.com/office/word/2010/wordprocessingDrawing" xmlns:wp="http://schemas.openxmlformats.org/drawingml/2006/wordprocessingDrawing" xmlns:w10="urn:schemas-microsoft-com:office:word" xmlns:w="http://schemas.openxmlformats.org/wordprocessingml/2006/main" xmlns:w14="http://schemas.microsoft.com/office/word/2010/wordml" xmlns:w15="http://schemas.microsoft.com/office/word/2012/wordml" xmlns:w16cid="http://schemas.microsoft.com/office/word/2016/wordml/cid" xmlns:w16se="http://schemas.microsoft.com/office/word/2015/wordml/symex" xmlns:wpg="http://schemas.microsoft.com/office/word/2010/wordprocessingGroup" xmlns:wpi="http://schemas.microsoft.com/office/word/2010/wordprocessingInk" xmlns:wne="http://schemas.microsoft.com/office/word/2006/wordml" xmlns:wps="http://schemas.microsoft.com/office/word/2010/wordprocessingShape" mc:Ignorable="w14 w15 w16se w16cid wp14">
+<w:endnotes xmlns:wpc="http://schemas.microsoft.com/office/word/2010/wordprocessingCanvas" xmlns:cx="http://schemas.microsoft.com/office/drawing/2014/chartex" xmlns:cx1="http://schemas.microsoft.com/office/drawing/2015/9/8/chartex" xmlns:cx2="http://schemas.microsoft.com/office/drawing/2015/10/21/chartex" xmlns:cx3="http://schemas.microsoft.com/office/drawing/2016/5/9/chartex" xmlns:cx4="http://schemas.microsoft.com/office/drawing/2016/5/10/chartex" xmlns:cx5="http://schemas.microsoft.com/office/drawing/2016/5/11/chartex" xmlns:cx6="http://schemas.microsoft.com/office/drawing/2016/5/12/chartex" xmlns:cx7="http://schemas.microsoft.com/office/drawing/2016/5/13/chartex" xmlns:cx8="http://schemas.microsoft.com/office/drawing/2016/5/14/chartex" xmlns:mc="http://schemas.openxmlformats.org/markup-compatibility/2006" xmlns:aink="http://schemas.microsoft.com/office/drawing/2016/ink" xmlns:am3d="http://schemas.microsoft.com/office/drawing/2017/model3d" xmlns:o="urn:schemas-microsoft-com:office:office" xmlns:r="http://schemas.openxmlformats.org/officeDocument/2006/relationships" xmlns:m="http://schemas.openxmlformats.org/officeDocument/2006/math" xmlns:v="urn:schemas-microsoft-com:vml" xmlns:wp14="http://schemas.microsoft.com/office/word/2010/wordprocessingDrawing" xmlns:wp="http://schemas.openxmlformats.org/drawingml/2006/wordprocessingDrawing" xmlns:w10="urn:schemas-microsoft-com:office:word" xmlns:w="http://schemas.openxmlformats.org/wordprocessingml/2006/main" xmlns:w14="http://schemas.microsoft.com/office/word/2010/wordml" xmlns:w15="http://schemas.microsoft.com/office/word/2012/wordml" xmlns:w16cex="http://schemas.microsoft.com/office/word/2018/wordml/cex" xmlns:w16cid="http://schemas.microsoft.com/office/word/2016/wordml/cid" xmlns:w16="http://schemas.microsoft.com/office/word/2018/wordml" xmlns:w16se="http://schemas.microsoft.com/office/word/2015/wordml/symex" xmlns:wpg="http://schemas.microsoft.com/office/word/2010/wordprocessingGroup" xmlns:wpi="http://schemas.microsoft.com/office/word/2010/wordprocessingInk" xmlns:wne="http://schemas.microsoft.com/office/word/2006/wordml" xmlns:wps="http://schemas.microsoft.com/office/word/2010/wordprocessingShape" mc:Ignorable="w14 w15 w16se w16cid w16 w16cex wp14">
   <w:endnote w:type="separator" w:id="-1">
     <w:p>
       <w:pPr>
@@ -5581,7 +5547,7 @@
 </file>
 
 <file path=word/footnotes.xml><?xml version="1.0" encoding="utf-8"?>
-<w:footnotes xmlns:wpc="http://schemas.microsoft.com/office/word/2010/wordprocessingCanvas" xmlns:cx="http://schemas.microsoft.com/office/drawing/2014/chartex" xmlns:cx1="http://schemas.microsoft.com/office/drawing/2015/9/8/chartex" xmlns:cx2="http://schemas.microsoft.com/office/drawing/2015/10/21/chartex" xmlns:cx3="http://schemas.microsoft.com/office/drawing/2016/5/9/chartex" xmlns:cx4="http://schemas.microsoft.com/office/drawing/2016/5/10/chartex" xmlns:cx5="http://schemas.microsoft.com/office/drawing/2016/5/11/chartex" xmlns:cx6="http://schemas.microsoft.com/office/drawing/2016/5/12/chartex" xmlns:cx7="http://schemas.microsoft.com/office/drawing/2016/5/13/chartex" xmlns:cx8="http://schemas.microsoft.com/office/drawing/2016/5/14/chartex" xmlns:mc="http://schemas.openxmlformats.org/markup-compatibility/2006" xmlns:aink="http://schemas.microsoft.com/office/drawing/2016/ink" xmlns:am3d="http://schemas.microsoft.com/office/drawing/2017/model3d" xmlns:o="urn:schemas-microsoft-com:office:office" xmlns:r="http://schemas.openxmlformats.org/officeDocument/2006/relationships" xmlns:m="http://schemas.openxmlformats.org/officeDocument/2006/math" xmlns:v="urn:schemas-microsoft-com:vml" xmlns:wp14="http://schemas.microsoft.com/office/word/2010/wordprocessingDrawing" xmlns:wp="http://schemas.openxmlformats.org/drawingml/2006/wordprocessingDrawing" xmlns:w10="urn:schemas-microsoft-com:office:word" xmlns:w="http://schemas.openxmlformats.org/wordprocessingml/2006/main" xmlns:w14="http://schemas.microsoft.com/office/word/2010/wordml" xmlns:w15="http://schemas.microsoft.com/office/word/2012/wordml" xmlns:w16cid="http://schemas.microsoft.com/office/word/2016/wordml/cid" xmlns:w16se="http://schemas.microsoft.com/office/word/2015/wordml/symex" xmlns:wpg="http://schemas.microsoft.com/office/word/2010/wordprocessingGroup" xmlns:wpi="http://schemas.microsoft.com/office/word/2010/wordprocessingInk" xmlns:wne="http://schemas.microsoft.com/office/word/2006/wordml" xmlns:wps="http://schemas.microsoft.com/office/word/2010/wordprocessingShape" mc:Ignorable="w14 w15 w16se w16cid wp14">
+<w:footnotes xmlns:wpc="http://schemas.microsoft.com/office/word/2010/wordprocessingCanvas" xmlns:cx="http://schemas.microsoft.com/office/drawing/2014/chartex" xmlns:cx1="http://schemas.microsoft.com/office/drawing/2015/9/8/chartex" xmlns:cx2="http://schemas.microsoft.com/office/drawing/2015/10/21/chartex" xmlns:cx3="http://schemas.microsoft.com/office/drawing/2016/5/9/chartex" xmlns:cx4="http://schemas.microsoft.com/office/drawing/2016/5/10/chartex" xmlns:cx5="http://schemas.microsoft.com/office/drawing/2016/5/11/chartex" xmlns:cx6="http://schemas.microsoft.com/office/drawing/2016/5/12/chartex" xmlns:cx7="http://schemas.microsoft.com/office/drawing/2016/5/13/chartex" xmlns:cx8="http://schemas.microsoft.com/office/drawing/2016/5/14/chartex" xmlns:mc="http://schemas.openxmlformats.org/markup-compatibility/2006" xmlns:aink="http://schemas.microsoft.com/office/drawing/2016/ink" xmlns:am3d="http://schemas.microsoft.com/office/drawing/2017/model3d" xmlns:o="urn:schemas-microsoft-com:office:office" xmlns:r="http://schemas.openxmlformats.org/officeDocument/2006/relationships" xmlns:m="http://schemas.openxmlformats.org/officeDocument/2006/math" xmlns:v="urn:schemas-microsoft-com:vml" xmlns:wp14="http://schemas.microsoft.com/office/word/2010/wordprocessingDrawing" xmlns:wp="http://schemas.openxmlformats.org/drawingml/2006/wordprocessingDrawing" xmlns:w10="urn:schemas-microsoft-com:office:word" xmlns:w="http://schemas.openxmlformats.org/wordprocessingml/2006/main" xmlns:w14="http://schemas.microsoft.com/office/word/2010/wordml" xmlns:w15="http://schemas.microsoft.com/office/word/2012/wordml" xmlns:w16cex="http://schemas.microsoft.com/office/word/2018/wordml/cex" xmlns:w16cid="http://schemas.microsoft.com/office/word/2016/wordml/cid" xmlns:w16="http://schemas.microsoft.com/office/word/2018/wordml" xmlns:w16se="http://schemas.microsoft.com/office/word/2015/wordml/symex" xmlns:wpg="http://schemas.microsoft.com/office/word/2010/wordprocessingGroup" xmlns:wpi="http://schemas.microsoft.com/office/word/2010/wordprocessingInk" xmlns:wne="http://schemas.microsoft.com/office/word/2006/wordml" xmlns:wps="http://schemas.microsoft.com/office/word/2010/wordprocessingShape" mc:Ignorable="w14 w15 w16se w16cid w16 w16cex wp14">
   <w:footnote w:type="separator" w:id="-1">
     <w:p>
       <w:pPr>
@@ -5606,7 +5572,7 @@
 </file>
 
 <file path=word/numbering.xml><?xml version="1.0" encoding="utf-8"?>
-<w:numbering xmlns:wpc="http://schemas.microsoft.com/office/word/2010/wordprocessingCanvas" xmlns:cx="http://schemas.microsoft.com/office/drawing/2014/chartex" xmlns:cx1="http://schemas.microsoft.com/office/drawing/2015/9/8/chartex" xmlns:cx2="http://schemas.microsoft.com/office/drawing/2015/10/21/chartex" xmlns:cx3="http://schemas.microsoft.com/office/drawing/2016/5/9/chartex" xmlns:cx4="http://schemas.microsoft.com/office/drawing/2016/5/10/chartex" xmlns:cx5="http://schemas.microsoft.com/office/drawing/2016/5/11/chartex" xmlns:cx6="http://schemas.microsoft.com/office/drawing/2016/5/12/chartex" xmlns:cx7="http://schemas.microsoft.com/office/drawing/2016/5/13/chartex" xmlns:cx8="http://schemas.microsoft.com/office/drawing/2016/5/14/chartex" xmlns:mc="http://schemas.openxmlformats.org/markup-compatibility/2006" xmlns:aink="http://schemas.microsoft.com/office/drawing/2016/ink" xmlns:am3d="http://schemas.microsoft.com/office/drawing/2017/model3d" xmlns:o="urn:schemas-microsoft-com:office:office" xmlns:r="http://schemas.openxmlformats.org/officeDocument/2006/relationships" xmlns:m="http://schemas.openxmlformats.org/officeDocument/2006/math" xmlns:v="urn:schemas-microsoft-com:vml" xmlns:wp14="http://schemas.microsoft.com/office/word/2010/wordprocessingDrawing" xmlns:wp="http://schemas.openxmlformats.org/drawingml/2006/wordprocessingDrawing" xmlns:w10="urn:schemas-microsoft-com:office:word" xmlns:w="http://schemas.openxmlformats.org/wordprocessingml/2006/main" xmlns:w14="http://schemas.microsoft.com/office/word/2010/wordml" xmlns:w15="http://schemas.microsoft.com/office/word/2012/wordml" xmlns:w16cid="http://schemas.microsoft.com/office/word/2016/wordml/cid" xmlns:w16se="http://schemas.microsoft.com/office/word/2015/wordml/symex" xmlns:wpg="http://schemas.microsoft.com/office/word/2010/wordprocessingGroup" xmlns:wpi="http://schemas.microsoft.com/office/word/2010/wordprocessingInk" xmlns:wne="http://schemas.microsoft.com/office/word/2006/wordml" xmlns:wps="http://schemas.microsoft.com/office/word/2010/wordprocessingShape" mc:Ignorable="w14 w15 w16se w16cid wp14">
+<w:numbering xmlns:wpc="http://schemas.microsoft.com/office/word/2010/wordprocessingCanvas" xmlns:cx="http://schemas.microsoft.com/office/drawing/2014/chartex" xmlns:cx1="http://schemas.microsoft.com/office/drawing/2015/9/8/chartex" xmlns:cx2="http://schemas.microsoft.com/office/drawing/2015/10/21/chartex" xmlns:cx3="http://schemas.microsoft.com/office/drawing/2016/5/9/chartex" xmlns:cx4="http://schemas.microsoft.com/office/drawing/2016/5/10/chartex" xmlns:cx5="http://schemas.microsoft.com/office/drawing/2016/5/11/chartex" xmlns:cx6="http://schemas.microsoft.com/office/drawing/2016/5/12/chartex" xmlns:cx7="http://schemas.microsoft.com/office/drawing/2016/5/13/chartex" xmlns:cx8="http://schemas.microsoft.com/office/drawing/2016/5/14/chartex" xmlns:mc="http://schemas.openxmlformats.org/markup-compatibility/2006" xmlns:aink="http://schemas.microsoft.com/office/drawing/2016/ink" xmlns:am3d="http://schemas.microsoft.com/office/drawing/2017/model3d" xmlns:o="urn:schemas-microsoft-com:office:office" xmlns:r="http://schemas.openxmlformats.org/officeDocument/2006/relationships" xmlns:m="http://schemas.openxmlformats.org/officeDocument/2006/math" xmlns:v="urn:schemas-microsoft-com:vml" xmlns:wp14="http://schemas.microsoft.com/office/word/2010/wordprocessingDrawing" xmlns:wp="http://schemas.openxmlformats.org/drawingml/2006/wordprocessingDrawing" xmlns:w10="urn:schemas-microsoft-com:office:word" xmlns:w="http://schemas.openxmlformats.org/wordprocessingml/2006/main" xmlns:w14="http://schemas.microsoft.com/office/word/2010/wordml" xmlns:w15="http://schemas.microsoft.com/office/word/2012/wordml" xmlns:w16cex="http://schemas.microsoft.com/office/word/2018/wordml/cex" xmlns:w16cid="http://schemas.microsoft.com/office/word/2016/wordml/cid" xmlns:w16="http://schemas.microsoft.com/office/word/2018/wordml" xmlns:w16se="http://schemas.microsoft.com/office/word/2015/wordml/symex" xmlns:wpg="http://schemas.microsoft.com/office/word/2010/wordprocessingGroup" xmlns:wpi="http://schemas.microsoft.com/office/word/2010/wordprocessingInk" xmlns:wne="http://schemas.microsoft.com/office/word/2006/wordml" xmlns:wps="http://schemas.microsoft.com/office/word/2010/wordprocessingShape" mc:Ignorable="w14 w15 w16se w16cid w16 w16cex wp14">
   <w:abstractNum w:abstractNumId="0" w15:restartNumberingAfterBreak="0">
     <w:nsid w:val="042D6C03"/>
     <w:multiLevelType w:val="multilevel"/>
@@ -7467,7 +7433,7 @@
 </file>
 
 <file path=word/styles.xml><?xml version="1.0" encoding="utf-8"?>
-<w:styles xmlns:mc="http://schemas.openxmlformats.org/markup-compatibility/2006" xmlns:r="http://schemas.openxmlformats.org/officeDocument/2006/relationships" xmlns:w="http://schemas.openxmlformats.org/wordprocessingml/2006/main" xmlns:w14="http://schemas.microsoft.com/office/word/2010/wordml" xmlns:w15="http://schemas.microsoft.com/office/word/2012/wordml" xmlns:w16cid="http://schemas.microsoft.com/office/word/2016/wordml/cid" xmlns:w16se="http://schemas.microsoft.com/office/word/2015/wordml/symex" mc:Ignorable="w14 w15 w16se w16cid">
+<w:styles xmlns:mc="http://schemas.openxmlformats.org/markup-compatibility/2006" xmlns:r="http://schemas.openxmlformats.org/officeDocument/2006/relationships" xmlns:w="http://schemas.openxmlformats.org/wordprocessingml/2006/main" xmlns:w14="http://schemas.microsoft.com/office/word/2010/wordml" xmlns:w15="http://schemas.microsoft.com/office/word/2012/wordml" xmlns:w16cex="http://schemas.microsoft.com/office/word/2018/wordml/cex" xmlns:w16cid="http://schemas.microsoft.com/office/word/2016/wordml/cid" xmlns:w16="http://schemas.microsoft.com/office/word/2018/wordml" xmlns:w16se="http://schemas.microsoft.com/office/word/2015/wordml/symex" mc:Ignorable="w14 w15 w16se w16cid w16 w16cex">
   <w:docDefaults>
     <w:rPrDefault>
       <w:rPr>

</xml_diff>

<commit_message>
one LicenseDocs folder in git
</commit_message>
<xml_diff>
--- a/Auxiliary Files/Certificates/Certificates.docx
+++ b/Auxiliary Files/Certificates/Certificates.docx
@@ -1341,7 +1341,27 @@
           <w:color w:val="000000"/>
           <w:lang w:eastAsia="ru-RU"/>
         </w:rPr>
-        <w:t>c:/openssl-win32”</w:t>
+        <w:t>c:/openssl-win</w:t>
+      </w:r>
+      <w:r>
+        <w:rPr>
+          <w:rFonts w:ascii="Times New Roman" w:eastAsia="Times New Roman" w:hAnsi="Times New Roman" w:cs="Times New Roman"/>
+          <w:i/>
+          <w:iCs/>
+          <w:color w:val="000000"/>
+          <w:lang w:eastAsia="ru-RU"/>
+        </w:rPr>
+        <w:t>64</w:t>
+      </w:r>
+      <w:r>
+        <w:rPr>
+          <w:rFonts w:ascii="Times New Roman" w:eastAsia="Times New Roman" w:hAnsi="Times New Roman" w:cs="Times New Roman"/>
+          <w:i/>
+          <w:iCs/>
+          <w:color w:val="000000"/>
+          <w:lang w:eastAsia="ru-RU"/>
+        </w:rPr>
+        <w:t>”</w:t>
       </w:r>
       <w:r>
         <w:rPr>
@@ -1415,9 +1435,93 @@
           <w:color w:val="000000"/>
           <w:lang w:val="en-US" w:eastAsia="ru-RU"/>
         </w:rPr>
-        <w:t xml:space="preserve">“Copy </w:t>
-      </w:r>
-      <w:proofErr w:type="spellStart"/>
+        <w:t>“Copy openssl DLLs to”</w:t>
+      </w:r>
+      <w:r>
+        <w:rPr>
+          <w:rFonts w:ascii="Times New Roman" w:eastAsia="Times New Roman" w:hAnsi="Times New Roman" w:cs="Times New Roman"/>
+          <w:color w:val="000000"/>
+          <w:lang w:val="en-US" w:eastAsia="ru-RU"/>
+        </w:rPr>
+        <w:t xml:space="preserve"> </w:t>
+      </w:r>
+      <w:r>
+        <w:rPr>
+          <w:rFonts w:ascii="Times New Roman" w:eastAsia="Times New Roman" w:hAnsi="Times New Roman" w:cs="Times New Roman"/>
+          <w:i/>
+          <w:iCs/>
+          <w:color w:val="000000"/>
+          <w:lang w:val="en-US" w:eastAsia="ru-RU"/>
+        </w:rPr>
+        <w:t>“The OpenSSL binaries (/bin) directory”</w:t>
+      </w:r>
+      <w:r>
+        <w:rPr>
+          <w:rFonts w:ascii="Times New Roman" w:eastAsia="Times New Roman" w:hAnsi="Times New Roman" w:cs="Times New Roman"/>
+          <w:color w:val="000000"/>
+          <w:lang w:val="en-US" w:eastAsia="ru-RU"/>
+        </w:rPr>
+        <w:t xml:space="preserve"> </w:t>
+      </w:r>
+    </w:p>
+    <w:p>
+      <w:pPr>
+        <w:spacing w:after="0" w:line="240" w:lineRule="auto"/>
+        <w:textAlignment w:val="baseline"/>
+        <w:rPr>
+          <w:rFonts w:ascii="Times New Roman" w:eastAsia="Times New Roman" w:hAnsi="Times New Roman" w:cs="Times New Roman"/>
+          <w:color w:val="000000"/>
+          <w:lang w:val="en-US" w:eastAsia="ru-RU"/>
+        </w:rPr>
+      </w:pPr>
+    </w:p>
+    <w:p>
+      <w:pPr>
+        <w:spacing w:after="0" w:line="240" w:lineRule="auto"/>
+        <w:ind w:left="708"/>
+        <w:textAlignment w:val="baseline"/>
+        <w:rPr>
+          <w:rFonts w:ascii="Times New Roman" w:eastAsia="Times New Roman" w:hAnsi="Times New Roman" w:cs="Times New Roman"/>
+          <w:color w:val="000000"/>
+          <w:lang w:eastAsia="ru-RU"/>
+        </w:rPr>
+      </w:pPr>
+      <w:r>
+        <w:rPr>
+          <w:rFonts w:ascii="Times New Roman" w:eastAsia="Times New Roman" w:hAnsi="Times New Roman" w:cs="Times New Roman"/>
+          <w:color w:val="000000"/>
+          <w:lang w:eastAsia="ru-RU"/>
+        </w:rPr>
+        <w:t xml:space="preserve">Запускаем коммандную строку из </w:t>
+      </w:r>
+      <w:r>
+        <w:rPr>
+          <w:rFonts w:ascii="Times New Roman" w:eastAsia="Times New Roman" w:hAnsi="Times New Roman" w:cs="Times New Roman"/>
+          <w:color w:val="000000"/>
+          <w:lang w:eastAsia="ru-RU"/>
+        </w:rPr>
+        <w:t>“</w:t>
+      </w:r>
+      <w:r>
+        <w:rPr>
+          <w:rFonts w:ascii="Times New Roman" w:eastAsia="Times New Roman" w:hAnsi="Times New Roman" w:cs="Times New Roman"/>
+          <w:i/>
+          <w:iCs/>
+          <w:color w:val="000000"/>
+          <w:lang w:val="en-US" w:eastAsia="ru-RU"/>
+        </w:rPr>
+        <w:t>c</w:t>
+      </w:r>
+      <w:r>
+        <w:rPr>
+          <w:rFonts w:ascii="Times New Roman" w:eastAsia="Times New Roman" w:hAnsi="Times New Roman" w:cs="Times New Roman"/>
+          <w:i/>
+          <w:iCs/>
+          <w:color w:val="000000"/>
+          <w:lang w:eastAsia="ru-RU"/>
+        </w:rPr>
+        <w:t>:/</w:t>
+      </w:r>
       <w:r>
         <w:rPr>
           <w:rFonts w:ascii="Times New Roman" w:eastAsia="Times New Roman" w:hAnsi="Times New Roman" w:cs="Times New Roman"/>
@@ -1428,42 +1532,55 @@
         </w:rPr>
         <w:t>openssl</w:t>
       </w:r>
-      <w:proofErr w:type="spellEnd"/>
-      <w:r>
-        <w:rPr>
-          <w:rFonts w:ascii="Times New Roman" w:eastAsia="Times New Roman" w:hAnsi="Times New Roman" w:cs="Times New Roman"/>
-          <w:i/>
-          <w:iCs/>
-          <w:color w:val="000000"/>
-          <w:lang w:val="en-US" w:eastAsia="ru-RU"/>
-        </w:rPr>
-        <w:t xml:space="preserve"> DLLs to”</w:t>
-      </w:r>
-      <w:r>
-        <w:rPr>
-          <w:rFonts w:ascii="Times New Roman" w:eastAsia="Times New Roman" w:hAnsi="Times New Roman" w:cs="Times New Roman"/>
-          <w:color w:val="000000"/>
-          <w:lang w:val="en-US" w:eastAsia="ru-RU"/>
-        </w:rPr>
-        <w:t xml:space="preserve"> </w:t>
-      </w:r>
-      <w:r>
-        <w:rPr>
-          <w:rFonts w:ascii="Times New Roman" w:eastAsia="Times New Roman" w:hAnsi="Times New Roman" w:cs="Times New Roman"/>
-          <w:i/>
-          <w:iCs/>
-          <w:color w:val="000000"/>
-          <w:lang w:val="en-US" w:eastAsia="ru-RU"/>
-        </w:rPr>
-        <w:t>“The OpenSSL binaries (/bin) directory”</w:t>
-      </w:r>
-      <w:r>
-        <w:rPr>
-          <w:rFonts w:ascii="Times New Roman" w:eastAsia="Times New Roman" w:hAnsi="Times New Roman" w:cs="Times New Roman"/>
-          <w:color w:val="000000"/>
-          <w:lang w:val="en-US" w:eastAsia="ru-RU"/>
-        </w:rPr>
-        <w:t xml:space="preserve"> </w:t>
+      <w:r>
+        <w:rPr>
+          <w:rFonts w:ascii="Times New Roman" w:eastAsia="Times New Roman" w:hAnsi="Times New Roman" w:cs="Times New Roman"/>
+          <w:i/>
+          <w:iCs/>
+          <w:color w:val="000000"/>
+          <w:lang w:eastAsia="ru-RU"/>
+        </w:rPr>
+        <w:t>-</w:t>
+      </w:r>
+      <w:r>
+        <w:rPr>
+          <w:rFonts w:ascii="Times New Roman" w:eastAsia="Times New Roman" w:hAnsi="Times New Roman" w:cs="Times New Roman"/>
+          <w:i/>
+          <w:iCs/>
+          <w:color w:val="000000"/>
+          <w:lang w:val="en-US" w:eastAsia="ru-RU"/>
+        </w:rPr>
+        <w:t>win</w:t>
+      </w:r>
+      <w:r>
+        <w:rPr>
+          <w:rFonts w:ascii="Times New Roman" w:eastAsia="Times New Roman" w:hAnsi="Times New Roman" w:cs="Times New Roman"/>
+          <w:i/>
+          <w:iCs/>
+          <w:color w:val="000000"/>
+          <w:lang w:eastAsia="ru-RU"/>
+        </w:rPr>
+        <w:t>64/</w:t>
+      </w:r>
+      <w:r>
+        <w:rPr>
+          <w:rFonts w:ascii="Times New Roman" w:eastAsia="Times New Roman" w:hAnsi="Times New Roman" w:cs="Times New Roman"/>
+          <w:i/>
+          <w:iCs/>
+          <w:color w:val="000000"/>
+          <w:lang w:val="en-US" w:eastAsia="ru-RU"/>
+        </w:rPr>
+        <w:t>bin</w:t>
+      </w:r>
+      <w:r>
+        <w:rPr>
+          <w:rFonts w:ascii="Times New Roman" w:eastAsia="Times New Roman" w:hAnsi="Times New Roman" w:cs="Times New Roman"/>
+          <w:i/>
+          <w:iCs/>
+          <w:color w:val="000000"/>
+          <w:lang w:eastAsia="ru-RU"/>
+        </w:rPr>
+        <w:t>”</w:t>
       </w:r>
     </w:p>
     <w:p>
@@ -1473,18 +1590,7 @@
           <w:rFonts w:ascii="Times New Roman" w:eastAsia="Times New Roman" w:hAnsi="Times New Roman" w:cs="Times New Roman"/>
           <w:sz w:val="24"/>
           <w:szCs w:val="24"/>
-          <w:lang w:val="en-US" w:eastAsia="ru-RU"/>
-        </w:rPr>
-      </w:pPr>
-    </w:p>
-    <w:p>
-      <w:pPr>
-        <w:spacing w:after="0" w:line="240" w:lineRule="auto"/>
-        <w:rPr>
-          <w:rFonts w:ascii="Times New Roman" w:eastAsia="Times New Roman" w:hAnsi="Times New Roman" w:cs="Times New Roman"/>
-          <w:sz w:val="24"/>
-          <w:szCs w:val="24"/>
-          <w:lang w:val="en-US" w:eastAsia="ru-RU"/>
+          <w:lang w:eastAsia="ru-RU"/>
         </w:rPr>
       </w:pPr>
     </w:p>
@@ -1552,7 +1658,6 @@
           <w:rFonts w:ascii="Times New Roman" w:eastAsia="Times New Roman" w:hAnsi="Times New Roman" w:cs="Times New Roman"/>
           <w:b/>
           <w:bCs/>
-          <w:color w:val="000000"/>
           <w:sz w:val="28"/>
           <w:szCs w:val="28"/>
           <w:lang w:eastAsia="ru-RU"/>
@@ -1578,14 +1683,12 @@
         <w:textAlignment w:val="baseline"/>
         <w:rPr>
           <w:rFonts w:ascii="Times New Roman" w:eastAsia="Times New Roman" w:hAnsi="Times New Roman" w:cs="Times New Roman"/>
-          <w:color w:val="000000"/>
-          <w:lang w:eastAsia="ru-RU"/>
-        </w:rPr>
-      </w:pPr>
-      <w:r>
-        <w:rPr>
-          <w:rFonts w:ascii="Times New Roman" w:eastAsia="Times New Roman" w:hAnsi="Times New Roman" w:cs="Times New Roman"/>
-          <w:color w:val="000000"/>
+          <w:lang w:eastAsia="ru-RU"/>
+        </w:rPr>
+      </w:pPr>
+      <w:r>
+        <w:rPr>
+          <w:rFonts w:ascii="Times New Roman" w:eastAsia="Times New Roman" w:hAnsi="Times New Roman" w:cs="Times New Roman"/>
           <w:lang w:val="en-US" w:eastAsia="ru-RU"/>
         </w:rPr>
         <w:t>a</w:t>
@@ -1593,7 +1696,6 @@
       <w:r>
         <w:rPr>
           <w:rFonts w:ascii="Times New Roman" w:eastAsia="Times New Roman" w:hAnsi="Times New Roman" w:cs="Times New Roman"/>
-          <w:color w:val="000000"/>
           <w:lang w:eastAsia="ru-RU"/>
         </w:rPr>
         <w:t xml:space="preserve">.  </w:t>
@@ -1601,7 +1703,6 @@
       <w:r>
         <w:rPr>
           <w:rFonts w:ascii="Times New Roman" w:eastAsia="Times New Roman" w:hAnsi="Times New Roman" w:cs="Times New Roman"/>
-          <w:color w:val="000000"/>
           <w:lang w:eastAsia="ru-RU"/>
         </w:rPr>
         <w:t xml:space="preserve">Создаем приватный ключ для </w:t>
@@ -1612,7 +1713,6 @@
           <w:rFonts w:ascii="Times New Roman" w:eastAsia="Times New Roman" w:hAnsi="Times New Roman" w:cs="Times New Roman"/>
           <w:i/>
           <w:iCs/>
-          <w:color w:val="000000"/>
           <w:lang w:val="en-US" w:eastAsia="ru-RU"/>
         </w:rPr>
         <w:t>iit</w:t>
@@ -1623,7 +1723,6 @@
           <w:rFonts w:ascii="Times New Roman" w:eastAsia="Times New Roman" w:hAnsi="Times New Roman" w:cs="Times New Roman"/>
           <w:i/>
           <w:iCs/>
-          <w:color w:val="000000"/>
           <w:lang w:eastAsia="ru-RU"/>
         </w:rPr>
         <w:t>CA</w:t>
@@ -1635,21 +1734,72 @@
         <w:ind w:firstLine="720"/>
         <w:rPr>
           <w:rFonts w:ascii="Times New Roman" w:eastAsia="Times New Roman" w:hAnsi="Times New Roman" w:cs="Times New Roman"/>
+          <w:b/>
+          <w:bCs/>
+          <w:i/>
+          <w:iCs/>
+          <w:lang w:val="en-US" w:eastAsia="ru-RU"/>
+        </w:rPr>
+      </w:pPr>
+      <w:r>
+        <w:rPr>
+          <w:rFonts w:ascii="Times New Roman" w:eastAsia="Times New Roman" w:hAnsi="Times New Roman" w:cs="Times New Roman"/>
+          <w:b/>
+          <w:bCs/>
+          <w:i/>
+          <w:iCs/>
+          <w:lang w:val="en-US" w:eastAsia="ru-RU"/>
+        </w:rPr>
+        <w:t xml:space="preserve">openssl </w:t>
+      </w:r>
+      <w:proofErr w:type="spellStart"/>
+      <w:r>
+        <w:rPr>
+          <w:rFonts w:ascii="Times New Roman" w:eastAsia="Times New Roman" w:hAnsi="Times New Roman" w:cs="Times New Roman"/>
+          <w:b/>
+          <w:bCs/>
+          <w:i/>
+          <w:iCs/>
+          <w:lang w:val="en-US" w:eastAsia="ru-RU"/>
+        </w:rPr>
+        <w:t>genrsa</w:t>
+      </w:r>
+      <w:proofErr w:type="spellEnd"/>
+      <w:r>
+        <w:rPr>
+          <w:rFonts w:ascii="Times New Roman" w:eastAsia="Times New Roman" w:hAnsi="Times New Roman" w:cs="Times New Roman"/>
+          <w:b/>
+          <w:bCs/>
+          <w:i/>
+          <w:iCs/>
+          <w:lang w:val="en-US" w:eastAsia="ru-RU"/>
+        </w:rPr>
+        <w:t xml:space="preserve"> -out </w:t>
+      </w:r>
+      <w:proofErr w:type="spellStart"/>
+      <w:r>
+        <w:rPr>
+          <w:rFonts w:ascii="Times New Roman" w:eastAsia="Times New Roman" w:hAnsi="Times New Roman" w:cs="Times New Roman"/>
+          <w:b/>
+          <w:bCs/>
+          <w:i/>
+          <w:iCs/>
           <w:sz w:val="24"/>
           <w:szCs w:val="24"/>
           <w:lang w:val="en-US" w:eastAsia="ru-RU"/>
         </w:rPr>
-      </w:pPr>
-      <w:proofErr w:type="spellStart"/>
-      <w:r>
-        <w:rPr>
-          <w:rFonts w:ascii="Times New Roman" w:eastAsia="Times New Roman" w:hAnsi="Times New Roman" w:cs="Times New Roman"/>
-          <w:b/>
-          <w:bCs/>
-          <w:color w:val="000000"/>
-          <w:lang w:val="en-US" w:eastAsia="ru-RU"/>
-        </w:rPr>
-        <w:t>openssl</w:t>
+        <w:t>iitCA</w:t>
+      </w:r>
+      <w:r>
+        <w:rPr>
+          <w:rFonts w:ascii="Times New Roman" w:eastAsia="Times New Roman" w:hAnsi="Times New Roman" w:cs="Times New Roman"/>
+          <w:b/>
+          <w:bCs/>
+          <w:i/>
+          <w:iCs/>
+          <w:lang w:val="en-US" w:eastAsia="ru-RU"/>
+        </w:rPr>
+        <w:t>.key</w:t>
       </w:r>
       <w:proofErr w:type="spellEnd"/>
       <w:r>
@@ -1657,53 +1807,50 @@
           <w:rFonts w:ascii="Times New Roman" w:eastAsia="Times New Roman" w:hAnsi="Times New Roman" w:cs="Times New Roman"/>
           <w:b/>
           <w:bCs/>
-          <w:color w:val="000000"/>
-          <w:lang w:val="en-US" w:eastAsia="ru-RU"/>
-        </w:rPr>
-        <w:t xml:space="preserve"> </w:t>
-      </w:r>
-      <w:proofErr w:type="spellStart"/>
-      <w:r>
-        <w:rPr>
-          <w:rFonts w:ascii="Times New Roman" w:eastAsia="Times New Roman" w:hAnsi="Times New Roman" w:cs="Times New Roman"/>
-          <w:b/>
-          <w:bCs/>
-          <w:color w:val="000000"/>
-          <w:lang w:val="en-US" w:eastAsia="ru-RU"/>
-        </w:rPr>
-        <w:t>genrsa</w:t>
-      </w:r>
-      <w:proofErr w:type="spellEnd"/>
-      <w:r>
-        <w:rPr>
-          <w:rFonts w:ascii="Times New Roman" w:eastAsia="Times New Roman" w:hAnsi="Times New Roman" w:cs="Times New Roman"/>
-          <w:b/>
-          <w:bCs/>
-          <w:color w:val="000000"/>
-          <w:lang w:val="en-US" w:eastAsia="ru-RU"/>
-        </w:rPr>
-        <w:t xml:space="preserve"> -out </w:t>
-      </w:r>
-      <w:proofErr w:type="spellStart"/>
-      <w:r>
-        <w:rPr>
-          <w:rFonts w:ascii="Times New Roman" w:eastAsia="Times New Roman" w:hAnsi="Times New Roman" w:cs="Times New Roman"/>
-          <w:color w:val="FF0000"/>
+          <w:i/>
+          <w:iCs/>
+          <w:lang w:val="en-US" w:eastAsia="ru-RU"/>
+        </w:rPr>
+        <w:t xml:space="preserve"> 2048</w:t>
+      </w:r>
+    </w:p>
+    <w:p>
+      <w:pPr>
+        <w:spacing w:after="0" w:line="240" w:lineRule="auto"/>
+        <w:ind w:firstLine="720"/>
+        <w:rPr>
+          <w:rFonts w:ascii="Times New Roman" w:eastAsia="Times New Roman" w:hAnsi="Times New Roman" w:cs="Times New Roman"/>
+          <w:b/>
+          <w:bCs/>
+          <w:i/>
+          <w:iCs/>
           <w:sz w:val="24"/>
           <w:szCs w:val="24"/>
           <w:lang w:val="en-US" w:eastAsia="ru-RU"/>
         </w:rPr>
-        <w:t>iitCA</w:t>
-      </w:r>
-      <w:r>
-        <w:rPr>
-          <w:rFonts w:ascii="Times New Roman" w:eastAsia="Times New Roman" w:hAnsi="Times New Roman" w:cs="Times New Roman"/>
-          <w:b/>
-          <w:bCs/>
-          <w:color w:val="000000"/>
-          <w:lang w:val="en-US" w:eastAsia="ru-RU"/>
-        </w:rPr>
-        <w:t>.key</w:t>
+      </w:pPr>
+      <w:r>
+        <w:rPr>
+          <w:rFonts w:ascii="Times New Roman" w:eastAsia="Times New Roman" w:hAnsi="Times New Roman" w:cs="Times New Roman"/>
+          <w:b/>
+          <w:bCs/>
+          <w:i/>
+          <w:iCs/>
+          <w:lang w:val="en-US" w:eastAsia="ru-RU"/>
+        </w:rPr>
+        <w:t xml:space="preserve">openssl </w:t>
+      </w:r>
+      <w:proofErr w:type="spellStart"/>
+      <w:r>
+        <w:rPr>
+          <w:rFonts w:ascii="Times New Roman" w:eastAsia="Times New Roman" w:hAnsi="Times New Roman" w:cs="Times New Roman"/>
+          <w:b/>
+          <w:bCs/>
+          <w:i/>
+          <w:iCs/>
+          <w:lang w:val="en-US" w:eastAsia="ru-RU"/>
+        </w:rPr>
+        <w:t>genrsa</w:t>
       </w:r>
       <w:proofErr w:type="spellEnd"/>
       <w:r>
@@ -1711,57 +1858,104 @@
           <w:rFonts w:ascii="Times New Roman" w:eastAsia="Times New Roman" w:hAnsi="Times New Roman" w:cs="Times New Roman"/>
           <w:b/>
           <w:bCs/>
-          <w:color w:val="000000"/>
-          <w:lang w:val="en-US" w:eastAsia="ru-RU"/>
-        </w:rPr>
-        <w:t xml:space="preserve"> 2048</w:t>
-      </w:r>
-    </w:p>
-    <w:p>
-      <w:pPr>
-        <w:spacing w:after="0" w:line="240" w:lineRule="auto"/>
-        <w:ind w:firstLine="720"/>
-        <w:rPr>
-          <w:rFonts w:ascii="Times New Roman" w:eastAsia="Times New Roman" w:hAnsi="Times New Roman" w:cs="Times New Roman"/>
+          <w:i/>
+          <w:iCs/>
+          <w:lang w:val="en-US" w:eastAsia="ru-RU"/>
+        </w:rPr>
+        <w:t xml:space="preserve"> -out </w:t>
+      </w:r>
+      <w:r>
+        <w:rPr>
+          <w:rFonts w:ascii="Times New Roman" w:eastAsia="Times New Roman" w:hAnsi="Times New Roman" w:cs="Times New Roman"/>
+          <w:b/>
+          <w:bCs/>
+          <w:i/>
+          <w:iCs/>
           <w:sz w:val="24"/>
           <w:szCs w:val="24"/>
-          <w:lang w:eastAsia="ru-RU"/>
-        </w:rPr>
-      </w:pPr>
-      <w:r>
-        <w:rPr>
-          <w:rFonts w:ascii="Times New Roman" w:eastAsia="Times New Roman" w:hAnsi="Times New Roman" w:cs="Times New Roman"/>
-          <w:color w:val="000000"/>
-          <w:lang w:eastAsia="ru-RU"/>
-        </w:rPr>
-        <w:t xml:space="preserve">Внимание: ключ </w:t>
-      </w:r>
-      <w:r>
-        <w:rPr>
-          <w:rFonts w:ascii="Times New Roman" w:eastAsia="Times New Roman" w:hAnsi="Times New Roman" w:cs="Times New Roman"/>
-          <w:i/>
-          <w:iCs/>
-          <w:color w:val="000000"/>
-          <w:lang w:eastAsia="ru-RU"/>
-        </w:rPr>
-        <w:t>приватный</w:t>
-      </w:r>
-      <w:r>
-        <w:rPr>
-          <w:rFonts w:ascii="Times New Roman" w:eastAsia="Times New Roman" w:hAnsi="Times New Roman" w:cs="Times New Roman"/>
-          <w:color w:val="000000"/>
-          <w:lang w:eastAsia="ru-RU"/>
-        </w:rPr>
-        <w:t xml:space="preserve">, никому давать нельзя. </w:t>
-      </w:r>
-    </w:p>
-    <w:p>
-      <w:pPr>
-        <w:spacing w:after="0" w:line="240" w:lineRule="auto"/>
-        <w:rPr>
-          <w:rFonts w:ascii="Times New Roman" w:eastAsia="Times New Roman" w:hAnsi="Times New Roman" w:cs="Times New Roman"/>
+          <w:lang w:val="en-US" w:eastAsia="ru-RU"/>
+        </w:rPr>
+        <w:t>iitCA</w:t>
+      </w:r>
+      <w:r>
+        <w:rPr>
+          <w:rFonts w:ascii="Times New Roman" w:eastAsia="Times New Roman" w:hAnsi="Times New Roman" w:cs="Times New Roman"/>
+          <w:b/>
+          <w:bCs/>
+          <w:i/>
+          <w:iCs/>
           <w:sz w:val="24"/>
           <w:szCs w:val="24"/>
+          <w:lang w:val="en-US" w:eastAsia="ru-RU"/>
+        </w:rPr>
+        <w:t>2020</w:t>
+      </w:r>
+      <w:r>
+        <w:rPr>
+          <w:rFonts w:ascii="Times New Roman" w:eastAsia="Times New Roman" w:hAnsi="Times New Roman" w:cs="Times New Roman"/>
+          <w:b/>
+          <w:bCs/>
+          <w:i/>
+          <w:iCs/>
+          <w:lang w:val="en-US" w:eastAsia="ru-RU"/>
+        </w:rPr>
+        <w:t>.key 2048</w:t>
+      </w:r>
+    </w:p>
+    <w:p>
+      <w:pPr>
+        <w:spacing w:after="0" w:line="240" w:lineRule="auto"/>
+        <w:ind w:firstLine="720"/>
+        <w:rPr>
+          <w:rFonts w:ascii="Times New Roman" w:eastAsia="Times New Roman" w:hAnsi="Times New Roman" w:cs="Times New Roman"/>
+          <w:sz w:val="24"/>
+          <w:szCs w:val="24"/>
+          <w:lang w:val="en-US" w:eastAsia="ru-RU"/>
+        </w:rPr>
+      </w:pPr>
+    </w:p>
+    <w:p>
+      <w:pPr>
+        <w:spacing w:after="0" w:line="240" w:lineRule="auto"/>
+        <w:ind w:firstLine="720"/>
+        <w:rPr>
+          <w:rFonts w:ascii="Times New Roman" w:eastAsia="Times New Roman" w:hAnsi="Times New Roman" w:cs="Times New Roman"/>
+          <w:sz w:val="24"/>
+          <w:szCs w:val="24"/>
+          <w:lang w:eastAsia="ru-RU"/>
+        </w:rPr>
+      </w:pPr>
+      <w:r>
+        <w:rPr>
+          <w:rFonts w:ascii="Times New Roman" w:eastAsia="Times New Roman" w:hAnsi="Times New Roman" w:cs="Times New Roman"/>
+          <w:lang w:eastAsia="ru-RU"/>
+        </w:rPr>
+        <w:t xml:space="preserve">Внимание: ключ </w:t>
+      </w:r>
+      <w:r>
+        <w:rPr>
+          <w:rFonts w:ascii="Times New Roman" w:eastAsia="Times New Roman" w:hAnsi="Times New Roman" w:cs="Times New Roman"/>
+          <w:i/>
+          <w:iCs/>
+          <w:lang w:eastAsia="ru-RU"/>
+        </w:rPr>
+        <w:t>приватный</w:t>
+      </w:r>
+      <w:r>
+        <w:rPr>
+          <w:rFonts w:ascii="Times New Roman" w:eastAsia="Times New Roman" w:hAnsi="Times New Roman" w:cs="Times New Roman"/>
+          <w:lang w:eastAsia="ru-RU"/>
+        </w:rPr>
+        <w:t xml:space="preserve">, никому давать нельзя. </w:t>
+      </w:r>
+    </w:p>
+    <w:p>
+      <w:pPr>
+        <w:spacing w:after="0" w:line="240" w:lineRule="auto"/>
+        <w:rPr>
+          <w:rFonts w:ascii="Times New Roman" w:eastAsia="Times New Roman" w:hAnsi="Times New Roman" w:cs="Times New Roman"/>
+          <w:sz w:val="24"/>
+          <w:szCs w:val="24"/>
           <w:lang w:eastAsia="ru-RU"/>
         </w:rPr>
       </w:pPr>
@@ -1773,14 +1967,12 @@
         <w:textAlignment w:val="baseline"/>
         <w:rPr>
           <w:rFonts w:ascii="Times New Roman" w:eastAsia="Times New Roman" w:hAnsi="Times New Roman" w:cs="Times New Roman"/>
-          <w:color w:val="000000"/>
-          <w:lang w:eastAsia="ru-RU"/>
-        </w:rPr>
-      </w:pPr>
-      <w:r>
-        <w:rPr>
-          <w:rFonts w:ascii="Times New Roman" w:eastAsia="Times New Roman" w:hAnsi="Times New Roman" w:cs="Times New Roman"/>
-          <w:color w:val="000000"/>
+          <w:lang w:eastAsia="ru-RU"/>
+        </w:rPr>
+      </w:pPr>
+      <w:r>
+        <w:rPr>
+          <w:rFonts w:ascii="Times New Roman" w:eastAsia="Times New Roman" w:hAnsi="Times New Roman" w:cs="Times New Roman"/>
           <w:lang w:val="en-US" w:eastAsia="ru-RU"/>
         </w:rPr>
         <w:t>b</w:t>
@@ -1788,7 +1980,6 @@
       <w:r>
         <w:rPr>
           <w:rFonts w:ascii="Times New Roman" w:eastAsia="Times New Roman" w:hAnsi="Times New Roman" w:cs="Times New Roman"/>
-          <w:color w:val="000000"/>
           <w:lang w:eastAsia="ru-RU"/>
         </w:rPr>
         <w:t xml:space="preserve">.  </w:t>
@@ -1796,7 +1987,6 @@
       <w:r>
         <w:rPr>
           <w:rFonts w:ascii="Times New Roman" w:eastAsia="Times New Roman" w:hAnsi="Times New Roman" w:cs="Times New Roman"/>
-          <w:color w:val="000000"/>
           <w:lang w:eastAsia="ru-RU"/>
         </w:rPr>
         <w:t xml:space="preserve">Из этого ключа создаем </w:t>
@@ -1806,7 +1996,6 @@
           <w:rFonts w:ascii="Times New Roman" w:eastAsia="Times New Roman" w:hAnsi="Times New Roman" w:cs="Times New Roman"/>
           <w:i/>
           <w:iCs/>
-          <w:color w:val="000000"/>
           <w:lang w:eastAsia="ru-RU"/>
         </w:rPr>
         <w:t xml:space="preserve">CA </w:t>
@@ -1814,7 +2003,6 @@
       <w:r>
         <w:rPr>
           <w:rFonts w:ascii="Times New Roman" w:eastAsia="Times New Roman" w:hAnsi="Times New Roman" w:cs="Times New Roman"/>
-          <w:color w:val="000000"/>
           <w:lang w:eastAsia="ru-RU"/>
         </w:rPr>
         <w:t>сертификат на 1024 дня.</w:t>
@@ -1826,83 +2014,416 @@
         <w:spacing w:after="0" w:line="240" w:lineRule="auto"/>
         <w:rPr>
           <w:rFonts w:ascii="Times New Roman" w:eastAsia="Times New Roman" w:hAnsi="Times New Roman" w:cs="Times New Roman"/>
-          <w:color w:val="FF0000"/>
+          <w:b/>
+          <w:bCs/>
+          <w:i/>
+          <w:iCs/>
+          <w:lang w:val="en-US" w:eastAsia="ru-RU"/>
+        </w:rPr>
+      </w:pPr>
+      <w:r>
+        <w:rPr>
+          <w:rFonts w:ascii="Times New Roman" w:eastAsia="Times New Roman" w:hAnsi="Times New Roman" w:cs="Times New Roman"/>
+          <w:b/>
+          <w:bCs/>
+          <w:i/>
+          <w:iCs/>
+          <w:lang w:val="en-US" w:eastAsia="ru-RU"/>
+        </w:rPr>
+        <w:t xml:space="preserve">openssl req -x509 -new -nodes -key </w:t>
+      </w:r>
+      <w:proofErr w:type="spellStart"/>
+      <w:r>
+        <w:rPr>
+          <w:rFonts w:ascii="Times New Roman" w:eastAsia="Times New Roman" w:hAnsi="Times New Roman" w:cs="Times New Roman"/>
+          <w:b/>
+          <w:bCs/>
+          <w:i/>
+          <w:iCs/>
+          <w:lang w:val="en-US" w:eastAsia="ru-RU"/>
+        </w:rPr>
+        <w:t>iitCA.key</w:t>
+      </w:r>
+      <w:proofErr w:type="spellEnd"/>
+      <w:r>
+        <w:rPr>
+          <w:rFonts w:ascii="Times New Roman" w:eastAsia="Times New Roman" w:hAnsi="Times New Roman" w:cs="Times New Roman"/>
+          <w:b/>
+          <w:bCs/>
+          <w:i/>
+          <w:iCs/>
+          <w:lang w:val="en-US" w:eastAsia="ru-RU"/>
+        </w:rPr>
+        <w:t xml:space="preserve"> -days 1024 -out </w:t>
+      </w:r>
+      <w:proofErr w:type="spellStart"/>
+      <w:r>
+        <w:rPr>
+          <w:rFonts w:ascii="Times New Roman" w:eastAsia="Times New Roman" w:hAnsi="Times New Roman" w:cs="Times New Roman"/>
+          <w:b/>
+          <w:bCs/>
+          <w:i/>
+          <w:iCs/>
+          <w:lang w:val="en-US" w:eastAsia="ru-RU"/>
+        </w:rPr>
+        <w:t>iitCA.pem</w:t>
+      </w:r>
+      <w:proofErr w:type="spellEnd"/>
+      <w:r>
+        <w:rPr>
+          <w:rFonts w:ascii="Times New Roman" w:eastAsia="Times New Roman" w:hAnsi="Times New Roman" w:cs="Times New Roman"/>
+          <w:b/>
+          <w:bCs/>
+          <w:i/>
+          <w:iCs/>
+          <w:lang w:val="en-US" w:eastAsia="ru-RU"/>
+        </w:rPr>
+        <w:t xml:space="preserve"> -config c:/openssl-win64/bin/cnf/openssl.cnf</w:t>
+      </w:r>
+    </w:p>
+    <w:p>
+      <w:pPr>
+        <w:pStyle w:val="ListParagraph"/>
+        <w:spacing w:after="0" w:line="240" w:lineRule="auto"/>
+        <w:rPr>
+          <w:rFonts w:ascii="Times New Roman" w:eastAsia="Times New Roman" w:hAnsi="Times New Roman" w:cs="Times New Roman"/>
+          <w:b/>
+          <w:bCs/>
+          <w:i/>
+          <w:iCs/>
+          <w:lang w:val="en-US" w:eastAsia="ru-RU"/>
+        </w:rPr>
+      </w:pPr>
+      <w:r>
+        <w:rPr>
+          <w:rFonts w:ascii="Times New Roman" w:eastAsia="Times New Roman" w:hAnsi="Times New Roman" w:cs="Times New Roman"/>
+          <w:b/>
+          <w:bCs/>
+          <w:i/>
+          <w:iCs/>
+          <w:lang w:val="en-US" w:eastAsia="ru-RU"/>
+        </w:rPr>
+        <w:lastRenderedPageBreak/>
+        <w:t>openssl req -x509 -new -nodes -key iitCA</w:t>
+      </w:r>
+      <w:r>
+        <w:rPr>
+          <w:rFonts w:ascii="Times New Roman" w:eastAsia="Times New Roman" w:hAnsi="Times New Roman" w:cs="Times New Roman"/>
+          <w:b/>
+          <w:bCs/>
+          <w:i/>
+          <w:iCs/>
+          <w:lang w:val="en-US" w:eastAsia="ru-RU"/>
+        </w:rPr>
+        <w:t>2020</w:t>
+      </w:r>
+      <w:r>
+        <w:rPr>
+          <w:rFonts w:ascii="Times New Roman" w:eastAsia="Times New Roman" w:hAnsi="Times New Roman" w:cs="Times New Roman"/>
+          <w:b/>
+          <w:bCs/>
+          <w:i/>
+          <w:iCs/>
+          <w:lang w:val="en-US" w:eastAsia="ru-RU"/>
+        </w:rPr>
+        <w:t>.key -days 1024 -out iitCA</w:t>
+      </w:r>
+      <w:r>
+        <w:rPr>
+          <w:rFonts w:ascii="Times New Roman" w:eastAsia="Times New Roman" w:hAnsi="Times New Roman" w:cs="Times New Roman"/>
+          <w:b/>
+          <w:bCs/>
+          <w:i/>
+          <w:iCs/>
+          <w:lang w:val="en-US" w:eastAsia="ru-RU"/>
+        </w:rPr>
+        <w:t>2020</w:t>
+      </w:r>
+      <w:r>
+        <w:rPr>
+          <w:rFonts w:ascii="Times New Roman" w:eastAsia="Times New Roman" w:hAnsi="Times New Roman" w:cs="Times New Roman"/>
+          <w:b/>
+          <w:bCs/>
+          <w:i/>
+          <w:iCs/>
+          <w:lang w:val="en-US" w:eastAsia="ru-RU"/>
+        </w:rPr>
+        <w:t>.pem -config c:/openssl-win64/bin/cnf/openssl.cnf</w:t>
+      </w:r>
+    </w:p>
+    <w:p>
+      <w:pPr>
+        <w:pStyle w:val="ListParagraph"/>
+        <w:spacing w:after="0" w:line="240" w:lineRule="auto"/>
+        <w:rPr>
+          <w:rFonts w:ascii="Times New Roman" w:eastAsia="Times New Roman" w:hAnsi="Times New Roman" w:cs="Times New Roman"/>
+          <w:b/>
+          <w:bCs/>
+          <w:lang w:val="en-US" w:eastAsia="ru-RU"/>
+        </w:rPr>
+      </w:pPr>
+    </w:p>
+    <w:p>
+      <w:pPr>
+        <w:spacing w:after="0" w:line="240" w:lineRule="auto"/>
+        <w:ind w:firstLine="720"/>
+        <w:rPr>
+          <w:rFonts w:ascii="Times New Roman" w:eastAsia="Times New Roman" w:hAnsi="Times New Roman" w:cs="Times New Roman"/>
           <w:sz w:val="24"/>
           <w:szCs w:val="24"/>
           <w:lang w:val="en-US" w:eastAsia="ru-RU"/>
         </w:rPr>
       </w:pPr>
-      <w:proofErr w:type="spellStart"/>
-      <w:r>
-        <w:rPr>
-          <w:rFonts w:ascii="Times New Roman" w:eastAsia="Times New Roman" w:hAnsi="Times New Roman" w:cs="Times New Roman"/>
-          <w:color w:val="FF0000"/>
+    </w:p>
+    <w:p>
+      <w:pPr>
+        <w:spacing w:after="0" w:line="240" w:lineRule="auto"/>
+        <w:rPr>
+          <w:rFonts w:ascii="Times New Roman" w:eastAsia="Times New Roman" w:hAnsi="Times New Roman" w:cs="Times New Roman"/>
           <w:sz w:val="24"/>
           <w:szCs w:val="24"/>
           <w:lang w:val="en-US" w:eastAsia="ru-RU"/>
         </w:rPr>
-        <w:t>openssl</w:t>
-      </w:r>
-      <w:proofErr w:type="spellEnd"/>
-      <w:r>
-        <w:rPr>
-          <w:rFonts w:ascii="Times New Roman" w:eastAsia="Times New Roman" w:hAnsi="Times New Roman" w:cs="Times New Roman"/>
-          <w:color w:val="FF0000"/>
+      </w:pPr>
+      <w:r>
+        <w:rPr>
+          <w:rFonts w:ascii="Times New Roman" w:eastAsia="Times New Roman" w:hAnsi="Times New Roman" w:cs="Times New Roman"/>
+          <w:color w:val="000000"/>
+          <w:lang w:eastAsia="ru-RU"/>
+        </w:rPr>
+        <w:t>Во время создания будет спрашивать различную информацию, некоторые поля можно не заполнять. У</w:t>
+      </w:r>
+      <w:r>
+        <w:rPr>
+          <w:rFonts w:ascii="Times New Roman" w:eastAsia="Times New Roman" w:hAnsi="Times New Roman" w:cs="Times New Roman"/>
+          <w:color w:val="000000"/>
+          <w:lang w:val="en-US" w:eastAsia="ru-RU"/>
+        </w:rPr>
+        <w:t xml:space="preserve"> </w:t>
+      </w:r>
+      <w:r>
+        <w:rPr>
+          <w:rFonts w:ascii="Times New Roman" w:eastAsia="Times New Roman" w:hAnsi="Times New Roman" w:cs="Times New Roman"/>
+          <w:color w:val="000000"/>
+          <w:lang w:eastAsia="ru-RU"/>
+        </w:rPr>
+        <w:t>меня</w:t>
+      </w:r>
+      <w:r>
+        <w:rPr>
+          <w:rFonts w:ascii="Times New Roman" w:eastAsia="Times New Roman" w:hAnsi="Times New Roman" w:cs="Times New Roman"/>
+          <w:color w:val="000000"/>
+          <w:lang w:val="en-US" w:eastAsia="ru-RU"/>
+        </w:rPr>
+        <w:t xml:space="preserve"> </w:t>
+      </w:r>
+      <w:r>
+        <w:rPr>
+          <w:rFonts w:ascii="Times New Roman" w:eastAsia="Times New Roman" w:hAnsi="Times New Roman" w:cs="Times New Roman"/>
+          <w:color w:val="000000"/>
+          <w:lang w:eastAsia="ru-RU"/>
+        </w:rPr>
+        <w:t>получилось</w:t>
+      </w:r>
+      <w:r>
+        <w:rPr>
+          <w:rFonts w:ascii="Times New Roman" w:eastAsia="Times New Roman" w:hAnsi="Times New Roman" w:cs="Times New Roman"/>
+          <w:color w:val="000000"/>
+          <w:lang w:val="en-US" w:eastAsia="ru-RU"/>
+        </w:rPr>
+        <w:t xml:space="preserve"> </w:t>
+      </w:r>
+      <w:r>
+        <w:rPr>
+          <w:rFonts w:ascii="Times New Roman" w:eastAsia="Times New Roman" w:hAnsi="Times New Roman" w:cs="Times New Roman"/>
+          <w:color w:val="000000"/>
+          <w:lang w:eastAsia="ru-RU"/>
+        </w:rPr>
+        <w:t>так</w:t>
+      </w:r>
+      <w:r>
+        <w:rPr>
+          <w:rFonts w:ascii="Times New Roman" w:eastAsia="Times New Roman" w:hAnsi="Times New Roman" w:cs="Times New Roman"/>
+          <w:color w:val="000000"/>
+          <w:lang w:val="en-US" w:eastAsia="ru-RU"/>
+        </w:rPr>
+        <w:t>:</w:t>
+      </w:r>
+    </w:p>
+    <w:p>
+      <w:pPr>
+        <w:spacing w:after="0" w:line="240" w:lineRule="auto"/>
+        <w:rPr>
+          <w:rFonts w:ascii="Times New Roman" w:eastAsia="Times New Roman" w:hAnsi="Times New Roman" w:cs="Times New Roman"/>
           <w:sz w:val="24"/>
           <w:szCs w:val="24"/>
           <w:lang w:val="en-US" w:eastAsia="ru-RU"/>
         </w:rPr>
-        <w:t xml:space="preserve"> req -x509 -new -nodes -key </w:t>
-      </w:r>
-      <w:proofErr w:type="spellStart"/>
-      <w:r>
-        <w:rPr>
-          <w:rFonts w:ascii="Times New Roman" w:eastAsia="Times New Roman" w:hAnsi="Times New Roman" w:cs="Times New Roman"/>
-          <w:color w:val="FF0000"/>
+      </w:pPr>
+    </w:p>
+    <w:p>
+      <w:pPr>
+        <w:spacing w:after="0" w:line="240" w:lineRule="auto"/>
+        <w:rPr>
+          <w:rFonts w:ascii="Times New Roman" w:eastAsia="Times New Roman" w:hAnsi="Times New Roman" w:cs="Times New Roman"/>
           <w:sz w:val="24"/>
           <w:szCs w:val="24"/>
           <w:lang w:val="en-US" w:eastAsia="ru-RU"/>
         </w:rPr>
-        <w:t>iitCA.key</w:t>
-      </w:r>
-      <w:proofErr w:type="spellEnd"/>
-      <w:r>
-        <w:rPr>
-          <w:rFonts w:ascii="Times New Roman" w:eastAsia="Times New Roman" w:hAnsi="Times New Roman" w:cs="Times New Roman"/>
-          <w:color w:val="FF0000"/>
+      </w:pPr>
+      <w:r>
+        <w:rPr>
+          <w:rFonts w:ascii="Times New Roman" w:eastAsia="Times New Roman" w:hAnsi="Times New Roman" w:cs="Times New Roman"/>
+          <w:i/>
+          <w:iCs/>
+          <w:lang w:val="en-US" w:eastAsia="ru-RU"/>
+        </w:rPr>
+        <w:t>Country Name (2 letter code) [AU]:BY</w:t>
+      </w:r>
+    </w:p>
+    <w:p>
+      <w:pPr>
+        <w:spacing w:after="0" w:line="240" w:lineRule="auto"/>
+        <w:rPr>
+          <w:rFonts w:ascii="Times New Roman" w:eastAsia="Times New Roman" w:hAnsi="Times New Roman" w:cs="Times New Roman"/>
           <w:sz w:val="24"/>
           <w:szCs w:val="24"/>
           <w:lang w:val="en-US" w:eastAsia="ru-RU"/>
         </w:rPr>
-        <w:t xml:space="preserve"> -days 1024 -out </w:t>
-      </w:r>
-      <w:proofErr w:type="spellStart"/>
-      <w:r>
-        <w:rPr>
-          <w:rFonts w:ascii="Times New Roman" w:eastAsia="Times New Roman" w:hAnsi="Times New Roman" w:cs="Times New Roman"/>
-          <w:color w:val="FF0000"/>
+      </w:pPr>
+      <w:r>
+        <w:rPr>
+          <w:rFonts w:ascii="Times New Roman" w:eastAsia="Times New Roman" w:hAnsi="Times New Roman" w:cs="Times New Roman"/>
+          <w:i/>
+          <w:iCs/>
+          <w:lang w:val="en-US" w:eastAsia="ru-RU"/>
+        </w:rPr>
+        <w:t>State or Province Name (full name) [Some-State]:</w:t>
+      </w:r>
+    </w:p>
+    <w:p>
+      <w:pPr>
+        <w:spacing w:after="0" w:line="240" w:lineRule="auto"/>
+        <w:rPr>
+          <w:rFonts w:ascii="Times New Roman" w:eastAsia="Times New Roman" w:hAnsi="Times New Roman" w:cs="Times New Roman"/>
           <w:sz w:val="24"/>
           <w:szCs w:val="24"/>
           <w:lang w:val="en-US" w:eastAsia="ru-RU"/>
         </w:rPr>
-        <w:t>iitCA.pem</w:t>
+      </w:pPr>
+      <w:r>
+        <w:rPr>
+          <w:rFonts w:ascii="Times New Roman" w:eastAsia="Times New Roman" w:hAnsi="Times New Roman" w:cs="Times New Roman"/>
+          <w:i/>
+          <w:iCs/>
+          <w:lang w:val="en-US" w:eastAsia="ru-RU"/>
+        </w:rPr>
+        <w:t>Locality Name (</w:t>
+      </w:r>
+      <w:proofErr w:type="spellStart"/>
+      <w:r>
+        <w:rPr>
+          <w:rFonts w:ascii="Times New Roman" w:eastAsia="Times New Roman" w:hAnsi="Times New Roman" w:cs="Times New Roman"/>
+          <w:i/>
+          <w:iCs/>
+          <w:lang w:val="en-US" w:eastAsia="ru-RU"/>
+        </w:rPr>
+        <w:t>eg</w:t>
       </w:r>
       <w:proofErr w:type="spellEnd"/>
       <w:r>
         <w:rPr>
           <w:rFonts w:ascii="Times New Roman" w:eastAsia="Times New Roman" w:hAnsi="Times New Roman" w:cs="Times New Roman"/>
-          <w:color w:val="FF0000"/>
+          <w:i/>
+          <w:iCs/>
+          <w:lang w:val="en-US" w:eastAsia="ru-RU"/>
+        </w:rPr>
+        <w:t>, city) [</w:t>
+      </w:r>
+      <w:proofErr w:type="gramStart"/>
+      <w:r>
+        <w:rPr>
+          <w:rFonts w:ascii="Times New Roman" w:eastAsia="Times New Roman" w:hAnsi="Times New Roman" w:cs="Times New Roman"/>
+          <w:i/>
+          <w:iCs/>
+          <w:lang w:val="en-US" w:eastAsia="ru-RU"/>
+        </w:rPr>
+        <w:t>]:</w:t>
+      </w:r>
+      <w:r>
+        <w:rPr>
+          <w:rFonts w:ascii="Times New Roman" w:eastAsia="Times New Roman" w:hAnsi="Times New Roman" w:cs="Times New Roman"/>
+          <w:i/>
+          <w:iCs/>
+          <w:lang w:val="en-US" w:eastAsia="ru-RU"/>
+        </w:rPr>
+        <w:t>MINSK</w:t>
+      </w:r>
+      <w:proofErr w:type="gramEnd"/>
+    </w:p>
+    <w:p>
+      <w:pPr>
+        <w:spacing w:after="0" w:line="240" w:lineRule="auto"/>
+        <w:rPr>
+          <w:rFonts w:ascii="Times New Roman" w:eastAsia="Times New Roman" w:hAnsi="Times New Roman" w:cs="Times New Roman"/>
           <w:sz w:val="24"/>
           <w:szCs w:val="24"/>
           <w:lang w:val="en-US" w:eastAsia="ru-RU"/>
         </w:rPr>
-        <w:t xml:space="preserve"> -config c:/openssl-win64/bin/cnf/openssl.cnf</w:t>
-      </w:r>
-    </w:p>
-    <w:p>
-      <w:pPr>
-        <w:spacing w:after="0" w:line="240" w:lineRule="auto"/>
-        <w:ind w:firstLine="720"/>
+      </w:pPr>
+      <w:r>
+        <w:rPr>
+          <w:rFonts w:ascii="Times New Roman" w:eastAsia="Times New Roman" w:hAnsi="Times New Roman" w:cs="Times New Roman"/>
+          <w:i/>
+          <w:iCs/>
+          <w:lang w:val="en-US" w:eastAsia="ru-RU"/>
+        </w:rPr>
+        <w:t>Organization Name (</w:t>
+      </w:r>
+      <w:proofErr w:type="spellStart"/>
+      <w:r>
+        <w:rPr>
+          <w:rFonts w:ascii="Times New Roman" w:eastAsia="Times New Roman" w:hAnsi="Times New Roman" w:cs="Times New Roman"/>
+          <w:i/>
+          <w:iCs/>
+          <w:lang w:val="en-US" w:eastAsia="ru-RU"/>
+        </w:rPr>
+        <w:t>eg</w:t>
+      </w:r>
+      <w:proofErr w:type="spellEnd"/>
+      <w:r>
+        <w:rPr>
+          <w:rFonts w:ascii="Times New Roman" w:eastAsia="Times New Roman" w:hAnsi="Times New Roman" w:cs="Times New Roman"/>
+          <w:i/>
+          <w:iCs/>
+          <w:lang w:val="en-US" w:eastAsia="ru-RU"/>
+        </w:rPr>
+        <w:t xml:space="preserve">, company) [Internet </w:t>
+      </w:r>
+      <w:proofErr w:type="spellStart"/>
+      <w:r>
+        <w:rPr>
+          <w:rFonts w:ascii="Times New Roman" w:eastAsia="Times New Roman" w:hAnsi="Times New Roman" w:cs="Times New Roman"/>
+          <w:i/>
+          <w:iCs/>
+          <w:lang w:val="en-US" w:eastAsia="ru-RU"/>
+        </w:rPr>
+        <w:t>Widgits</w:t>
+      </w:r>
+      <w:proofErr w:type="spellEnd"/>
+      <w:r>
+        <w:rPr>
+          <w:rFonts w:ascii="Times New Roman" w:eastAsia="Times New Roman" w:hAnsi="Times New Roman" w:cs="Times New Roman"/>
+          <w:i/>
+          <w:iCs/>
+          <w:lang w:val="en-US" w:eastAsia="ru-RU"/>
+        </w:rPr>
+        <w:t xml:space="preserve"> Pty Ltd]: IIT</w:t>
+      </w:r>
+    </w:p>
+    <w:p>
+      <w:pPr>
+        <w:spacing w:after="0" w:line="240" w:lineRule="auto"/>
         <w:rPr>
           <w:rFonts w:ascii="Times New Roman" w:eastAsia="Times New Roman" w:hAnsi="Times New Roman" w:cs="Times New Roman"/>
           <w:sz w:val="24"/>
@@ -1910,6 +2431,35 @@
           <w:lang w:val="en-US" w:eastAsia="ru-RU"/>
         </w:rPr>
       </w:pPr>
+      <w:r>
+        <w:rPr>
+          <w:rFonts w:ascii="Times New Roman" w:eastAsia="Times New Roman" w:hAnsi="Times New Roman" w:cs="Times New Roman"/>
+          <w:i/>
+          <w:iCs/>
+          <w:lang w:val="en-US" w:eastAsia="ru-RU"/>
+        </w:rPr>
+        <w:t>Organizational Unit Name (</w:t>
+      </w:r>
+      <w:proofErr w:type="spellStart"/>
+      <w:r>
+        <w:rPr>
+          <w:rFonts w:ascii="Times New Roman" w:eastAsia="Times New Roman" w:hAnsi="Times New Roman" w:cs="Times New Roman"/>
+          <w:i/>
+          <w:iCs/>
+          <w:lang w:val="en-US" w:eastAsia="ru-RU"/>
+        </w:rPr>
+        <w:t>eg</w:t>
+      </w:r>
+      <w:proofErr w:type="spellEnd"/>
+      <w:r>
+        <w:rPr>
+          <w:rFonts w:ascii="Times New Roman" w:eastAsia="Times New Roman" w:hAnsi="Times New Roman" w:cs="Times New Roman"/>
+          <w:i/>
+          <w:iCs/>
+          <w:lang w:val="en-US" w:eastAsia="ru-RU"/>
+        </w:rPr>
+        <w:t>, section) []:</w:t>
+      </w:r>
     </w:p>
     <w:p>
       <w:pPr>
@@ -1924,66 +2474,49 @@
       <w:r>
         <w:rPr>
           <w:rFonts w:ascii="Times New Roman" w:eastAsia="Times New Roman" w:hAnsi="Times New Roman" w:cs="Times New Roman"/>
-          <w:color w:val="000000"/>
-          <w:lang w:eastAsia="ru-RU"/>
-        </w:rPr>
-        <w:t>Во время создания будет спрашивать различную информацию, некоторые поля можно не заполнять. У</w:t>
-      </w:r>
-      <w:r>
-        <w:rPr>
-          <w:rFonts w:ascii="Times New Roman" w:eastAsia="Times New Roman" w:hAnsi="Times New Roman" w:cs="Times New Roman"/>
-          <w:color w:val="000000"/>
-          <w:lang w:val="en-US" w:eastAsia="ru-RU"/>
-        </w:rPr>
-        <w:t xml:space="preserve"> </w:t>
-      </w:r>
-      <w:r>
-        <w:rPr>
-          <w:rFonts w:ascii="Times New Roman" w:eastAsia="Times New Roman" w:hAnsi="Times New Roman" w:cs="Times New Roman"/>
-          <w:color w:val="000000"/>
-          <w:lang w:eastAsia="ru-RU"/>
-        </w:rPr>
-        <w:t>меня</w:t>
-      </w:r>
-      <w:r>
-        <w:rPr>
-          <w:rFonts w:ascii="Times New Roman" w:eastAsia="Times New Roman" w:hAnsi="Times New Roman" w:cs="Times New Roman"/>
-          <w:color w:val="000000"/>
-          <w:lang w:val="en-US" w:eastAsia="ru-RU"/>
-        </w:rPr>
-        <w:t xml:space="preserve"> </w:t>
-      </w:r>
-      <w:r>
-        <w:rPr>
-          <w:rFonts w:ascii="Times New Roman" w:eastAsia="Times New Roman" w:hAnsi="Times New Roman" w:cs="Times New Roman"/>
-          <w:color w:val="000000"/>
-          <w:lang w:eastAsia="ru-RU"/>
-        </w:rPr>
-        <w:t>получилось</w:t>
-      </w:r>
-      <w:r>
-        <w:rPr>
-          <w:rFonts w:ascii="Times New Roman" w:eastAsia="Times New Roman" w:hAnsi="Times New Roman" w:cs="Times New Roman"/>
-          <w:color w:val="000000"/>
-          <w:lang w:val="en-US" w:eastAsia="ru-RU"/>
-        </w:rPr>
-        <w:t xml:space="preserve"> </w:t>
-      </w:r>
-      <w:r>
-        <w:rPr>
-          <w:rFonts w:ascii="Times New Roman" w:eastAsia="Times New Roman" w:hAnsi="Times New Roman" w:cs="Times New Roman"/>
-          <w:color w:val="000000"/>
-          <w:lang w:eastAsia="ru-RU"/>
-        </w:rPr>
-        <w:t>так</w:t>
-      </w:r>
-      <w:r>
-        <w:rPr>
-          <w:rFonts w:ascii="Times New Roman" w:eastAsia="Times New Roman" w:hAnsi="Times New Roman" w:cs="Times New Roman"/>
-          <w:color w:val="000000"/>
-          <w:lang w:val="en-US" w:eastAsia="ru-RU"/>
-        </w:rPr>
-        <w:t>:</w:t>
+          <w:i/>
+          <w:iCs/>
+          <w:lang w:val="en-US" w:eastAsia="ru-RU"/>
+        </w:rPr>
+        <w:t>Common Name (</w:t>
+      </w:r>
+      <w:proofErr w:type="gramStart"/>
+      <w:r>
+        <w:rPr>
+          <w:rFonts w:ascii="Times New Roman" w:eastAsia="Times New Roman" w:hAnsi="Times New Roman" w:cs="Times New Roman"/>
+          <w:i/>
+          <w:iCs/>
+          <w:lang w:val="en-US" w:eastAsia="ru-RU"/>
+        </w:rPr>
+        <w:t>e.g.</w:t>
+      </w:r>
+      <w:proofErr w:type="gramEnd"/>
+      <w:r>
+        <w:rPr>
+          <w:rFonts w:ascii="Times New Roman" w:eastAsia="Times New Roman" w:hAnsi="Times New Roman" w:cs="Times New Roman"/>
+          <w:i/>
+          <w:iCs/>
+          <w:lang w:val="en-US" w:eastAsia="ru-RU"/>
+        </w:rPr>
+        <w:t xml:space="preserve"> server FQDN or YOUR name) []: </w:t>
+      </w:r>
+      <w:r>
+        <w:rPr>
+          <w:rFonts w:ascii="Times New Roman" w:eastAsia="Times New Roman" w:hAnsi="Times New Roman" w:cs="Times New Roman"/>
+          <w:i/>
+          <w:iCs/>
+          <w:lang w:val="en-US" w:eastAsia="ru-RU"/>
+        </w:rPr>
+        <w:t>F</w:t>
+      </w:r>
+      <w:r>
+        <w:rPr>
+          <w:rFonts w:ascii="Times New Roman" w:eastAsia="Times New Roman" w:hAnsi="Times New Roman" w:cs="Times New Roman"/>
+          <w:i/>
+          <w:iCs/>
+          <w:lang w:val="en-US" w:eastAsia="ru-RU"/>
+        </w:rPr>
+        <w:t>ibertest</w:t>
       </w:r>
     </w:p>
     <w:p>
@@ -1996,271 +2529,14 @@
           <w:lang w:val="en-US" w:eastAsia="ru-RU"/>
         </w:rPr>
       </w:pPr>
-    </w:p>
-    <w:p>
-      <w:pPr>
-        <w:spacing w:after="0" w:line="240" w:lineRule="auto"/>
-        <w:rPr>
-          <w:rFonts w:ascii="Times New Roman" w:eastAsia="Times New Roman" w:hAnsi="Times New Roman" w:cs="Times New Roman"/>
-          <w:sz w:val="24"/>
-          <w:szCs w:val="24"/>
-          <w:lang w:val="en-US" w:eastAsia="ru-RU"/>
-        </w:rPr>
-      </w:pPr>
-      <w:r>
-        <w:rPr>
-          <w:rFonts w:ascii="Times New Roman" w:eastAsia="Times New Roman" w:hAnsi="Times New Roman" w:cs="Times New Roman"/>
-          <w:i/>
-          <w:iCs/>
-          <w:color w:val="000000"/>
-          <w:lang w:val="en-US" w:eastAsia="ru-RU"/>
-        </w:rPr>
-        <w:t>Country Name (2 letter code) [AU]:BY</w:t>
-      </w:r>
-    </w:p>
-    <w:p>
-      <w:pPr>
-        <w:spacing w:after="0" w:line="240" w:lineRule="auto"/>
-        <w:rPr>
-          <w:rFonts w:ascii="Times New Roman" w:eastAsia="Times New Roman" w:hAnsi="Times New Roman" w:cs="Times New Roman"/>
-          <w:sz w:val="24"/>
-          <w:szCs w:val="24"/>
-          <w:lang w:val="en-US" w:eastAsia="ru-RU"/>
-        </w:rPr>
-      </w:pPr>
-      <w:r>
-        <w:rPr>
-          <w:rFonts w:ascii="Times New Roman" w:eastAsia="Times New Roman" w:hAnsi="Times New Roman" w:cs="Times New Roman"/>
-          <w:i/>
-          <w:iCs/>
-          <w:color w:val="000000"/>
-          <w:lang w:val="en-US" w:eastAsia="ru-RU"/>
-        </w:rPr>
-        <w:t>State or Province Name (full name) [Some-State]:</w:t>
-      </w:r>
-    </w:p>
-    <w:p>
-      <w:pPr>
-        <w:spacing w:after="0" w:line="240" w:lineRule="auto"/>
-        <w:rPr>
-          <w:rFonts w:ascii="Times New Roman" w:eastAsia="Times New Roman" w:hAnsi="Times New Roman" w:cs="Times New Roman"/>
-          <w:sz w:val="24"/>
-          <w:szCs w:val="24"/>
-          <w:lang w:val="en-US" w:eastAsia="ru-RU"/>
-        </w:rPr>
-      </w:pPr>
-      <w:r>
-        <w:rPr>
-          <w:rFonts w:ascii="Times New Roman" w:eastAsia="Times New Roman" w:hAnsi="Times New Roman" w:cs="Times New Roman"/>
-          <w:i/>
-          <w:iCs/>
-          <w:color w:val="000000"/>
-          <w:lang w:val="en-US" w:eastAsia="ru-RU"/>
-        </w:rPr>
-        <w:t>Locality Name (</w:t>
-      </w:r>
-      <w:proofErr w:type="spellStart"/>
-      <w:r>
-        <w:rPr>
-          <w:rFonts w:ascii="Times New Roman" w:eastAsia="Times New Roman" w:hAnsi="Times New Roman" w:cs="Times New Roman"/>
-          <w:i/>
-          <w:iCs/>
-          <w:color w:val="000000"/>
-          <w:lang w:val="en-US" w:eastAsia="ru-RU"/>
-        </w:rPr>
-        <w:t>eg</w:t>
-      </w:r>
-      <w:proofErr w:type="spellEnd"/>
-      <w:r>
-        <w:rPr>
-          <w:rFonts w:ascii="Times New Roman" w:eastAsia="Times New Roman" w:hAnsi="Times New Roman" w:cs="Times New Roman"/>
-          <w:i/>
-          <w:iCs/>
-          <w:color w:val="000000"/>
-          <w:lang w:val="en-US" w:eastAsia="ru-RU"/>
-        </w:rPr>
-        <w:t>, city) []:</w:t>
-      </w:r>
-    </w:p>
-    <w:p>
-      <w:pPr>
-        <w:spacing w:after="0" w:line="240" w:lineRule="auto"/>
-        <w:rPr>
-          <w:rFonts w:ascii="Times New Roman" w:eastAsia="Times New Roman" w:hAnsi="Times New Roman" w:cs="Times New Roman"/>
-          <w:sz w:val="24"/>
-          <w:szCs w:val="24"/>
-          <w:lang w:val="en-US" w:eastAsia="ru-RU"/>
-        </w:rPr>
-      </w:pPr>
-      <w:r>
-        <w:rPr>
-          <w:rFonts w:ascii="Times New Roman" w:eastAsia="Times New Roman" w:hAnsi="Times New Roman" w:cs="Times New Roman"/>
-          <w:i/>
-          <w:iCs/>
-          <w:color w:val="000000"/>
-          <w:lang w:val="en-US" w:eastAsia="ru-RU"/>
-        </w:rPr>
-        <w:t>Organization Name (</w:t>
-      </w:r>
-      <w:proofErr w:type="spellStart"/>
-      <w:r>
-        <w:rPr>
-          <w:rFonts w:ascii="Times New Roman" w:eastAsia="Times New Roman" w:hAnsi="Times New Roman" w:cs="Times New Roman"/>
-          <w:i/>
-          <w:iCs/>
-          <w:color w:val="000000"/>
-          <w:lang w:val="en-US" w:eastAsia="ru-RU"/>
-        </w:rPr>
-        <w:t>eg</w:t>
-      </w:r>
-      <w:proofErr w:type="spellEnd"/>
-      <w:r>
-        <w:rPr>
-          <w:rFonts w:ascii="Times New Roman" w:eastAsia="Times New Roman" w:hAnsi="Times New Roman" w:cs="Times New Roman"/>
-          <w:i/>
-          <w:iCs/>
-          <w:color w:val="000000"/>
-          <w:lang w:val="en-US" w:eastAsia="ru-RU"/>
-        </w:rPr>
-        <w:t xml:space="preserve">, company) [Internet </w:t>
-      </w:r>
-      <w:proofErr w:type="spellStart"/>
-      <w:r>
-        <w:rPr>
-          <w:rFonts w:ascii="Times New Roman" w:eastAsia="Times New Roman" w:hAnsi="Times New Roman" w:cs="Times New Roman"/>
-          <w:i/>
-          <w:iCs/>
-          <w:color w:val="000000"/>
-          <w:lang w:val="en-US" w:eastAsia="ru-RU"/>
-        </w:rPr>
-        <w:t>Widgits</w:t>
-      </w:r>
-      <w:proofErr w:type="spellEnd"/>
-      <w:r>
-        <w:rPr>
-          <w:rFonts w:ascii="Times New Roman" w:eastAsia="Times New Roman" w:hAnsi="Times New Roman" w:cs="Times New Roman"/>
-          <w:i/>
-          <w:iCs/>
-          <w:color w:val="000000"/>
-          <w:lang w:val="en-US" w:eastAsia="ru-RU"/>
-        </w:rPr>
-        <w:t xml:space="preserve"> Pty Ltd]: </w:t>
-      </w:r>
-      <w:r>
-        <w:rPr>
-          <w:rFonts w:ascii="Times New Roman" w:eastAsia="Times New Roman" w:hAnsi="Times New Roman" w:cs="Times New Roman"/>
-          <w:i/>
-          <w:iCs/>
-          <w:color w:val="FF0000"/>
-          <w:lang w:val="en-US" w:eastAsia="ru-RU"/>
-        </w:rPr>
-        <w:t>IIT</w:t>
-      </w:r>
-    </w:p>
-    <w:p>
-      <w:pPr>
-        <w:spacing w:after="0" w:line="240" w:lineRule="auto"/>
-        <w:rPr>
-          <w:rFonts w:ascii="Times New Roman" w:eastAsia="Times New Roman" w:hAnsi="Times New Roman" w:cs="Times New Roman"/>
-          <w:sz w:val="24"/>
-          <w:szCs w:val="24"/>
-          <w:lang w:val="en-US" w:eastAsia="ru-RU"/>
-        </w:rPr>
-      </w:pPr>
-      <w:r>
-        <w:rPr>
-          <w:rFonts w:ascii="Times New Roman" w:eastAsia="Times New Roman" w:hAnsi="Times New Roman" w:cs="Times New Roman"/>
-          <w:i/>
-          <w:iCs/>
-          <w:color w:val="000000"/>
-          <w:lang w:val="en-US" w:eastAsia="ru-RU"/>
-        </w:rPr>
-        <w:t>Organizational Unit Name (</w:t>
-      </w:r>
-      <w:proofErr w:type="spellStart"/>
-      <w:r>
-        <w:rPr>
-          <w:rFonts w:ascii="Times New Roman" w:eastAsia="Times New Roman" w:hAnsi="Times New Roman" w:cs="Times New Roman"/>
-          <w:i/>
-          <w:iCs/>
-          <w:color w:val="000000"/>
-          <w:lang w:val="en-US" w:eastAsia="ru-RU"/>
-        </w:rPr>
-        <w:t>eg</w:t>
-      </w:r>
-      <w:proofErr w:type="spellEnd"/>
-      <w:r>
-        <w:rPr>
-          <w:rFonts w:ascii="Times New Roman" w:eastAsia="Times New Roman" w:hAnsi="Times New Roman" w:cs="Times New Roman"/>
-          <w:i/>
-          <w:iCs/>
-          <w:color w:val="000000"/>
-          <w:lang w:val="en-US" w:eastAsia="ru-RU"/>
-        </w:rPr>
-        <w:t>, section) []:</w:t>
-      </w:r>
-    </w:p>
-    <w:p>
-      <w:pPr>
-        <w:spacing w:after="0" w:line="240" w:lineRule="auto"/>
-        <w:rPr>
-          <w:rFonts w:ascii="Times New Roman" w:eastAsia="Times New Roman" w:hAnsi="Times New Roman" w:cs="Times New Roman"/>
-          <w:sz w:val="24"/>
-          <w:szCs w:val="24"/>
-          <w:lang w:val="en-US" w:eastAsia="ru-RU"/>
-        </w:rPr>
-      </w:pPr>
-      <w:r>
-        <w:rPr>
-          <w:rFonts w:ascii="Times New Roman" w:eastAsia="Times New Roman" w:hAnsi="Times New Roman" w:cs="Times New Roman"/>
-          <w:i/>
-          <w:iCs/>
-          <w:color w:val="000000"/>
-          <w:lang w:val="en-US" w:eastAsia="ru-RU"/>
-        </w:rPr>
-        <w:t xml:space="preserve">Common Name (e.g. server FQDN or YOUR name) []: </w:t>
-      </w:r>
-      <w:r>
-        <w:rPr>
-          <w:rFonts w:ascii="Times New Roman" w:eastAsia="Times New Roman" w:hAnsi="Times New Roman" w:cs="Times New Roman"/>
-          <w:i/>
-          <w:iCs/>
-          <w:color w:val="FF0000"/>
-          <w:lang w:val="en-US" w:eastAsia="ru-RU"/>
-        </w:rPr>
-        <w:t>fibertest</w:t>
-      </w:r>
-    </w:p>
-    <w:p>
-      <w:pPr>
-        <w:spacing w:after="0" w:line="240" w:lineRule="auto"/>
-        <w:rPr>
-          <w:rFonts w:ascii="Times New Roman" w:eastAsia="Times New Roman" w:hAnsi="Times New Roman" w:cs="Times New Roman"/>
-          <w:color w:val="FF0000"/>
-          <w:sz w:val="24"/>
-          <w:szCs w:val="24"/>
-          <w:lang w:val="en-US" w:eastAsia="ru-RU"/>
-        </w:rPr>
-      </w:pPr>
-      <w:r>
-        <w:rPr>
-          <w:rFonts w:ascii="Times New Roman" w:eastAsia="Times New Roman" w:hAnsi="Times New Roman" w:cs="Times New Roman"/>
-          <w:i/>
-          <w:iCs/>
-          <w:color w:val="000000"/>
-          <w:lang w:val="en-US" w:eastAsia="ru-RU"/>
-        </w:rPr>
-        <w:t xml:space="preserve">Email Address []: </w:t>
-      </w:r>
-      <w:r>
-        <w:rPr>
-          <w:rFonts w:ascii="Times New Roman" w:eastAsia="Times New Roman" w:hAnsi="Times New Roman" w:cs="Times New Roman"/>
-          <w:i/>
-          <w:iCs/>
-          <w:color w:val="FF0000"/>
-          <w:lang w:val="en-US" w:eastAsia="ru-RU"/>
-        </w:rPr>
-        <w:t>info@beliit.com</w:t>
+      <w:r>
+        <w:rPr>
+          <w:rFonts w:ascii="Times New Roman" w:eastAsia="Times New Roman" w:hAnsi="Times New Roman" w:cs="Times New Roman"/>
+          <w:i/>
+          <w:iCs/>
+          <w:lang w:val="en-US" w:eastAsia="ru-RU"/>
+        </w:rPr>
+        <w:t>Email Address []: info@beliit.com</w:t>
       </w:r>
     </w:p>
     <w:p>
@@ -2366,14 +2642,12 @@
         <w:textAlignment w:val="baseline"/>
         <w:rPr>
           <w:rFonts w:ascii="Times New Roman" w:eastAsia="Times New Roman" w:hAnsi="Times New Roman" w:cs="Times New Roman"/>
-          <w:color w:val="000000"/>
-          <w:lang w:eastAsia="ru-RU"/>
-        </w:rPr>
-      </w:pPr>
-      <w:r>
-        <w:rPr>
-          <w:rFonts w:ascii="Times New Roman" w:eastAsia="Times New Roman" w:hAnsi="Times New Roman" w:cs="Times New Roman"/>
-          <w:color w:val="000000"/>
+          <w:lang w:eastAsia="ru-RU"/>
+        </w:rPr>
+      </w:pPr>
+      <w:r>
+        <w:rPr>
+          <w:rFonts w:ascii="Times New Roman" w:eastAsia="Times New Roman" w:hAnsi="Times New Roman" w:cs="Times New Roman"/>
           <w:lang w:eastAsia="ru-RU"/>
         </w:rPr>
         <w:t xml:space="preserve">Генерируем ключ для </w:t>
@@ -2381,7 +2655,6 @@
       <w:r>
         <w:rPr>
           <w:rFonts w:ascii="Times New Roman" w:eastAsia="Times New Roman" w:hAnsi="Times New Roman" w:cs="Times New Roman"/>
-          <w:color w:val="000000"/>
           <w:lang w:val="en-US" w:eastAsia="ru-RU"/>
         </w:rPr>
         <w:t>fibertest</w:t>
@@ -2389,7 +2662,6 @@
       <w:r>
         <w:rPr>
           <w:rFonts w:ascii="Times New Roman" w:eastAsia="Times New Roman" w:hAnsi="Times New Roman" w:cs="Times New Roman"/>
-          <w:color w:val="000000"/>
           <w:lang w:eastAsia="ru-RU"/>
         </w:rPr>
         <w:t>:</w:t>
@@ -2401,73 +2673,69 @@
         <w:ind w:left="708" w:firstLine="708"/>
         <w:rPr>
           <w:rFonts w:ascii="Times New Roman" w:eastAsia="Times New Roman" w:hAnsi="Times New Roman" w:cs="Times New Roman"/>
-          <w:color w:val="FF0000"/>
-          <w:lang w:val="en-US" w:eastAsia="ru-RU"/>
-        </w:rPr>
-      </w:pPr>
+          <w:b/>
+          <w:bCs/>
+          <w:i/>
+          <w:iCs/>
+          <w:lang w:val="en-US" w:eastAsia="ru-RU"/>
+        </w:rPr>
+      </w:pPr>
+      <w:r>
+        <w:rPr>
+          <w:rFonts w:ascii="Times New Roman" w:eastAsia="Times New Roman" w:hAnsi="Times New Roman" w:cs="Times New Roman"/>
+          <w:b/>
+          <w:bCs/>
+          <w:i/>
+          <w:iCs/>
+          <w:lang w:val="en-US" w:eastAsia="ru-RU"/>
+        </w:rPr>
+        <w:t xml:space="preserve">openssl </w:t>
+      </w:r>
       <w:proofErr w:type="spellStart"/>
       <w:r>
         <w:rPr>
           <w:rFonts w:ascii="Times New Roman" w:eastAsia="Times New Roman" w:hAnsi="Times New Roman" w:cs="Times New Roman"/>
-          <w:color w:val="FF0000"/>
-          <w:lang w:val="en-US" w:eastAsia="ru-RU"/>
-        </w:rPr>
-        <w:t>openssl</w:t>
+          <w:b/>
+          <w:bCs/>
+          <w:i/>
+          <w:iCs/>
+          <w:lang w:val="en-US" w:eastAsia="ru-RU"/>
+        </w:rPr>
+        <w:t>genrsa</w:t>
       </w:r>
       <w:proofErr w:type="spellEnd"/>
       <w:r>
         <w:rPr>
           <w:rFonts w:ascii="Times New Roman" w:eastAsia="Times New Roman" w:hAnsi="Times New Roman" w:cs="Times New Roman"/>
-          <w:color w:val="FF0000"/>
-          <w:lang w:val="en-US" w:eastAsia="ru-RU"/>
-        </w:rPr>
-        <w:t xml:space="preserve"> </w:t>
-      </w:r>
-      <w:proofErr w:type="spellStart"/>
-      <w:r>
-        <w:rPr>
-          <w:rFonts w:ascii="Times New Roman" w:eastAsia="Times New Roman" w:hAnsi="Times New Roman" w:cs="Times New Roman"/>
-          <w:color w:val="FF0000"/>
-          <w:lang w:val="en-US" w:eastAsia="ru-RU"/>
-        </w:rPr>
-        <w:t>genrsa</w:t>
-      </w:r>
-      <w:proofErr w:type="spellEnd"/>
-      <w:r>
-        <w:rPr>
-          <w:rFonts w:ascii="Times New Roman" w:eastAsia="Times New Roman" w:hAnsi="Times New Roman" w:cs="Times New Roman"/>
-          <w:color w:val="FF0000"/>
-          <w:lang w:val="en-US" w:eastAsia="ru-RU"/>
-        </w:rPr>
-        <w:t xml:space="preserve"> -out </w:t>
-      </w:r>
-      <w:proofErr w:type="spellStart"/>
-      <w:r>
-        <w:rPr>
-          <w:rFonts w:ascii="Times New Roman" w:eastAsia="Times New Roman" w:hAnsi="Times New Roman" w:cs="Times New Roman"/>
-          <w:color w:val="FF0000"/>
-          <w:sz w:val="24"/>
-          <w:szCs w:val="24"/>
-          <w:lang w:val="en-US" w:eastAsia="ru-RU"/>
-        </w:rPr>
-        <w:t>iit-fibertest</w:t>
-      </w:r>
-      <w:r>
-        <w:rPr>
-          <w:rFonts w:ascii="Times New Roman" w:eastAsia="Times New Roman" w:hAnsi="Times New Roman" w:cs="Times New Roman"/>
-          <w:color w:val="FF0000"/>
-          <w:lang w:val="en-US" w:eastAsia="ru-RU"/>
-        </w:rPr>
-        <w:t>.key</w:t>
-      </w:r>
-      <w:proofErr w:type="spellEnd"/>
-      <w:r>
-        <w:rPr>
-          <w:rFonts w:ascii="Times New Roman" w:eastAsia="Times New Roman" w:hAnsi="Times New Roman" w:cs="Times New Roman"/>
-          <w:color w:val="FF0000"/>
-          <w:lang w:val="en-US" w:eastAsia="ru-RU"/>
-        </w:rPr>
-        <w:t xml:space="preserve"> 2048</w:t>
+          <w:b/>
+          <w:bCs/>
+          <w:i/>
+          <w:iCs/>
+          <w:lang w:val="en-US" w:eastAsia="ru-RU"/>
+        </w:rPr>
+        <w:t xml:space="preserve"> -out iit-fibertest</w:t>
+      </w:r>
+      <w:r>
+        <w:rPr>
+          <w:rFonts w:ascii="Times New Roman" w:eastAsia="Times New Roman" w:hAnsi="Times New Roman" w:cs="Times New Roman"/>
+          <w:b/>
+          <w:bCs/>
+          <w:i/>
+          <w:iCs/>
+          <w:lang w:val="en-US" w:eastAsia="ru-RU"/>
+        </w:rPr>
+        <w:t>2020</w:t>
+      </w:r>
+      <w:r>
+        <w:rPr>
+          <w:rFonts w:ascii="Times New Roman" w:eastAsia="Times New Roman" w:hAnsi="Times New Roman" w:cs="Times New Roman"/>
+          <w:b/>
+          <w:bCs/>
+          <w:i/>
+          <w:iCs/>
+          <w:lang w:val="en-US" w:eastAsia="ru-RU"/>
+        </w:rPr>
+        <w:t>.key 2048</w:t>
       </w:r>
     </w:p>
     <w:p>
@@ -2476,14 +2744,12 @@
         <w:ind w:left="708" w:firstLine="708"/>
         <w:rPr>
           <w:rFonts w:ascii="Times New Roman" w:eastAsia="Times New Roman" w:hAnsi="Times New Roman" w:cs="Times New Roman"/>
-          <w:color w:val="000000"/>
-          <w:lang w:eastAsia="ru-RU"/>
-        </w:rPr>
-      </w:pPr>
-      <w:r>
-        <w:rPr>
-          <w:rFonts w:ascii="Times New Roman" w:eastAsia="Times New Roman" w:hAnsi="Times New Roman" w:cs="Times New Roman"/>
-          <w:color w:val="000000"/>
+          <w:lang w:eastAsia="ru-RU"/>
+        </w:rPr>
+      </w:pPr>
+      <w:r>
+        <w:rPr>
+          <w:rFonts w:ascii="Times New Roman" w:eastAsia="Times New Roman" w:hAnsi="Times New Roman" w:cs="Times New Roman"/>
           <w:lang w:eastAsia="ru-RU"/>
         </w:rPr>
         <w:t xml:space="preserve">Внимание: ключ </w:t>
@@ -2493,7 +2759,6 @@
           <w:rFonts w:ascii="Times New Roman" w:eastAsia="Times New Roman" w:hAnsi="Times New Roman" w:cs="Times New Roman"/>
           <w:i/>
           <w:iCs/>
-          <w:color w:val="000000"/>
           <w:lang w:eastAsia="ru-RU"/>
         </w:rPr>
         <w:t>приватный</w:t>
@@ -2501,7 +2766,6 @@
       <w:r>
         <w:rPr>
           <w:rFonts w:ascii="Times New Roman" w:eastAsia="Times New Roman" w:hAnsi="Times New Roman" w:cs="Times New Roman"/>
-          <w:color w:val="000000"/>
           <w:lang w:eastAsia="ru-RU"/>
         </w:rPr>
         <w:t xml:space="preserve">, никому давать нельзя. </w:t>
@@ -2513,7 +2777,6 @@
         <w:ind w:left="348" w:firstLine="720"/>
         <w:rPr>
           <w:rFonts w:ascii="Times New Roman" w:eastAsia="Times New Roman" w:hAnsi="Times New Roman" w:cs="Times New Roman"/>
-          <w:color w:val="000000"/>
           <w:lang w:eastAsia="ru-RU"/>
         </w:rPr>
       </w:pPr>
@@ -2529,14 +2792,12 @@
         <w:textAlignment w:val="baseline"/>
         <w:rPr>
           <w:rFonts w:ascii="Times New Roman" w:eastAsia="Times New Roman" w:hAnsi="Times New Roman" w:cs="Times New Roman"/>
-          <w:color w:val="000000"/>
-          <w:lang w:eastAsia="ru-RU"/>
-        </w:rPr>
-      </w:pPr>
-      <w:r>
-        <w:rPr>
-          <w:rFonts w:ascii="Times New Roman" w:eastAsia="Times New Roman" w:hAnsi="Times New Roman" w:cs="Times New Roman"/>
-          <w:color w:val="000000"/>
+          <w:lang w:eastAsia="ru-RU"/>
+        </w:rPr>
+      </w:pPr>
+      <w:r>
+        <w:rPr>
+          <w:rFonts w:ascii="Times New Roman" w:eastAsia="Times New Roman" w:hAnsi="Times New Roman" w:cs="Times New Roman"/>
           <w:lang w:eastAsia="ru-RU"/>
         </w:rPr>
         <w:t xml:space="preserve">Из этого ключа создаем запрос </w:t>
@@ -2544,7 +2805,6 @@
       <w:r>
         <w:rPr>
           <w:rFonts w:ascii="Times New Roman" w:eastAsia="Times New Roman" w:hAnsi="Times New Roman" w:cs="Times New Roman"/>
-          <w:color w:val="000000"/>
           <w:lang w:eastAsia="ru-RU"/>
         </w:rPr>
         <w:t>сертификата:</w:t>
@@ -2557,141 +2817,587 @@
         <w:ind w:left="1416"/>
         <w:rPr>
           <w:rFonts w:ascii="Times New Roman" w:eastAsia="Times New Roman" w:hAnsi="Times New Roman" w:cs="Times New Roman"/>
-          <w:color w:val="FF0000"/>
+          <w:b/>
+          <w:bCs/>
+          <w:i/>
+          <w:iCs/>
+          <w:lang w:val="en-US" w:eastAsia="ru-RU"/>
+        </w:rPr>
+      </w:pPr>
+      <w:r>
+        <w:rPr>
+          <w:rFonts w:ascii="Times New Roman" w:eastAsia="Times New Roman" w:hAnsi="Times New Roman" w:cs="Times New Roman"/>
+          <w:b/>
+          <w:bCs/>
+          <w:i/>
+          <w:iCs/>
+          <w:lang w:val="en-US" w:eastAsia="ru-RU"/>
+        </w:rPr>
+        <w:t>openssl req -new -key iit-fibertest</w:t>
+      </w:r>
+      <w:r>
+        <w:rPr>
+          <w:rFonts w:ascii="Times New Roman" w:eastAsia="Times New Roman" w:hAnsi="Times New Roman" w:cs="Times New Roman"/>
+          <w:b/>
+          <w:bCs/>
+          <w:i/>
+          <w:iCs/>
+          <w:lang w:val="en-US" w:eastAsia="ru-RU"/>
+        </w:rPr>
+        <w:t>2020</w:t>
+      </w:r>
+      <w:r>
+        <w:rPr>
+          <w:rFonts w:ascii="Times New Roman" w:eastAsia="Times New Roman" w:hAnsi="Times New Roman" w:cs="Times New Roman"/>
+          <w:b/>
+          <w:bCs/>
+          <w:i/>
+          <w:iCs/>
+          <w:lang w:val="en-US" w:eastAsia="ru-RU"/>
+        </w:rPr>
+        <w:t>.key -out iit-fibertest</w:t>
+      </w:r>
+      <w:r>
+        <w:rPr>
+          <w:rFonts w:ascii="Times New Roman" w:eastAsia="Times New Roman" w:hAnsi="Times New Roman" w:cs="Times New Roman"/>
+          <w:b/>
+          <w:bCs/>
+          <w:i/>
+          <w:iCs/>
+          <w:lang w:val="en-US" w:eastAsia="ru-RU"/>
+        </w:rPr>
+        <w:t>2020</w:t>
+      </w:r>
+      <w:r>
+        <w:rPr>
+          <w:rFonts w:ascii="Times New Roman" w:eastAsia="Times New Roman" w:hAnsi="Times New Roman" w:cs="Times New Roman"/>
+          <w:b/>
+          <w:bCs/>
+          <w:i/>
+          <w:iCs/>
+          <w:lang w:val="en-US" w:eastAsia="ru-RU"/>
+        </w:rPr>
+        <w:t>.csr -config c:/openssl-win64/bin/cnf/openssl.cnf</w:t>
+      </w:r>
+    </w:p>
+    <w:p>
+      <w:pPr>
+        <w:pStyle w:val="ListParagraph"/>
+        <w:spacing w:after="0" w:line="240" w:lineRule="auto"/>
+        <w:ind w:left="1068"/>
+        <w:rPr>
+          <w:rFonts w:ascii="Times New Roman" w:eastAsia="Times New Roman" w:hAnsi="Times New Roman" w:cs="Times New Roman"/>
+          <w:b/>
+          <w:bCs/>
+          <w:i/>
+          <w:iCs/>
+          <w:lang w:val="en-US" w:eastAsia="ru-RU"/>
+        </w:rPr>
+      </w:pPr>
+    </w:p>
+    <w:p>
+      <w:pPr>
+        <w:spacing w:after="0" w:line="240" w:lineRule="auto"/>
+        <w:ind w:left="708" w:firstLine="708"/>
+        <w:rPr>
+          <w:rFonts w:ascii="Times New Roman" w:eastAsia="Times New Roman" w:hAnsi="Times New Roman" w:cs="Times New Roman"/>
+          <w:b/>
+          <w:bCs/>
+          <w:i/>
+          <w:iCs/>
+          <w:lang w:eastAsia="ru-RU"/>
+        </w:rPr>
+      </w:pPr>
+      <w:r>
+        <w:rPr>
+          <w:rFonts w:ascii="Times New Roman" w:eastAsia="Times New Roman" w:hAnsi="Times New Roman" w:cs="Times New Roman"/>
+          <w:i/>
+          <w:iCs/>
+          <w:lang w:val="en-US" w:eastAsia="ru-RU"/>
+        </w:rPr>
+        <w:t>A</w:t>
+      </w:r>
+      <w:r>
+        <w:rPr>
+          <w:rFonts w:ascii="Times New Roman" w:eastAsia="Times New Roman" w:hAnsi="Times New Roman" w:cs="Times New Roman"/>
+          <w:i/>
+          <w:iCs/>
+          <w:lang w:eastAsia="ru-RU"/>
+        </w:rPr>
+        <w:t xml:space="preserve"> </w:t>
+      </w:r>
+      <w:r>
+        <w:rPr>
+          <w:rFonts w:ascii="Times New Roman" w:eastAsia="Times New Roman" w:hAnsi="Times New Roman" w:cs="Times New Roman"/>
+          <w:i/>
+          <w:iCs/>
+          <w:lang w:val="en-US" w:eastAsia="ru-RU"/>
+        </w:rPr>
+        <w:t>challenge</w:t>
+      </w:r>
+      <w:r>
+        <w:rPr>
+          <w:rFonts w:ascii="Times New Roman" w:eastAsia="Times New Roman" w:hAnsi="Times New Roman" w:cs="Times New Roman"/>
+          <w:i/>
+          <w:iCs/>
+          <w:lang w:eastAsia="ru-RU"/>
+        </w:rPr>
+        <w:t xml:space="preserve"> </w:t>
+      </w:r>
+      <w:r>
+        <w:rPr>
+          <w:rFonts w:ascii="Times New Roman" w:eastAsia="Times New Roman" w:hAnsi="Times New Roman" w:cs="Times New Roman"/>
+          <w:i/>
+          <w:iCs/>
+          <w:lang w:val="en-US" w:eastAsia="ru-RU"/>
+        </w:rPr>
+        <w:t>password</w:t>
+      </w:r>
+      <w:r>
+        <w:rPr>
+          <w:rFonts w:ascii="Times New Roman" w:eastAsia="Times New Roman" w:hAnsi="Times New Roman" w:cs="Times New Roman"/>
+          <w:i/>
+          <w:iCs/>
+          <w:lang w:eastAsia="ru-RU"/>
+        </w:rPr>
+        <w:t xml:space="preserve"> []:</w:t>
+      </w:r>
+      <w:r>
+        <w:rPr>
+          <w:rFonts w:ascii="Times New Roman" w:eastAsia="Times New Roman" w:hAnsi="Times New Roman" w:cs="Times New Roman"/>
+          <w:i/>
+          <w:iCs/>
+          <w:lang w:val="en-US" w:eastAsia="ru-RU"/>
+        </w:rPr>
+        <w:t xml:space="preserve"> </w:t>
+      </w:r>
+      <w:proofErr w:type="spellStart"/>
+      <w:r>
+        <w:rPr>
+          <w:rFonts w:ascii="Times New Roman" w:eastAsia="Times New Roman" w:hAnsi="Times New Roman" w:cs="Times New Roman"/>
+          <w:b/>
+          <w:bCs/>
+          <w:i/>
+          <w:iCs/>
+          <w:lang w:val="en-US" w:eastAsia="ru-RU"/>
+        </w:rPr>
+        <w:t>AchallengePassw</w:t>
+      </w:r>
+      <w:proofErr w:type="spellEnd"/>
+      <w:r>
+        <w:rPr>
+          <w:rFonts w:ascii="Times New Roman" w:eastAsia="Times New Roman" w:hAnsi="Times New Roman" w:cs="Times New Roman"/>
+          <w:b/>
+          <w:bCs/>
+          <w:i/>
+          <w:iCs/>
+          <w:lang w:eastAsia="ru-RU"/>
+        </w:rPr>
+        <w:t>0</w:t>
+      </w:r>
+      <w:proofErr w:type="spellStart"/>
+      <w:r>
+        <w:rPr>
+          <w:rFonts w:ascii="Times New Roman" w:eastAsia="Times New Roman" w:hAnsi="Times New Roman" w:cs="Times New Roman"/>
+          <w:b/>
+          <w:bCs/>
+          <w:i/>
+          <w:iCs/>
+          <w:lang w:val="en-US" w:eastAsia="ru-RU"/>
+        </w:rPr>
+        <w:t>rd</w:t>
+      </w:r>
+      <w:proofErr w:type="spellEnd"/>
+      <w:r>
+        <w:rPr>
+          <w:rFonts w:ascii="Times New Roman" w:eastAsia="Times New Roman" w:hAnsi="Times New Roman" w:cs="Times New Roman"/>
+          <w:b/>
+          <w:bCs/>
+          <w:i/>
+          <w:iCs/>
+          <w:lang w:eastAsia="ru-RU"/>
+        </w:rPr>
+        <w:t>!</w:t>
+      </w:r>
+    </w:p>
+    <w:p>
+      <w:pPr>
+        <w:spacing w:after="0" w:line="240" w:lineRule="auto"/>
+        <w:rPr>
+          <w:rFonts w:ascii="Times New Roman" w:eastAsia="Times New Roman" w:hAnsi="Times New Roman" w:cs="Times New Roman"/>
           <w:sz w:val="24"/>
           <w:szCs w:val="24"/>
-          <w:lang w:val="en-US" w:eastAsia="ru-RU"/>
-        </w:rPr>
-      </w:pPr>
-      <w:proofErr w:type="spellStart"/>
-      <w:r>
-        <w:rPr>
-          <w:rFonts w:ascii="Times New Roman" w:eastAsia="Times New Roman" w:hAnsi="Times New Roman" w:cs="Times New Roman"/>
-          <w:color w:val="FF0000"/>
+          <w:lang w:eastAsia="ru-RU"/>
+        </w:rPr>
+      </w:pPr>
+    </w:p>
+    <w:p>
+      <w:pPr>
+        <w:spacing w:after="0" w:line="240" w:lineRule="auto"/>
+        <w:rPr>
+          <w:rFonts w:ascii="Times New Roman" w:eastAsia="Times New Roman" w:hAnsi="Times New Roman" w:cs="Times New Roman"/>
           <w:sz w:val="24"/>
           <w:szCs w:val="24"/>
-          <w:lang w:val="en-US" w:eastAsia="ru-RU"/>
-        </w:rPr>
-        <w:t>openssl</w:t>
-      </w:r>
-      <w:proofErr w:type="spellEnd"/>
-      <w:r>
-        <w:rPr>
-          <w:rFonts w:ascii="Times New Roman" w:eastAsia="Times New Roman" w:hAnsi="Times New Roman" w:cs="Times New Roman"/>
-          <w:color w:val="FF0000"/>
+          <w:lang w:eastAsia="ru-RU"/>
+        </w:rPr>
+      </w:pPr>
+      <w:r>
+        <w:rPr>
+          <w:rFonts w:ascii="Times New Roman" w:eastAsia="Times New Roman" w:hAnsi="Times New Roman" w:cs="Times New Roman"/>
+          <w:color w:val="000000"/>
+          <w:lang w:eastAsia="ru-RU"/>
+        </w:rPr>
+        <w:t xml:space="preserve">Обратите внимание на </w:t>
+      </w:r>
+      <w:r>
+        <w:rPr>
+          <w:rFonts w:ascii="Times New Roman" w:eastAsia="Times New Roman" w:hAnsi="Times New Roman" w:cs="Times New Roman"/>
+          <w:i/>
+          <w:iCs/>
+          <w:color w:val="000000"/>
+          <w:lang w:eastAsia="ru-RU"/>
+        </w:rPr>
+        <w:t>Common Name</w:t>
+      </w:r>
+      <w:r>
+        <w:rPr>
+          <w:rFonts w:ascii="Times New Roman" w:eastAsia="Times New Roman" w:hAnsi="Times New Roman" w:cs="Times New Roman"/>
+          <w:color w:val="000000"/>
+          <w:lang w:eastAsia="ru-RU"/>
+        </w:rPr>
+        <w:t>, там должно быть имя по которому клиенты будут стучаться к серверу либо его ip, если по ip. Если имя не будет совпадать в некоторых браузерах будете получать предупреждение.</w:t>
+      </w:r>
+    </w:p>
+    <w:p>
+      <w:pPr>
+        <w:spacing w:after="0" w:line="240" w:lineRule="auto"/>
+        <w:rPr>
+          <w:rFonts w:ascii="Times New Roman" w:eastAsia="Times New Roman" w:hAnsi="Times New Roman" w:cs="Times New Roman"/>
           <w:sz w:val="24"/>
           <w:szCs w:val="24"/>
-          <w:lang w:val="en-US" w:eastAsia="ru-RU"/>
-        </w:rPr>
-        <w:t xml:space="preserve"> req -new -key </w:t>
-      </w:r>
-      <w:proofErr w:type="spellStart"/>
-      <w:r>
-        <w:rPr>
-          <w:rFonts w:ascii="Times New Roman" w:eastAsia="Times New Roman" w:hAnsi="Times New Roman" w:cs="Times New Roman"/>
-          <w:color w:val="FF0000"/>
+          <w:lang w:eastAsia="ru-RU"/>
+        </w:rPr>
+      </w:pPr>
+    </w:p>
+    <w:p>
+      <w:pPr>
+        <w:spacing w:after="0" w:line="240" w:lineRule="auto"/>
+        <w:rPr>
+          <w:rFonts w:ascii="Times New Roman" w:eastAsia="Times New Roman" w:hAnsi="Times New Roman" w:cs="Times New Roman"/>
           <w:sz w:val="24"/>
           <w:szCs w:val="24"/>
           <w:lang w:val="en-US" w:eastAsia="ru-RU"/>
         </w:rPr>
-        <w:t>iit-fibertest.key</w:t>
-      </w:r>
-      <w:proofErr w:type="spellEnd"/>
-      <w:r>
-        <w:rPr>
-          <w:rFonts w:ascii="Times New Roman" w:eastAsia="Times New Roman" w:hAnsi="Times New Roman" w:cs="Times New Roman"/>
-          <w:color w:val="FF0000"/>
+      </w:pPr>
+      <w:r>
+        <w:rPr>
+          <w:rFonts w:ascii="Times New Roman" w:eastAsia="Times New Roman" w:hAnsi="Times New Roman" w:cs="Times New Roman"/>
+          <w:lang w:eastAsia="ru-RU"/>
+        </w:rPr>
+        <w:t>Пример</w:t>
+      </w:r>
+      <w:r>
+        <w:rPr>
+          <w:rFonts w:ascii="Times New Roman" w:eastAsia="Times New Roman" w:hAnsi="Times New Roman" w:cs="Times New Roman"/>
+          <w:lang w:val="en-US" w:eastAsia="ru-RU"/>
+        </w:rPr>
+        <w:t>:</w:t>
+      </w:r>
+    </w:p>
+    <w:p>
+      <w:pPr>
+        <w:spacing w:after="0" w:line="240" w:lineRule="auto"/>
+        <w:rPr>
+          <w:rFonts w:ascii="Times New Roman" w:eastAsia="Times New Roman" w:hAnsi="Times New Roman" w:cs="Times New Roman"/>
           <w:sz w:val="24"/>
           <w:szCs w:val="24"/>
           <w:lang w:val="en-US" w:eastAsia="ru-RU"/>
         </w:rPr>
-        <w:t xml:space="preserve"> -out </w:t>
-      </w:r>
-      <w:proofErr w:type="spellStart"/>
-      <w:r>
-        <w:rPr>
-          <w:rFonts w:ascii="Times New Roman" w:eastAsia="Times New Roman" w:hAnsi="Times New Roman" w:cs="Times New Roman"/>
-          <w:color w:val="FF0000"/>
+      </w:pPr>
+      <w:r>
+        <w:rPr>
+          <w:rFonts w:ascii="Times New Roman" w:eastAsia="Times New Roman" w:hAnsi="Times New Roman" w:cs="Times New Roman"/>
+          <w:i/>
+          <w:iCs/>
+          <w:lang w:val="en-US" w:eastAsia="ru-RU"/>
+        </w:rPr>
+        <w:t>Country Name (2 letter code) [AU]:BY</w:t>
+      </w:r>
+    </w:p>
+    <w:p>
+      <w:pPr>
+        <w:spacing w:after="0" w:line="240" w:lineRule="auto"/>
+        <w:rPr>
+          <w:rFonts w:ascii="Times New Roman" w:eastAsia="Times New Roman" w:hAnsi="Times New Roman" w:cs="Times New Roman"/>
           <w:sz w:val="24"/>
           <w:szCs w:val="24"/>
           <w:lang w:val="en-US" w:eastAsia="ru-RU"/>
         </w:rPr>
-        <w:t>iit-fibertest.csr</w:t>
-      </w:r>
-      <w:proofErr w:type="spellEnd"/>
-      <w:r>
-        <w:rPr>
-          <w:rFonts w:ascii="Times New Roman" w:eastAsia="Times New Roman" w:hAnsi="Times New Roman" w:cs="Times New Roman"/>
-          <w:color w:val="FF0000"/>
+      </w:pPr>
+      <w:r>
+        <w:rPr>
+          <w:rFonts w:ascii="Times New Roman" w:eastAsia="Times New Roman" w:hAnsi="Times New Roman" w:cs="Times New Roman"/>
+          <w:i/>
+          <w:iCs/>
+          <w:lang w:val="en-US" w:eastAsia="ru-RU"/>
+        </w:rPr>
+        <w:t>State or Province Name (full name) [Some-State]:</w:t>
+      </w:r>
+    </w:p>
+    <w:p>
+      <w:pPr>
+        <w:spacing w:after="0" w:line="240" w:lineRule="auto"/>
+        <w:rPr>
+          <w:rFonts w:ascii="Times New Roman" w:eastAsia="Times New Roman" w:hAnsi="Times New Roman" w:cs="Times New Roman"/>
           <w:sz w:val="24"/>
           <w:szCs w:val="24"/>
           <w:lang w:val="en-US" w:eastAsia="ru-RU"/>
         </w:rPr>
-        <w:t xml:space="preserve"> -config c:/openssl-win64/bin/cnf/openssl.cnf</w:t>
-      </w:r>
-    </w:p>
-    <w:p>
-      <w:pPr>
-        <w:pStyle w:val="ListParagraph"/>
-        <w:spacing w:after="0" w:line="240" w:lineRule="auto"/>
-        <w:ind w:left="1068"/>
-        <w:rPr>
-          <w:rFonts w:ascii="Times New Roman" w:eastAsia="Times New Roman" w:hAnsi="Times New Roman" w:cs="Times New Roman"/>
-          <w:color w:val="FF0000"/>
+      </w:pPr>
+      <w:r>
+        <w:rPr>
+          <w:rFonts w:ascii="Times New Roman" w:eastAsia="Times New Roman" w:hAnsi="Times New Roman" w:cs="Times New Roman"/>
+          <w:i/>
+          <w:iCs/>
+          <w:lang w:val="en-US" w:eastAsia="ru-RU"/>
+        </w:rPr>
+        <w:t>Locality Name (</w:t>
+      </w:r>
+      <w:proofErr w:type="spellStart"/>
+      <w:r>
+        <w:rPr>
+          <w:rFonts w:ascii="Times New Roman" w:eastAsia="Times New Roman" w:hAnsi="Times New Roman" w:cs="Times New Roman"/>
+          <w:i/>
+          <w:iCs/>
+          <w:lang w:val="en-US" w:eastAsia="ru-RU"/>
+        </w:rPr>
+        <w:t>eg</w:t>
+      </w:r>
+      <w:proofErr w:type="spellEnd"/>
+      <w:r>
+        <w:rPr>
+          <w:rFonts w:ascii="Times New Roman" w:eastAsia="Times New Roman" w:hAnsi="Times New Roman" w:cs="Times New Roman"/>
+          <w:i/>
+          <w:iCs/>
+          <w:lang w:val="en-US" w:eastAsia="ru-RU"/>
+        </w:rPr>
+        <w:t>, city) []:</w:t>
+      </w:r>
+      <w:r>
+        <w:rPr>
+          <w:rFonts w:ascii="Times New Roman" w:eastAsia="Times New Roman" w:hAnsi="Times New Roman" w:cs="Times New Roman"/>
+          <w:i/>
+          <w:iCs/>
+          <w:lang w:val="en-US" w:eastAsia="ru-RU"/>
+        </w:rPr>
+        <w:t xml:space="preserve"> MINSK</w:t>
+      </w:r>
+    </w:p>
+    <w:p>
+      <w:pPr>
+        <w:spacing w:after="0" w:line="240" w:lineRule="auto"/>
+        <w:rPr>
+          <w:rFonts w:ascii="Times New Roman" w:eastAsia="Times New Roman" w:hAnsi="Times New Roman" w:cs="Times New Roman"/>
           <w:sz w:val="24"/>
           <w:szCs w:val="24"/>
           <w:lang w:val="en-US" w:eastAsia="ru-RU"/>
         </w:rPr>
       </w:pPr>
-    </w:p>
-    <w:p>
-      <w:pPr>
-        <w:spacing w:after="0" w:line="240" w:lineRule="auto"/>
-        <w:ind w:left="708" w:firstLine="708"/>
-        <w:rPr>
-          <w:rFonts w:ascii="Times New Roman" w:eastAsia="Times New Roman" w:hAnsi="Times New Roman" w:cs="Times New Roman"/>
-          <w:color w:val="FF0000"/>
+      <w:r>
+        <w:rPr>
+          <w:rFonts w:ascii="Times New Roman" w:eastAsia="Times New Roman" w:hAnsi="Times New Roman" w:cs="Times New Roman"/>
+          <w:i/>
+          <w:iCs/>
+          <w:lang w:val="en-US" w:eastAsia="ru-RU"/>
+        </w:rPr>
+        <w:t>Organization Name (</w:t>
+      </w:r>
+      <w:proofErr w:type="spellStart"/>
+      <w:r>
+        <w:rPr>
+          <w:rFonts w:ascii="Times New Roman" w:eastAsia="Times New Roman" w:hAnsi="Times New Roman" w:cs="Times New Roman"/>
+          <w:i/>
+          <w:iCs/>
+          <w:lang w:val="en-US" w:eastAsia="ru-RU"/>
+        </w:rPr>
+        <w:t>eg</w:t>
+      </w:r>
+      <w:proofErr w:type="spellEnd"/>
+      <w:r>
+        <w:rPr>
+          <w:rFonts w:ascii="Times New Roman" w:eastAsia="Times New Roman" w:hAnsi="Times New Roman" w:cs="Times New Roman"/>
+          <w:i/>
+          <w:iCs/>
+          <w:lang w:val="en-US" w:eastAsia="ru-RU"/>
+        </w:rPr>
+        <w:t xml:space="preserve">, company) [Internet </w:t>
+      </w:r>
+      <w:proofErr w:type="spellStart"/>
+      <w:r>
+        <w:rPr>
+          <w:rFonts w:ascii="Times New Roman" w:eastAsia="Times New Roman" w:hAnsi="Times New Roman" w:cs="Times New Roman"/>
+          <w:i/>
+          <w:iCs/>
+          <w:lang w:val="en-US" w:eastAsia="ru-RU"/>
+        </w:rPr>
+        <w:t>Widgits</w:t>
+      </w:r>
+      <w:proofErr w:type="spellEnd"/>
+      <w:r>
+        <w:rPr>
+          <w:rFonts w:ascii="Times New Roman" w:eastAsia="Times New Roman" w:hAnsi="Times New Roman" w:cs="Times New Roman"/>
+          <w:i/>
+          <w:iCs/>
+          <w:lang w:val="en-US" w:eastAsia="ru-RU"/>
+        </w:rPr>
+        <w:t xml:space="preserve"> Pty Ltd]:</w:t>
+      </w:r>
+      <w:r>
+        <w:rPr>
+          <w:rFonts w:ascii="Times New Roman" w:eastAsia="Times New Roman" w:hAnsi="Times New Roman" w:cs="Times New Roman"/>
+          <w:i/>
+          <w:iCs/>
+          <w:lang w:val="en-US" w:eastAsia="ru-RU"/>
+        </w:rPr>
+        <w:t xml:space="preserve"> IIT</w:t>
+      </w:r>
+    </w:p>
+    <w:p>
+      <w:pPr>
+        <w:spacing w:after="0" w:line="240" w:lineRule="auto"/>
+        <w:rPr>
+          <w:rFonts w:ascii="Times New Roman" w:eastAsia="Times New Roman" w:hAnsi="Times New Roman" w:cs="Times New Roman"/>
           <w:sz w:val="24"/>
           <w:szCs w:val="24"/>
-          <w:lang w:eastAsia="ru-RU"/>
-        </w:rPr>
-      </w:pPr>
-      <w:r>
-        <w:rPr>
-          <w:rFonts w:ascii="Times New Roman" w:eastAsia="Times New Roman" w:hAnsi="Times New Roman" w:cs="Times New Roman"/>
-          <w:color w:val="FF0000"/>
+          <w:lang w:val="en-US" w:eastAsia="ru-RU"/>
+        </w:rPr>
+      </w:pPr>
+      <w:r>
+        <w:rPr>
+          <w:rFonts w:ascii="Times New Roman" w:eastAsia="Times New Roman" w:hAnsi="Times New Roman" w:cs="Times New Roman"/>
+          <w:i/>
+          <w:iCs/>
+          <w:lang w:val="en-US" w:eastAsia="ru-RU"/>
+        </w:rPr>
+        <w:t>Organizational Unit Name (eg, section) []:IT</w:t>
+      </w:r>
+    </w:p>
+    <w:p>
+      <w:pPr>
+        <w:spacing w:after="0" w:line="240" w:lineRule="auto"/>
+        <w:rPr>
+          <w:rFonts w:ascii="Times New Roman" w:eastAsia="Times New Roman" w:hAnsi="Times New Roman" w:cs="Times New Roman"/>
           <w:sz w:val="24"/>
           <w:szCs w:val="24"/>
           <w:lang w:val="en-US" w:eastAsia="ru-RU"/>
         </w:rPr>
-        <w:t>A</w:t>
-      </w:r>
-      <w:r>
-        <w:rPr>
-          <w:rFonts w:ascii="Times New Roman" w:eastAsia="Times New Roman" w:hAnsi="Times New Roman" w:cs="Times New Roman"/>
-          <w:color w:val="FF0000"/>
+      </w:pPr>
+      <w:r>
+        <w:rPr>
+          <w:rFonts w:ascii="Times New Roman" w:eastAsia="Times New Roman" w:hAnsi="Times New Roman" w:cs="Times New Roman"/>
+          <w:i/>
+          <w:iCs/>
+          <w:lang w:val="en-US" w:eastAsia="ru-RU"/>
+        </w:rPr>
+        <w:t>Common Name (e.</w:t>
+      </w:r>
+      <w:r>
+        <w:rPr>
+          <w:rFonts w:ascii="Times New Roman" w:eastAsia="Times New Roman" w:hAnsi="Times New Roman" w:cs="Times New Roman"/>
+          <w:i/>
+          <w:iCs/>
+          <w:lang w:val="en-US" w:eastAsia="ru-RU"/>
+        </w:rPr>
+        <w:t xml:space="preserve"> </w:t>
+      </w:r>
+      <w:r>
+        <w:rPr>
+          <w:rFonts w:ascii="Times New Roman" w:eastAsia="Times New Roman" w:hAnsi="Times New Roman" w:cs="Times New Roman"/>
+          <w:i/>
+          <w:iCs/>
+          <w:lang w:val="en-US" w:eastAsia="ru-RU"/>
+        </w:rPr>
+        <w:t>g. server FQDN or YOUR name) []:</w:t>
+      </w:r>
+      <w:r>
+        <w:rPr>
+          <w:rFonts w:ascii="Times New Roman" w:eastAsia="Times New Roman" w:hAnsi="Times New Roman" w:cs="Times New Roman"/>
+          <w:i/>
+          <w:iCs/>
+          <w:lang w:val="en-US" w:eastAsia="ru-RU"/>
+        </w:rPr>
+        <w:t xml:space="preserve"> </w:t>
+      </w:r>
+      <w:r>
+        <w:rPr>
+          <w:rFonts w:ascii="Times New Roman" w:eastAsia="Times New Roman" w:hAnsi="Times New Roman" w:cs="Times New Roman"/>
+          <w:i/>
+          <w:iCs/>
+          <w:lang w:val="en-US" w:eastAsia="ru-RU"/>
+        </w:rPr>
+        <w:t>F</w:t>
+      </w:r>
+      <w:r>
+        <w:rPr>
+          <w:rFonts w:ascii="Times New Roman" w:eastAsia="Times New Roman" w:hAnsi="Times New Roman" w:cs="Times New Roman"/>
+          <w:i/>
+          <w:iCs/>
+          <w:lang w:val="en-US" w:eastAsia="ru-RU"/>
+        </w:rPr>
+        <w:t>ibertest</w:t>
+      </w:r>
+    </w:p>
+    <w:p>
+      <w:pPr>
+        <w:spacing w:after="0" w:line="240" w:lineRule="auto"/>
+        <w:rPr>
+          <w:rFonts w:ascii="Times New Roman" w:eastAsia="Times New Roman" w:hAnsi="Times New Roman" w:cs="Times New Roman"/>
           <w:sz w:val="24"/>
           <w:szCs w:val="24"/>
           <w:lang w:eastAsia="ru-RU"/>
         </w:rPr>
+      </w:pPr>
+      <w:r>
+        <w:rPr>
+          <w:rFonts w:ascii="Times New Roman" w:eastAsia="Times New Roman" w:hAnsi="Times New Roman" w:cs="Times New Roman"/>
+          <w:i/>
+          <w:iCs/>
+          <w:lang w:val="en-US" w:eastAsia="ru-RU"/>
+        </w:rPr>
+        <w:t>Email</w:t>
+      </w:r>
+      <w:r>
+        <w:rPr>
+          <w:rFonts w:ascii="Times New Roman" w:eastAsia="Times New Roman" w:hAnsi="Times New Roman" w:cs="Times New Roman"/>
+          <w:i/>
+          <w:iCs/>
+          <w:lang w:eastAsia="ru-RU"/>
+        </w:rPr>
         <w:t xml:space="preserve"> </w:t>
       </w:r>
       <w:r>
         <w:rPr>
           <w:rFonts w:ascii="Times New Roman" w:eastAsia="Times New Roman" w:hAnsi="Times New Roman" w:cs="Times New Roman"/>
-          <w:color w:val="FF0000"/>
-          <w:sz w:val="24"/>
-          <w:szCs w:val="24"/>
-          <w:lang w:val="en-US" w:eastAsia="ru-RU"/>
-        </w:rPr>
-        <w:t>challenge</w:t>
-      </w:r>
-      <w:r>
-        <w:rPr>
-          <w:rFonts w:ascii="Times New Roman" w:eastAsia="Times New Roman" w:hAnsi="Times New Roman" w:cs="Times New Roman"/>
-          <w:color w:val="FF0000"/>
-          <w:sz w:val="24"/>
-          <w:szCs w:val="24"/>
+          <w:i/>
+          <w:iCs/>
+          <w:lang w:val="en-US" w:eastAsia="ru-RU"/>
+        </w:rPr>
+        <w:t>Address</w:t>
+      </w:r>
+      <w:r>
+        <w:rPr>
+          <w:rFonts w:ascii="Times New Roman" w:eastAsia="Times New Roman" w:hAnsi="Times New Roman" w:cs="Times New Roman"/>
+          <w:i/>
+          <w:iCs/>
+          <w:lang w:eastAsia="ru-RU"/>
+        </w:rPr>
+        <w:t xml:space="preserve"> []:</w:t>
+      </w:r>
+      <w:r>
+        <w:rPr>
+          <w:rFonts w:ascii="Times New Roman" w:eastAsia="Times New Roman" w:hAnsi="Times New Roman" w:cs="Times New Roman"/>
+          <w:i/>
+          <w:iCs/>
           <w:lang w:eastAsia="ru-RU"/>
         </w:rPr>
         <w:t xml:space="preserve"> </w:t>
@@ -2699,465 +3405,37 @@
       <w:r>
         <w:rPr>
           <w:rFonts w:ascii="Times New Roman" w:eastAsia="Times New Roman" w:hAnsi="Times New Roman" w:cs="Times New Roman"/>
-          <w:color w:val="FF0000"/>
-          <w:sz w:val="24"/>
-          <w:szCs w:val="24"/>
-          <w:lang w:val="en-US" w:eastAsia="ru-RU"/>
-        </w:rPr>
-        <w:t>password</w:t>
-      </w:r>
-      <w:r>
-        <w:rPr>
-          <w:rFonts w:ascii="Times New Roman" w:eastAsia="Times New Roman" w:hAnsi="Times New Roman" w:cs="Times New Roman"/>
-          <w:color w:val="FF0000"/>
-          <w:sz w:val="24"/>
-          <w:szCs w:val="24"/>
-          <w:lang w:eastAsia="ru-RU"/>
-        </w:rPr>
-        <w:t xml:space="preserve"> [</w:t>
-      </w:r>
-      <w:proofErr w:type="gramStart"/>
-      <w:r>
-        <w:rPr>
-          <w:rFonts w:ascii="Times New Roman" w:eastAsia="Times New Roman" w:hAnsi="Times New Roman" w:cs="Times New Roman"/>
-          <w:color w:val="FF0000"/>
-          <w:sz w:val="24"/>
-          <w:szCs w:val="24"/>
-          <w:lang w:eastAsia="ru-RU"/>
-        </w:rPr>
-        <w:t>]:</w:t>
+          <w:i/>
+          <w:iCs/>
+          <w:lang w:val="en-US" w:eastAsia="ru-RU"/>
+        </w:rPr>
+        <w:t>info</w:t>
+      </w:r>
+      <w:r>
+        <w:rPr>
+          <w:rFonts w:ascii="Times New Roman" w:eastAsia="Times New Roman" w:hAnsi="Times New Roman" w:cs="Times New Roman"/>
+          <w:i/>
+          <w:iCs/>
+          <w:lang w:eastAsia="ru-RU"/>
+        </w:rPr>
+        <w:t>@</w:t>
       </w:r>
       <w:proofErr w:type="spellStart"/>
       <w:r>
         <w:rPr>
           <w:rFonts w:ascii="Times New Roman" w:eastAsia="Times New Roman" w:hAnsi="Times New Roman" w:cs="Times New Roman"/>
-          <w:color w:val="FF0000"/>
-          <w:sz w:val="24"/>
-          <w:szCs w:val="24"/>
-          <w:lang w:val="en-US" w:eastAsia="ru-RU"/>
-        </w:rPr>
-        <w:t>AchallengePassw</w:t>
+          <w:i/>
+          <w:iCs/>
+          <w:lang w:val="en-US" w:eastAsia="ru-RU"/>
+        </w:rPr>
+        <w:t>beliit</w:t>
       </w:r>
       <w:proofErr w:type="spellEnd"/>
-      <w:proofErr w:type="gramEnd"/>
-      <w:r>
-        <w:rPr>
-          <w:rFonts w:ascii="Times New Roman" w:eastAsia="Times New Roman" w:hAnsi="Times New Roman" w:cs="Times New Roman"/>
-          <w:color w:val="FF0000"/>
-          <w:sz w:val="24"/>
-          <w:szCs w:val="24"/>
-          <w:lang w:eastAsia="ru-RU"/>
-        </w:rPr>
-        <w:t>0</w:t>
-      </w:r>
-      <w:proofErr w:type="spellStart"/>
-      <w:r>
-        <w:rPr>
-          <w:rFonts w:ascii="Times New Roman" w:eastAsia="Times New Roman" w:hAnsi="Times New Roman" w:cs="Times New Roman"/>
-          <w:color w:val="FF0000"/>
-          <w:sz w:val="24"/>
-          <w:szCs w:val="24"/>
-          <w:lang w:val="en-US" w:eastAsia="ru-RU"/>
-        </w:rPr>
-        <w:t>rd</w:t>
-      </w:r>
-      <w:proofErr w:type="spellEnd"/>
-      <w:r>
-        <w:rPr>
-          <w:rFonts w:ascii="Times New Roman" w:eastAsia="Times New Roman" w:hAnsi="Times New Roman" w:cs="Times New Roman"/>
-          <w:color w:val="FF0000"/>
-          <w:sz w:val="24"/>
-          <w:szCs w:val="24"/>
-          <w:lang w:eastAsia="ru-RU"/>
-        </w:rPr>
-        <w:t>!</w:t>
-      </w:r>
-    </w:p>
-    <w:p>
-      <w:pPr>
-        <w:spacing w:after="0" w:line="240" w:lineRule="auto"/>
-        <w:rPr>
-          <w:rFonts w:ascii="Times New Roman" w:eastAsia="Times New Roman" w:hAnsi="Times New Roman" w:cs="Times New Roman"/>
-          <w:sz w:val="24"/>
-          <w:szCs w:val="24"/>
-          <w:lang w:eastAsia="ru-RU"/>
-        </w:rPr>
-      </w:pPr>
-    </w:p>
-    <w:p>
-      <w:pPr>
-        <w:spacing w:after="0" w:line="240" w:lineRule="auto"/>
-        <w:rPr>
-          <w:rFonts w:ascii="Times New Roman" w:eastAsia="Times New Roman" w:hAnsi="Times New Roman" w:cs="Times New Roman"/>
-          <w:sz w:val="24"/>
-          <w:szCs w:val="24"/>
-          <w:lang w:eastAsia="ru-RU"/>
-        </w:rPr>
-      </w:pPr>
-      <w:r>
-        <w:rPr>
-          <w:rFonts w:ascii="Times New Roman" w:eastAsia="Times New Roman" w:hAnsi="Times New Roman" w:cs="Times New Roman"/>
-          <w:color w:val="000000"/>
-          <w:lang w:eastAsia="ru-RU"/>
-        </w:rPr>
-        <w:t xml:space="preserve">Обратите внимание на </w:t>
-      </w:r>
-      <w:r>
-        <w:rPr>
-          <w:rFonts w:ascii="Times New Roman" w:eastAsia="Times New Roman" w:hAnsi="Times New Roman" w:cs="Times New Roman"/>
-          <w:i/>
-          <w:iCs/>
-          <w:color w:val="000000"/>
-          <w:lang w:eastAsia="ru-RU"/>
-        </w:rPr>
-        <w:t>Common Name</w:t>
-      </w:r>
-      <w:r>
-        <w:rPr>
-          <w:rFonts w:ascii="Times New Roman" w:eastAsia="Times New Roman" w:hAnsi="Times New Roman" w:cs="Times New Roman"/>
-          <w:color w:val="000000"/>
-          <w:lang w:eastAsia="ru-RU"/>
-        </w:rPr>
-        <w:t>, там должно быть имя по которому клиенты будут стучаться к серверу либо его ip, если по ip. Если имя не будет совпадать в некоторых браузерах будете получать предупреждение.</w:t>
-      </w:r>
-    </w:p>
-    <w:p>
-      <w:pPr>
-        <w:spacing w:after="0" w:line="240" w:lineRule="auto"/>
-        <w:rPr>
-          <w:rFonts w:ascii="Times New Roman" w:eastAsia="Times New Roman" w:hAnsi="Times New Roman" w:cs="Times New Roman"/>
-          <w:sz w:val="24"/>
-          <w:szCs w:val="24"/>
-          <w:lang w:eastAsia="ru-RU"/>
-        </w:rPr>
-      </w:pPr>
-    </w:p>
-    <w:p>
-      <w:pPr>
-        <w:spacing w:after="0" w:line="240" w:lineRule="auto"/>
-        <w:rPr>
-          <w:rFonts w:ascii="Times New Roman" w:eastAsia="Times New Roman" w:hAnsi="Times New Roman" w:cs="Times New Roman"/>
-          <w:sz w:val="24"/>
-          <w:szCs w:val="24"/>
-          <w:lang w:val="en-US" w:eastAsia="ru-RU"/>
-        </w:rPr>
-      </w:pPr>
-      <w:r>
-        <w:rPr>
-          <w:rFonts w:ascii="Times New Roman" w:eastAsia="Times New Roman" w:hAnsi="Times New Roman" w:cs="Times New Roman"/>
-          <w:color w:val="000000"/>
-          <w:lang w:eastAsia="ru-RU"/>
-        </w:rPr>
-        <w:t>Пример</w:t>
-      </w:r>
-      <w:r>
-        <w:rPr>
-          <w:rFonts w:ascii="Times New Roman" w:eastAsia="Times New Roman" w:hAnsi="Times New Roman" w:cs="Times New Roman"/>
-          <w:color w:val="000000"/>
-          <w:lang w:val="en-US" w:eastAsia="ru-RU"/>
-        </w:rPr>
-        <w:t>:</w:t>
-      </w:r>
-    </w:p>
-    <w:p>
-      <w:pPr>
-        <w:spacing w:after="0" w:line="240" w:lineRule="auto"/>
-        <w:rPr>
-          <w:rFonts w:ascii="Times New Roman" w:eastAsia="Times New Roman" w:hAnsi="Times New Roman" w:cs="Times New Roman"/>
-          <w:sz w:val="24"/>
-          <w:szCs w:val="24"/>
-          <w:lang w:val="en-US" w:eastAsia="ru-RU"/>
-        </w:rPr>
-      </w:pPr>
-      <w:r>
-        <w:rPr>
-          <w:rFonts w:ascii="Times New Roman" w:eastAsia="Times New Roman" w:hAnsi="Times New Roman" w:cs="Times New Roman"/>
-          <w:i/>
-          <w:iCs/>
-          <w:color w:val="000000"/>
-          <w:lang w:val="en-US" w:eastAsia="ru-RU"/>
-        </w:rPr>
-        <w:t>Country Name (2 letter code) [AU]:BY</w:t>
-      </w:r>
-    </w:p>
-    <w:p>
-      <w:pPr>
-        <w:spacing w:after="0" w:line="240" w:lineRule="auto"/>
-        <w:rPr>
-          <w:rFonts w:ascii="Times New Roman" w:eastAsia="Times New Roman" w:hAnsi="Times New Roman" w:cs="Times New Roman"/>
-          <w:sz w:val="24"/>
-          <w:szCs w:val="24"/>
-          <w:lang w:val="en-US" w:eastAsia="ru-RU"/>
-        </w:rPr>
-      </w:pPr>
-      <w:r>
-        <w:rPr>
-          <w:rFonts w:ascii="Times New Roman" w:eastAsia="Times New Roman" w:hAnsi="Times New Roman" w:cs="Times New Roman"/>
-          <w:i/>
-          <w:iCs/>
-          <w:color w:val="000000"/>
-          <w:lang w:val="en-US" w:eastAsia="ru-RU"/>
-        </w:rPr>
-        <w:t>State or Province Name (full name) [Some-State]:</w:t>
-      </w:r>
-    </w:p>
-    <w:p>
-      <w:pPr>
-        <w:spacing w:after="0" w:line="240" w:lineRule="auto"/>
-        <w:rPr>
-          <w:rFonts w:ascii="Times New Roman" w:eastAsia="Times New Roman" w:hAnsi="Times New Roman" w:cs="Times New Roman"/>
-          <w:sz w:val="24"/>
-          <w:szCs w:val="24"/>
-          <w:lang w:val="en-US" w:eastAsia="ru-RU"/>
-        </w:rPr>
-      </w:pPr>
-      <w:r>
-        <w:rPr>
-          <w:rFonts w:ascii="Times New Roman" w:eastAsia="Times New Roman" w:hAnsi="Times New Roman" w:cs="Times New Roman"/>
-          <w:i/>
-          <w:iCs/>
-          <w:color w:val="000000"/>
-          <w:lang w:val="en-US" w:eastAsia="ru-RU"/>
-        </w:rPr>
-        <w:t>Locality Name (eg, city) []:Minsk</w:t>
-      </w:r>
-    </w:p>
-    <w:p>
-      <w:pPr>
-        <w:spacing w:after="0" w:line="240" w:lineRule="auto"/>
-        <w:rPr>
-          <w:rFonts w:ascii="Times New Roman" w:eastAsia="Times New Roman" w:hAnsi="Times New Roman" w:cs="Times New Roman"/>
-          <w:sz w:val="24"/>
-          <w:szCs w:val="24"/>
-          <w:lang w:val="en-US" w:eastAsia="ru-RU"/>
-        </w:rPr>
-      </w:pPr>
-      <w:r>
-        <w:rPr>
-          <w:rFonts w:ascii="Times New Roman" w:eastAsia="Times New Roman" w:hAnsi="Times New Roman" w:cs="Times New Roman"/>
-          <w:i/>
-          <w:iCs/>
-          <w:color w:val="000000"/>
-          <w:lang w:val="en-US" w:eastAsia="ru-RU"/>
-        </w:rPr>
-        <w:t>Organization Name (</w:t>
-      </w:r>
-      <w:proofErr w:type="spellStart"/>
-      <w:r>
-        <w:rPr>
-          <w:rFonts w:ascii="Times New Roman" w:eastAsia="Times New Roman" w:hAnsi="Times New Roman" w:cs="Times New Roman"/>
-          <w:i/>
-          <w:iCs/>
-          <w:color w:val="000000"/>
-          <w:lang w:val="en-US" w:eastAsia="ru-RU"/>
-        </w:rPr>
-        <w:t>eg</w:t>
-      </w:r>
-      <w:proofErr w:type="spellEnd"/>
-      <w:r>
-        <w:rPr>
-          <w:rFonts w:ascii="Times New Roman" w:eastAsia="Times New Roman" w:hAnsi="Times New Roman" w:cs="Times New Roman"/>
-          <w:i/>
-          <w:iCs/>
-          <w:color w:val="000000"/>
-          <w:lang w:val="en-US" w:eastAsia="ru-RU"/>
-        </w:rPr>
-        <w:t xml:space="preserve">, company) [Internet </w:t>
-      </w:r>
-      <w:proofErr w:type="spellStart"/>
-      <w:r>
-        <w:rPr>
-          <w:rFonts w:ascii="Times New Roman" w:eastAsia="Times New Roman" w:hAnsi="Times New Roman" w:cs="Times New Roman"/>
-          <w:i/>
-          <w:iCs/>
-          <w:color w:val="000000"/>
-          <w:lang w:val="en-US" w:eastAsia="ru-RU"/>
-        </w:rPr>
-        <w:t>Widgits</w:t>
-      </w:r>
-      <w:proofErr w:type="spellEnd"/>
-      <w:r>
-        <w:rPr>
-          <w:rFonts w:ascii="Times New Roman" w:eastAsia="Times New Roman" w:hAnsi="Times New Roman" w:cs="Times New Roman"/>
-          <w:i/>
-          <w:iCs/>
-          <w:color w:val="000000"/>
-          <w:lang w:val="en-US" w:eastAsia="ru-RU"/>
-        </w:rPr>
-        <w:t xml:space="preserve"> Pty Ltd]:</w:t>
-      </w:r>
-      <w:r>
-        <w:rPr>
-          <w:rFonts w:ascii="Times New Roman" w:eastAsia="Times New Roman" w:hAnsi="Times New Roman" w:cs="Times New Roman"/>
-          <w:i/>
-          <w:iCs/>
-          <w:color w:val="FF0000"/>
-          <w:lang w:val="en-US" w:eastAsia="ru-RU"/>
-        </w:rPr>
-        <w:t xml:space="preserve"> IIT</w:t>
-      </w:r>
-    </w:p>
-    <w:p>
-      <w:pPr>
-        <w:spacing w:after="0" w:line="240" w:lineRule="auto"/>
-        <w:rPr>
-          <w:rFonts w:ascii="Times New Roman" w:eastAsia="Times New Roman" w:hAnsi="Times New Roman" w:cs="Times New Roman"/>
-          <w:sz w:val="24"/>
-          <w:szCs w:val="24"/>
-          <w:lang w:val="en-US" w:eastAsia="ru-RU"/>
-        </w:rPr>
-      </w:pPr>
-      <w:r>
-        <w:rPr>
-          <w:rFonts w:ascii="Times New Roman" w:eastAsia="Times New Roman" w:hAnsi="Times New Roman" w:cs="Times New Roman"/>
-          <w:i/>
-          <w:iCs/>
-          <w:color w:val="000000"/>
-          <w:lang w:val="en-US" w:eastAsia="ru-RU"/>
-        </w:rPr>
-        <w:t>Organizational Unit Name (eg, section) []:IT</w:t>
-      </w:r>
-    </w:p>
-    <w:p>
-      <w:pPr>
-        <w:spacing w:after="0" w:line="240" w:lineRule="auto"/>
-        <w:rPr>
-          <w:rFonts w:ascii="Times New Roman" w:eastAsia="Times New Roman" w:hAnsi="Times New Roman" w:cs="Times New Roman"/>
-          <w:sz w:val="24"/>
-          <w:szCs w:val="24"/>
-          <w:lang w:val="en-US" w:eastAsia="ru-RU"/>
-        </w:rPr>
-      </w:pPr>
-      <w:r>
-        <w:rPr>
-          <w:rFonts w:ascii="Times New Roman" w:eastAsia="Times New Roman" w:hAnsi="Times New Roman" w:cs="Times New Roman"/>
-          <w:i/>
-          <w:iCs/>
-          <w:color w:val="000000"/>
-          <w:lang w:val="en-US" w:eastAsia="ru-RU"/>
-        </w:rPr>
-        <w:t>Common Name (e.g. server FQDN or YOUR name) []:</w:t>
-      </w:r>
-      <w:r>
-        <w:rPr>
-          <w:rFonts w:ascii="Times New Roman" w:eastAsia="Times New Roman" w:hAnsi="Times New Roman" w:cs="Times New Roman"/>
-          <w:i/>
-          <w:iCs/>
-          <w:color w:val="000000"/>
-          <w:lang w:val="en-US" w:eastAsia="ru-RU"/>
-        </w:rPr>
-        <w:t xml:space="preserve"> </w:t>
-      </w:r>
-      <w:r>
-        <w:rPr>
-          <w:rFonts w:ascii="Times New Roman" w:eastAsia="Times New Roman" w:hAnsi="Times New Roman" w:cs="Times New Roman"/>
-          <w:i/>
-          <w:iCs/>
-          <w:color w:val="FF0000"/>
-          <w:lang w:val="en-US" w:eastAsia="ru-RU"/>
-        </w:rPr>
-        <w:t>fibertest</w:t>
-      </w:r>
-    </w:p>
-    <w:p>
-      <w:pPr>
-        <w:spacing w:after="0" w:line="240" w:lineRule="auto"/>
-        <w:rPr>
-          <w:rFonts w:ascii="Times New Roman" w:eastAsia="Times New Roman" w:hAnsi="Times New Roman" w:cs="Times New Roman"/>
-          <w:color w:val="FF0000"/>
-          <w:sz w:val="24"/>
-          <w:szCs w:val="24"/>
-          <w:lang w:eastAsia="ru-RU"/>
-        </w:rPr>
-      </w:pPr>
-      <w:r>
-        <w:rPr>
-          <w:rFonts w:ascii="Times New Roman" w:eastAsia="Times New Roman" w:hAnsi="Times New Roman" w:cs="Times New Roman"/>
-          <w:i/>
-          <w:iCs/>
-          <w:color w:val="000000"/>
-          <w:lang w:val="en-US" w:eastAsia="ru-RU"/>
-        </w:rPr>
-        <w:t>Email</w:t>
-      </w:r>
-      <w:r>
-        <w:rPr>
-          <w:rFonts w:ascii="Times New Roman" w:eastAsia="Times New Roman" w:hAnsi="Times New Roman" w:cs="Times New Roman"/>
-          <w:i/>
-          <w:iCs/>
-          <w:color w:val="000000"/>
-          <w:lang w:eastAsia="ru-RU"/>
-        </w:rPr>
-        <w:t xml:space="preserve"> </w:t>
-      </w:r>
-      <w:r>
-        <w:rPr>
-          <w:rFonts w:ascii="Times New Roman" w:eastAsia="Times New Roman" w:hAnsi="Times New Roman" w:cs="Times New Roman"/>
-          <w:i/>
-          <w:iCs/>
-          <w:color w:val="000000"/>
-          <w:lang w:val="en-US" w:eastAsia="ru-RU"/>
-        </w:rPr>
-        <w:t>Address</w:t>
-      </w:r>
-      <w:r>
-        <w:rPr>
-          <w:rFonts w:ascii="Times New Roman" w:eastAsia="Times New Roman" w:hAnsi="Times New Roman" w:cs="Times New Roman"/>
-          <w:i/>
-          <w:iCs/>
-          <w:color w:val="000000"/>
-          <w:lang w:eastAsia="ru-RU"/>
-        </w:rPr>
-        <w:t xml:space="preserve"> []:</w:t>
-      </w:r>
-      <w:r>
-        <w:rPr>
-          <w:rFonts w:ascii="Times New Roman" w:eastAsia="Times New Roman" w:hAnsi="Times New Roman" w:cs="Times New Roman"/>
-          <w:i/>
-          <w:iCs/>
-          <w:color w:val="000000"/>
-          <w:lang w:eastAsia="ru-RU"/>
-        </w:rPr>
-        <w:t xml:space="preserve"> </w:t>
-      </w:r>
-      <w:r>
-        <w:rPr>
-          <w:rFonts w:ascii="Times New Roman" w:eastAsia="Times New Roman" w:hAnsi="Times New Roman" w:cs="Times New Roman"/>
-          <w:i/>
-          <w:iCs/>
-          <w:color w:val="FF0000"/>
-          <w:lang w:val="en-US" w:eastAsia="ru-RU"/>
-        </w:rPr>
-        <w:t>info</w:t>
-      </w:r>
-      <w:r>
-        <w:rPr>
-          <w:rFonts w:ascii="Times New Roman" w:eastAsia="Times New Roman" w:hAnsi="Times New Roman" w:cs="Times New Roman"/>
-          <w:i/>
-          <w:iCs/>
-          <w:color w:val="FF0000"/>
-          <w:lang w:eastAsia="ru-RU"/>
-        </w:rPr>
-        <w:t>@</w:t>
-      </w:r>
-      <w:proofErr w:type="spellStart"/>
-      <w:r>
-        <w:rPr>
-          <w:rFonts w:ascii="Times New Roman" w:eastAsia="Times New Roman" w:hAnsi="Times New Roman" w:cs="Times New Roman"/>
-          <w:i/>
-          <w:iCs/>
-          <w:color w:val="FF0000"/>
-          <w:lang w:val="en-US" w:eastAsia="ru-RU"/>
-        </w:rPr>
-        <w:t>beliit</w:t>
-      </w:r>
-      <w:proofErr w:type="spellEnd"/>
-      <w:r>
-        <w:rPr>
-          <w:rFonts w:ascii="Times New Roman" w:eastAsia="Times New Roman" w:hAnsi="Times New Roman" w:cs="Times New Roman"/>
-          <w:i/>
-          <w:iCs/>
-          <w:color w:val="FF0000"/>
+      <w:r>
+        <w:rPr>
+          <w:rFonts w:ascii="Times New Roman" w:eastAsia="Times New Roman" w:hAnsi="Times New Roman" w:cs="Times New Roman"/>
+          <w:i/>
+          <w:iCs/>
           <w:lang w:eastAsia="ru-RU"/>
         </w:rPr>
         <w:t>.</w:t>
@@ -3167,7 +3445,6 @@
           <w:rFonts w:ascii="Times New Roman" w:eastAsia="Times New Roman" w:hAnsi="Times New Roman" w:cs="Times New Roman"/>
           <w:i/>
           <w:iCs/>
-          <w:color w:val="FF0000"/>
           <w:lang w:val="en-US" w:eastAsia="ru-RU"/>
         </w:rPr>
         <w:t>com</w:t>
@@ -3196,14 +3473,12 @@
           <w:rFonts w:ascii="Times New Roman" w:eastAsia="Times New Roman" w:hAnsi="Times New Roman" w:cs="Times New Roman"/>
           <w:b/>
           <w:bCs/>
-          <w:color w:val="000000"/>
-          <w:lang w:eastAsia="ru-RU"/>
-        </w:rPr>
-      </w:pPr>
-      <w:r>
-        <w:rPr>
-          <w:rFonts w:ascii="Times New Roman" w:eastAsia="Times New Roman" w:hAnsi="Times New Roman" w:cs="Times New Roman"/>
-          <w:color w:val="000000"/>
+          <w:lang w:eastAsia="ru-RU"/>
+        </w:rPr>
+      </w:pPr>
+      <w:r>
+        <w:rPr>
+          <w:rFonts w:ascii="Times New Roman" w:eastAsia="Times New Roman" w:hAnsi="Times New Roman" w:cs="Times New Roman"/>
           <w:lang w:eastAsia="ru-RU"/>
         </w:rPr>
         <w:t xml:space="preserve">Подписывая этот запрос сертификатом, созданным в пункте </w:t>
@@ -3211,7 +3486,6 @@
       <w:r>
         <w:rPr>
           <w:rFonts w:ascii="Times New Roman" w:eastAsia="Times New Roman" w:hAnsi="Times New Roman" w:cs="Times New Roman"/>
-          <w:color w:val="000000"/>
           <w:lang w:eastAsia="ru-RU"/>
         </w:rPr>
         <w:t>2</w:t>
@@ -3219,7 +3493,6 @@
       <w:r>
         <w:rPr>
           <w:rFonts w:ascii="Times New Roman" w:eastAsia="Times New Roman" w:hAnsi="Times New Roman" w:cs="Times New Roman"/>
-          <w:color w:val="000000"/>
           <w:lang w:eastAsia="ru-RU"/>
         </w:rPr>
         <w:t>.</w:t>
@@ -3227,7 +3500,6 @@
       <w:r>
         <w:rPr>
           <w:rFonts w:ascii="Times New Roman" w:eastAsia="Times New Roman" w:hAnsi="Times New Roman" w:cs="Times New Roman"/>
-          <w:color w:val="000000"/>
           <w:lang w:val="en-US" w:eastAsia="ru-RU"/>
         </w:rPr>
         <w:t>b</w:t>
@@ -3235,7 +3507,6 @@
       <w:r>
         <w:rPr>
           <w:rFonts w:ascii="Times New Roman" w:eastAsia="Times New Roman" w:hAnsi="Times New Roman" w:cs="Times New Roman"/>
-          <w:color w:val="000000"/>
           <w:lang w:eastAsia="ru-RU"/>
         </w:rPr>
         <w:t xml:space="preserve">. </w:t>
@@ -3243,7 +3514,6 @@
       <w:r>
         <w:rPr>
           <w:rFonts w:ascii="Times New Roman" w:eastAsia="Times New Roman" w:hAnsi="Times New Roman" w:cs="Times New Roman"/>
-          <w:color w:val="000000"/>
           <w:lang w:val="en-US" w:eastAsia="ru-RU"/>
         </w:rPr>
         <w:t>c</w:t>
@@ -3251,7 +3521,6 @@
       <w:r>
         <w:rPr>
           <w:rFonts w:ascii="Times New Roman" w:eastAsia="Times New Roman" w:hAnsi="Times New Roman" w:cs="Times New Roman"/>
-          <w:color w:val="000000"/>
           <w:lang w:eastAsia="ru-RU"/>
         </w:rPr>
         <w:t xml:space="preserve">оздаем </w:t>
@@ -3259,7 +3528,6 @@
       <w:r>
         <w:rPr>
           <w:rFonts w:ascii="Times New Roman" w:eastAsia="Times New Roman" w:hAnsi="Times New Roman" w:cs="Times New Roman"/>
-          <w:color w:val="000000"/>
           <w:lang w:val="en-US" w:eastAsia="ru-RU"/>
         </w:rPr>
         <w:t>SSL</w:t>
@@ -3267,7 +3535,6 @@
       <w:r>
         <w:rPr>
           <w:rFonts w:ascii="Times New Roman" w:eastAsia="Times New Roman" w:hAnsi="Times New Roman" w:cs="Times New Roman"/>
-          <w:color w:val="000000"/>
           <w:lang w:eastAsia="ru-RU"/>
         </w:rPr>
         <w:t xml:space="preserve"> </w:t>
@@ -3275,7 +3542,6 @@
       <w:r>
         <w:rPr>
           <w:rFonts w:ascii="Times New Roman" w:eastAsia="Times New Roman" w:hAnsi="Times New Roman" w:cs="Times New Roman"/>
-          <w:color w:val="000000"/>
           <w:lang w:eastAsia="ru-RU"/>
         </w:rPr>
         <w:t xml:space="preserve">сертификат на 1024 дня </w:t>
@@ -3288,144 +3554,156 @@
         <w:ind w:firstLine="696"/>
         <w:rPr>
           <w:rFonts w:ascii="Times New Roman" w:eastAsia="Times New Roman" w:hAnsi="Times New Roman" w:cs="Times New Roman"/>
-          <w:color w:val="FF0000"/>
-          <w:sz w:val="24"/>
-          <w:szCs w:val="24"/>
-          <w:lang w:val="en-US" w:eastAsia="ru-RU"/>
-        </w:rPr>
-      </w:pPr>
+          <w:b/>
+          <w:bCs/>
+          <w:i/>
+          <w:iCs/>
+          <w:lang w:val="en-US" w:eastAsia="ru-RU"/>
+        </w:rPr>
+      </w:pPr>
+      <w:r>
+        <w:rPr>
+          <w:rFonts w:ascii="Times New Roman" w:eastAsia="Times New Roman" w:hAnsi="Times New Roman" w:cs="Times New Roman"/>
+          <w:b/>
+          <w:bCs/>
+          <w:i/>
+          <w:iCs/>
+          <w:lang w:val="en-US" w:eastAsia="ru-RU"/>
+        </w:rPr>
+        <w:t>openssl x509 -req -in iit-fibertest</w:t>
+      </w:r>
+      <w:r>
+        <w:rPr>
+          <w:rFonts w:ascii="Times New Roman" w:eastAsia="Times New Roman" w:hAnsi="Times New Roman" w:cs="Times New Roman"/>
+          <w:b/>
+          <w:bCs/>
+          <w:i/>
+          <w:iCs/>
+          <w:lang w:val="en-US" w:eastAsia="ru-RU"/>
+        </w:rPr>
+        <w:t>2020</w:t>
+      </w:r>
+      <w:r>
+        <w:rPr>
+          <w:rFonts w:ascii="Times New Roman" w:eastAsia="Times New Roman" w:hAnsi="Times New Roman" w:cs="Times New Roman"/>
+          <w:b/>
+          <w:bCs/>
+          <w:i/>
+          <w:iCs/>
+          <w:lang w:val="en-US" w:eastAsia="ru-RU"/>
+        </w:rPr>
+        <w:t>.csr -CA iitCA</w:t>
+      </w:r>
+      <w:r>
+        <w:rPr>
+          <w:rFonts w:ascii="Times New Roman" w:eastAsia="Times New Roman" w:hAnsi="Times New Roman" w:cs="Times New Roman"/>
+          <w:b/>
+          <w:bCs/>
+          <w:i/>
+          <w:iCs/>
+          <w:lang w:val="en-US" w:eastAsia="ru-RU"/>
+        </w:rPr>
+        <w:t>2020</w:t>
+      </w:r>
+      <w:r>
+        <w:rPr>
+          <w:rFonts w:ascii="Times New Roman" w:eastAsia="Times New Roman" w:hAnsi="Times New Roman" w:cs="Times New Roman"/>
+          <w:b/>
+          <w:bCs/>
+          <w:i/>
+          <w:iCs/>
+          <w:lang w:val="en-US" w:eastAsia="ru-RU"/>
+        </w:rPr>
+        <w:t>.pem -</w:t>
+      </w:r>
       <w:proofErr w:type="spellStart"/>
       <w:r>
         <w:rPr>
           <w:rFonts w:ascii="Times New Roman" w:eastAsia="Times New Roman" w:hAnsi="Times New Roman" w:cs="Times New Roman"/>
-          <w:color w:val="FF0000"/>
-          <w:lang w:val="en-US" w:eastAsia="ru-RU"/>
-        </w:rPr>
-        <w:t>openssl</w:t>
+          <w:b/>
+          <w:bCs/>
+          <w:i/>
+          <w:iCs/>
+          <w:lang w:val="en-US" w:eastAsia="ru-RU"/>
+        </w:rPr>
+        <w:t>CAkey</w:t>
       </w:r>
       <w:proofErr w:type="spellEnd"/>
       <w:r>
         <w:rPr>
           <w:rFonts w:ascii="Times New Roman" w:eastAsia="Times New Roman" w:hAnsi="Times New Roman" w:cs="Times New Roman"/>
-          <w:color w:val="FF0000"/>
-          <w:lang w:val="en-US" w:eastAsia="ru-RU"/>
-        </w:rPr>
-        <w:t xml:space="preserve"> x509 -req -in </w:t>
+          <w:b/>
+          <w:bCs/>
+          <w:i/>
+          <w:iCs/>
+          <w:lang w:val="en-US" w:eastAsia="ru-RU"/>
+        </w:rPr>
+        <w:t xml:space="preserve"> iitCA</w:t>
+      </w:r>
+      <w:r>
+        <w:rPr>
+          <w:rFonts w:ascii="Times New Roman" w:eastAsia="Times New Roman" w:hAnsi="Times New Roman" w:cs="Times New Roman"/>
+          <w:b/>
+          <w:bCs/>
+          <w:i/>
+          <w:iCs/>
+          <w:lang w:val="en-US" w:eastAsia="ru-RU"/>
+        </w:rPr>
+        <w:t>2020</w:t>
+      </w:r>
+      <w:r>
+        <w:rPr>
+          <w:rFonts w:ascii="Times New Roman" w:eastAsia="Times New Roman" w:hAnsi="Times New Roman" w:cs="Times New Roman"/>
+          <w:b/>
+          <w:bCs/>
+          <w:i/>
+          <w:iCs/>
+          <w:lang w:val="en-US" w:eastAsia="ru-RU"/>
+        </w:rPr>
+        <w:t>.key -</w:t>
       </w:r>
       <w:proofErr w:type="spellStart"/>
       <w:r>
         <w:rPr>
           <w:rFonts w:ascii="Times New Roman" w:eastAsia="Times New Roman" w:hAnsi="Times New Roman" w:cs="Times New Roman"/>
-          <w:color w:val="FF0000"/>
-          <w:sz w:val="24"/>
-          <w:szCs w:val="24"/>
-          <w:lang w:val="en-US" w:eastAsia="ru-RU"/>
-        </w:rPr>
-        <w:t>iit-fibertest</w:t>
-      </w:r>
-      <w:r>
-        <w:rPr>
-          <w:rFonts w:ascii="Times New Roman" w:eastAsia="Times New Roman" w:hAnsi="Times New Roman" w:cs="Times New Roman"/>
-          <w:color w:val="FF0000"/>
-          <w:lang w:val="en-US" w:eastAsia="ru-RU"/>
-        </w:rPr>
-        <w:t>.csr</w:t>
+          <w:b/>
+          <w:bCs/>
+          <w:i/>
+          <w:iCs/>
+          <w:lang w:val="en-US" w:eastAsia="ru-RU"/>
+        </w:rPr>
+        <w:t>CAcreateserial</w:t>
       </w:r>
       <w:proofErr w:type="spellEnd"/>
       <w:r>
         <w:rPr>
           <w:rFonts w:ascii="Times New Roman" w:eastAsia="Times New Roman" w:hAnsi="Times New Roman" w:cs="Times New Roman"/>
-          <w:color w:val="FF0000"/>
-          <w:lang w:val="en-US" w:eastAsia="ru-RU"/>
-        </w:rPr>
-        <w:t xml:space="preserve"> -CA </w:t>
-      </w:r>
-      <w:proofErr w:type="spellStart"/>
-      <w:r>
-        <w:rPr>
-          <w:rFonts w:ascii="Times New Roman" w:eastAsia="Times New Roman" w:hAnsi="Times New Roman" w:cs="Times New Roman"/>
-          <w:color w:val="FF0000"/>
-          <w:lang w:val="en-US" w:eastAsia="ru-RU"/>
-        </w:rPr>
-        <w:t>iitCA.pem</w:t>
-      </w:r>
-      <w:proofErr w:type="spellEnd"/>
-      <w:r>
-        <w:rPr>
-          <w:rFonts w:ascii="Times New Roman" w:eastAsia="Times New Roman" w:hAnsi="Times New Roman" w:cs="Times New Roman"/>
-          <w:color w:val="FF0000"/>
-          <w:lang w:val="en-US" w:eastAsia="ru-RU"/>
-        </w:rPr>
-        <w:t xml:space="preserve"> -</w:t>
-      </w:r>
-      <w:proofErr w:type="spellStart"/>
-      <w:r>
-        <w:rPr>
-          <w:rFonts w:ascii="Times New Roman" w:eastAsia="Times New Roman" w:hAnsi="Times New Roman" w:cs="Times New Roman"/>
-          <w:color w:val="FF0000"/>
-          <w:lang w:val="en-US" w:eastAsia="ru-RU"/>
-        </w:rPr>
-        <w:t>CAkey</w:t>
-      </w:r>
-      <w:proofErr w:type="spellEnd"/>
-      <w:r>
-        <w:rPr>
-          <w:rFonts w:ascii="Times New Roman" w:eastAsia="Times New Roman" w:hAnsi="Times New Roman" w:cs="Times New Roman"/>
-          <w:color w:val="FF0000"/>
-          <w:lang w:val="en-US" w:eastAsia="ru-RU"/>
-        </w:rPr>
-        <w:t xml:space="preserve"> </w:t>
-      </w:r>
-      <w:proofErr w:type="spellStart"/>
-      <w:r>
-        <w:rPr>
-          <w:rFonts w:ascii="Times New Roman" w:eastAsia="Times New Roman" w:hAnsi="Times New Roman" w:cs="Times New Roman"/>
-          <w:color w:val="FF0000"/>
-          <w:lang w:val="en-US" w:eastAsia="ru-RU"/>
-        </w:rPr>
-        <w:t>iitCA.key</w:t>
-      </w:r>
-      <w:proofErr w:type="spellEnd"/>
-      <w:r>
-        <w:rPr>
-          <w:rFonts w:ascii="Times New Roman" w:eastAsia="Times New Roman" w:hAnsi="Times New Roman" w:cs="Times New Roman"/>
-          <w:color w:val="FF0000"/>
-          <w:lang w:val="en-US" w:eastAsia="ru-RU"/>
-        </w:rPr>
-        <w:t xml:space="preserve"> -</w:t>
-      </w:r>
-      <w:proofErr w:type="spellStart"/>
-      <w:r>
-        <w:rPr>
-          <w:rFonts w:ascii="Times New Roman" w:eastAsia="Times New Roman" w:hAnsi="Times New Roman" w:cs="Times New Roman"/>
-          <w:color w:val="FF0000"/>
-          <w:lang w:val="en-US" w:eastAsia="ru-RU"/>
-        </w:rPr>
-        <w:t>CAcreateserial</w:t>
-      </w:r>
-      <w:proofErr w:type="spellEnd"/>
-      <w:r>
-        <w:rPr>
-          <w:rFonts w:ascii="Times New Roman" w:eastAsia="Times New Roman" w:hAnsi="Times New Roman" w:cs="Times New Roman"/>
-          <w:color w:val="FF0000"/>
-          <w:lang w:val="en-US" w:eastAsia="ru-RU"/>
-        </w:rPr>
-        <w:t xml:space="preserve"> -out iit-</w:t>
-      </w:r>
-      <w:r>
-        <w:rPr>
-          <w:rFonts w:ascii="Times New Roman" w:eastAsia="Times New Roman" w:hAnsi="Times New Roman" w:cs="Times New Roman"/>
-          <w:color w:val="FF0000"/>
-          <w:sz w:val="24"/>
-          <w:szCs w:val="24"/>
-          <w:lang w:val="en-US" w:eastAsia="ru-RU"/>
-        </w:rPr>
-        <w:t>fibertest</w:t>
-      </w:r>
-      <w:r>
-        <w:rPr>
-          <w:rFonts w:ascii="Times New Roman" w:eastAsia="Times New Roman" w:hAnsi="Times New Roman" w:cs="Times New Roman"/>
-          <w:color w:val="FF0000"/>
+          <w:b/>
+          <w:bCs/>
+          <w:i/>
+          <w:iCs/>
+          <w:lang w:val="en-US" w:eastAsia="ru-RU"/>
+        </w:rPr>
+        <w:t xml:space="preserve"> -out iit-fibertest</w:t>
+      </w:r>
+      <w:r>
+        <w:rPr>
+          <w:rFonts w:ascii="Times New Roman" w:eastAsia="Times New Roman" w:hAnsi="Times New Roman" w:cs="Times New Roman"/>
+          <w:b/>
+          <w:bCs/>
+          <w:i/>
+          <w:iCs/>
+          <w:lang w:val="en-US" w:eastAsia="ru-RU"/>
+        </w:rPr>
+        <w:t>2020</w:t>
+      </w:r>
+      <w:r>
+        <w:rPr>
+          <w:rFonts w:ascii="Times New Roman" w:eastAsia="Times New Roman" w:hAnsi="Times New Roman" w:cs="Times New Roman"/>
+          <w:b/>
+          <w:bCs/>
+          <w:i/>
+          <w:iCs/>
           <w:lang w:val="en-US" w:eastAsia="ru-RU"/>
         </w:rPr>
         <w:t>.crt -days 1024</w:t>
@@ -3465,14 +3743,12 @@
         <w:textAlignment w:val="baseline"/>
         <w:rPr>
           <w:rFonts w:ascii="Times New Roman" w:eastAsia="Times New Roman" w:hAnsi="Times New Roman" w:cs="Times New Roman"/>
-          <w:color w:val="000000"/>
-          <w:lang w:eastAsia="ru-RU"/>
-        </w:rPr>
-      </w:pPr>
-      <w:r>
-        <w:rPr>
-          <w:rFonts w:ascii="Times New Roman" w:eastAsia="Times New Roman" w:hAnsi="Times New Roman" w:cs="Times New Roman"/>
-          <w:color w:val="000000"/>
+          <w:lang w:eastAsia="ru-RU"/>
+        </w:rPr>
+      </w:pPr>
+      <w:r>
+        <w:rPr>
+          <w:rFonts w:ascii="Times New Roman" w:eastAsia="Times New Roman" w:hAnsi="Times New Roman" w:cs="Times New Roman"/>
           <w:lang w:eastAsia="ru-RU"/>
         </w:rPr>
         <w:t>Экспортируем сертификат</w:t>
@@ -3480,7 +3756,6 @@
       <w:r>
         <w:rPr>
           <w:rFonts w:ascii="Times New Roman" w:eastAsia="Times New Roman" w:hAnsi="Times New Roman" w:cs="Times New Roman"/>
-          <w:color w:val="000000"/>
           <w:lang w:eastAsia="ru-RU"/>
         </w:rPr>
         <w:t xml:space="preserve"> и приватный ключ из пункта 2.</w:t>
@@ -3488,7 +3763,6 @@
       <w:r>
         <w:rPr>
           <w:rFonts w:ascii="Times New Roman" w:eastAsia="Times New Roman" w:hAnsi="Times New Roman" w:cs="Times New Roman"/>
-          <w:color w:val="000000"/>
           <w:lang w:val="en-US" w:eastAsia="ru-RU"/>
         </w:rPr>
         <w:t>a</w:t>
@@ -3496,7 +3770,6 @@
       <w:r>
         <w:rPr>
           <w:rFonts w:ascii="Times New Roman" w:eastAsia="Times New Roman" w:hAnsi="Times New Roman" w:cs="Times New Roman"/>
-          <w:color w:val="000000"/>
           <w:lang w:eastAsia="ru-RU"/>
         </w:rPr>
         <w:t>.</w:t>
@@ -3504,7 +3777,6 @@
       <w:r>
         <w:rPr>
           <w:rFonts w:ascii="Times New Roman" w:eastAsia="Times New Roman" w:hAnsi="Times New Roman" w:cs="Times New Roman"/>
-          <w:color w:val="000000"/>
           <w:lang w:eastAsia="ru-RU"/>
         </w:rPr>
         <w:t xml:space="preserve"> в pfx для дальнейшей установки в IIS.</w:t>
@@ -3516,7 +3788,6 @@
         <w:ind w:left="708" w:firstLine="12"/>
         <w:rPr>
           <w:rFonts w:ascii="Times New Roman" w:eastAsia="Times New Roman" w:hAnsi="Times New Roman" w:cs="Times New Roman"/>
-          <w:color w:val="FF0000"/>
           <w:lang w:eastAsia="ru-RU"/>
         </w:rPr>
       </w:pPr>
@@ -3527,46 +3798,255 @@
         <w:ind w:left="708" w:firstLine="708"/>
         <w:rPr>
           <w:rFonts w:ascii="Times New Roman" w:eastAsia="Times New Roman" w:hAnsi="Times New Roman" w:cs="Times New Roman"/>
-          <w:color w:val="FF0000"/>
-          <w:lang w:val="en-US" w:eastAsia="ru-RU"/>
-        </w:rPr>
-      </w:pPr>
+          <w:b/>
+          <w:bCs/>
+          <w:i/>
+          <w:iCs/>
+          <w:lang w:val="en-US" w:eastAsia="ru-RU"/>
+        </w:rPr>
+      </w:pPr>
+      <w:r>
+        <w:rPr>
+          <w:rFonts w:ascii="Times New Roman" w:eastAsia="Times New Roman" w:hAnsi="Times New Roman" w:cs="Times New Roman"/>
+          <w:b/>
+          <w:bCs/>
+          <w:i/>
+          <w:iCs/>
+          <w:lang w:val="en-US" w:eastAsia="ru-RU"/>
+        </w:rPr>
+        <w:t>openssl pkcs12 -export</w:t>
+      </w:r>
+      <w:r>
+        <w:rPr>
+          <w:rFonts w:ascii="Times New Roman" w:eastAsia="Times New Roman" w:hAnsi="Times New Roman" w:cs="Times New Roman"/>
+          <w:b/>
+          <w:bCs/>
+          <w:i/>
+          <w:iCs/>
+          <w:lang w:val="en-US" w:eastAsia="ru-RU"/>
+        </w:rPr>
+        <w:t xml:space="preserve"> -name “IIT Fibertest 2.5”</w:t>
+      </w:r>
+      <w:r>
+        <w:rPr>
+          <w:rFonts w:ascii="Times New Roman" w:eastAsia="Times New Roman" w:hAnsi="Times New Roman" w:cs="Times New Roman"/>
+          <w:b/>
+          <w:bCs/>
+          <w:i/>
+          <w:iCs/>
+          <w:lang w:val="en-US" w:eastAsia="ru-RU"/>
+        </w:rPr>
+        <w:t xml:space="preserve"> -out iit-fibertest</w:t>
+      </w:r>
+      <w:r>
+        <w:rPr>
+          <w:rFonts w:ascii="Times New Roman" w:eastAsia="Times New Roman" w:hAnsi="Times New Roman" w:cs="Times New Roman"/>
+          <w:b/>
+          <w:bCs/>
+          <w:i/>
+          <w:iCs/>
+          <w:lang w:val="en-US" w:eastAsia="ru-RU"/>
+        </w:rPr>
+        <w:t>2020</w:t>
+      </w:r>
+      <w:r>
+        <w:rPr>
+          <w:rFonts w:ascii="Times New Roman" w:eastAsia="Times New Roman" w:hAnsi="Times New Roman" w:cs="Times New Roman"/>
+          <w:b/>
+          <w:bCs/>
+          <w:i/>
+          <w:iCs/>
+          <w:lang w:val="en-US" w:eastAsia="ru-RU"/>
+        </w:rPr>
+        <w:t>.pfx -</w:t>
+      </w:r>
       <w:proofErr w:type="spellStart"/>
       <w:r>
         <w:rPr>
           <w:rFonts w:ascii="Times New Roman" w:eastAsia="Times New Roman" w:hAnsi="Times New Roman" w:cs="Times New Roman"/>
-          <w:color w:val="FF0000"/>
-          <w:lang w:val="en-US" w:eastAsia="ru-RU"/>
-        </w:rPr>
-        <w:t>openssl</w:t>
+          <w:b/>
+          <w:bCs/>
+          <w:i/>
+          <w:iCs/>
+          <w:lang w:val="en-US" w:eastAsia="ru-RU"/>
+        </w:rPr>
+        <w:t>inkey</w:t>
       </w:r>
       <w:proofErr w:type="spellEnd"/>
       <w:r>
         <w:rPr>
           <w:rFonts w:ascii="Times New Roman" w:eastAsia="Times New Roman" w:hAnsi="Times New Roman" w:cs="Times New Roman"/>
-          <w:color w:val="FF0000"/>
-          <w:lang w:val="en-US" w:eastAsia="ru-RU"/>
-        </w:rPr>
-        <w:t xml:space="preserve"> pkcs12 -export</w:t>
-      </w:r>
-      <w:r>
-        <w:rPr>
-          <w:rFonts w:ascii="Times New Roman" w:eastAsia="Times New Roman" w:hAnsi="Times New Roman" w:cs="Times New Roman"/>
-          <w:color w:val="FF0000"/>
-          <w:lang w:val="en-US" w:eastAsia="ru-RU"/>
-        </w:rPr>
-        <w:t xml:space="preserve"> -name “IIT Fibertest 2.5”</w:t>
-      </w:r>
-      <w:r>
-        <w:rPr>
-          <w:rFonts w:ascii="Times New Roman" w:eastAsia="Times New Roman" w:hAnsi="Times New Roman" w:cs="Times New Roman"/>
-          <w:color w:val="FF0000"/>
-          <w:lang w:val="en-US" w:eastAsia="ru-RU"/>
-        </w:rPr>
-        <w:t xml:space="preserve"> -out </w:t>
+          <w:b/>
+          <w:bCs/>
+          <w:i/>
+          <w:iCs/>
+          <w:lang w:val="en-US" w:eastAsia="ru-RU"/>
+        </w:rPr>
+        <w:t xml:space="preserve"> iit-fibertest</w:t>
+      </w:r>
+      <w:r>
+        <w:rPr>
+          <w:rFonts w:ascii="Times New Roman" w:eastAsia="Times New Roman" w:hAnsi="Times New Roman" w:cs="Times New Roman"/>
+          <w:b/>
+          <w:bCs/>
+          <w:i/>
+          <w:iCs/>
+          <w:lang w:val="en-US" w:eastAsia="ru-RU"/>
+        </w:rPr>
+        <w:t>2020</w:t>
+      </w:r>
+      <w:r>
+        <w:rPr>
+          <w:rFonts w:ascii="Times New Roman" w:eastAsia="Times New Roman" w:hAnsi="Times New Roman" w:cs="Times New Roman"/>
+          <w:b/>
+          <w:bCs/>
+          <w:i/>
+          <w:iCs/>
+          <w:lang w:val="en-US" w:eastAsia="ru-RU"/>
+        </w:rPr>
+        <w:t>.key -in iit-fibertest</w:t>
+      </w:r>
+      <w:r>
+        <w:rPr>
+          <w:rFonts w:ascii="Times New Roman" w:eastAsia="Times New Roman" w:hAnsi="Times New Roman" w:cs="Times New Roman"/>
+          <w:b/>
+          <w:bCs/>
+          <w:i/>
+          <w:iCs/>
+          <w:lang w:val="en-US" w:eastAsia="ru-RU"/>
+        </w:rPr>
+        <w:t>2020</w:t>
+      </w:r>
+      <w:r>
+        <w:rPr>
+          <w:rFonts w:ascii="Times New Roman" w:eastAsia="Times New Roman" w:hAnsi="Times New Roman" w:cs="Times New Roman"/>
+          <w:b/>
+          <w:bCs/>
+          <w:i/>
+          <w:iCs/>
+          <w:lang w:val="en-US" w:eastAsia="ru-RU"/>
+        </w:rPr>
+        <w:t>.crt -</w:t>
       </w:r>
       <w:proofErr w:type="spellStart"/>
       <w:r>
+        <w:rPr>
+          <w:rFonts w:ascii="Times New Roman" w:eastAsia="Times New Roman" w:hAnsi="Times New Roman" w:cs="Times New Roman"/>
+          <w:b/>
+          <w:bCs/>
+          <w:i/>
+          <w:iCs/>
+          <w:lang w:val="en-US" w:eastAsia="ru-RU"/>
+        </w:rPr>
+        <w:t>certfile</w:t>
+      </w:r>
+      <w:proofErr w:type="spellEnd"/>
+      <w:r>
+        <w:rPr>
+          <w:rFonts w:ascii="Times New Roman" w:eastAsia="Times New Roman" w:hAnsi="Times New Roman" w:cs="Times New Roman"/>
+          <w:b/>
+          <w:bCs/>
+          <w:i/>
+          <w:iCs/>
+          <w:lang w:val="en-US" w:eastAsia="ru-RU"/>
+        </w:rPr>
+        <w:t xml:space="preserve"> iitCA</w:t>
+      </w:r>
+      <w:r>
+        <w:rPr>
+          <w:rFonts w:ascii="Times New Roman" w:eastAsia="Times New Roman" w:hAnsi="Times New Roman" w:cs="Times New Roman"/>
+          <w:b/>
+          <w:bCs/>
+          <w:i/>
+          <w:iCs/>
+          <w:lang w:val="en-US" w:eastAsia="ru-RU"/>
+        </w:rPr>
+        <w:t>2020</w:t>
+      </w:r>
+      <w:r>
+        <w:rPr>
+          <w:rFonts w:ascii="Times New Roman" w:eastAsia="Times New Roman" w:hAnsi="Times New Roman" w:cs="Times New Roman"/>
+          <w:b/>
+          <w:bCs/>
+          <w:i/>
+          <w:iCs/>
+          <w:lang w:val="en-US" w:eastAsia="ru-RU"/>
+        </w:rPr>
+        <w:t>.pem</w:t>
+      </w:r>
+    </w:p>
+    <w:p>
+      <w:pPr>
+        <w:spacing w:after="0" w:line="240" w:lineRule="auto"/>
+        <w:ind w:left="708" w:firstLine="12"/>
+        <w:rPr>
+          <w:rFonts w:ascii="Times New Roman" w:eastAsia="Times New Roman" w:hAnsi="Times New Roman" w:cs="Times New Roman"/>
+          <w:b/>
+          <w:bCs/>
+          <w:i/>
+          <w:iCs/>
+          <w:lang w:val="en-US" w:eastAsia="ru-RU"/>
+        </w:rPr>
+      </w:pPr>
+      <w:r>
+        <w:rPr>
+          <w:rFonts w:ascii="Times New Roman" w:eastAsia="Times New Roman" w:hAnsi="Times New Roman" w:cs="Times New Roman"/>
+          <w:b/>
+          <w:bCs/>
+          <w:i/>
+          <w:iCs/>
+          <w:lang w:val="en-US" w:eastAsia="ru-RU"/>
+        </w:rPr>
+        <w:tab/>
+      </w:r>
+    </w:p>
+    <w:p>
+      <w:pPr>
+        <w:spacing w:after="0" w:line="240" w:lineRule="auto"/>
+        <w:ind w:left="708" w:firstLine="12"/>
+        <w:rPr>
+          <w:rFonts w:ascii="Times New Roman" w:eastAsia="Times New Roman" w:hAnsi="Times New Roman" w:cs="Times New Roman"/>
+          <w:i/>
+          <w:iCs/>
+          <w:sz w:val="24"/>
+          <w:szCs w:val="24"/>
+          <w:lang w:val="en-US" w:eastAsia="ru-RU"/>
+        </w:rPr>
+      </w:pPr>
+      <w:r>
+        <w:rPr>
+          <w:rFonts w:ascii="Times New Roman" w:eastAsia="Times New Roman" w:hAnsi="Times New Roman" w:cs="Times New Roman"/>
+          <w:lang w:val="en-US" w:eastAsia="ru-RU"/>
+        </w:rPr>
+        <w:tab/>
+      </w:r>
+      <w:r>
+        <w:rPr>
+          <w:rFonts w:ascii="Times New Roman" w:eastAsia="Times New Roman" w:hAnsi="Times New Roman" w:cs="Times New Roman"/>
+          <w:i/>
+          <w:iCs/>
+          <w:lang w:val="en-US" w:eastAsia="ru-RU"/>
+        </w:rPr>
+        <w:t xml:space="preserve">export password: </w:t>
+      </w:r>
+      <w:r>
+        <w:rPr>
+          <w:rFonts w:ascii="Times New Roman" w:eastAsia="Times New Roman" w:hAnsi="Times New Roman" w:cs="Times New Roman"/>
+          <w:b/>
+          <w:bCs/>
+          <w:i/>
+          <w:iCs/>
+          <w:sz w:val="24"/>
+          <w:szCs w:val="24"/>
+          <w:lang w:val="en-US" w:eastAsia="ru-RU"/>
+        </w:rPr>
+        <w:t>AchallengePassw0rd!</w:t>
+      </w:r>
+    </w:p>
+    <w:p>
+      <w:pPr>
+        <w:spacing w:after="0" w:line="240" w:lineRule="auto"/>
+        <w:ind w:left="708" w:firstLine="12"/>
         <w:rPr>
           <w:rFonts w:ascii="Times New Roman" w:eastAsia="Times New Roman" w:hAnsi="Times New Roman" w:cs="Times New Roman"/>
           <w:color w:val="FF0000"/>
@@ -3574,266 +4054,24 @@
           <w:szCs w:val="24"/>
           <w:lang w:val="en-US" w:eastAsia="ru-RU"/>
         </w:rPr>
-        <w:t>iit-fibertest</w:t>
-      </w:r>
-      <w:r>
+      </w:pPr>
+    </w:p>
+    <w:p>
+      <w:pPr>
         <w:rPr>
           <w:rFonts w:ascii="Times New Roman" w:eastAsia="Times New Roman" w:hAnsi="Times New Roman" w:cs="Times New Roman"/>
           <w:color w:val="FF0000"/>
           <w:lang w:val="en-US" w:eastAsia="ru-RU"/>
         </w:rPr>
-        <w:t>.pfx</w:t>
-      </w:r>
-      <w:proofErr w:type="spellEnd"/>
+      </w:pPr>
       <w:r>
         <w:rPr>
           <w:rFonts w:ascii="Times New Roman" w:eastAsia="Times New Roman" w:hAnsi="Times New Roman" w:cs="Times New Roman"/>
           <w:color w:val="FF0000"/>
           <w:lang w:val="en-US" w:eastAsia="ru-RU"/>
         </w:rPr>
-        <w:t xml:space="preserve"> -</w:t>
-      </w:r>
-      <w:proofErr w:type="spellStart"/>
-      <w:r>
-        <w:rPr>
-          <w:rFonts w:ascii="Times New Roman" w:eastAsia="Times New Roman" w:hAnsi="Times New Roman" w:cs="Times New Roman"/>
-          <w:color w:val="FF0000"/>
-          <w:lang w:val="en-US" w:eastAsia="ru-RU"/>
-        </w:rPr>
-        <w:t>inkey</w:t>
-      </w:r>
-      <w:proofErr w:type="spellEnd"/>
-      <w:r>
-        <w:rPr>
-          <w:rFonts w:ascii="Times New Roman" w:eastAsia="Times New Roman" w:hAnsi="Times New Roman" w:cs="Times New Roman"/>
-          <w:color w:val="FF0000"/>
-          <w:lang w:val="en-US" w:eastAsia="ru-RU"/>
-        </w:rPr>
-        <w:t xml:space="preserve"> </w:t>
-      </w:r>
-      <w:proofErr w:type="spellStart"/>
-      <w:r>
-        <w:rPr>
-          <w:rFonts w:ascii="Times New Roman" w:eastAsia="Times New Roman" w:hAnsi="Times New Roman" w:cs="Times New Roman"/>
-          <w:color w:val="FF0000"/>
-          <w:sz w:val="24"/>
-          <w:szCs w:val="24"/>
-          <w:lang w:val="en-US" w:eastAsia="ru-RU"/>
-        </w:rPr>
-        <w:t>iit-fibertest</w:t>
-      </w:r>
-      <w:r>
-        <w:rPr>
-          <w:rFonts w:ascii="Times New Roman" w:eastAsia="Times New Roman" w:hAnsi="Times New Roman" w:cs="Times New Roman"/>
-          <w:color w:val="FF0000"/>
-          <w:lang w:val="en-US" w:eastAsia="ru-RU"/>
-        </w:rPr>
-        <w:t>.key</w:t>
-      </w:r>
-      <w:proofErr w:type="spellEnd"/>
-      <w:r>
-        <w:rPr>
-          <w:rFonts w:ascii="Times New Roman" w:eastAsia="Times New Roman" w:hAnsi="Times New Roman" w:cs="Times New Roman"/>
-          <w:color w:val="FF0000"/>
-          <w:lang w:val="en-US" w:eastAsia="ru-RU"/>
-        </w:rPr>
-        <w:t xml:space="preserve"> -in </w:t>
-      </w:r>
-      <w:r>
-        <w:rPr>
-          <w:rFonts w:ascii="Times New Roman" w:eastAsia="Times New Roman" w:hAnsi="Times New Roman" w:cs="Times New Roman"/>
-          <w:color w:val="FF0000"/>
-          <w:sz w:val="24"/>
-          <w:szCs w:val="24"/>
-          <w:lang w:val="en-US" w:eastAsia="ru-RU"/>
-        </w:rPr>
-        <w:t>iit-fibertest</w:t>
-      </w:r>
-      <w:r>
-        <w:rPr>
-          <w:rFonts w:ascii="Times New Roman" w:eastAsia="Times New Roman" w:hAnsi="Times New Roman" w:cs="Times New Roman"/>
-          <w:color w:val="FF0000"/>
-          <w:lang w:val="en-US" w:eastAsia="ru-RU"/>
-        </w:rPr>
-        <w:t>.crt -</w:t>
-      </w:r>
-      <w:proofErr w:type="spellStart"/>
-      <w:r>
-        <w:rPr>
-          <w:rFonts w:ascii="Times New Roman" w:eastAsia="Times New Roman" w:hAnsi="Times New Roman" w:cs="Times New Roman"/>
-          <w:color w:val="FF0000"/>
-          <w:lang w:val="en-US" w:eastAsia="ru-RU"/>
-        </w:rPr>
-        <w:t>certfile</w:t>
-      </w:r>
-      <w:proofErr w:type="spellEnd"/>
-      <w:r>
-        <w:rPr>
-          <w:rFonts w:ascii="Times New Roman" w:eastAsia="Times New Roman" w:hAnsi="Times New Roman" w:cs="Times New Roman"/>
-          <w:color w:val="FF0000"/>
-          <w:lang w:val="en-US" w:eastAsia="ru-RU"/>
-        </w:rPr>
-        <w:t xml:space="preserve"> </w:t>
-      </w:r>
-      <w:proofErr w:type="spellStart"/>
-      <w:r>
-        <w:rPr>
-          <w:rFonts w:ascii="Times New Roman" w:eastAsia="Times New Roman" w:hAnsi="Times New Roman" w:cs="Times New Roman"/>
-          <w:color w:val="FF0000"/>
-          <w:lang w:val="en-US" w:eastAsia="ru-RU"/>
-        </w:rPr>
-        <w:t>iitCA.pem</w:t>
-      </w:r>
-      <w:proofErr w:type="spellEnd"/>
-    </w:p>
-    <w:p>
-      <w:pPr>
-        <w:spacing w:after="0" w:line="240" w:lineRule="auto"/>
-        <w:ind w:left="708" w:firstLine="12"/>
-        <w:rPr>
-          <w:rFonts w:ascii="Times New Roman" w:eastAsia="Times New Roman" w:hAnsi="Times New Roman" w:cs="Times New Roman"/>
-          <w:color w:val="FF0000"/>
-          <w:lang w:val="en-US" w:eastAsia="ru-RU"/>
-        </w:rPr>
-      </w:pPr>
-      <w:r>
-        <w:rPr>
-          <w:rFonts w:ascii="Times New Roman" w:eastAsia="Times New Roman" w:hAnsi="Times New Roman" w:cs="Times New Roman"/>
-          <w:color w:val="FF0000"/>
-          <w:lang w:val="en-US" w:eastAsia="ru-RU"/>
-        </w:rPr>
-        <w:tab/>
-      </w:r>
-    </w:p>
-    <w:p>
-      <w:pPr>
-        <w:spacing w:after="0" w:line="240" w:lineRule="auto"/>
-        <w:ind w:left="708" w:firstLine="12"/>
-        <w:rPr>
-          <w:rFonts w:ascii="Times New Roman" w:eastAsia="Times New Roman" w:hAnsi="Times New Roman" w:cs="Times New Roman"/>
-          <w:color w:val="FF0000"/>
-          <w:sz w:val="24"/>
-          <w:szCs w:val="24"/>
-          <w:lang w:val="en-US" w:eastAsia="ru-RU"/>
-        </w:rPr>
-      </w:pPr>
-      <w:r>
-        <w:rPr>
-          <w:rFonts w:ascii="Times New Roman" w:eastAsia="Times New Roman" w:hAnsi="Times New Roman" w:cs="Times New Roman"/>
-          <w:color w:val="FF0000"/>
-          <w:lang w:val="en-US" w:eastAsia="ru-RU"/>
-        </w:rPr>
-        <w:tab/>
-      </w:r>
-      <w:r>
-        <w:rPr>
-          <w:rFonts w:ascii="Times New Roman" w:eastAsia="Times New Roman" w:hAnsi="Times New Roman" w:cs="Times New Roman"/>
-          <w:color w:val="FF0000"/>
-          <w:lang w:val="en-US" w:eastAsia="ru-RU"/>
-        </w:rPr>
-        <w:t>export</w:t>
-      </w:r>
-      <w:r>
-        <w:rPr>
-          <w:rFonts w:ascii="Times New Roman" w:eastAsia="Times New Roman" w:hAnsi="Times New Roman" w:cs="Times New Roman"/>
-          <w:color w:val="FF0000"/>
-          <w:lang w:val="en-US" w:eastAsia="ru-RU"/>
-        </w:rPr>
-        <w:t xml:space="preserve"> </w:t>
-      </w:r>
-      <w:r>
-        <w:rPr>
-          <w:rFonts w:ascii="Times New Roman" w:eastAsia="Times New Roman" w:hAnsi="Times New Roman" w:cs="Times New Roman"/>
-          <w:color w:val="FF0000"/>
-          <w:lang w:val="en-US" w:eastAsia="ru-RU"/>
-        </w:rPr>
-        <w:t>password</w:t>
-      </w:r>
-      <w:r>
-        <w:rPr>
-          <w:rFonts w:ascii="Times New Roman" w:eastAsia="Times New Roman" w:hAnsi="Times New Roman" w:cs="Times New Roman"/>
-          <w:color w:val="FF0000"/>
-          <w:lang w:val="en-US" w:eastAsia="ru-RU"/>
-        </w:rPr>
-        <w:t xml:space="preserve">: </w:t>
-      </w:r>
-      <w:r>
-        <w:rPr>
-          <w:rFonts w:ascii="Times New Roman" w:eastAsia="Times New Roman" w:hAnsi="Times New Roman" w:cs="Times New Roman"/>
-          <w:color w:val="FF0000"/>
-          <w:sz w:val="24"/>
-          <w:szCs w:val="24"/>
-          <w:lang w:val="en-US" w:eastAsia="ru-RU"/>
-        </w:rPr>
-        <w:t>AchallengePassw</w:t>
-      </w:r>
-      <w:r>
-        <w:rPr>
-          <w:rFonts w:ascii="Times New Roman" w:eastAsia="Times New Roman" w:hAnsi="Times New Roman" w:cs="Times New Roman"/>
-          <w:color w:val="FF0000"/>
-          <w:sz w:val="24"/>
-          <w:szCs w:val="24"/>
-          <w:lang w:val="en-US" w:eastAsia="ru-RU"/>
-        </w:rPr>
-        <w:t>0</w:t>
-      </w:r>
-      <w:r>
-        <w:rPr>
-          <w:rFonts w:ascii="Times New Roman" w:eastAsia="Times New Roman" w:hAnsi="Times New Roman" w:cs="Times New Roman"/>
-          <w:color w:val="FF0000"/>
-          <w:sz w:val="24"/>
-          <w:szCs w:val="24"/>
-          <w:lang w:val="en-US" w:eastAsia="ru-RU"/>
-        </w:rPr>
-        <w:t>rd</w:t>
-      </w:r>
-      <w:r>
-        <w:rPr>
-          <w:rFonts w:ascii="Times New Roman" w:eastAsia="Times New Roman" w:hAnsi="Times New Roman" w:cs="Times New Roman"/>
-          <w:color w:val="FF0000"/>
-          <w:sz w:val="24"/>
-          <w:szCs w:val="24"/>
-          <w:lang w:val="en-US" w:eastAsia="ru-RU"/>
-        </w:rPr>
-        <w:t>!</w:t>
-      </w:r>
-    </w:p>
-    <w:p>
-      <w:pPr>
-        <w:spacing w:after="0" w:line="240" w:lineRule="auto"/>
-        <w:ind w:left="708" w:firstLine="12"/>
-        <w:rPr>
-          <w:rFonts w:ascii="Times New Roman" w:eastAsia="Times New Roman" w:hAnsi="Times New Roman" w:cs="Times New Roman"/>
-          <w:color w:val="FF0000"/>
-          <w:sz w:val="24"/>
-          <w:szCs w:val="24"/>
-          <w:lang w:val="en-US" w:eastAsia="ru-RU"/>
-        </w:rPr>
-      </w:pPr>
-    </w:p>
-    <w:p>
-      <w:pPr>
-        <w:spacing w:after="0" w:line="240" w:lineRule="auto"/>
-        <w:ind w:left="708" w:firstLine="12"/>
-        <w:rPr>
-          <w:rFonts w:ascii="Times New Roman" w:eastAsia="Times New Roman" w:hAnsi="Times New Roman" w:cs="Times New Roman"/>
-          <w:color w:val="FF0000"/>
-          <w:lang w:val="en-US" w:eastAsia="ru-RU"/>
-        </w:rPr>
-      </w:pPr>
-    </w:p>
-    <w:p>
-      <w:pPr>
-        <w:spacing w:after="0" w:line="240" w:lineRule="auto"/>
-        <w:ind w:left="708" w:firstLine="12"/>
-        <w:rPr>
-          <w:rFonts w:ascii="Times New Roman" w:eastAsia="Times New Roman" w:hAnsi="Times New Roman" w:cs="Times New Roman"/>
-          <w:color w:val="FF0000"/>
-          <w:sz w:val="24"/>
-          <w:szCs w:val="24"/>
-          <w:lang w:val="en-US" w:eastAsia="ru-RU"/>
-        </w:rPr>
-      </w:pPr>
+        <w:br w:type="page"/>
+      </w:r>
     </w:p>
     <w:p>
       <w:pPr>
@@ -3854,6 +4092,7 @@
           <w:szCs w:val="36"/>
           <w:lang w:eastAsia="ru-RU"/>
         </w:rPr>
+        <w:lastRenderedPageBreak/>
         <w:t>Установка</w:t>
       </w:r>
       <w:r>
@@ -4053,7 +4292,6 @@
           <w:color w:val="000000"/>
           <w:lang w:eastAsia="ru-RU"/>
         </w:rPr>
-        <w:lastRenderedPageBreak/>
         <w:t>Правой</w:t>
       </w:r>
       <w:r>
@@ -4102,7 +4340,23 @@
           <w:color w:val="000000"/>
           <w:lang w:eastAsia="ru-RU"/>
         </w:rPr>
-        <w:t>Во время поиска указать путь к optixsoftCA.pem (прежде выбрать AllFiles (*.*))</w:t>
+        <w:t xml:space="preserve">Во время поиска указать путь к </w:t>
+      </w:r>
+      <w:r>
+        <w:rPr>
+          <w:rFonts w:ascii="Times New Roman" w:eastAsia="Times New Roman" w:hAnsi="Times New Roman" w:cs="Times New Roman"/>
+          <w:color w:val="000000"/>
+          <w:lang w:val="en-US" w:eastAsia="ru-RU"/>
+        </w:rPr>
+        <w:t>ii</w:t>
+      </w:r>
+      <w:r>
+        <w:rPr>
+          <w:rFonts w:ascii="Times New Roman" w:eastAsia="Times New Roman" w:hAnsi="Times New Roman" w:cs="Times New Roman"/>
+          <w:color w:val="000000"/>
+          <w:lang w:eastAsia="ru-RU"/>
+        </w:rPr>
+        <w:t>tCA.pem (прежде выбрать AllFiles (*.*))</w:t>
       </w:r>
     </w:p>
     <w:p>
@@ -4323,7 +4577,27 @@
     </w:p>
     <w:p>
       <w:pPr>
-        <w:spacing w:after="0" w:line="240" w:lineRule="auto"/>
+        <w:rPr>
+          <w:rFonts w:ascii="Times New Roman" w:eastAsia="Times New Roman" w:hAnsi="Times New Roman" w:cs="Times New Roman"/>
+          <w:color w:val="000000"/>
+          <w:sz w:val="36"/>
+          <w:szCs w:val="36"/>
+          <w:lang w:eastAsia="ru-RU"/>
+        </w:rPr>
+      </w:pPr>
+      <w:r>
+        <w:rPr>
+          <w:rFonts w:ascii="Times New Roman" w:eastAsia="Times New Roman" w:hAnsi="Times New Roman" w:cs="Times New Roman"/>
+          <w:color w:val="000000"/>
+          <w:sz w:val="36"/>
+          <w:szCs w:val="36"/>
+          <w:lang w:eastAsia="ru-RU"/>
+        </w:rPr>
+        <w:br w:type="page"/>
+      </w:r>
+    </w:p>
+    <w:p>
+      <w:pPr>
         <w:rPr>
           <w:rFonts w:ascii="Times New Roman" w:eastAsia="Times New Roman" w:hAnsi="Times New Roman" w:cs="Times New Roman"/>
           <w:sz w:val="24"/>
@@ -4331,48 +4605,6 @@
           <w:lang w:eastAsia="ru-RU"/>
         </w:rPr>
       </w:pPr>
-    </w:p>
-    <w:p>
-      <w:pPr>
-        <w:spacing w:after="0" w:line="240" w:lineRule="auto"/>
-        <w:rPr>
-          <w:rFonts w:ascii="Times New Roman" w:eastAsia="Times New Roman" w:hAnsi="Times New Roman" w:cs="Times New Roman"/>
-          <w:sz w:val="24"/>
-          <w:szCs w:val="24"/>
-          <w:lang w:eastAsia="ru-RU"/>
-        </w:rPr>
-      </w:pPr>
-    </w:p>
-    <w:p>
-      <w:pPr>
-        <w:spacing w:after="240" w:line="240" w:lineRule="auto"/>
-        <w:rPr>
-          <w:rFonts w:ascii="Times New Roman" w:eastAsia="Times New Roman" w:hAnsi="Times New Roman" w:cs="Times New Roman"/>
-          <w:sz w:val="24"/>
-          <w:szCs w:val="24"/>
-          <w:lang w:eastAsia="ru-RU"/>
-        </w:rPr>
-      </w:pPr>
-      <w:r>
-        <w:rPr>
-          <w:rFonts w:ascii="Times New Roman" w:eastAsia="Times New Roman" w:hAnsi="Times New Roman" w:cs="Times New Roman"/>
-          <w:sz w:val="24"/>
-          <w:szCs w:val="24"/>
-          <w:lang w:eastAsia="ru-RU"/>
-        </w:rPr>
-        <w:br/>
-      </w:r>
-    </w:p>
-    <w:p>
-      <w:pPr>
-        <w:spacing w:after="0" w:line="240" w:lineRule="auto"/>
-        <w:rPr>
-          <w:rFonts w:ascii="Times New Roman" w:eastAsia="Times New Roman" w:hAnsi="Times New Roman" w:cs="Times New Roman"/>
-          <w:sz w:val="24"/>
-          <w:szCs w:val="24"/>
-          <w:lang w:eastAsia="ru-RU"/>
-        </w:rPr>
-      </w:pPr>
       <w:r>
         <w:rPr>
           <w:rFonts w:ascii="Times New Roman" w:eastAsia="Times New Roman" w:hAnsi="Times New Roman" w:cs="Times New Roman"/>
@@ -4381,6 +4613,7 @@
           <w:szCs w:val="36"/>
           <w:lang w:eastAsia="ru-RU"/>
         </w:rPr>
+        <w:lastRenderedPageBreak/>
         <w:t>Установка CA сертификата для клиентов (отдаем только optixsoftCA.pem)</w:t>
       </w:r>
     </w:p>
@@ -4577,7 +4810,6 @@
           <w:color w:val="000000"/>
           <w:lang w:eastAsia="ru-RU"/>
         </w:rPr>
-        <w:lastRenderedPageBreak/>
         <w:drawing>
           <wp:inline distT="0" distB="0" distL="0" distR="0" wp14:anchorId="772A5E6A" wp14:editId="2F750830">
             <wp:extent cx="5947410" cy="4374515"/>
@@ -4822,6 +5054,7 @@
           <w:color w:val="000000"/>
           <w:lang w:eastAsia="ru-RU"/>
         </w:rPr>
+        <w:lastRenderedPageBreak/>
         <w:t>Firefox</w:t>
       </w:r>
       <w:r>
@@ -4930,7 +5163,6 @@
           <w:color w:val="000000"/>
           <w:lang w:eastAsia="ru-RU"/>
         </w:rPr>
-        <w:lastRenderedPageBreak/>
         <w:drawing>
           <wp:inline distT="0" distB="0" distL="0" distR="0" wp14:anchorId="513065BC" wp14:editId="48BBC1B3">
             <wp:extent cx="5947410" cy="1762760"/>
@@ -5444,27 +5676,15 @@
           <w:lang w:val="en-US"/>
         </w:rPr>
       </w:pPr>
-      <w:proofErr w:type="spellStart"/>
-      <w:r>
-        <w:rPr>
-          <w:rFonts w:ascii="Times New Roman" w:eastAsia="Times New Roman" w:hAnsi="Times New Roman" w:cs="Times New Roman"/>
-          <w:i/>
-          <w:iCs/>
-          <w:color w:val="000000"/>
-          <w:lang w:val="en-US" w:eastAsia="ru-RU"/>
-        </w:rPr>
-        <w:t>openssl</w:t>
-      </w:r>
-      <w:proofErr w:type="spellEnd"/>
-      <w:r>
-        <w:rPr>
-          <w:rFonts w:ascii="Times New Roman" w:eastAsia="Times New Roman" w:hAnsi="Times New Roman" w:cs="Times New Roman"/>
-          <w:i/>
-          <w:iCs/>
-          <w:color w:val="000000"/>
-          <w:lang w:val="en-US" w:eastAsia="ru-RU"/>
-        </w:rPr>
-        <w:t xml:space="preserve"> req -in </w:t>
+      <w:r>
+        <w:rPr>
+          <w:rFonts w:ascii="Times New Roman" w:eastAsia="Times New Roman" w:hAnsi="Times New Roman" w:cs="Times New Roman"/>
+          <w:i/>
+          <w:iCs/>
+          <w:color w:val="000000"/>
+          <w:lang w:val="en-US" w:eastAsia="ru-RU"/>
+        </w:rPr>
+        <w:t xml:space="preserve">openssl req -in </w:t>
       </w:r>
       <w:proofErr w:type="spellStart"/>
       <w:r>

</xml_diff>

<commit_message>
new certificates, work without warnings
</commit_message>
<xml_diff>
--- a/Auxiliary Files/Certificates/Certificates.docx
+++ b/Auxiliary Files/Certificates/Certificates.docx
@@ -1875,32 +1875,31 @@
           <w:szCs w:val="24"/>
           <w:lang w:val="en-US" w:eastAsia="ru-RU"/>
         </w:rPr>
-        <w:t>iitCA</w:t>
-      </w:r>
-      <w:r>
-        <w:rPr>
-          <w:rFonts w:ascii="Times New Roman" w:eastAsia="Times New Roman" w:hAnsi="Times New Roman" w:cs="Times New Roman"/>
-          <w:b/>
-          <w:bCs/>
-          <w:i/>
-          <w:iCs/>
+        <w:t>iitCA2020</w:t>
+      </w:r>
+      <w:r>
+        <w:rPr>
+          <w:rFonts w:ascii="Times New Roman" w:eastAsia="Times New Roman" w:hAnsi="Times New Roman" w:cs="Times New Roman"/>
+          <w:b/>
+          <w:bCs/>
+          <w:i/>
+          <w:iCs/>
+          <w:lang w:val="en-US" w:eastAsia="ru-RU"/>
+        </w:rPr>
+        <w:t>.key 2048</w:t>
+      </w:r>
+    </w:p>
+    <w:p>
+      <w:pPr>
+        <w:spacing w:after="0" w:line="240" w:lineRule="auto"/>
+        <w:ind w:firstLine="720"/>
+        <w:rPr>
+          <w:rFonts w:ascii="Times New Roman" w:eastAsia="Times New Roman" w:hAnsi="Times New Roman" w:cs="Times New Roman"/>
           <w:sz w:val="24"/>
           <w:szCs w:val="24"/>
           <w:lang w:val="en-US" w:eastAsia="ru-RU"/>
         </w:rPr>
-        <w:t>2020</w:t>
-      </w:r>
-      <w:r>
-        <w:rPr>
-          <w:rFonts w:ascii="Times New Roman" w:eastAsia="Times New Roman" w:hAnsi="Times New Roman" w:cs="Times New Roman"/>
-          <w:b/>
-          <w:bCs/>
-          <w:i/>
-          <w:iCs/>
-          <w:lang w:val="en-US" w:eastAsia="ru-RU"/>
-        </w:rPr>
-        <w:t>.key 2048</w:t>
-      </w:r>
+      </w:pPr>
     </w:p>
     <w:p>
       <w:pPr>
@@ -1910,14 +1909,36 @@
           <w:rFonts w:ascii="Times New Roman" w:eastAsia="Times New Roman" w:hAnsi="Times New Roman" w:cs="Times New Roman"/>
           <w:sz w:val="24"/>
           <w:szCs w:val="24"/>
-          <w:lang w:val="en-US" w:eastAsia="ru-RU"/>
-        </w:rPr>
-      </w:pPr>
-    </w:p>
-    <w:p>
-      <w:pPr>
-        <w:spacing w:after="0" w:line="240" w:lineRule="auto"/>
-        <w:ind w:firstLine="720"/>
+          <w:lang w:eastAsia="ru-RU"/>
+        </w:rPr>
+      </w:pPr>
+      <w:r>
+        <w:rPr>
+          <w:rFonts w:ascii="Times New Roman" w:eastAsia="Times New Roman" w:hAnsi="Times New Roman" w:cs="Times New Roman"/>
+          <w:lang w:eastAsia="ru-RU"/>
+        </w:rPr>
+        <w:t xml:space="preserve">Внимание: ключ </w:t>
+      </w:r>
+      <w:r>
+        <w:rPr>
+          <w:rFonts w:ascii="Times New Roman" w:eastAsia="Times New Roman" w:hAnsi="Times New Roman" w:cs="Times New Roman"/>
+          <w:i/>
+          <w:iCs/>
+          <w:lang w:eastAsia="ru-RU"/>
+        </w:rPr>
+        <w:t>приватный</w:t>
+      </w:r>
+      <w:r>
+        <w:rPr>
+          <w:rFonts w:ascii="Times New Roman" w:eastAsia="Times New Roman" w:hAnsi="Times New Roman" w:cs="Times New Roman"/>
+          <w:lang w:eastAsia="ru-RU"/>
+        </w:rPr>
+        <w:t xml:space="preserve">, никому давать нельзя. </w:t>
+      </w:r>
+    </w:p>
+    <w:p>
+      <w:pPr>
+        <w:spacing w:after="0" w:line="240" w:lineRule="auto"/>
         <w:rPr>
           <w:rFonts w:ascii="Times New Roman" w:eastAsia="Times New Roman" w:hAnsi="Times New Roman" w:cs="Times New Roman"/>
           <w:sz w:val="24"/>
@@ -1925,40 +1946,6 @@
           <w:lang w:eastAsia="ru-RU"/>
         </w:rPr>
       </w:pPr>
-      <w:r>
-        <w:rPr>
-          <w:rFonts w:ascii="Times New Roman" w:eastAsia="Times New Roman" w:hAnsi="Times New Roman" w:cs="Times New Roman"/>
-          <w:lang w:eastAsia="ru-RU"/>
-        </w:rPr>
-        <w:t xml:space="preserve">Внимание: ключ </w:t>
-      </w:r>
-      <w:r>
-        <w:rPr>
-          <w:rFonts w:ascii="Times New Roman" w:eastAsia="Times New Roman" w:hAnsi="Times New Roman" w:cs="Times New Roman"/>
-          <w:i/>
-          <w:iCs/>
-          <w:lang w:eastAsia="ru-RU"/>
-        </w:rPr>
-        <w:t>приватный</w:t>
-      </w:r>
-      <w:r>
-        <w:rPr>
-          <w:rFonts w:ascii="Times New Roman" w:eastAsia="Times New Roman" w:hAnsi="Times New Roman" w:cs="Times New Roman"/>
-          <w:lang w:eastAsia="ru-RU"/>
-        </w:rPr>
-        <w:t xml:space="preserve">, никому давать нельзя. </w:t>
-      </w:r>
-    </w:p>
-    <w:p>
-      <w:pPr>
-        <w:spacing w:after="0" w:line="240" w:lineRule="auto"/>
-        <w:rPr>
-          <w:rFonts w:ascii="Times New Roman" w:eastAsia="Times New Roman" w:hAnsi="Times New Roman" w:cs="Times New Roman"/>
-          <w:sz w:val="24"/>
-          <w:szCs w:val="24"/>
-          <w:lang w:eastAsia="ru-RU"/>
-        </w:rPr>
-      </w:pPr>
     </w:p>
     <w:p>
       <w:pPr>
@@ -2104,29 +2091,7 @@
           <w:lang w:val="en-US" w:eastAsia="ru-RU"/>
         </w:rPr>
         <w:lastRenderedPageBreak/>
-        <w:t>openssl req -x509 -new -nodes -key iitCA</w:t>
-      </w:r>
-      <w:r>
-        <w:rPr>
-          <w:rFonts w:ascii="Times New Roman" w:eastAsia="Times New Roman" w:hAnsi="Times New Roman" w:cs="Times New Roman"/>
-          <w:b/>
-          <w:bCs/>
-          <w:i/>
-          <w:iCs/>
-          <w:lang w:val="en-US" w:eastAsia="ru-RU"/>
-        </w:rPr>
-        <w:t>2020</w:t>
-      </w:r>
-      <w:r>
-        <w:rPr>
-          <w:rFonts w:ascii="Times New Roman" w:eastAsia="Times New Roman" w:hAnsi="Times New Roman" w:cs="Times New Roman"/>
-          <w:b/>
-          <w:bCs/>
-          <w:i/>
-          <w:iCs/>
-          <w:lang w:val="en-US" w:eastAsia="ru-RU"/>
-        </w:rPr>
-        <w:t>.key -days 1024 -out iitCA</w:t>
+        <w:t>openssl req -x509 -new -nodes -key iitCA2020.key -days 1024 -out iitCA</w:t>
       </w:r>
       <w:r>
         <w:rPr>
@@ -2967,7 +2932,7 @@
           <w:rFonts w:ascii="Times New Roman" w:eastAsia="Times New Roman" w:hAnsi="Times New Roman" w:cs="Times New Roman"/>
           <w:i/>
           <w:iCs/>
-          <w:lang w:val="en-US" w:eastAsia="ru-RU"/>
+          <w:lang w:eastAsia="ru-RU"/>
         </w:rPr>
         <w:t xml:space="preserve"> </w:t>
       </w:r>
@@ -4212,25 +4177,58 @@
           <w:color w:val="000000"/>
           <w:lang w:eastAsia="ru-RU"/>
         </w:rPr>
-        <w:t xml:space="preserve">Открыть </w:t>
-      </w:r>
-      <w:r>
-        <w:rPr>
-          <w:rFonts w:ascii="Times New Roman" w:eastAsia="Times New Roman" w:hAnsi="Times New Roman" w:cs="Times New Roman"/>
-          <w:i/>
-          <w:iCs/>
-          <w:color w:val="000000"/>
-          <w:lang w:eastAsia="ru-RU"/>
-        </w:rPr>
-        <w:t xml:space="preserve">mmc </w:t>
-      </w:r>
-      <w:r>
-        <w:rPr>
-          <w:rFonts w:ascii="Times New Roman" w:eastAsia="Times New Roman" w:hAnsi="Times New Roman" w:cs="Times New Roman"/>
-          <w:color w:val="000000"/>
-          <w:lang w:eastAsia="ru-RU"/>
-        </w:rPr>
-        <w:t> </w:t>
+        <w:t>Открыть</w:t>
+      </w:r>
+      <w:r>
+        <w:rPr>
+          <w:rFonts w:ascii="Times New Roman" w:eastAsia="Times New Roman" w:hAnsi="Times New Roman" w:cs="Times New Roman"/>
+          <w:color w:val="000000"/>
+          <w:lang w:eastAsia="ru-RU"/>
+        </w:rPr>
+        <w:t xml:space="preserve"> </w:t>
+      </w:r>
+      <w:proofErr w:type="spellStart"/>
+      <w:r>
+        <w:rPr>
+          <w:rFonts w:ascii="Times New Roman" w:eastAsia="Times New Roman" w:hAnsi="Times New Roman" w:cs="Times New Roman"/>
+          <w:color w:val="000000"/>
+          <w:lang w:val="en-US" w:eastAsia="ru-RU"/>
+        </w:rPr>
+        <w:t>Win+R</w:t>
+      </w:r>
+      <w:proofErr w:type="spellEnd"/>
+      <w:r>
+        <w:rPr>
+          <w:rFonts w:ascii="Times New Roman" w:eastAsia="Times New Roman" w:hAnsi="Times New Roman" w:cs="Times New Roman"/>
+          <w:color w:val="000000"/>
+          <w:lang w:val="en-US" w:eastAsia="ru-RU"/>
+        </w:rPr>
+        <w:t xml:space="preserve"> </w:t>
+      </w:r>
+      <w:r>
+        <w:rPr>
+          <w:rFonts w:ascii="Times New Roman" w:eastAsia="Times New Roman" w:hAnsi="Times New Roman" w:cs="Times New Roman"/>
+          <w:color w:val="000000"/>
+          <w:lang w:val="en-US" w:eastAsia="ru-RU"/>
+        </w:rPr>
+        <w:t>-&gt;</w:t>
+      </w:r>
+      <w:r>
+        <w:rPr>
+          <w:rFonts w:ascii="Times New Roman" w:eastAsia="Times New Roman" w:hAnsi="Times New Roman" w:cs="Times New Roman"/>
+          <w:color w:val="000000"/>
+          <w:lang w:eastAsia="ru-RU"/>
+        </w:rPr>
+        <w:t xml:space="preserve"> </w:t>
+      </w:r>
+      <w:r>
+        <w:rPr>
+          <w:rFonts w:ascii="Arial" w:hAnsi="Arial" w:cs="Arial"/>
+          <w:color w:val="111111"/>
+          <w:shd w:val="clear" w:color="auto" w:fill="FFFFFF"/>
+          <w:lang w:val="en-US"/>
+        </w:rPr>
+        <w:t>mmc</w:t>
       </w:r>
     </w:p>
     <w:p>

</xml_diff>

<commit_message>
prohibit assign base ref for traces in monitoring cycle
</commit_message>
<xml_diff>
--- a/Auxiliary Files/Certificates/Certificates.docx
+++ b/Auxiliary Files/Certificates/Certificates.docx
@@ -1734,576 +1734,470 @@
         <w:ind w:firstLine="720"/>
         <w:rPr>
           <w:rFonts w:ascii="Times New Roman" w:eastAsia="Times New Roman" w:hAnsi="Times New Roman" w:cs="Times New Roman"/>
+          <w:sz w:val="24"/>
+          <w:szCs w:val="24"/>
+          <w:lang w:val="en-US" w:eastAsia="ru-RU"/>
+        </w:rPr>
+      </w:pPr>
+      <w:r>
+        <w:rPr>
+          <w:rFonts w:ascii="Arial" w:hAnsi="Arial" w:cs="Arial"/>
           <w:b/>
           <w:bCs/>
-          <w:i/>
-          <w:iCs/>
-          <w:lang w:val="en-US" w:eastAsia="ru-RU"/>
-        </w:rPr>
-      </w:pPr>
-      <w:r>
-        <w:rPr>
-          <w:rFonts w:ascii="Times New Roman" w:eastAsia="Times New Roman" w:hAnsi="Times New Roman" w:cs="Times New Roman"/>
+          <w:color w:val="FF0000"/>
+          <w:lang w:val="en-US"/>
+        </w:rPr>
+        <w:t xml:space="preserve">openssl </w:t>
+      </w:r>
+      <w:proofErr w:type="spellStart"/>
+      <w:r>
+        <w:rPr>
+          <w:rFonts w:ascii="Arial" w:hAnsi="Arial" w:cs="Arial"/>
           <w:b/>
           <w:bCs/>
-          <w:i/>
-          <w:iCs/>
-          <w:lang w:val="en-US" w:eastAsia="ru-RU"/>
-        </w:rPr>
-        <w:t xml:space="preserve">openssl </w:t>
-      </w:r>
-      <w:proofErr w:type="spellStart"/>
-      <w:r>
-        <w:rPr>
-          <w:rFonts w:ascii="Times New Roman" w:eastAsia="Times New Roman" w:hAnsi="Times New Roman" w:cs="Times New Roman"/>
+          <w:color w:val="FF0000"/>
+          <w:lang w:val="en-US"/>
+        </w:rPr>
+        <w:t>genrsa</w:t>
+      </w:r>
+      <w:proofErr w:type="spellEnd"/>
+      <w:r>
+        <w:rPr>
+          <w:rFonts w:ascii="Arial" w:hAnsi="Arial" w:cs="Arial"/>
           <w:b/>
           <w:bCs/>
-          <w:i/>
-          <w:iCs/>
-          <w:lang w:val="en-US" w:eastAsia="ru-RU"/>
-        </w:rPr>
-        <w:t>genrsa</w:t>
-      </w:r>
-      <w:proofErr w:type="spellEnd"/>
-      <w:r>
-        <w:rPr>
-          <w:rFonts w:ascii="Times New Roman" w:eastAsia="Times New Roman" w:hAnsi="Times New Roman" w:cs="Times New Roman"/>
+          <w:color w:val="FF0000"/>
+          <w:lang w:val="en-US"/>
+        </w:rPr>
+        <w:t xml:space="preserve"> -out iitCA2021.key 2048</w:t>
+      </w:r>
+    </w:p>
+    <w:p>
+      <w:pPr>
+        <w:spacing w:after="0" w:line="240" w:lineRule="auto"/>
+        <w:ind w:firstLine="720"/>
+        <w:rPr>
+          <w:rFonts w:ascii="Times New Roman" w:eastAsia="Times New Roman" w:hAnsi="Times New Roman" w:cs="Times New Roman"/>
+          <w:sz w:val="24"/>
+          <w:szCs w:val="24"/>
+          <w:lang w:eastAsia="ru-RU"/>
+        </w:rPr>
+      </w:pPr>
+      <w:r>
+        <w:rPr>
+          <w:rFonts w:ascii="Times New Roman" w:eastAsia="Times New Roman" w:hAnsi="Times New Roman" w:cs="Times New Roman"/>
+          <w:lang w:eastAsia="ru-RU"/>
+        </w:rPr>
+        <w:t xml:space="preserve">Внимание: ключ </w:t>
+      </w:r>
+      <w:r>
+        <w:rPr>
+          <w:rFonts w:ascii="Times New Roman" w:eastAsia="Times New Roman" w:hAnsi="Times New Roman" w:cs="Times New Roman"/>
+          <w:i/>
+          <w:iCs/>
+          <w:lang w:eastAsia="ru-RU"/>
+        </w:rPr>
+        <w:t>приватный</w:t>
+      </w:r>
+      <w:r>
+        <w:rPr>
+          <w:rFonts w:ascii="Times New Roman" w:eastAsia="Times New Roman" w:hAnsi="Times New Roman" w:cs="Times New Roman"/>
+          <w:lang w:eastAsia="ru-RU"/>
+        </w:rPr>
+        <w:t xml:space="preserve">, никому давать нельзя. </w:t>
+      </w:r>
+    </w:p>
+    <w:p>
+      <w:pPr>
+        <w:spacing w:after="0" w:line="240" w:lineRule="auto"/>
+        <w:rPr>
+          <w:rFonts w:ascii="Times New Roman" w:eastAsia="Times New Roman" w:hAnsi="Times New Roman" w:cs="Times New Roman"/>
+          <w:sz w:val="24"/>
+          <w:szCs w:val="24"/>
+          <w:lang w:eastAsia="ru-RU"/>
+        </w:rPr>
+      </w:pPr>
+    </w:p>
+    <w:p>
+      <w:pPr>
+        <w:spacing w:after="0" w:line="240" w:lineRule="auto"/>
+        <w:ind w:left="360"/>
+        <w:textAlignment w:val="baseline"/>
+        <w:rPr>
+          <w:rFonts w:ascii="Times New Roman" w:eastAsia="Times New Roman" w:hAnsi="Times New Roman" w:cs="Times New Roman"/>
+          <w:lang w:eastAsia="ru-RU"/>
+        </w:rPr>
+      </w:pPr>
+      <w:r>
+        <w:rPr>
+          <w:rFonts w:ascii="Times New Roman" w:eastAsia="Times New Roman" w:hAnsi="Times New Roman" w:cs="Times New Roman"/>
+          <w:lang w:val="en-US" w:eastAsia="ru-RU"/>
+        </w:rPr>
+        <w:t>b</w:t>
+      </w:r>
+      <w:r>
+        <w:rPr>
+          <w:rFonts w:ascii="Times New Roman" w:eastAsia="Times New Roman" w:hAnsi="Times New Roman" w:cs="Times New Roman"/>
+          <w:lang w:eastAsia="ru-RU"/>
+        </w:rPr>
+        <w:t xml:space="preserve">.  </w:t>
+      </w:r>
+      <w:r>
+        <w:rPr>
+          <w:rFonts w:ascii="Times New Roman" w:eastAsia="Times New Roman" w:hAnsi="Times New Roman" w:cs="Times New Roman"/>
+          <w:lang w:eastAsia="ru-RU"/>
+        </w:rPr>
+        <w:t xml:space="preserve">Из этого ключа создаем </w:t>
+      </w:r>
+      <w:r>
+        <w:rPr>
+          <w:rFonts w:ascii="Times New Roman" w:eastAsia="Times New Roman" w:hAnsi="Times New Roman" w:cs="Times New Roman"/>
+          <w:i/>
+          <w:iCs/>
+          <w:lang w:eastAsia="ru-RU"/>
+        </w:rPr>
+        <w:t xml:space="preserve">CA </w:t>
+      </w:r>
+      <w:r>
+        <w:rPr>
+          <w:rFonts w:ascii="Times New Roman" w:eastAsia="Times New Roman" w:hAnsi="Times New Roman" w:cs="Times New Roman"/>
+          <w:lang w:eastAsia="ru-RU"/>
+        </w:rPr>
+        <w:t>сертификат на 1024 дня.</w:t>
+      </w:r>
+    </w:p>
+    <w:p>
+      <w:pPr>
+        <w:spacing w:after="0" w:line="240" w:lineRule="auto"/>
+        <w:ind w:firstLine="720"/>
+        <w:rPr>
+          <w:rFonts w:ascii="Times New Roman" w:eastAsia="Times New Roman" w:hAnsi="Times New Roman" w:cs="Times New Roman"/>
+          <w:sz w:val="24"/>
+          <w:szCs w:val="24"/>
+          <w:lang w:val="en-US"/>
+        </w:rPr>
+      </w:pPr>
+      <w:r>
+        <w:rPr>
+          <w:rFonts w:ascii="Arial" w:eastAsia="Times New Roman" w:hAnsi="Arial" w:cs="Arial"/>
           <w:b/>
           <w:bCs/>
-          <w:i/>
-          <w:iCs/>
-          <w:lang w:val="en-US" w:eastAsia="ru-RU"/>
-        </w:rPr>
-        <w:t xml:space="preserve"> -out </w:t>
-      </w:r>
-      <w:proofErr w:type="spellStart"/>
-      <w:r>
+          <w:color w:val="FF0000"/>
+          <w:lang w:val="en-US"/>
+        </w:rPr>
+        <w:t>openssl req -x509 -new -nodes -key iitCA2021.key -days 1024 -out iitCA2021.pem -config c:/openssl-win64/bin/cnf/openssl.cnf</w:t>
+      </w:r>
+    </w:p>
+    <w:p>
+      <w:pPr>
+        <w:pStyle w:val="ListParagraph"/>
+        <w:spacing w:after="0" w:line="240" w:lineRule="auto"/>
         <w:rPr>
           <w:rFonts w:ascii="Times New Roman" w:eastAsia="Times New Roman" w:hAnsi="Times New Roman" w:cs="Times New Roman"/>
           <w:b/>
           <w:bCs/>
-          <w:i/>
-          <w:iCs/>
-          <w:sz w:val="24"/>
-          <w:szCs w:val="24"/>
-          <w:lang w:val="en-US" w:eastAsia="ru-RU"/>
-        </w:rPr>
-        <w:t>iitCA</w:t>
-      </w:r>
-      <w:r>
-        <w:rPr>
-          <w:rFonts w:ascii="Times New Roman" w:eastAsia="Times New Roman" w:hAnsi="Times New Roman" w:cs="Times New Roman"/>
-          <w:b/>
-          <w:bCs/>
-          <w:i/>
-          <w:iCs/>
-          <w:lang w:val="en-US" w:eastAsia="ru-RU"/>
-        </w:rPr>
-        <w:t>.key</w:t>
+          <w:lang w:val="en-US" w:eastAsia="ru-RU"/>
+        </w:rPr>
+      </w:pPr>
+    </w:p>
+    <w:p>
+      <w:pPr>
+        <w:spacing w:after="0" w:line="240" w:lineRule="auto"/>
+        <w:ind w:firstLine="720"/>
+        <w:rPr>
+          <w:rFonts w:ascii="Times New Roman" w:eastAsia="Times New Roman" w:hAnsi="Times New Roman" w:cs="Times New Roman"/>
+          <w:sz w:val="24"/>
+          <w:szCs w:val="24"/>
+          <w:lang w:val="en-US" w:eastAsia="ru-RU"/>
+        </w:rPr>
+      </w:pPr>
+    </w:p>
+    <w:p>
+      <w:pPr>
+        <w:spacing w:after="0" w:line="240" w:lineRule="auto"/>
+        <w:rPr>
+          <w:rFonts w:ascii="Times New Roman" w:eastAsia="Times New Roman" w:hAnsi="Times New Roman" w:cs="Times New Roman"/>
+          <w:sz w:val="24"/>
+          <w:szCs w:val="24"/>
+          <w:lang w:val="en-US" w:eastAsia="ru-RU"/>
+        </w:rPr>
+      </w:pPr>
+      <w:r>
+        <w:rPr>
+          <w:rFonts w:ascii="Times New Roman" w:eastAsia="Times New Roman" w:hAnsi="Times New Roman" w:cs="Times New Roman"/>
+          <w:color w:val="000000"/>
+          <w:lang w:eastAsia="ru-RU"/>
+        </w:rPr>
+        <w:lastRenderedPageBreak/>
+        <w:t>Во время создания будет спрашивать различную информацию, некоторые поля можно не заполнять. У</w:t>
+      </w:r>
+      <w:r>
+        <w:rPr>
+          <w:rFonts w:ascii="Times New Roman" w:eastAsia="Times New Roman" w:hAnsi="Times New Roman" w:cs="Times New Roman"/>
+          <w:color w:val="000000"/>
+          <w:lang w:val="en-US" w:eastAsia="ru-RU"/>
+        </w:rPr>
+        <w:t xml:space="preserve"> </w:t>
+      </w:r>
+      <w:r>
+        <w:rPr>
+          <w:rFonts w:ascii="Times New Roman" w:eastAsia="Times New Roman" w:hAnsi="Times New Roman" w:cs="Times New Roman"/>
+          <w:color w:val="000000"/>
+          <w:lang w:eastAsia="ru-RU"/>
+        </w:rPr>
+        <w:t>меня</w:t>
+      </w:r>
+      <w:r>
+        <w:rPr>
+          <w:rFonts w:ascii="Times New Roman" w:eastAsia="Times New Roman" w:hAnsi="Times New Roman" w:cs="Times New Roman"/>
+          <w:color w:val="000000"/>
+          <w:lang w:val="en-US" w:eastAsia="ru-RU"/>
+        </w:rPr>
+        <w:t xml:space="preserve"> </w:t>
+      </w:r>
+      <w:r>
+        <w:rPr>
+          <w:rFonts w:ascii="Times New Roman" w:eastAsia="Times New Roman" w:hAnsi="Times New Roman" w:cs="Times New Roman"/>
+          <w:color w:val="000000"/>
+          <w:lang w:eastAsia="ru-RU"/>
+        </w:rPr>
+        <w:t>получилось</w:t>
+      </w:r>
+      <w:r>
+        <w:rPr>
+          <w:rFonts w:ascii="Times New Roman" w:eastAsia="Times New Roman" w:hAnsi="Times New Roman" w:cs="Times New Roman"/>
+          <w:color w:val="000000"/>
+          <w:lang w:val="en-US" w:eastAsia="ru-RU"/>
+        </w:rPr>
+        <w:t xml:space="preserve"> </w:t>
+      </w:r>
+      <w:r>
+        <w:rPr>
+          <w:rFonts w:ascii="Times New Roman" w:eastAsia="Times New Roman" w:hAnsi="Times New Roman" w:cs="Times New Roman"/>
+          <w:color w:val="000000"/>
+          <w:lang w:eastAsia="ru-RU"/>
+        </w:rPr>
+        <w:t>так</w:t>
+      </w:r>
+      <w:r>
+        <w:rPr>
+          <w:rFonts w:ascii="Times New Roman" w:eastAsia="Times New Roman" w:hAnsi="Times New Roman" w:cs="Times New Roman"/>
+          <w:color w:val="000000"/>
+          <w:lang w:val="en-US" w:eastAsia="ru-RU"/>
+        </w:rPr>
+        <w:t>:</w:t>
+      </w:r>
+    </w:p>
+    <w:p>
+      <w:pPr>
+        <w:spacing w:after="0" w:line="240" w:lineRule="auto"/>
+        <w:rPr>
+          <w:rFonts w:ascii="Times New Roman" w:eastAsia="Times New Roman" w:hAnsi="Times New Roman" w:cs="Times New Roman"/>
+          <w:sz w:val="24"/>
+          <w:szCs w:val="24"/>
+          <w:lang w:val="en-US" w:eastAsia="ru-RU"/>
+        </w:rPr>
+      </w:pPr>
+    </w:p>
+    <w:p>
+      <w:pPr>
+        <w:spacing w:after="0" w:line="240" w:lineRule="auto"/>
+        <w:rPr>
+          <w:rFonts w:ascii="Times New Roman" w:eastAsia="Times New Roman" w:hAnsi="Times New Roman" w:cs="Times New Roman"/>
+          <w:sz w:val="24"/>
+          <w:szCs w:val="24"/>
+          <w:lang w:val="en-US" w:eastAsia="ru-RU"/>
+        </w:rPr>
+      </w:pPr>
+      <w:r>
+        <w:rPr>
+          <w:rFonts w:ascii="Times New Roman" w:eastAsia="Times New Roman" w:hAnsi="Times New Roman" w:cs="Times New Roman"/>
+          <w:i/>
+          <w:iCs/>
+          <w:lang w:val="en-US" w:eastAsia="ru-RU"/>
+        </w:rPr>
+        <w:t>Country Name (2 letter code) [AU]:BY</w:t>
+      </w:r>
+    </w:p>
+    <w:p>
+      <w:pPr>
+        <w:spacing w:after="0" w:line="240" w:lineRule="auto"/>
+        <w:rPr>
+          <w:rFonts w:ascii="Times New Roman" w:eastAsia="Times New Roman" w:hAnsi="Times New Roman" w:cs="Times New Roman"/>
+          <w:sz w:val="24"/>
+          <w:szCs w:val="24"/>
+          <w:lang w:val="en-US" w:eastAsia="ru-RU"/>
+        </w:rPr>
+      </w:pPr>
+      <w:r>
+        <w:rPr>
+          <w:rFonts w:ascii="Times New Roman" w:eastAsia="Times New Roman" w:hAnsi="Times New Roman" w:cs="Times New Roman"/>
+          <w:i/>
+          <w:iCs/>
+          <w:lang w:val="en-US" w:eastAsia="ru-RU"/>
+        </w:rPr>
+        <w:t>State or Province Name (full name) [Some-State]:</w:t>
+      </w:r>
+    </w:p>
+    <w:p>
+      <w:pPr>
+        <w:spacing w:after="0" w:line="240" w:lineRule="auto"/>
+        <w:rPr>
+          <w:rFonts w:ascii="Times New Roman" w:eastAsia="Times New Roman" w:hAnsi="Times New Roman" w:cs="Times New Roman"/>
+          <w:sz w:val="24"/>
+          <w:szCs w:val="24"/>
+          <w:lang w:val="en-US" w:eastAsia="ru-RU"/>
+        </w:rPr>
+      </w:pPr>
+      <w:r>
+        <w:rPr>
+          <w:rFonts w:ascii="Times New Roman" w:eastAsia="Times New Roman" w:hAnsi="Times New Roman" w:cs="Times New Roman"/>
+          <w:i/>
+          <w:iCs/>
+          <w:lang w:val="en-US" w:eastAsia="ru-RU"/>
+        </w:rPr>
+        <w:t>Locality Name (</w:t>
+      </w:r>
+      <w:proofErr w:type="spellStart"/>
+      <w:r>
+        <w:rPr>
+          <w:rFonts w:ascii="Times New Roman" w:eastAsia="Times New Roman" w:hAnsi="Times New Roman" w:cs="Times New Roman"/>
+          <w:i/>
+          <w:iCs/>
+          <w:lang w:val="en-US" w:eastAsia="ru-RU"/>
+        </w:rPr>
+        <w:t>eg</w:t>
       </w:r>
       <w:proofErr w:type="spellEnd"/>
       <w:r>
         <w:rPr>
           <w:rFonts w:ascii="Times New Roman" w:eastAsia="Times New Roman" w:hAnsi="Times New Roman" w:cs="Times New Roman"/>
-          <w:b/>
-          <w:bCs/>
-          <w:i/>
-          <w:iCs/>
-          <w:lang w:val="en-US" w:eastAsia="ru-RU"/>
-        </w:rPr>
-        <w:t xml:space="preserve"> 2048</w:t>
-      </w:r>
-    </w:p>
-    <w:p>
-      <w:pPr>
-        <w:spacing w:after="0" w:line="240" w:lineRule="auto"/>
-        <w:ind w:firstLine="720"/>
-        <w:rPr>
-          <w:rFonts w:ascii="Times New Roman" w:eastAsia="Times New Roman" w:hAnsi="Times New Roman" w:cs="Times New Roman"/>
-          <w:b/>
-          <w:bCs/>
-          <w:i/>
-          <w:iCs/>
-          <w:sz w:val="24"/>
-          <w:szCs w:val="24"/>
-          <w:lang w:val="en-US" w:eastAsia="ru-RU"/>
-        </w:rPr>
-      </w:pPr>
-      <w:r>
-        <w:rPr>
-          <w:rFonts w:ascii="Times New Roman" w:eastAsia="Times New Roman" w:hAnsi="Times New Roman" w:cs="Times New Roman"/>
-          <w:b/>
-          <w:bCs/>
-          <w:i/>
-          <w:iCs/>
-          <w:lang w:val="en-US" w:eastAsia="ru-RU"/>
-        </w:rPr>
-        <w:t xml:space="preserve">openssl </w:t>
+          <w:i/>
+          <w:iCs/>
+          <w:lang w:val="en-US" w:eastAsia="ru-RU"/>
+        </w:rPr>
+        <w:t>, city) []:</w:t>
+      </w:r>
+    </w:p>
+    <w:p>
+      <w:pPr>
+        <w:spacing w:after="0" w:line="240" w:lineRule="auto"/>
+        <w:rPr>
+          <w:rFonts w:ascii="Times New Roman" w:eastAsia="Times New Roman" w:hAnsi="Times New Roman" w:cs="Times New Roman"/>
+          <w:sz w:val="24"/>
+          <w:szCs w:val="24"/>
+          <w:lang w:val="en-US" w:eastAsia="ru-RU"/>
+        </w:rPr>
+      </w:pPr>
+      <w:r>
+        <w:rPr>
+          <w:rFonts w:ascii="Times New Roman" w:eastAsia="Times New Roman" w:hAnsi="Times New Roman" w:cs="Times New Roman"/>
+          <w:i/>
+          <w:iCs/>
+          <w:lang w:val="en-US" w:eastAsia="ru-RU"/>
+        </w:rPr>
+        <w:t>Organization Name (</w:t>
       </w:r>
       <w:proofErr w:type="spellStart"/>
       <w:r>
         <w:rPr>
           <w:rFonts w:ascii="Times New Roman" w:eastAsia="Times New Roman" w:hAnsi="Times New Roman" w:cs="Times New Roman"/>
-          <w:b/>
-          <w:bCs/>
-          <w:i/>
-          <w:iCs/>
-          <w:lang w:val="en-US" w:eastAsia="ru-RU"/>
-        </w:rPr>
-        <w:t>genrsa</w:t>
+          <w:i/>
+          <w:iCs/>
+          <w:lang w:val="en-US" w:eastAsia="ru-RU"/>
+        </w:rPr>
+        <w:t>eg</w:t>
       </w:r>
       <w:proofErr w:type="spellEnd"/>
       <w:r>
         <w:rPr>
           <w:rFonts w:ascii="Times New Roman" w:eastAsia="Times New Roman" w:hAnsi="Times New Roman" w:cs="Times New Roman"/>
-          <w:b/>
-          <w:bCs/>
-          <w:i/>
-          <w:iCs/>
-          <w:lang w:val="en-US" w:eastAsia="ru-RU"/>
-        </w:rPr>
-        <w:t xml:space="preserve"> -out </w:t>
-      </w:r>
-      <w:r>
-        <w:rPr>
-          <w:rFonts w:ascii="Times New Roman" w:eastAsia="Times New Roman" w:hAnsi="Times New Roman" w:cs="Times New Roman"/>
-          <w:b/>
-          <w:bCs/>
-          <w:i/>
-          <w:iCs/>
-          <w:sz w:val="24"/>
-          <w:szCs w:val="24"/>
-          <w:lang w:val="en-US" w:eastAsia="ru-RU"/>
-        </w:rPr>
-        <w:t>iitCA2020</w:t>
-      </w:r>
-      <w:r>
-        <w:rPr>
-          <w:rFonts w:ascii="Times New Roman" w:eastAsia="Times New Roman" w:hAnsi="Times New Roman" w:cs="Times New Roman"/>
-          <w:b/>
-          <w:bCs/>
-          <w:i/>
-          <w:iCs/>
-          <w:lang w:val="en-US" w:eastAsia="ru-RU"/>
-        </w:rPr>
-        <w:t>.key 2048</w:t>
-      </w:r>
-    </w:p>
-    <w:p>
-      <w:pPr>
-        <w:spacing w:after="0" w:line="240" w:lineRule="auto"/>
-        <w:ind w:firstLine="720"/>
-        <w:rPr>
-          <w:rFonts w:ascii="Times New Roman" w:eastAsia="Times New Roman" w:hAnsi="Times New Roman" w:cs="Times New Roman"/>
-          <w:sz w:val="24"/>
-          <w:szCs w:val="24"/>
-          <w:lang w:val="en-US" w:eastAsia="ru-RU"/>
-        </w:rPr>
-      </w:pPr>
-    </w:p>
-    <w:p>
-      <w:pPr>
-        <w:spacing w:after="0" w:line="240" w:lineRule="auto"/>
-        <w:ind w:firstLine="720"/>
-        <w:rPr>
-          <w:rFonts w:ascii="Times New Roman" w:eastAsia="Times New Roman" w:hAnsi="Times New Roman" w:cs="Times New Roman"/>
-          <w:sz w:val="24"/>
-          <w:szCs w:val="24"/>
-          <w:lang w:eastAsia="ru-RU"/>
-        </w:rPr>
-      </w:pPr>
-      <w:r>
-        <w:rPr>
-          <w:rFonts w:ascii="Times New Roman" w:eastAsia="Times New Roman" w:hAnsi="Times New Roman" w:cs="Times New Roman"/>
-          <w:lang w:eastAsia="ru-RU"/>
-        </w:rPr>
-        <w:t xml:space="preserve">Внимание: ключ </w:t>
-      </w:r>
-      <w:r>
-        <w:rPr>
-          <w:rFonts w:ascii="Times New Roman" w:eastAsia="Times New Roman" w:hAnsi="Times New Roman" w:cs="Times New Roman"/>
-          <w:i/>
-          <w:iCs/>
-          <w:lang w:eastAsia="ru-RU"/>
-        </w:rPr>
-        <w:t>приватный</w:t>
-      </w:r>
-      <w:r>
-        <w:rPr>
-          <w:rFonts w:ascii="Times New Roman" w:eastAsia="Times New Roman" w:hAnsi="Times New Roman" w:cs="Times New Roman"/>
-          <w:lang w:eastAsia="ru-RU"/>
-        </w:rPr>
-        <w:t xml:space="preserve">, никому давать нельзя. </w:t>
-      </w:r>
-    </w:p>
-    <w:p>
-      <w:pPr>
-        <w:spacing w:after="0" w:line="240" w:lineRule="auto"/>
-        <w:rPr>
-          <w:rFonts w:ascii="Times New Roman" w:eastAsia="Times New Roman" w:hAnsi="Times New Roman" w:cs="Times New Roman"/>
-          <w:sz w:val="24"/>
-          <w:szCs w:val="24"/>
-          <w:lang w:eastAsia="ru-RU"/>
-        </w:rPr>
-      </w:pPr>
-    </w:p>
-    <w:p>
-      <w:pPr>
-        <w:spacing w:after="0" w:line="240" w:lineRule="auto"/>
-        <w:ind w:left="360"/>
-        <w:textAlignment w:val="baseline"/>
-        <w:rPr>
-          <w:rFonts w:ascii="Times New Roman" w:eastAsia="Times New Roman" w:hAnsi="Times New Roman" w:cs="Times New Roman"/>
-          <w:lang w:eastAsia="ru-RU"/>
-        </w:rPr>
-      </w:pPr>
-      <w:r>
-        <w:rPr>
-          <w:rFonts w:ascii="Times New Roman" w:eastAsia="Times New Roman" w:hAnsi="Times New Roman" w:cs="Times New Roman"/>
-          <w:lang w:val="en-US" w:eastAsia="ru-RU"/>
-        </w:rPr>
-        <w:t>b</w:t>
-      </w:r>
-      <w:r>
-        <w:rPr>
-          <w:rFonts w:ascii="Times New Roman" w:eastAsia="Times New Roman" w:hAnsi="Times New Roman" w:cs="Times New Roman"/>
-          <w:lang w:eastAsia="ru-RU"/>
-        </w:rPr>
-        <w:t xml:space="preserve">.  </w:t>
-      </w:r>
-      <w:r>
-        <w:rPr>
-          <w:rFonts w:ascii="Times New Roman" w:eastAsia="Times New Roman" w:hAnsi="Times New Roman" w:cs="Times New Roman"/>
-          <w:lang w:eastAsia="ru-RU"/>
-        </w:rPr>
-        <w:t xml:space="preserve">Из этого ключа создаем </w:t>
-      </w:r>
-      <w:r>
-        <w:rPr>
-          <w:rFonts w:ascii="Times New Roman" w:eastAsia="Times New Roman" w:hAnsi="Times New Roman" w:cs="Times New Roman"/>
-          <w:i/>
-          <w:iCs/>
-          <w:lang w:eastAsia="ru-RU"/>
-        </w:rPr>
-        <w:t xml:space="preserve">CA </w:t>
-      </w:r>
-      <w:r>
-        <w:rPr>
-          <w:rFonts w:ascii="Times New Roman" w:eastAsia="Times New Roman" w:hAnsi="Times New Roman" w:cs="Times New Roman"/>
-          <w:lang w:eastAsia="ru-RU"/>
-        </w:rPr>
-        <w:t>сертификат на 1024 дня.</w:t>
-      </w:r>
-    </w:p>
-    <w:p>
-      <w:pPr>
-        <w:pStyle w:val="ListParagraph"/>
-        <w:spacing w:after="0" w:line="240" w:lineRule="auto"/>
-        <w:rPr>
-          <w:rFonts w:ascii="Times New Roman" w:eastAsia="Times New Roman" w:hAnsi="Times New Roman" w:cs="Times New Roman"/>
-          <w:b/>
-          <w:bCs/>
-          <w:i/>
-          <w:iCs/>
-          <w:lang w:val="en-US" w:eastAsia="ru-RU"/>
-        </w:rPr>
-      </w:pPr>
-      <w:r>
-        <w:rPr>
-          <w:rFonts w:ascii="Times New Roman" w:eastAsia="Times New Roman" w:hAnsi="Times New Roman" w:cs="Times New Roman"/>
-          <w:b/>
-          <w:bCs/>
-          <w:i/>
-          <w:iCs/>
-          <w:lang w:val="en-US" w:eastAsia="ru-RU"/>
-        </w:rPr>
-        <w:t xml:space="preserve">openssl req -x509 -new -nodes -key </w:t>
+          <w:i/>
+          <w:iCs/>
+          <w:lang w:val="en-US" w:eastAsia="ru-RU"/>
+        </w:rPr>
+        <w:t xml:space="preserve">, company) [Internet </w:t>
       </w:r>
       <w:proofErr w:type="spellStart"/>
       <w:r>
         <w:rPr>
           <w:rFonts w:ascii="Times New Roman" w:eastAsia="Times New Roman" w:hAnsi="Times New Roman" w:cs="Times New Roman"/>
-          <w:b/>
-          <w:bCs/>
-          <w:i/>
-          <w:iCs/>
-          <w:lang w:val="en-US" w:eastAsia="ru-RU"/>
-        </w:rPr>
-        <w:t>iitCA.key</w:t>
+          <w:i/>
+          <w:iCs/>
+          <w:lang w:val="en-US" w:eastAsia="ru-RU"/>
+        </w:rPr>
+        <w:t>Widgits</w:t>
       </w:r>
       <w:proofErr w:type="spellEnd"/>
       <w:r>
         <w:rPr>
           <w:rFonts w:ascii="Times New Roman" w:eastAsia="Times New Roman" w:hAnsi="Times New Roman" w:cs="Times New Roman"/>
-          <w:b/>
-          <w:bCs/>
-          <w:i/>
-          <w:iCs/>
-          <w:lang w:val="en-US" w:eastAsia="ru-RU"/>
-        </w:rPr>
-        <w:t xml:space="preserve"> -days 1024 -out </w:t>
+          <w:i/>
+          <w:iCs/>
+          <w:lang w:val="en-US" w:eastAsia="ru-RU"/>
+        </w:rPr>
+        <w:t xml:space="preserve"> Pty Ltd]: IIT</w:t>
+      </w:r>
+    </w:p>
+    <w:p>
+      <w:pPr>
+        <w:spacing w:after="0" w:line="240" w:lineRule="auto"/>
+        <w:rPr>
+          <w:rFonts w:ascii="Times New Roman" w:eastAsia="Times New Roman" w:hAnsi="Times New Roman" w:cs="Times New Roman"/>
+          <w:sz w:val="24"/>
+          <w:szCs w:val="24"/>
+          <w:lang w:val="en-US" w:eastAsia="ru-RU"/>
+        </w:rPr>
+      </w:pPr>
+      <w:r>
+        <w:rPr>
+          <w:rFonts w:ascii="Times New Roman" w:eastAsia="Times New Roman" w:hAnsi="Times New Roman" w:cs="Times New Roman"/>
+          <w:i/>
+          <w:iCs/>
+          <w:lang w:val="en-US" w:eastAsia="ru-RU"/>
+        </w:rPr>
+        <w:t>Organizational Unit Name (</w:t>
       </w:r>
       <w:proofErr w:type="spellStart"/>
       <w:r>
         <w:rPr>
           <w:rFonts w:ascii="Times New Roman" w:eastAsia="Times New Roman" w:hAnsi="Times New Roman" w:cs="Times New Roman"/>
-          <w:b/>
-          <w:bCs/>
-          <w:i/>
-          <w:iCs/>
-          <w:lang w:val="en-US" w:eastAsia="ru-RU"/>
-        </w:rPr>
-        <w:t>iitCA.pem</w:t>
+          <w:i/>
+          <w:iCs/>
+          <w:lang w:val="en-US" w:eastAsia="ru-RU"/>
+        </w:rPr>
+        <w:t>eg</w:t>
       </w:r>
       <w:proofErr w:type="spellEnd"/>
       <w:r>
         <w:rPr>
           <w:rFonts w:ascii="Times New Roman" w:eastAsia="Times New Roman" w:hAnsi="Times New Roman" w:cs="Times New Roman"/>
-          <w:b/>
-          <w:bCs/>
-          <w:i/>
-          <w:iCs/>
-          <w:lang w:val="en-US" w:eastAsia="ru-RU"/>
-        </w:rPr>
-        <w:t xml:space="preserve"> -config c:/openssl-win64/bin/cnf/openssl.cnf</w:t>
-      </w:r>
-    </w:p>
-    <w:p>
-      <w:pPr>
-        <w:pStyle w:val="ListParagraph"/>
-        <w:spacing w:after="0" w:line="240" w:lineRule="auto"/>
-        <w:rPr>
-          <w:rFonts w:ascii="Times New Roman" w:eastAsia="Times New Roman" w:hAnsi="Times New Roman" w:cs="Times New Roman"/>
-          <w:b/>
-          <w:bCs/>
-          <w:i/>
-          <w:iCs/>
-          <w:lang w:val="en-US" w:eastAsia="ru-RU"/>
-        </w:rPr>
-      </w:pPr>
-      <w:r>
-        <w:rPr>
-          <w:rFonts w:ascii="Times New Roman" w:eastAsia="Times New Roman" w:hAnsi="Times New Roman" w:cs="Times New Roman"/>
-          <w:b/>
-          <w:bCs/>
-          <w:i/>
-          <w:iCs/>
-          <w:lang w:val="en-US" w:eastAsia="ru-RU"/>
-        </w:rPr>
-        <w:lastRenderedPageBreak/>
-        <w:t>openssl req -x509 -new -nodes -key iitCA2020.key -days 1024 -out iitCA</w:t>
-      </w:r>
-      <w:r>
-        <w:rPr>
-          <w:rFonts w:ascii="Times New Roman" w:eastAsia="Times New Roman" w:hAnsi="Times New Roman" w:cs="Times New Roman"/>
-          <w:b/>
-          <w:bCs/>
-          <w:i/>
-          <w:iCs/>
-          <w:lang w:val="en-US" w:eastAsia="ru-RU"/>
-        </w:rPr>
-        <w:t>2020</w:t>
-      </w:r>
-      <w:r>
-        <w:rPr>
-          <w:rFonts w:ascii="Times New Roman" w:eastAsia="Times New Roman" w:hAnsi="Times New Roman" w:cs="Times New Roman"/>
-          <w:b/>
-          <w:bCs/>
-          <w:i/>
-          <w:iCs/>
-          <w:lang w:val="en-US" w:eastAsia="ru-RU"/>
-        </w:rPr>
-        <w:t>.pem -config c:/openssl-win64/bin/cnf/openssl.cnf</w:t>
-      </w:r>
-    </w:p>
-    <w:p>
-      <w:pPr>
-        <w:pStyle w:val="ListParagraph"/>
-        <w:spacing w:after="0" w:line="240" w:lineRule="auto"/>
-        <w:rPr>
-          <w:rFonts w:ascii="Times New Roman" w:eastAsia="Times New Roman" w:hAnsi="Times New Roman" w:cs="Times New Roman"/>
-          <w:b/>
-          <w:bCs/>
-          <w:lang w:val="en-US" w:eastAsia="ru-RU"/>
-        </w:rPr>
-      </w:pPr>
-    </w:p>
-    <w:p>
-      <w:pPr>
-        <w:spacing w:after="0" w:line="240" w:lineRule="auto"/>
-        <w:ind w:firstLine="720"/>
-        <w:rPr>
-          <w:rFonts w:ascii="Times New Roman" w:eastAsia="Times New Roman" w:hAnsi="Times New Roman" w:cs="Times New Roman"/>
-          <w:sz w:val="24"/>
-          <w:szCs w:val="24"/>
-          <w:lang w:val="en-US" w:eastAsia="ru-RU"/>
-        </w:rPr>
-      </w:pPr>
-    </w:p>
-    <w:p>
-      <w:pPr>
-        <w:spacing w:after="0" w:line="240" w:lineRule="auto"/>
-        <w:rPr>
-          <w:rFonts w:ascii="Times New Roman" w:eastAsia="Times New Roman" w:hAnsi="Times New Roman" w:cs="Times New Roman"/>
-          <w:sz w:val="24"/>
-          <w:szCs w:val="24"/>
-          <w:lang w:val="en-US" w:eastAsia="ru-RU"/>
-        </w:rPr>
-      </w:pPr>
-      <w:r>
-        <w:rPr>
-          <w:rFonts w:ascii="Times New Roman" w:eastAsia="Times New Roman" w:hAnsi="Times New Roman" w:cs="Times New Roman"/>
-          <w:color w:val="000000"/>
-          <w:lang w:eastAsia="ru-RU"/>
-        </w:rPr>
-        <w:t>Во время создания будет спрашивать различную информацию, некоторые поля можно не заполнять. У</w:t>
-      </w:r>
-      <w:r>
-        <w:rPr>
-          <w:rFonts w:ascii="Times New Roman" w:eastAsia="Times New Roman" w:hAnsi="Times New Roman" w:cs="Times New Roman"/>
-          <w:color w:val="000000"/>
-          <w:lang w:val="en-US" w:eastAsia="ru-RU"/>
-        </w:rPr>
-        <w:t xml:space="preserve"> </w:t>
-      </w:r>
-      <w:r>
-        <w:rPr>
-          <w:rFonts w:ascii="Times New Roman" w:eastAsia="Times New Roman" w:hAnsi="Times New Roman" w:cs="Times New Roman"/>
-          <w:color w:val="000000"/>
-          <w:lang w:eastAsia="ru-RU"/>
-        </w:rPr>
-        <w:t>меня</w:t>
-      </w:r>
-      <w:r>
-        <w:rPr>
-          <w:rFonts w:ascii="Times New Roman" w:eastAsia="Times New Roman" w:hAnsi="Times New Roman" w:cs="Times New Roman"/>
-          <w:color w:val="000000"/>
-          <w:lang w:val="en-US" w:eastAsia="ru-RU"/>
-        </w:rPr>
-        <w:t xml:space="preserve"> </w:t>
-      </w:r>
-      <w:r>
-        <w:rPr>
-          <w:rFonts w:ascii="Times New Roman" w:eastAsia="Times New Roman" w:hAnsi="Times New Roman" w:cs="Times New Roman"/>
-          <w:color w:val="000000"/>
-          <w:lang w:eastAsia="ru-RU"/>
-        </w:rPr>
-        <w:t>получилось</w:t>
-      </w:r>
-      <w:r>
-        <w:rPr>
-          <w:rFonts w:ascii="Times New Roman" w:eastAsia="Times New Roman" w:hAnsi="Times New Roman" w:cs="Times New Roman"/>
-          <w:color w:val="000000"/>
-          <w:lang w:val="en-US" w:eastAsia="ru-RU"/>
-        </w:rPr>
-        <w:t xml:space="preserve"> </w:t>
-      </w:r>
-      <w:r>
-        <w:rPr>
-          <w:rFonts w:ascii="Times New Roman" w:eastAsia="Times New Roman" w:hAnsi="Times New Roman" w:cs="Times New Roman"/>
-          <w:color w:val="000000"/>
-          <w:lang w:eastAsia="ru-RU"/>
-        </w:rPr>
-        <w:t>так</w:t>
-      </w:r>
-      <w:r>
-        <w:rPr>
-          <w:rFonts w:ascii="Times New Roman" w:eastAsia="Times New Roman" w:hAnsi="Times New Roman" w:cs="Times New Roman"/>
-          <w:color w:val="000000"/>
-          <w:lang w:val="en-US" w:eastAsia="ru-RU"/>
-        </w:rPr>
-        <w:t>:</w:t>
-      </w:r>
-    </w:p>
-    <w:p>
-      <w:pPr>
-        <w:spacing w:after="0" w:line="240" w:lineRule="auto"/>
-        <w:rPr>
-          <w:rFonts w:ascii="Times New Roman" w:eastAsia="Times New Roman" w:hAnsi="Times New Roman" w:cs="Times New Roman"/>
-          <w:sz w:val="24"/>
-          <w:szCs w:val="24"/>
-          <w:lang w:val="en-US" w:eastAsia="ru-RU"/>
-        </w:rPr>
-      </w:pPr>
-    </w:p>
-    <w:p>
-      <w:pPr>
-        <w:spacing w:after="0" w:line="240" w:lineRule="auto"/>
-        <w:rPr>
-          <w:rFonts w:ascii="Times New Roman" w:eastAsia="Times New Roman" w:hAnsi="Times New Roman" w:cs="Times New Roman"/>
-          <w:sz w:val="24"/>
-          <w:szCs w:val="24"/>
-          <w:lang w:val="en-US" w:eastAsia="ru-RU"/>
-        </w:rPr>
-      </w:pPr>
-      <w:r>
-        <w:rPr>
-          <w:rFonts w:ascii="Times New Roman" w:eastAsia="Times New Roman" w:hAnsi="Times New Roman" w:cs="Times New Roman"/>
-          <w:i/>
-          <w:iCs/>
-          <w:lang w:val="en-US" w:eastAsia="ru-RU"/>
-        </w:rPr>
-        <w:t>Country Name (2 letter code) [AU]:BY</w:t>
-      </w:r>
-    </w:p>
-    <w:p>
-      <w:pPr>
-        <w:spacing w:after="0" w:line="240" w:lineRule="auto"/>
-        <w:rPr>
-          <w:rFonts w:ascii="Times New Roman" w:eastAsia="Times New Roman" w:hAnsi="Times New Roman" w:cs="Times New Roman"/>
-          <w:sz w:val="24"/>
-          <w:szCs w:val="24"/>
-          <w:lang w:val="en-US" w:eastAsia="ru-RU"/>
-        </w:rPr>
-      </w:pPr>
-      <w:r>
-        <w:rPr>
-          <w:rFonts w:ascii="Times New Roman" w:eastAsia="Times New Roman" w:hAnsi="Times New Roman" w:cs="Times New Roman"/>
-          <w:i/>
-          <w:iCs/>
-          <w:lang w:val="en-US" w:eastAsia="ru-RU"/>
-        </w:rPr>
-        <w:t>State or Province Name (full name) [Some-State]:</w:t>
-      </w:r>
-    </w:p>
-    <w:p>
-      <w:pPr>
-        <w:spacing w:after="0" w:line="240" w:lineRule="auto"/>
-        <w:rPr>
-          <w:rFonts w:ascii="Times New Roman" w:eastAsia="Times New Roman" w:hAnsi="Times New Roman" w:cs="Times New Roman"/>
-          <w:sz w:val="24"/>
-          <w:szCs w:val="24"/>
-          <w:lang w:val="en-US" w:eastAsia="ru-RU"/>
-        </w:rPr>
-      </w:pPr>
-      <w:r>
-        <w:rPr>
-          <w:rFonts w:ascii="Times New Roman" w:eastAsia="Times New Roman" w:hAnsi="Times New Roman" w:cs="Times New Roman"/>
-          <w:i/>
-          <w:iCs/>
-          <w:lang w:val="en-US" w:eastAsia="ru-RU"/>
-        </w:rPr>
-        <w:t>Locality Name (</w:t>
-      </w:r>
-      <w:proofErr w:type="spellStart"/>
-      <w:r>
-        <w:rPr>
-          <w:rFonts w:ascii="Times New Roman" w:eastAsia="Times New Roman" w:hAnsi="Times New Roman" w:cs="Times New Roman"/>
-          <w:i/>
-          <w:iCs/>
-          <w:lang w:val="en-US" w:eastAsia="ru-RU"/>
-        </w:rPr>
-        <w:t>eg</w:t>
-      </w:r>
-      <w:proofErr w:type="spellEnd"/>
-      <w:r>
-        <w:rPr>
-          <w:rFonts w:ascii="Times New Roman" w:eastAsia="Times New Roman" w:hAnsi="Times New Roman" w:cs="Times New Roman"/>
-          <w:i/>
-          <w:iCs/>
-          <w:lang w:val="en-US" w:eastAsia="ru-RU"/>
-        </w:rPr>
-        <w:t>, city) [</w:t>
+          <w:i/>
+          <w:iCs/>
+          <w:lang w:val="en-US" w:eastAsia="ru-RU"/>
+        </w:rPr>
+        <w:t>, section) []:</w:t>
+      </w:r>
+    </w:p>
+    <w:p>
+      <w:pPr>
+        <w:spacing w:after="0" w:line="240" w:lineRule="auto"/>
+        <w:rPr>
+          <w:rFonts w:ascii="Arial" w:hAnsi="Arial" w:cs="Arial"/>
+          <w:i/>
+          <w:iCs/>
+          <w:color w:val="FF0000"/>
+          <w:lang w:val="en-US"/>
+        </w:rPr>
+      </w:pPr>
+      <w:r>
+        <w:rPr>
+          <w:rFonts w:ascii="Times New Roman" w:eastAsia="Times New Roman" w:hAnsi="Times New Roman" w:cs="Times New Roman"/>
+          <w:i/>
+          <w:iCs/>
+          <w:lang w:val="en-US" w:eastAsia="ru-RU"/>
+        </w:rPr>
+        <w:t>Common Name (</w:t>
       </w:r>
       <w:proofErr w:type="gramStart"/>
       <w:r>
@@ -2313,149 +2207,9 @@
           <w:iCs/>
           <w:lang w:val="en-US" w:eastAsia="ru-RU"/>
         </w:rPr>
-        <w:t>]:</w:t>
-      </w:r>
-      <w:r>
-        <w:rPr>
-          <w:rFonts w:ascii="Times New Roman" w:eastAsia="Times New Roman" w:hAnsi="Times New Roman" w:cs="Times New Roman"/>
-          <w:i/>
-          <w:iCs/>
-          <w:lang w:val="en-US" w:eastAsia="ru-RU"/>
-        </w:rPr>
-        <w:t>MINSK</w:t>
+        <w:t>e.g.</w:t>
       </w:r>
       <w:proofErr w:type="gramEnd"/>
-    </w:p>
-    <w:p>
-      <w:pPr>
-        <w:spacing w:after="0" w:line="240" w:lineRule="auto"/>
-        <w:rPr>
-          <w:rFonts w:ascii="Times New Roman" w:eastAsia="Times New Roman" w:hAnsi="Times New Roman" w:cs="Times New Roman"/>
-          <w:sz w:val="24"/>
-          <w:szCs w:val="24"/>
-          <w:lang w:val="en-US" w:eastAsia="ru-RU"/>
-        </w:rPr>
-      </w:pPr>
-      <w:r>
-        <w:rPr>
-          <w:rFonts w:ascii="Times New Roman" w:eastAsia="Times New Roman" w:hAnsi="Times New Roman" w:cs="Times New Roman"/>
-          <w:i/>
-          <w:iCs/>
-          <w:lang w:val="en-US" w:eastAsia="ru-RU"/>
-        </w:rPr>
-        <w:t>Organization Name (</w:t>
-      </w:r>
-      <w:proofErr w:type="spellStart"/>
-      <w:r>
-        <w:rPr>
-          <w:rFonts w:ascii="Times New Roman" w:eastAsia="Times New Roman" w:hAnsi="Times New Roman" w:cs="Times New Roman"/>
-          <w:i/>
-          <w:iCs/>
-          <w:lang w:val="en-US" w:eastAsia="ru-RU"/>
-        </w:rPr>
-        <w:t>eg</w:t>
-      </w:r>
-      <w:proofErr w:type="spellEnd"/>
-      <w:r>
-        <w:rPr>
-          <w:rFonts w:ascii="Times New Roman" w:eastAsia="Times New Roman" w:hAnsi="Times New Roman" w:cs="Times New Roman"/>
-          <w:i/>
-          <w:iCs/>
-          <w:lang w:val="en-US" w:eastAsia="ru-RU"/>
-        </w:rPr>
-        <w:t xml:space="preserve">, company) [Internet </w:t>
-      </w:r>
-      <w:proofErr w:type="spellStart"/>
-      <w:r>
-        <w:rPr>
-          <w:rFonts w:ascii="Times New Roman" w:eastAsia="Times New Roman" w:hAnsi="Times New Roman" w:cs="Times New Roman"/>
-          <w:i/>
-          <w:iCs/>
-          <w:lang w:val="en-US" w:eastAsia="ru-RU"/>
-        </w:rPr>
-        <w:t>Widgits</w:t>
-      </w:r>
-      <w:proofErr w:type="spellEnd"/>
-      <w:r>
-        <w:rPr>
-          <w:rFonts w:ascii="Times New Roman" w:eastAsia="Times New Roman" w:hAnsi="Times New Roman" w:cs="Times New Roman"/>
-          <w:i/>
-          <w:iCs/>
-          <w:lang w:val="en-US" w:eastAsia="ru-RU"/>
-        </w:rPr>
-        <w:t xml:space="preserve"> Pty Ltd]: IIT</w:t>
-      </w:r>
-    </w:p>
-    <w:p>
-      <w:pPr>
-        <w:spacing w:after="0" w:line="240" w:lineRule="auto"/>
-        <w:rPr>
-          <w:rFonts w:ascii="Times New Roman" w:eastAsia="Times New Roman" w:hAnsi="Times New Roman" w:cs="Times New Roman"/>
-          <w:sz w:val="24"/>
-          <w:szCs w:val="24"/>
-          <w:lang w:val="en-US" w:eastAsia="ru-RU"/>
-        </w:rPr>
-      </w:pPr>
-      <w:r>
-        <w:rPr>
-          <w:rFonts w:ascii="Times New Roman" w:eastAsia="Times New Roman" w:hAnsi="Times New Roman" w:cs="Times New Roman"/>
-          <w:i/>
-          <w:iCs/>
-          <w:lang w:val="en-US" w:eastAsia="ru-RU"/>
-        </w:rPr>
-        <w:t>Organizational Unit Name (</w:t>
-      </w:r>
-      <w:proofErr w:type="spellStart"/>
-      <w:r>
-        <w:rPr>
-          <w:rFonts w:ascii="Times New Roman" w:eastAsia="Times New Roman" w:hAnsi="Times New Roman" w:cs="Times New Roman"/>
-          <w:i/>
-          <w:iCs/>
-          <w:lang w:val="en-US" w:eastAsia="ru-RU"/>
-        </w:rPr>
-        <w:t>eg</w:t>
-      </w:r>
-      <w:proofErr w:type="spellEnd"/>
-      <w:r>
-        <w:rPr>
-          <w:rFonts w:ascii="Times New Roman" w:eastAsia="Times New Roman" w:hAnsi="Times New Roman" w:cs="Times New Roman"/>
-          <w:i/>
-          <w:iCs/>
-          <w:lang w:val="en-US" w:eastAsia="ru-RU"/>
-        </w:rPr>
-        <w:t>, section) []:</w:t>
-      </w:r>
-    </w:p>
-    <w:p>
-      <w:pPr>
-        <w:spacing w:after="0" w:line="240" w:lineRule="auto"/>
-        <w:rPr>
-          <w:rFonts w:ascii="Times New Roman" w:eastAsia="Times New Roman" w:hAnsi="Times New Roman" w:cs="Times New Roman"/>
-          <w:sz w:val="24"/>
-          <w:szCs w:val="24"/>
-          <w:lang w:val="en-US" w:eastAsia="ru-RU"/>
-        </w:rPr>
-      </w:pPr>
-      <w:r>
-        <w:rPr>
-          <w:rFonts w:ascii="Times New Roman" w:eastAsia="Times New Roman" w:hAnsi="Times New Roman" w:cs="Times New Roman"/>
-          <w:i/>
-          <w:iCs/>
-          <w:lang w:val="en-US" w:eastAsia="ru-RU"/>
-        </w:rPr>
-        <w:t>Common Name (</w:t>
-      </w:r>
-      <w:proofErr w:type="gramStart"/>
-      <w:r>
-        <w:rPr>
-          <w:rFonts w:ascii="Times New Roman" w:eastAsia="Times New Roman" w:hAnsi="Times New Roman" w:cs="Times New Roman"/>
-          <w:i/>
-          <w:iCs/>
-          <w:lang w:val="en-US" w:eastAsia="ru-RU"/>
-        </w:rPr>
-        <w:t>e.g.</w:t>
-      </w:r>
-      <w:proofErr w:type="gramEnd"/>
       <w:r>
         <w:rPr>
           <w:rFonts w:ascii="Times New Roman" w:eastAsia="Times New Roman" w:hAnsi="Times New Roman" w:cs="Times New Roman"/>
@@ -2467,21 +2221,13 @@
       </w:r>
       <w:r>
         <w:rPr>
-          <w:rFonts w:ascii="Times New Roman" w:eastAsia="Times New Roman" w:hAnsi="Times New Roman" w:cs="Times New Roman"/>
-          <w:i/>
-          <w:iCs/>
-          <w:lang w:val="en-US" w:eastAsia="ru-RU"/>
-        </w:rPr>
-        <w:t>F</w:t>
-      </w:r>
-      <w:r>
-        <w:rPr>
-          <w:rFonts w:ascii="Times New Roman" w:eastAsia="Times New Roman" w:hAnsi="Times New Roman" w:cs="Times New Roman"/>
-          <w:i/>
-          <w:iCs/>
-          <w:lang w:val="en-US" w:eastAsia="ru-RU"/>
-        </w:rPr>
-        <w:t>ibertest</w:t>
+          <w:rFonts w:ascii="Arial" w:hAnsi="Arial" w:cs="Arial"/>
+          <w:i/>
+          <w:iCs/>
+          <w:color w:val="FF0000"/>
+          <w:lang w:val="en-US"/>
+        </w:rPr>
+        <w:t>DATA CENTER IIT</w:t>
       </w:r>
     </w:p>
     <w:p>
@@ -2557,6 +2303,7 @@
         </w:rPr>
         <w:t xml:space="preserve">Создание сертификата для </w:t>
       </w:r>
+      <w:proofErr w:type="spellStart"/>
       <w:r>
         <w:rPr>
           <w:rFonts w:ascii="Times New Roman" w:eastAsia="Times New Roman" w:hAnsi="Times New Roman" w:cs="Times New Roman"/>
@@ -2567,20 +2314,9 @@
           <w:szCs w:val="28"/>
           <w:lang w:val="en-US" w:eastAsia="ru-RU"/>
         </w:rPr>
-        <w:t>IIS</w:t>
-      </w:r>
-      <w:r>
-        <w:rPr>
-          <w:rFonts w:ascii="Times New Roman" w:eastAsia="Times New Roman" w:hAnsi="Times New Roman" w:cs="Times New Roman"/>
-          <w:b/>
-          <w:bCs/>
-          <w:color w:val="000000"/>
-          <w:sz w:val="28"/>
-          <w:szCs w:val="28"/>
-          <w:lang w:eastAsia="ru-RU"/>
-        </w:rPr>
-        <w:t xml:space="preserve"> сервера</w:t>
-      </w:r>
+        <w:t>Fibertest’a</w:t>
+      </w:r>
+      <w:proofErr w:type="spellEnd"/>
     </w:p>
     <w:p>
       <w:pPr>
@@ -2637,70 +2373,20 @@
         <w:spacing w:after="0" w:line="240" w:lineRule="auto"/>
         <w:ind w:left="708" w:firstLine="708"/>
         <w:rPr>
-          <w:rFonts w:ascii="Times New Roman" w:eastAsia="Times New Roman" w:hAnsi="Times New Roman" w:cs="Times New Roman"/>
+          <w:rFonts w:ascii="Arial" w:hAnsi="Arial" w:cs="Arial"/>
           <w:b/>
           <w:bCs/>
-          <w:i/>
-          <w:iCs/>
-          <w:lang w:val="en-US" w:eastAsia="ru-RU"/>
-        </w:rPr>
-      </w:pPr>
-      <w:r>
-        <w:rPr>
-          <w:rFonts w:ascii="Times New Roman" w:eastAsia="Times New Roman" w:hAnsi="Times New Roman" w:cs="Times New Roman"/>
+          <w:color w:val="FF0000"/>
+        </w:rPr>
+      </w:pPr>
+      <w:r>
+        <w:rPr>
+          <w:rFonts w:ascii="Arial" w:hAnsi="Arial" w:cs="Arial"/>
           <w:b/>
           <w:bCs/>
-          <w:i/>
-          <w:iCs/>
-          <w:lang w:val="en-US" w:eastAsia="ru-RU"/>
-        </w:rPr>
-        <w:t xml:space="preserve">openssl </w:t>
-      </w:r>
-      <w:proofErr w:type="spellStart"/>
-      <w:r>
-        <w:rPr>
-          <w:rFonts w:ascii="Times New Roman" w:eastAsia="Times New Roman" w:hAnsi="Times New Roman" w:cs="Times New Roman"/>
-          <w:b/>
-          <w:bCs/>
-          <w:i/>
-          <w:iCs/>
-          <w:lang w:val="en-US" w:eastAsia="ru-RU"/>
-        </w:rPr>
-        <w:t>genrsa</w:t>
-      </w:r>
-      <w:proofErr w:type="spellEnd"/>
-      <w:r>
-        <w:rPr>
-          <w:rFonts w:ascii="Times New Roman" w:eastAsia="Times New Roman" w:hAnsi="Times New Roman" w:cs="Times New Roman"/>
-          <w:b/>
-          <w:bCs/>
-          <w:i/>
-          <w:iCs/>
-          <w:lang w:val="en-US" w:eastAsia="ru-RU"/>
-        </w:rPr>
-        <w:t xml:space="preserve"> -out iit-fibertest</w:t>
-      </w:r>
-      <w:r>
-        <w:rPr>
-          <w:rFonts w:ascii="Times New Roman" w:eastAsia="Times New Roman" w:hAnsi="Times New Roman" w:cs="Times New Roman"/>
-          <w:b/>
-          <w:bCs/>
-          <w:i/>
-          <w:iCs/>
-          <w:lang w:val="en-US" w:eastAsia="ru-RU"/>
-        </w:rPr>
-        <w:t>2020</w:t>
-      </w:r>
-      <w:r>
-        <w:rPr>
-          <w:rFonts w:ascii="Times New Roman" w:eastAsia="Times New Roman" w:hAnsi="Times New Roman" w:cs="Times New Roman"/>
-          <w:b/>
-          <w:bCs/>
-          <w:i/>
-          <w:iCs/>
-          <w:lang w:val="en-US" w:eastAsia="ru-RU"/>
-        </w:rPr>
-        <w:t>.key 2048</w:t>
+          <w:color w:val="FF0000"/>
+        </w:rPr>
+        <w:t>openssl genrsa -out iit-fibertest.key 2048</w:t>
       </w:r>
     </w:p>
     <w:p>
@@ -2779,7 +2465,7 @@
       <w:pPr>
         <w:pStyle w:val="ListParagraph"/>
         <w:spacing w:after="0" w:line="240" w:lineRule="auto"/>
-        <w:ind w:left="1416"/>
+        <w:ind w:left="1068" w:firstLine="348"/>
         <w:rPr>
           <w:rFonts w:ascii="Times New Roman" w:eastAsia="Times New Roman" w:hAnsi="Times New Roman" w:cs="Times New Roman"/>
           <w:b/>
@@ -2791,65 +2477,127 @@
       </w:pPr>
       <w:r>
         <w:rPr>
-          <w:rFonts w:ascii="Times New Roman" w:eastAsia="Times New Roman" w:hAnsi="Times New Roman" w:cs="Times New Roman"/>
+          <w:rFonts w:ascii="Arial" w:hAnsi="Arial" w:cs="Arial"/>
           <w:b/>
           <w:bCs/>
-          <w:i/>
-          <w:iCs/>
-          <w:lang w:val="en-US" w:eastAsia="ru-RU"/>
-        </w:rPr>
-        <w:t>openssl req -new -key iit-fibertest</w:t>
-      </w:r>
-      <w:r>
-        <w:rPr>
-          <w:rFonts w:ascii="Times New Roman" w:eastAsia="Times New Roman" w:hAnsi="Times New Roman" w:cs="Times New Roman"/>
+          <w:color w:val="FF0000"/>
+          <w:lang w:val="en-US"/>
+        </w:rPr>
+        <w:t xml:space="preserve">openssl req -new -key </w:t>
+      </w:r>
+      <w:proofErr w:type="spellStart"/>
+      <w:r>
+        <w:rPr>
+          <w:rFonts w:ascii="Arial" w:hAnsi="Arial" w:cs="Arial"/>
           <w:b/>
           <w:bCs/>
-          <w:i/>
-          <w:iCs/>
-          <w:lang w:val="en-US" w:eastAsia="ru-RU"/>
-        </w:rPr>
-        <w:t>2020</w:t>
-      </w:r>
-      <w:r>
-        <w:rPr>
-          <w:rFonts w:ascii="Times New Roman" w:eastAsia="Times New Roman" w:hAnsi="Times New Roman" w:cs="Times New Roman"/>
+          <w:color w:val="FF0000"/>
+          <w:lang w:val="en-US"/>
+        </w:rPr>
+        <w:t>iit-fibertest.key</w:t>
+      </w:r>
+      <w:proofErr w:type="spellEnd"/>
+      <w:r>
+        <w:rPr>
+          <w:rFonts w:ascii="Arial" w:hAnsi="Arial" w:cs="Arial"/>
           <w:b/>
           <w:bCs/>
-          <w:i/>
-          <w:iCs/>
-          <w:lang w:val="en-US" w:eastAsia="ru-RU"/>
-        </w:rPr>
-        <w:t>.key -out iit-fibertest</w:t>
-      </w:r>
-      <w:r>
-        <w:rPr>
-          <w:rFonts w:ascii="Times New Roman" w:eastAsia="Times New Roman" w:hAnsi="Times New Roman" w:cs="Times New Roman"/>
+          <w:color w:val="FF0000"/>
+          <w:lang w:val="en-US"/>
+        </w:rPr>
+        <w:t xml:space="preserve"> -out </w:t>
+      </w:r>
+      <w:proofErr w:type="spellStart"/>
+      <w:r>
+        <w:rPr>
+          <w:rFonts w:ascii="Arial" w:hAnsi="Arial" w:cs="Arial"/>
           <w:b/>
           <w:bCs/>
-          <w:i/>
-          <w:iCs/>
-          <w:lang w:val="en-US" w:eastAsia="ru-RU"/>
-        </w:rPr>
-        <w:t>2020</w:t>
-      </w:r>
-      <w:r>
+          <w:color w:val="FF0000"/>
+          <w:lang w:val="en-US"/>
+        </w:rPr>
+        <w:t>iit-fibertest.csr</w:t>
+      </w:r>
+      <w:proofErr w:type="spellEnd"/>
+    </w:p>
+    <w:p>
+      <w:pPr>
+        <w:spacing w:after="0" w:line="240" w:lineRule="auto"/>
+        <w:ind w:left="708" w:firstLine="708"/>
         <w:rPr>
           <w:rFonts w:ascii="Times New Roman" w:eastAsia="Times New Roman" w:hAnsi="Times New Roman" w:cs="Times New Roman"/>
           <w:b/>
           <w:bCs/>
           <w:i/>
           <w:iCs/>
-          <w:lang w:val="en-US" w:eastAsia="ru-RU"/>
-        </w:rPr>
-        <w:t>.csr -config c:/openssl-win64/bin/cnf/openssl.cnf</w:t>
-      </w:r>
-    </w:p>
-    <w:p>
-      <w:pPr>
-        <w:pStyle w:val="ListParagraph"/>
-        <w:spacing w:after="0" w:line="240" w:lineRule="auto"/>
-        <w:ind w:left="1068"/>
+          <w:lang w:eastAsia="ru-RU"/>
+        </w:rPr>
+      </w:pPr>
+      <w:r>
+        <w:rPr>
+          <w:rFonts w:ascii="Times New Roman" w:eastAsia="Times New Roman" w:hAnsi="Times New Roman" w:cs="Times New Roman"/>
+          <w:i/>
+          <w:iCs/>
+          <w:lang w:val="en-US" w:eastAsia="ru-RU"/>
+        </w:rPr>
+        <w:t>A</w:t>
+      </w:r>
+      <w:r>
+        <w:rPr>
+          <w:rFonts w:ascii="Times New Roman" w:eastAsia="Times New Roman" w:hAnsi="Times New Roman" w:cs="Times New Roman"/>
+          <w:i/>
+          <w:iCs/>
+          <w:lang w:eastAsia="ru-RU"/>
+        </w:rPr>
+        <w:t xml:space="preserve"> </w:t>
+      </w:r>
+      <w:r>
+        <w:rPr>
+          <w:rFonts w:ascii="Times New Roman" w:eastAsia="Times New Roman" w:hAnsi="Times New Roman" w:cs="Times New Roman"/>
+          <w:i/>
+          <w:iCs/>
+          <w:lang w:val="en-US" w:eastAsia="ru-RU"/>
+        </w:rPr>
+        <w:t>challenge</w:t>
+      </w:r>
+      <w:r>
+        <w:rPr>
+          <w:rFonts w:ascii="Times New Roman" w:eastAsia="Times New Roman" w:hAnsi="Times New Roman" w:cs="Times New Roman"/>
+          <w:i/>
+          <w:iCs/>
+          <w:lang w:eastAsia="ru-RU"/>
+        </w:rPr>
+        <w:t xml:space="preserve"> </w:t>
+      </w:r>
+      <w:r>
+        <w:rPr>
+          <w:rFonts w:ascii="Times New Roman" w:eastAsia="Times New Roman" w:hAnsi="Times New Roman" w:cs="Times New Roman"/>
+          <w:i/>
+          <w:iCs/>
+          <w:lang w:val="en-US" w:eastAsia="ru-RU"/>
+        </w:rPr>
+        <w:t>password</w:t>
+      </w:r>
+      <w:r>
+        <w:rPr>
+          <w:rFonts w:ascii="Times New Roman" w:eastAsia="Times New Roman" w:hAnsi="Times New Roman" w:cs="Times New Roman"/>
+          <w:i/>
+          <w:iCs/>
+          <w:lang w:eastAsia="ru-RU"/>
+        </w:rPr>
+        <w:t xml:space="preserve"> []:</w:t>
+      </w:r>
+      <w:r>
+        <w:rPr>
+          <w:rFonts w:ascii="Times New Roman" w:eastAsia="Times New Roman" w:hAnsi="Times New Roman" w:cs="Times New Roman"/>
+          <w:i/>
+          <w:iCs/>
+          <w:lang w:eastAsia="ru-RU"/>
+        </w:rPr>
+        <w:t xml:space="preserve"> </w:t>
+      </w:r>
+      <w:proofErr w:type="spellStart"/>
+      <w:r>
         <w:rPr>
           <w:rFonts w:ascii="Times New Roman" w:eastAsia="Times New Roman" w:hAnsi="Times New Roman" w:cs="Times New Roman"/>
           <w:b/>
@@ -2858,12 +2606,10 @@
           <w:iCs/>
           <w:lang w:val="en-US" w:eastAsia="ru-RU"/>
         </w:rPr>
-      </w:pPr>
-    </w:p>
-    <w:p>
-      <w:pPr>
-        <w:spacing w:after="0" w:line="240" w:lineRule="auto"/>
-        <w:ind w:left="708" w:firstLine="708"/>
+        <w:t>AchallengePassw</w:t>
+      </w:r>
+      <w:proofErr w:type="spellEnd"/>
+      <w:r>
         <w:rPr>
           <w:rFonts w:ascii="Times New Roman" w:eastAsia="Times New Roman" w:hAnsi="Times New Roman" w:cs="Times New Roman"/>
           <w:b/>
@@ -2872,69 +2618,7 @@
           <w:iCs/>
           <w:lang w:eastAsia="ru-RU"/>
         </w:rPr>
-      </w:pPr>
-      <w:r>
-        <w:rPr>
-          <w:rFonts w:ascii="Times New Roman" w:eastAsia="Times New Roman" w:hAnsi="Times New Roman" w:cs="Times New Roman"/>
-          <w:i/>
-          <w:iCs/>
-          <w:lang w:val="en-US" w:eastAsia="ru-RU"/>
-        </w:rPr>
-        <w:t>A</w:t>
-      </w:r>
-      <w:r>
-        <w:rPr>
-          <w:rFonts w:ascii="Times New Roman" w:eastAsia="Times New Roman" w:hAnsi="Times New Roman" w:cs="Times New Roman"/>
-          <w:i/>
-          <w:iCs/>
-          <w:lang w:eastAsia="ru-RU"/>
-        </w:rPr>
-        <w:t xml:space="preserve"> </w:t>
-      </w:r>
-      <w:r>
-        <w:rPr>
-          <w:rFonts w:ascii="Times New Roman" w:eastAsia="Times New Roman" w:hAnsi="Times New Roman" w:cs="Times New Roman"/>
-          <w:i/>
-          <w:iCs/>
-          <w:lang w:val="en-US" w:eastAsia="ru-RU"/>
-        </w:rPr>
-        <w:t>challenge</w:t>
-      </w:r>
-      <w:r>
-        <w:rPr>
-          <w:rFonts w:ascii="Times New Roman" w:eastAsia="Times New Roman" w:hAnsi="Times New Roman" w:cs="Times New Roman"/>
-          <w:i/>
-          <w:iCs/>
-          <w:lang w:eastAsia="ru-RU"/>
-        </w:rPr>
-        <w:t xml:space="preserve"> </w:t>
-      </w:r>
-      <w:r>
-        <w:rPr>
-          <w:rFonts w:ascii="Times New Roman" w:eastAsia="Times New Roman" w:hAnsi="Times New Roman" w:cs="Times New Roman"/>
-          <w:i/>
-          <w:iCs/>
-          <w:lang w:val="en-US" w:eastAsia="ru-RU"/>
-        </w:rPr>
-        <w:t>password</w:t>
-      </w:r>
-      <w:r>
-        <w:rPr>
-          <w:rFonts w:ascii="Times New Roman" w:eastAsia="Times New Roman" w:hAnsi="Times New Roman" w:cs="Times New Roman"/>
-          <w:i/>
-          <w:iCs/>
-          <w:lang w:eastAsia="ru-RU"/>
-        </w:rPr>
-        <w:t xml:space="preserve"> []:</w:t>
-      </w:r>
-      <w:r>
-        <w:rPr>
-          <w:rFonts w:ascii="Times New Roman" w:eastAsia="Times New Roman" w:hAnsi="Times New Roman" w:cs="Times New Roman"/>
-          <w:i/>
-          <w:iCs/>
-          <w:lang w:eastAsia="ru-RU"/>
-        </w:rPr>
-        <w:t xml:space="preserve"> </w:t>
+        <w:t>0</w:t>
       </w:r>
       <w:proofErr w:type="spellStart"/>
       <w:r>
@@ -2946,7 +2630,7 @@
           <w:iCs/>
           <w:lang w:val="en-US" w:eastAsia="ru-RU"/>
         </w:rPr>
-        <w:t>AchallengePassw</w:t>
+        <w:t>rd</w:t>
       </w:r>
       <w:proofErr w:type="spellEnd"/>
       <w:r>
@@ -2958,9 +2642,558 @@
           <w:iCs/>
           <w:lang w:eastAsia="ru-RU"/>
         </w:rPr>
-        <w:t>0</w:t>
+        <w:t>!</w:t>
+      </w:r>
+    </w:p>
+    <w:p>
+      <w:pPr>
+        <w:spacing w:after="0" w:line="240" w:lineRule="auto"/>
+        <w:rPr>
+          <w:rFonts w:ascii="Times New Roman" w:eastAsia="Times New Roman" w:hAnsi="Times New Roman" w:cs="Times New Roman"/>
+          <w:sz w:val="24"/>
+          <w:szCs w:val="24"/>
+          <w:lang w:eastAsia="ru-RU"/>
+        </w:rPr>
+      </w:pPr>
+    </w:p>
+    <w:p>
+      <w:pPr>
+        <w:spacing w:after="0" w:line="240" w:lineRule="auto"/>
+        <w:rPr>
+          <w:rFonts w:ascii="Times New Roman" w:eastAsia="Times New Roman" w:hAnsi="Times New Roman" w:cs="Times New Roman"/>
+          <w:sz w:val="24"/>
+          <w:szCs w:val="24"/>
+          <w:lang w:eastAsia="ru-RU"/>
+        </w:rPr>
+      </w:pPr>
+      <w:r>
+        <w:rPr>
+          <w:rFonts w:ascii="Times New Roman" w:eastAsia="Times New Roman" w:hAnsi="Times New Roman" w:cs="Times New Roman"/>
+          <w:color w:val="000000"/>
+          <w:lang w:eastAsia="ru-RU"/>
+        </w:rPr>
+        <w:t xml:space="preserve">Обратите внимание на </w:t>
+      </w:r>
+      <w:r>
+        <w:rPr>
+          <w:rFonts w:ascii="Times New Roman" w:eastAsia="Times New Roman" w:hAnsi="Times New Roman" w:cs="Times New Roman"/>
+          <w:i/>
+          <w:iCs/>
+          <w:color w:val="000000"/>
+          <w:lang w:eastAsia="ru-RU"/>
+        </w:rPr>
+        <w:t>Common Name</w:t>
+      </w:r>
+      <w:r>
+        <w:rPr>
+          <w:rFonts w:ascii="Times New Roman" w:eastAsia="Times New Roman" w:hAnsi="Times New Roman" w:cs="Times New Roman"/>
+          <w:color w:val="000000"/>
+          <w:lang w:eastAsia="ru-RU"/>
+        </w:rPr>
+        <w:t>, там должно быть имя по которому клиенты будут стучаться к серверу либо его ip, если по ip. Если имя не будет совпадать в некоторых браузерах будете получать предупреждение.</w:t>
+      </w:r>
+    </w:p>
+    <w:p>
+      <w:pPr>
+        <w:spacing w:after="0" w:line="240" w:lineRule="auto"/>
+        <w:rPr>
+          <w:rFonts w:ascii="Times New Roman" w:eastAsia="Times New Roman" w:hAnsi="Times New Roman" w:cs="Times New Roman"/>
+          <w:sz w:val="24"/>
+          <w:szCs w:val="24"/>
+          <w:lang w:eastAsia="ru-RU"/>
+        </w:rPr>
+      </w:pPr>
+    </w:p>
+    <w:p>
+      <w:pPr>
+        <w:spacing w:after="0" w:line="240" w:lineRule="auto"/>
+        <w:rPr>
+          <w:rFonts w:ascii="Times New Roman" w:eastAsia="Times New Roman" w:hAnsi="Times New Roman" w:cs="Times New Roman"/>
+          <w:sz w:val="24"/>
+          <w:szCs w:val="24"/>
+          <w:lang w:val="en-US" w:eastAsia="ru-RU"/>
+        </w:rPr>
+      </w:pPr>
+      <w:r>
+        <w:rPr>
+          <w:rFonts w:ascii="Times New Roman" w:eastAsia="Times New Roman" w:hAnsi="Times New Roman" w:cs="Times New Roman"/>
+          <w:lang w:eastAsia="ru-RU"/>
+        </w:rPr>
+        <w:t>Пример</w:t>
+      </w:r>
+      <w:r>
+        <w:rPr>
+          <w:rFonts w:ascii="Times New Roman" w:eastAsia="Times New Roman" w:hAnsi="Times New Roman" w:cs="Times New Roman"/>
+          <w:lang w:val="en-US" w:eastAsia="ru-RU"/>
+        </w:rPr>
+        <w:t>:</w:t>
+      </w:r>
+    </w:p>
+    <w:p>
+      <w:pPr>
+        <w:spacing w:after="0" w:line="240" w:lineRule="auto"/>
+        <w:rPr>
+          <w:rFonts w:ascii="Times New Roman" w:eastAsia="Times New Roman" w:hAnsi="Times New Roman" w:cs="Times New Roman"/>
+          <w:sz w:val="24"/>
+          <w:szCs w:val="24"/>
+          <w:lang w:val="en-US" w:eastAsia="ru-RU"/>
+        </w:rPr>
+      </w:pPr>
+      <w:r>
+        <w:rPr>
+          <w:rFonts w:ascii="Times New Roman" w:eastAsia="Times New Roman" w:hAnsi="Times New Roman" w:cs="Times New Roman"/>
+          <w:i/>
+          <w:iCs/>
+          <w:lang w:val="en-US" w:eastAsia="ru-RU"/>
+        </w:rPr>
+        <w:t>Country Name (2 letter code) [AU]:BY</w:t>
+      </w:r>
+    </w:p>
+    <w:p>
+      <w:pPr>
+        <w:spacing w:after="0" w:line="240" w:lineRule="auto"/>
+        <w:rPr>
+          <w:rFonts w:ascii="Times New Roman" w:eastAsia="Times New Roman" w:hAnsi="Times New Roman" w:cs="Times New Roman"/>
+          <w:sz w:val="24"/>
+          <w:szCs w:val="24"/>
+          <w:lang w:val="en-US" w:eastAsia="ru-RU"/>
+        </w:rPr>
+      </w:pPr>
+      <w:r>
+        <w:rPr>
+          <w:rFonts w:ascii="Times New Roman" w:eastAsia="Times New Roman" w:hAnsi="Times New Roman" w:cs="Times New Roman"/>
+          <w:i/>
+          <w:iCs/>
+          <w:lang w:val="en-US" w:eastAsia="ru-RU"/>
+        </w:rPr>
+        <w:t>State or Province Name (full name) [Some-State]:</w:t>
+      </w:r>
+    </w:p>
+    <w:p>
+      <w:pPr>
+        <w:spacing w:after="0" w:line="240" w:lineRule="auto"/>
+        <w:rPr>
+          <w:rFonts w:ascii="Times New Roman" w:eastAsia="Times New Roman" w:hAnsi="Times New Roman" w:cs="Times New Roman"/>
+          <w:sz w:val="24"/>
+          <w:szCs w:val="24"/>
+          <w:lang w:val="en-US" w:eastAsia="ru-RU"/>
+        </w:rPr>
+      </w:pPr>
+      <w:r>
+        <w:rPr>
+          <w:rFonts w:ascii="Times New Roman" w:eastAsia="Times New Roman" w:hAnsi="Times New Roman" w:cs="Times New Roman"/>
+          <w:i/>
+          <w:iCs/>
+          <w:lang w:val="en-US" w:eastAsia="ru-RU"/>
+        </w:rPr>
+        <w:t>Locality Name (</w:t>
       </w:r>
       <w:proofErr w:type="spellStart"/>
+      <w:r>
+        <w:rPr>
+          <w:rFonts w:ascii="Times New Roman" w:eastAsia="Times New Roman" w:hAnsi="Times New Roman" w:cs="Times New Roman"/>
+          <w:i/>
+          <w:iCs/>
+          <w:lang w:val="en-US" w:eastAsia="ru-RU"/>
+        </w:rPr>
+        <w:t>eg</w:t>
+      </w:r>
+      <w:proofErr w:type="spellEnd"/>
+      <w:r>
+        <w:rPr>
+          <w:rFonts w:ascii="Times New Roman" w:eastAsia="Times New Roman" w:hAnsi="Times New Roman" w:cs="Times New Roman"/>
+          <w:i/>
+          <w:iCs/>
+          <w:lang w:val="en-US" w:eastAsia="ru-RU"/>
+        </w:rPr>
+        <w:t>, city) []:</w:t>
+      </w:r>
+      <w:r>
+        <w:rPr>
+          <w:rFonts w:ascii="Times New Roman" w:eastAsia="Times New Roman" w:hAnsi="Times New Roman" w:cs="Times New Roman"/>
+          <w:i/>
+          <w:iCs/>
+          <w:lang w:val="en-US" w:eastAsia="ru-RU"/>
+        </w:rPr>
+        <w:t xml:space="preserve"> MINSK</w:t>
+      </w:r>
+    </w:p>
+    <w:p>
+      <w:pPr>
+        <w:spacing w:after="0" w:line="240" w:lineRule="auto"/>
+        <w:rPr>
+          <w:rFonts w:ascii="Times New Roman" w:eastAsia="Times New Roman" w:hAnsi="Times New Roman" w:cs="Times New Roman"/>
+          <w:sz w:val="24"/>
+          <w:szCs w:val="24"/>
+          <w:lang w:val="en-US" w:eastAsia="ru-RU"/>
+        </w:rPr>
+      </w:pPr>
+      <w:r>
+        <w:rPr>
+          <w:rFonts w:ascii="Times New Roman" w:eastAsia="Times New Roman" w:hAnsi="Times New Roman" w:cs="Times New Roman"/>
+          <w:i/>
+          <w:iCs/>
+          <w:lang w:val="en-US" w:eastAsia="ru-RU"/>
+        </w:rPr>
+        <w:t>Organization Name (</w:t>
+      </w:r>
+      <w:proofErr w:type="spellStart"/>
+      <w:r>
+        <w:rPr>
+          <w:rFonts w:ascii="Times New Roman" w:eastAsia="Times New Roman" w:hAnsi="Times New Roman" w:cs="Times New Roman"/>
+          <w:i/>
+          <w:iCs/>
+          <w:lang w:val="en-US" w:eastAsia="ru-RU"/>
+        </w:rPr>
+        <w:t>eg</w:t>
+      </w:r>
+      <w:proofErr w:type="spellEnd"/>
+      <w:r>
+        <w:rPr>
+          <w:rFonts w:ascii="Times New Roman" w:eastAsia="Times New Roman" w:hAnsi="Times New Roman" w:cs="Times New Roman"/>
+          <w:i/>
+          <w:iCs/>
+          <w:lang w:val="en-US" w:eastAsia="ru-RU"/>
+        </w:rPr>
+        <w:t xml:space="preserve">, company) [Internet </w:t>
+      </w:r>
+      <w:proofErr w:type="spellStart"/>
+      <w:r>
+        <w:rPr>
+          <w:rFonts w:ascii="Times New Roman" w:eastAsia="Times New Roman" w:hAnsi="Times New Roman" w:cs="Times New Roman"/>
+          <w:i/>
+          <w:iCs/>
+          <w:lang w:val="en-US" w:eastAsia="ru-RU"/>
+        </w:rPr>
+        <w:t>Widgits</w:t>
+      </w:r>
+      <w:proofErr w:type="spellEnd"/>
+      <w:r>
+        <w:rPr>
+          <w:rFonts w:ascii="Times New Roman" w:eastAsia="Times New Roman" w:hAnsi="Times New Roman" w:cs="Times New Roman"/>
+          <w:i/>
+          <w:iCs/>
+          <w:lang w:val="en-US" w:eastAsia="ru-RU"/>
+        </w:rPr>
+        <w:t xml:space="preserve"> Pty Ltd]:</w:t>
+      </w:r>
+      <w:r>
+        <w:rPr>
+          <w:rFonts w:ascii="Times New Roman" w:eastAsia="Times New Roman" w:hAnsi="Times New Roman" w:cs="Times New Roman"/>
+          <w:i/>
+          <w:iCs/>
+          <w:lang w:val="en-US" w:eastAsia="ru-RU"/>
+        </w:rPr>
+        <w:t xml:space="preserve"> IIT</w:t>
+      </w:r>
+    </w:p>
+    <w:p>
+      <w:pPr>
+        <w:spacing w:after="0" w:line="240" w:lineRule="auto"/>
+        <w:rPr>
+          <w:rFonts w:ascii="Times New Roman" w:eastAsia="Times New Roman" w:hAnsi="Times New Roman" w:cs="Times New Roman"/>
+          <w:sz w:val="24"/>
+          <w:szCs w:val="24"/>
+          <w:lang w:val="en-US" w:eastAsia="ru-RU"/>
+        </w:rPr>
+      </w:pPr>
+      <w:r>
+        <w:rPr>
+          <w:rFonts w:ascii="Times New Roman" w:eastAsia="Times New Roman" w:hAnsi="Times New Roman" w:cs="Times New Roman"/>
+          <w:i/>
+          <w:iCs/>
+          <w:lang w:val="en-US" w:eastAsia="ru-RU"/>
+        </w:rPr>
+        <w:t>Organizational Unit Name (</w:t>
+      </w:r>
+      <w:proofErr w:type="spellStart"/>
+      <w:r>
+        <w:rPr>
+          <w:rFonts w:ascii="Times New Roman" w:eastAsia="Times New Roman" w:hAnsi="Times New Roman" w:cs="Times New Roman"/>
+          <w:i/>
+          <w:iCs/>
+          <w:lang w:val="en-US" w:eastAsia="ru-RU"/>
+        </w:rPr>
+        <w:t>eg</w:t>
+      </w:r>
+      <w:proofErr w:type="spellEnd"/>
+      <w:r>
+        <w:rPr>
+          <w:rFonts w:ascii="Times New Roman" w:eastAsia="Times New Roman" w:hAnsi="Times New Roman" w:cs="Times New Roman"/>
+          <w:i/>
+          <w:iCs/>
+          <w:lang w:val="en-US" w:eastAsia="ru-RU"/>
+        </w:rPr>
+        <w:t>, section) []:</w:t>
+      </w:r>
+    </w:p>
+    <w:p>
+      <w:pPr>
+        <w:spacing w:after="0" w:line="240" w:lineRule="auto"/>
+        <w:rPr>
+          <w:rFonts w:ascii="Times New Roman" w:eastAsia="Times New Roman" w:hAnsi="Times New Roman" w:cs="Times New Roman"/>
+          <w:sz w:val="24"/>
+          <w:szCs w:val="24"/>
+          <w:lang w:val="en-US" w:eastAsia="ru-RU"/>
+        </w:rPr>
+      </w:pPr>
+      <w:r>
+        <w:rPr>
+          <w:rFonts w:ascii="Times New Roman" w:eastAsia="Times New Roman" w:hAnsi="Times New Roman" w:cs="Times New Roman"/>
+          <w:i/>
+          <w:iCs/>
+          <w:lang w:val="en-US" w:eastAsia="ru-RU"/>
+        </w:rPr>
+        <w:t>Common Name (e.</w:t>
+      </w:r>
+      <w:r>
+        <w:rPr>
+          <w:rFonts w:ascii="Times New Roman" w:eastAsia="Times New Roman" w:hAnsi="Times New Roman" w:cs="Times New Roman"/>
+          <w:i/>
+          <w:iCs/>
+          <w:lang w:val="en-US" w:eastAsia="ru-RU"/>
+        </w:rPr>
+        <w:t xml:space="preserve"> </w:t>
+      </w:r>
+      <w:r>
+        <w:rPr>
+          <w:rFonts w:ascii="Times New Roman" w:eastAsia="Times New Roman" w:hAnsi="Times New Roman" w:cs="Times New Roman"/>
+          <w:i/>
+          <w:iCs/>
+          <w:lang w:val="en-US" w:eastAsia="ru-RU"/>
+        </w:rPr>
+        <w:t>g. server FQDN or YOUR name) []:</w:t>
+      </w:r>
+      <w:r>
+        <w:rPr>
+          <w:rFonts w:ascii="Times New Roman" w:eastAsia="Times New Roman" w:hAnsi="Times New Roman" w:cs="Times New Roman"/>
+          <w:i/>
+          <w:iCs/>
+          <w:lang w:val="en-US" w:eastAsia="ru-RU"/>
+        </w:rPr>
+        <w:t xml:space="preserve"> </w:t>
+      </w:r>
+      <w:proofErr w:type="spellStart"/>
+      <w:r>
+        <w:rPr>
+          <w:rFonts w:ascii="Arial" w:hAnsi="Arial" w:cs="Arial"/>
+          <w:i/>
+          <w:iCs/>
+          <w:color w:val="FF0000"/>
+          <w:lang w:val="en-US"/>
+        </w:rPr>
+        <w:t>iit</w:t>
+      </w:r>
+      <w:proofErr w:type="spellEnd"/>
+      <w:r>
+        <w:rPr>
+          <w:rFonts w:ascii="Arial" w:hAnsi="Arial" w:cs="Arial"/>
+          <w:i/>
+          <w:iCs/>
+          <w:color w:val="FF0000"/>
+          <w:lang w:val="en-US"/>
+        </w:rPr>
+        <w:t>-fibertest</w:t>
+      </w:r>
+    </w:p>
+    <w:p>
+      <w:pPr>
+        <w:spacing w:after="0" w:line="240" w:lineRule="auto"/>
+        <w:rPr>
+          <w:rFonts w:ascii="Times New Roman" w:eastAsia="Times New Roman" w:hAnsi="Times New Roman" w:cs="Times New Roman"/>
+          <w:i/>
+          <w:iCs/>
+          <w:lang w:val="en-US" w:eastAsia="ru-RU"/>
+        </w:rPr>
+      </w:pPr>
+      <w:r>
+        <w:rPr>
+          <w:rFonts w:ascii="Times New Roman" w:eastAsia="Times New Roman" w:hAnsi="Times New Roman" w:cs="Times New Roman"/>
+          <w:i/>
+          <w:iCs/>
+          <w:lang w:val="en-US" w:eastAsia="ru-RU"/>
+        </w:rPr>
+        <w:t>Email</w:t>
+      </w:r>
+      <w:r>
+        <w:rPr>
+          <w:rFonts w:ascii="Times New Roman" w:eastAsia="Times New Roman" w:hAnsi="Times New Roman" w:cs="Times New Roman"/>
+          <w:i/>
+          <w:iCs/>
+          <w:lang w:eastAsia="ru-RU"/>
+        </w:rPr>
+        <w:t xml:space="preserve"> </w:t>
+      </w:r>
+      <w:r>
+        <w:rPr>
+          <w:rFonts w:ascii="Times New Roman" w:eastAsia="Times New Roman" w:hAnsi="Times New Roman" w:cs="Times New Roman"/>
+          <w:i/>
+          <w:iCs/>
+          <w:lang w:val="en-US" w:eastAsia="ru-RU"/>
+        </w:rPr>
+        <w:t>Address</w:t>
+      </w:r>
+      <w:r>
+        <w:rPr>
+          <w:rFonts w:ascii="Times New Roman" w:eastAsia="Times New Roman" w:hAnsi="Times New Roman" w:cs="Times New Roman"/>
+          <w:i/>
+          <w:iCs/>
+          <w:lang w:eastAsia="ru-RU"/>
+        </w:rPr>
+        <w:t xml:space="preserve"> []:</w:t>
+      </w:r>
+      <w:r>
+        <w:rPr>
+          <w:rFonts w:ascii="Times New Roman" w:eastAsia="Times New Roman" w:hAnsi="Times New Roman" w:cs="Times New Roman"/>
+          <w:i/>
+          <w:iCs/>
+          <w:lang w:eastAsia="ru-RU"/>
+        </w:rPr>
+        <w:t xml:space="preserve"> </w:t>
+      </w:r>
+      <w:hyperlink r:id="rId8" w:history="1">
+        <w:r>
+          <w:rPr>
+            <w:rStyle w:val="Hyperlink"/>
+            <w:rFonts w:ascii="Times New Roman" w:eastAsia="Times New Roman" w:hAnsi="Times New Roman" w:cs="Times New Roman"/>
+            <w:i/>
+            <w:iCs/>
+            <w:lang w:val="en-US" w:eastAsia="ru-RU"/>
+          </w:rPr>
+          <w:t>info</w:t>
+        </w:r>
+        <w:r>
+          <w:rPr>
+            <w:rStyle w:val="Hyperlink"/>
+            <w:rFonts w:ascii="Times New Roman" w:eastAsia="Times New Roman" w:hAnsi="Times New Roman" w:cs="Times New Roman"/>
+            <w:i/>
+            <w:iCs/>
+            <w:lang w:eastAsia="ru-RU"/>
+          </w:rPr>
+          <w:t>@</w:t>
+        </w:r>
+        <w:r>
+          <w:rPr>
+            <w:rStyle w:val="Hyperlink"/>
+            <w:rFonts w:ascii="Times New Roman" w:eastAsia="Times New Roman" w:hAnsi="Times New Roman" w:cs="Times New Roman"/>
+            <w:i/>
+            <w:iCs/>
+            <w:lang w:val="en-US" w:eastAsia="ru-RU"/>
+          </w:rPr>
+          <w:t>beliit</w:t>
+        </w:r>
+        <w:r>
+          <w:rPr>
+            <w:rStyle w:val="Hyperlink"/>
+            <w:rFonts w:ascii="Times New Roman" w:eastAsia="Times New Roman" w:hAnsi="Times New Roman" w:cs="Times New Roman"/>
+            <w:i/>
+            <w:iCs/>
+            <w:lang w:eastAsia="ru-RU"/>
+          </w:rPr>
+          <w:t>.</w:t>
+        </w:r>
+        <w:r>
+          <w:rPr>
+            <w:rStyle w:val="Hyperlink"/>
+            <w:rFonts w:ascii="Times New Roman" w:eastAsia="Times New Roman" w:hAnsi="Times New Roman" w:cs="Times New Roman"/>
+            <w:i/>
+            <w:iCs/>
+            <w:lang w:val="en-US" w:eastAsia="ru-RU"/>
+          </w:rPr>
+          <w:t>com</w:t>
+        </w:r>
+      </w:hyperlink>
+    </w:p>
+    <w:p>
+      <w:pPr>
+        <w:spacing w:after="0" w:line="240" w:lineRule="auto"/>
+        <w:rPr>
+          <w:rFonts w:ascii="Times New Roman" w:eastAsia="Times New Roman" w:hAnsi="Times New Roman" w:cs="Times New Roman"/>
+          <w:i/>
+          <w:iCs/>
+          <w:lang w:val="en-US" w:eastAsia="ru-RU"/>
+        </w:rPr>
+      </w:pPr>
+    </w:p>
+    <w:p>
+      <w:pPr>
+        <w:spacing w:after="0" w:line="240" w:lineRule="auto"/>
+        <w:rPr>
+          <w:rFonts w:ascii="Times New Roman" w:eastAsia="Times New Roman" w:hAnsi="Times New Roman" w:cs="Times New Roman"/>
+          <w:i/>
+          <w:iCs/>
+          <w:color w:val="0070C0"/>
+          <w:lang w:eastAsia="ru-RU"/>
+        </w:rPr>
+      </w:pPr>
+      <w:r>
+        <w:rPr>
+          <w:rFonts w:ascii="Times New Roman" w:eastAsia="Times New Roman" w:hAnsi="Times New Roman" w:cs="Times New Roman"/>
+          <w:i/>
+          <w:iCs/>
+          <w:lang w:val="en-US" w:eastAsia="ru-RU"/>
+        </w:rPr>
+        <w:tab/>
+      </w:r>
+      <w:r>
+        <w:rPr>
+          <w:rFonts w:ascii="Times New Roman" w:eastAsia="Times New Roman" w:hAnsi="Times New Roman" w:cs="Times New Roman"/>
+          <w:i/>
+          <w:iCs/>
+          <w:lang w:val="en-US" w:eastAsia="ru-RU"/>
+        </w:rPr>
+        <w:tab/>
+      </w:r>
+      <w:r>
+        <w:rPr>
+          <w:rFonts w:ascii="Times New Roman" w:eastAsia="Times New Roman" w:hAnsi="Times New Roman" w:cs="Times New Roman"/>
+          <w:i/>
+          <w:iCs/>
+          <w:color w:val="0070C0"/>
+          <w:lang w:eastAsia="ru-RU"/>
+        </w:rPr>
+        <w:t xml:space="preserve">Когда </w:t>
+      </w:r>
+      <w:r>
+        <w:rPr>
+          <w:rFonts w:ascii="Times New Roman" w:eastAsia="Times New Roman" w:hAnsi="Times New Roman" w:cs="Times New Roman"/>
+          <w:i/>
+          <w:iCs/>
+          <w:color w:val="0070C0"/>
+          <w:lang w:val="en-US" w:eastAsia="ru-RU"/>
+        </w:rPr>
+        <w:t>Common</w:t>
+      </w:r>
+      <w:r>
+        <w:rPr>
+          <w:rFonts w:ascii="Times New Roman" w:eastAsia="Times New Roman" w:hAnsi="Times New Roman" w:cs="Times New Roman"/>
+          <w:i/>
+          <w:iCs/>
+          <w:color w:val="0070C0"/>
+          <w:lang w:eastAsia="ru-RU"/>
+        </w:rPr>
+        <w:t xml:space="preserve"> </w:t>
+      </w:r>
+      <w:r>
+        <w:rPr>
+          <w:rFonts w:ascii="Times New Roman" w:eastAsia="Times New Roman" w:hAnsi="Times New Roman" w:cs="Times New Roman"/>
+          <w:i/>
+          <w:iCs/>
+          <w:color w:val="0070C0"/>
+          <w:lang w:val="en-US" w:eastAsia="ru-RU"/>
+        </w:rPr>
+        <w:t>Name</w:t>
+      </w:r>
+      <w:r>
+        <w:rPr>
+          <w:rFonts w:ascii="Times New Roman" w:eastAsia="Times New Roman" w:hAnsi="Times New Roman" w:cs="Times New Roman"/>
+          <w:i/>
+          <w:iCs/>
+          <w:color w:val="0070C0"/>
+          <w:lang w:eastAsia="ru-RU"/>
+        </w:rPr>
+        <w:t xml:space="preserve"> был </w:t>
+      </w:r>
       <w:r>
         <w:rPr>
           <w:rFonts w:ascii="Times New Roman" w:eastAsia="Times New Roman" w:hAnsi="Times New Roman" w:cs="Times New Roman"/>
@@ -2968,11 +3201,21 @@
           <w:bCs/>
           <w:i/>
           <w:iCs/>
-          <w:lang w:val="en-US" w:eastAsia="ru-RU"/>
-        </w:rPr>
-        <w:t>rd</w:t>
-      </w:r>
-      <w:proofErr w:type="spellEnd"/>
+          <w:color w:val="0070C0"/>
+          <w:lang w:val="en-US" w:eastAsia="ru-RU"/>
+        </w:rPr>
+        <w:t>fibertest</w:t>
+      </w:r>
+      <w:r>
+        <w:rPr>
+          <w:rFonts w:ascii="Times New Roman" w:eastAsia="Times New Roman" w:hAnsi="Times New Roman" w:cs="Times New Roman"/>
+          <w:i/>
+          <w:iCs/>
+          <w:color w:val="0070C0"/>
+          <w:lang w:eastAsia="ru-RU"/>
+        </w:rPr>
+        <w:t xml:space="preserve"> и в хостах есть запись для </w:t>
+      </w:r>
       <w:r>
         <w:rPr>
           <w:rFonts w:ascii="Times New Roman" w:eastAsia="Times New Roman" w:hAnsi="Times New Roman" w:cs="Times New Roman"/>
@@ -2980,298 +3223,143 @@
           <w:bCs/>
           <w:i/>
           <w:iCs/>
-          <w:lang w:eastAsia="ru-RU"/>
-        </w:rPr>
-        <w:t>!</w:t>
-      </w:r>
-    </w:p>
-    <w:p>
-      <w:pPr>
-        <w:spacing w:after="0" w:line="240" w:lineRule="auto"/>
-        <w:rPr>
-          <w:rFonts w:ascii="Times New Roman" w:eastAsia="Times New Roman" w:hAnsi="Times New Roman" w:cs="Times New Roman"/>
-          <w:sz w:val="24"/>
-          <w:szCs w:val="24"/>
-          <w:lang w:eastAsia="ru-RU"/>
-        </w:rPr>
-      </w:pPr>
-    </w:p>
-    <w:p>
-      <w:pPr>
-        <w:spacing w:after="0" w:line="240" w:lineRule="auto"/>
-        <w:rPr>
-          <w:rFonts w:ascii="Times New Roman" w:eastAsia="Times New Roman" w:hAnsi="Times New Roman" w:cs="Times New Roman"/>
-          <w:sz w:val="24"/>
-          <w:szCs w:val="24"/>
-          <w:lang w:eastAsia="ru-RU"/>
-        </w:rPr>
-      </w:pPr>
-      <w:r>
-        <w:rPr>
-          <w:rFonts w:ascii="Times New Roman" w:eastAsia="Times New Roman" w:hAnsi="Times New Roman" w:cs="Times New Roman"/>
-          <w:color w:val="000000"/>
-          <w:lang w:eastAsia="ru-RU"/>
-        </w:rPr>
-        <w:t xml:space="preserve">Обратите внимание на </w:t>
-      </w:r>
-      <w:r>
-        <w:rPr>
-          <w:rFonts w:ascii="Times New Roman" w:eastAsia="Times New Roman" w:hAnsi="Times New Roman" w:cs="Times New Roman"/>
-          <w:i/>
-          <w:iCs/>
-          <w:color w:val="000000"/>
-          <w:lang w:eastAsia="ru-RU"/>
-        </w:rPr>
-        <w:t>Common Name</w:t>
-      </w:r>
-      <w:r>
-        <w:rPr>
-          <w:rFonts w:ascii="Times New Roman" w:eastAsia="Times New Roman" w:hAnsi="Times New Roman" w:cs="Times New Roman"/>
-          <w:color w:val="000000"/>
-          <w:lang w:eastAsia="ru-RU"/>
-        </w:rPr>
-        <w:t>, там должно быть имя по которому клиенты будут стучаться к серверу либо его ip, если по ip. Если имя не будет совпадать в некоторых браузерах будете получать предупреждение.</w:t>
-      </w:r>
-    </w:p>
-    <w:p>
-      <w:pPr>
-        <w:spacing w:after="0" w:line="240" w:lineRule="auto"/>
-        <w:rPr>
-          <w:rFonts w:ascii="Times New Roman" w:eastAsia="Times New Roman" w:hAnsi="Times New Roman" w:cs="Times New Roman"/>
-          <w:sz w:val="24"/>
-          <w:szCs w:val="24"/>
-          <w:lang w:eastAsia="ru-RU"/>
-        </w:rPr>
-      </w:pPr>
-    </w:p>
-    <w:p>
-      <w:pPr>
-        <w:spacing w:after="0" w:line="240" w:lineRule="auto"/>
-        <w:rPr>
-          <w:rFonts w:ascii="Times New Roman" w:eastAsia="Times New Roman" w:hAnsi="Times New Roman" w:cs="Times New Roman"/>
-          <w:sz w:val="24"/>
-          <w:szCs w:val="24"/>
-          <w:lang w:val="en-US" w:eastAsia="ru-RU"/>
-        </w:rPr>
-      </w:pPr>
-      <w:r>
-        <w:rPr>
-          <w:rFonts w:ascii="Times New Roman" w:eastAsia="Times New Roman" w:hAnsi="Times New Roman" w:cs="Times New Roman"/>
-          <w:lang w:eastAsia="ru-RU"/>
-        </w:rPr>
-        <w:t>Пример</w:t>
-      </w:r>
-      <w:r>
-        <w:rPr>
-          <w:rFonts w:ascii="Times New Roman" w:eastAsia="Times New Roman" w:hAnsi="Times New Roman" w:cs="Times New Roman"/>
-          <w:lang w:val="en-US" w:eastAsia="ru-RU"/>
-        </w:rPr>
-        <w:t>:</w:t>
-      </w:r>
-    </w:p>
-    <w:p>
-      <w:pPr>
-        <w:spacing w:after="0" w:line="240" w:lineRule="auto"/>
-        <w:rPr>
-          <w:rFonts w:ascii="Times New Roman" w:eastAsia="Times New Roman" w:hAnsi="Times New Roman" w:cs="Times New Roman"/>
-          <w:sz w:val="24"/>
-          <w:szCs w:val="24"/>
-          <w:lang w:val="en-US" w:eastAsia="ru-RU"/>
-        </w:rPr>
-      </w:pPr>
-      <w:r>
-        <w:rPr>
-          <w:rFonts w:ascii="Times New Roman" w:eastAsia="Times New Roman" w:hAnsi="Times New Roman" w:cs="Times New Roman"/>
-          <w:i/>
-          <w:iCs/>
-          <w:lang w:val="en-US" w:eastAsia="ru-RU"/>
-        </w:rPr>
-        <w:t>Country Name (2 letter code) [AU]:BY</w:t>
-      </w:r>
-    </w:p>
-    <w:p>
-      <w:pPr>
-        <w:spacing w:after="0" w:line="240" w:lineRule="auto"/>
-        <w:rPr>
-          <w:rFonts w:ascii="Times New Roman" w:eastAsia="Times New Roman" w:hAnsi="Times New Roman" w:cs="Times New Roman"/>
-          <w:sz w:val="24"/>
-          <w:szCs w:val="24"/>
-          <w:lang w:val="en-US" w:eastAsia="ru-RU"/>
-        </w:rPr>
-      </w:pPr>
-      <w:r>
-        <w:rPr>
-          <w:rFonts w:ascii="Times New Roman" w:eastAsia="Times New Roman" w:hAnsi="Times New Roman" w:cs="Times New Roman"/>
-          <w:i/>
-          <w:iCs/>
-          <w:lang w:val="en-US" w:eastAsia="ru-RU"/>
-        </w:rPr>
-        <w:t>State or Province Name (full name) [Some-State]:</w:t>
-      </w:r>
-    </w:p>
-    <w:p>
-      <w:pPr>
-        <w:spacing w:after="0" w:line="240" w:lineRule="auto"/>
-        <w:rPr>
-          <w:rFonts w:ascii="Times New Roman" w:eastAsia="Times New Roman" w:hAnsi="Times New Roman" w:cs="Times New Roman"/>
-          <w:sz w:val="24"/>
-          <w:szCs w:val="24"/>
-          <w:lang w:val="en-US" w:eastAsia="ru-RU"/>
-        </w:rPr>
-      </w:pPr>
-      <w:r>
-        <w:rPr>
-          <w:rFonts w:ascii="Times New Roman" w:eastAsia="Times New Roman" w:hAnsi="Times New Roman" w:cs="Times New Roman"/>
-          <w:i/>
-          <w:iCs/>
-          <w:lang w:val="en-US" w:eastAsia="ru-RU"/>
-        </w:rPr>
-        <w:t>Locality Name (</w:t>
+          <w:color w:val="0070C0"/>
+          <w:lang w:val="en-US" w:eastAsia="ru-RU"/>
+        </w:rPr>
+        <w:t>fibertest</w:t>
+      </w:r>
+      <w:r>
+        <w:rPr>
+          <w:rFonts w:ascii="Times New Roman" w:eastAsia="Times New Roman" w:hAnsi="Times New Roman" w:cs="Times New Roman"/>
+          <w:i/>
+          <w:iCs/>
+          <w:color w:val="0070C0"/>
+          <w:lang w:eastAsia="ru-RU"/>
+        </w:rPr>
+        <w:t xml:space="preserve"> </w:t>
+      </w:r>
+      <w:r>
+        <w:rPr>
+          <w:rFonts w:ascii="Times New Roman" w:eastAsia="Times New Roman" w:hAnsi="Times New Roman" w:cs="Times New Roman"/>
+          <w:i/>
+          <w:iCs/>
+          <w:color w:val="0070C0"/>
+          <w:lang w:eastAsia="ru-RU"/>
+        </w:rPr>
+        <w:t xml:space="preserve"> и обращался к сайту как </w:t>
+      </w:r>
+      <w:hyperlink r:id="rId9" w:history="1">
+        <w:r>
+          <w:rPr>
+            <w:rStyle w:val="Hyperlink"/>
+            <w:rFonts w:ascii="Times New Roman" w:eastAsia="Times New Roman" w:hAnsi="Times New Roman" w:cs="Times New Roman"/>
+            <w:i/>
+            <w:iCs/>
+            <w:color w:val="0070C0"/>
+            <w:lang w:val="en-US" w:eastAsia="ru-RU"/>
+          </w:rPr>
+          <w:t>https</w:t>
+        </w:r>
+        <w:r>
+          <w:rPr>
+            <w:rStyle w:val="Hyperlink"/>
+            <w:rFonts w:ascii="Times New Roman" w:eastAsia="Times New Roman" w:hAnsi="Times New Roman" w:cs="Times New Roman"/>
+            <w:i/>
+            <w:iCs/>
+            <w:color w:val="0070C0"/>
+            <w:lang w:eastAsia="ru-RU"/>
+          </w:rPr>
+          <w:t>://</w:t>
+        </w:r>
+        <w:r>
+          <w:rPr>
+            <w:rStyle w:val="Hyperlink"/>
+            <w:rFonts w:ascii="Times New Roman" w:eastAsia="Times New Roman" w:hAnsi="Times New Roman" w:cs="Times New Roman"/>
+            <w:i/>
+            <w:iCs/>
+            <w:color w:val="0070C0"/>
+            <w:lang w:val="en-US" w:eastAsia="ru-RU"/>
+          </w:rPr>
+          <w:t>fibertest</w:t>
+        </w:r>
+      </w:hyperlink>
+      <w:r>
+        <w:rPr>
+          <w:rFonts w:ascii="Times New Roman" w:eastAsia="Times New Roman" w:hAnsi="Times New Roman" w:cs="Times New Roman"/>
+          <w:i/>
+          <w:iCs/>
+          <w:color w:val="0070C0"/>
+          <w:lang w:eastAsia="ru-RU"/>
+        </w:rPr>
+        <w:t>:....</w:t>
+      </w:r>
+      <w:r>
+        <w:rPr>
+          <w:rFonts w:ascii="Times New Roman" w:eastAsia="Times New Roman" w:hAnsi="Times New Roman" w:cs="Times New Roman"/>
+          <w:i/>
+          <w:iCs/>
+          <w:color w:val="0070C0"/>
+          <w:lang w:eastAsia="ru-RU"/>
+        </w:rPr>
+        <w:t xml:space="preserve">  р</w:t>
+      </w:r>
+      <w:r>
+        <w:rPr>
+          <w:rFonts w:ascii="Times New Roman" w:eastAsia="Times New Roman" w:hAnsi="Times New Roman" w:cs="Times New Roman"/>
+          <w:i/>
+          <w:iCs/>
+          <w:color w:val="0070C0"/>
+          <w:lang w:eastAsia="ru-RU"/>
+        </w:rPr>
+        <w:t xml:space="preserve">угалось на несоответствие </w:t>
       </w:r>
       <w:proofErr w:type="spellStart"/>
       <w:r>
         <w:rPr>
           <w:rFonts w:ascii="Times New Roman" w:eastAsia="Times New Roman" w:hAnsi="Times New Roman" w:cs="Times New Roman"/>
-          <w:i/>
-          <w:iCs/>
-          <w:lang w:val="en-US" w:eastAsia="ru-RU"/>
-        </w:rPr>
-        <w:t>eg</w:t>
+          <w:b/>
+          <w:bCs/>
+          <w:i/>
+          <w:iCs/>
+          <w:color w:val="0070C0"/>
+          <w:lang w:val="en-US" w:eastAsia="ru-RU"/>
+        </w:rPr>
+        <w:t>iit</w:t>
       </w:r>
       <w:proofErr w:type="spellEnd"/>
       <w:r>
         <w:rPr>
           <w:rFonts w:ascii="Times New Roman" w:eastAsia="Times New Roman" w:hAnsi="Times New Roman" w:cs="Times New Roman"/>
-          <w:i/>
-          <w:iCs/>
-          <w:lang w:val="en-US" w:eastAsia="ru-RU"/>
-        </w:rPr>
-        <w:t>, city) []:</w:t>
-      </w:r>
-      <w:r>
-        <w:rPr>
-          <w:rFonts w:ascii="Times New Roman" w:eastAsia="Times New Roman" w:hAnsi="Times New Roman" w:cs="Times New Roman"/>
-          <w:i/>
-          <w:iCs/>
-          <w:lang w:val="en-US" w:eastAsia="ru-RU"/>
-        </w:rPr>
-        <w:t xml:space="preserve"> MINSK</w:t>
-      </w:r>
-    </w:p>
-    <w:p>
-      <w:pPr>
-        <w:spacing w:after="0" w:line="240" w:lineRule="auto"/>
-        <w:rPr>
-          <w:rFonts w:ascii="Times New Roman" w:eastAsia="Times New Roman" w:hAnsi="Times New Roman" w:cs="Times New Roman"/>
-          <w:sz w:val="24"/>
-          <w:szCs w:val="24"/>
-          <w:lang w:val="en-US" w:eastAsia="ru-RU"/>
-        </w:rPr>
-      </w:pPr>
-      <w:r>
-        <w:rPr>
-          <w:rFonts w:ascii="Times New Roman" w:eastAsia="Times New Roman" w:hAnsi="Times New Roman" w:cs="Times New Roman"/>
-          <w:i/>
-          <w:iCs/>
-          <w:lang w:val="en-US" w:eastAsia="ru-RU"/>
-        </w:rPr>
-        <w:t>Organization Name (</w:t>
-      </w:r>
-      <w:proofErr w:type="spellStart"/>
-      <w:r>
-        <w:rPr>
-          <w:rFonts w:ascii="Times New Roman" w:eastAsia="Times New Roman" w:hAnsi="Times New Roman" w:cs="Times New Roman"/>
-          <w:i/>
-          <w:iCs/>
-          <w:lang w:val="en-US" w:eastAsia="ru-RU"/>
-        </w:rPr>
-        <w:t>eg</w:t>
-      </w:r>
-      <w:proofErr w:type="spellEnd"/>
-      <w:r>
-        <w:rPr>
-          <w:rFonts w:ascii="Times New Roman" w:eastAsia="Times New Roman" w:hAnsi="Times New Roman" w:cs="Times New Roman"/>
-          <w:i/>
-          <w:iCs/>
-          <w:lang w:val="en-US" w:eastAsia="ru-RU"/>
-        </w:rPr>
-        <w:t xml:space="preserve">, company) [Internet </w:t>
-      </w:r>
-      <w:proofErr w:type="spellStart"/>
-      <w:r>
-        <w:rPr>
-          <w:rFonts w:ascii="Times New Roman" w:eastAsia="Times New Roman" w:hAnsi="Times New Roman" w:cs="Times New Roman"/>
-          <w:i/>
-          <w:iCs/>
-          <w:lang w:val="en-US" w:eastAsia="ru-RU"/>
-        </w:rPr>
-        <w:t>Widgits</w:t>
-      </w:r>
-      <w:proofErr w:type="spellEnd"/>
-      <w:r>
-        <w:rPr>
-          <w:rFonts w:ascii="Times New Roman" w:eastAsia="Times New Roman" w:hAnsi="Times New Roman" w:cs="Times New Roman"/>
-          <w:i/>
-          <w:iCs/>
-          <w:lang w:val="en-US" w:eastAsia="ru-RU"/>
-        </w:rPr>
-        <w:t xml:space="preserve"> Pty Ltd]:</w:t>
-      </w:r>
-      <w:r>
-        <w:rPr>
-          <w:rFonts w:ascii="Times New Roman" w:eastAsia="Times New Roman" w:hAnsi="Times New Roman" w:cs="Times New Roman"/>
-          <w:i/>
-          <w:iCs/>
-          <w:lang w:val="en-US" w:eastAsia="ru-RU"/>
-        </w:rPr>
-        <w:t xml:space="preserve"> IIT</w:t>
-      </w:r>
-    </w:p>
-    <w:p>
-      <w:pPr>
-        <w:spacing w:after="0" w:line="240" w:lineRule="auto"/>
-        <w:rPr>
-          <w:rFonts w:ascii="Times New Roman" w:eastAsia="Times New Roman" w:hAnsi="Times New Roman" w:cs="Times New Roman"/>
-          <w:sz w:val="24"/>
-          <w:szCs w:val="24"/>
-          <w:lang w:val="en-US" w:eastAsia="ru-RU"/>
-        </w:rPr>
-      </w:pPr>
-      <w:r>
-        <w:rPr>
-          <w:rFonts w:ascii="Times New Roman" w:eastAsia="Times New Roman" w:hAnsi="Times New Roman" w:cs="Times New Roman"/>
-          <w:i/>
-          <w:iCs/>
-          <w:lang w:val="en-US" w:eastAsia="ru-RU"/>
-        </w:rPr>
-        <w:t>Organizational Unit Name (eg, section) []:IT</w:t>
-      </w:r>
-    </w:p>
-    <w:p>
-      <w:pPr>
-        <w:spacing w:after="0" w:line="240" w:lineRule="auto"/>
-        <w:rPr>
-          <w:rFonts w:ascii="Times New Roman" w:eastAsia="Times New Roman" w:hAnsi="Times New Roman" w:cs="Times New Roman"/>
-          <w:sz w:val="24"/>
-          <w:szCs w:val="24"/>
-          <w:lang w:val="en-US" w:eastAsia="ru-RU"/>
-        </w:rPr>
-      </w:pPr>
-      <w:r>
-        <w:rPr>
-          <w:rFonts w:ascii="Times New Roman" w:eastAsia="Times New Roman" w:hAnsi="Times New Roman" w:cs="Times New Roman"/>
-          <w:i/>
-          <w:iCs/>
-          <w:lang w:val="en-US" w:eastAsia="ru-RU"/>
-        </w:rPr>
-        <w:t>Common Name (e.</w:t>
-      </w:r>
-      <w:r>
-        <w:rPr>
-          <w:rFonts w:ascii="Times New Roman" w:eastAsia="Times New Roman" w:hAnsi="Times New Roman" w:cs="Times New Roman"/>
-          <w:i/>
-          <w:iCs/>
-          <w:lang w:val="en-US" w:eastAsia="ru-RU"/>
+          <w:b/>
+          <w:bCs/>
+          <w:i/>
+          <w:iCs/>
+          <w:color w:val="0070C0"/>
+          <w:lang w:eastAsia="ru-RU"/>
+        </w:rPr>
+        <w:t>-</w:t>
+      </w:r>
+      <w:r>
+        <w:rPr>
+          <w:rFonts w:ascii="Times New Roman" w:eastAsia="Times New Roman" w:hAnsi="Times New Roman" w:cs="Times New Roman"/>
+          <w:b/>
+          <w:bCs/>
+          <w:i/>
+          <w:iCs/>
+          <w:color w:val="0070C0"/>
+          <w:lang w:val="en-US" w:eastAsia="ru-RU"/>
+        </w:rPr>
+        <w:t>fibertest</w:t>
+      </w:r>
+      <w:r>
+        <w:rPr>
+          <w:rFonts w:ascii="Times New Roman" w:eastAsia="Times New Roman" w:hAnsi="Times New Roman" w:cs="Times New Roman"/>
+          <w:b/>
+          <w:bCs/>
+          <w:i/>
+          <w:iCs/>
+          <w:color w:val="0070C0"/>
+          <w:lang w:eastAsia="ru-RU"/>
         </w:rPr>
         <w:t xml:space="preserve"> </w:t>
       </w:r>
@@ -3280,127 +3368,86 @@
           <w:rFonts w:ascii="Times New Roman" w:eastAsia="Times New Roman" w:hAnsi="Times New Roman" w:cs="Times New Roman"/>
           <w:i/>
           <w:iCs/>
-          <w:lang w:val="en-US" w:eastAsia="ru-RU"/>
-        </w:rPr>
-        <w:t>g. server FQDN or YOUR name) []:</w:t>
-      </w:r>
-      <w:r>
-        <w:rPr>
-          <w:rFonts w:ascii="Times New Roman" w:eastAsia="Times New Roman" w:hAnsi="Times New Roman" w:cs="Times New Roman"/>
-          <w:i/>
-          <w:iCs/>
-          <w:lang w:val="en-US" w:eastAsia="ru-RU"/>
+          <w:color w:val="0070C0"/>
+          <w:lang w:eastAsia="ru-RU"/>
+        </w:rPr>
+        <w:t>и</w:t>
+      </w:r>
+      <w:r>
+        <w:rPr>
+          <w:rFonts w:ascii="Times New Roman" w:eastAsia="Times New Roman" w:hAnsi="Times New Roman" w:cs="Times New Roman"/>
+          <w:b/>
+          <w:bCs/>
+          <w:i/>
+          <w:iCs/>
+          <w:color w:val="0070C0"/>
+          <w:lang w:eastAsia="ru-RU"/>
         </w:rPr>
         <w:t xml:space="preserve"> </w:t>
       </w:r>
       <w:r>
         <w:rPr>
           <w:rFonts w:ascii="Times New Roman" w:eastAsia="Times New Roman" w:hAnsi="Times New Roman" w:cs="Times New Roman"/>
-          <w:i/>
-          <w:iCs/>
-          <w:lang w:val="en-US" w:eastAsia="ru-RU"/>
-        </w:rPr>
-        <w:t>F</w:t>
-      </w:r>
-      <w:r>
-        <w:rPr>
-          <w:rFonts w:ascii="Times New Roman" w:eastAsia="Times New Roman" w:hAnsi="Times New Roman" w:cs="Times New Roman"/>
-          <w:i/>
-          <w:iCs/>
-          <w:lang w:val="en-US" w:eastAsia="ru-RU"/>
-        </w:rPr>
-        <w:t>ibertest</w:t>
-      </w:r>
-    </w:p>
-    <w:p>
-      <w:pPr>
-        <w:spacing w:after="0" w:line="240" w:lineRule="auto"/>
-        <w:rPr>
-          <w:rFonts w:ascii="Times New Roman" w:eastAsia="Times New Roman" w:hAnsi="Times New Roman" w:cs="Times New Roman"/>
-          <w:sz w:val="24"/>
-          <w:szCs w:val="24"/>
-          <w:lang w:eastAsia="ru-RU"/>
-        </w:rPr>
-      </w:pPr>
-      <w:r>
-        <w:rPr>
-          <w:rFonts w:ascii="Times New Roman" w:eastAsia="Times New Roman" w:hAnsi="Times New Roman" w:cs="Times New Roman"/>
-          <w:i/>
-          <w:iCs/>
-          <w:lang w:val="en-US" w:eastAsia="ru-RU"/>
-        </w:rPr>
-        <w:t>Email</w:t>
-      </w:r>
-      <w:r>
-        <w:rPr>
-          <w:rFonts w:ascii="Times New Roman" w:eastAsia="Times New Roman" w:hAnsi="Times New Roman" w:cs="Times New Roman"/>
-          <w:i/>
-          <w:iCs/>
-          <w:lang w:eastAsia="ru-RU"/>
-        </w:rPr>
-        <w:t xml:space="preserve"> </w:t>
-      </w:r>
-      <w:r>
-        <w:rPr>
-          <w:rFonts w:ascii="Times New Roman" w:eastAsia="Times New Roman" w:hAnsi="Times New Roman" w:cs="Times New Roman"/>
-          <w:i/>
-          <w:iCs/>
-          <w:lang w:val="en-US" w:eastAsia="ru-RU"/>
-        </w:rPr>
-        <w:t>Address</w:t>
-      </w:r>
-      <w:r>
-        <w:rPr>
-          <w:rFonts w:ascii="Times New Roman" w:eastAsia="Times New Roman" w:hAnsi="Times New Roman" w:cs="Times New Roman"/>
-          <w:i/>
-          <w:iCs/>
-          <w:lang w:eastAsia="ru-RU"/>
-        </w:rPr>
-        <w:t xml:space="preserve"> []:</w:t>
-      </w:r>
-      <w:r>
-        <w:rPr>
-          <w:rFonts w:ascii="Times New Roman" w:eastAsia="Times New Roman" w:hAnsi="Times New Roman" w:cs="Times New Roman"/>
-          <w:i/>
-          <w:iCs/>
-          <w:lang w:eastAsia="ru-RU"/>
-        </w:rPr>
-        <w:t xml:space="preserve"> </w:t>
-      </w:r>
-      <w:r>
-        <w:rPr>
-          <w:rFonts w:ascii="Times New Roman" w:eastAsia="Times New Roman" w:hAnsi="Times New Roman" w:cs="Times New Roman"/>
-          <w:i/>
-          <w:iCs/>
-          <w:lang w:val="en-US" w:eastAsia="ru-RU"/>
-        </w:rPr>
-        <w:t>info</w:t>
-      </w:r>
-      <w:r>
-        <w:rPr>
-          <w:rFonts w:ascii="Times New Roman" w:eastAsia="Times New Roman" w:hAnsi="Times New Roman" w:cs="Times New Roman"/>
-          <w:i/>
-          <w:iCs/>
-          <w:lang w:eastAsia="ru-RU"/>
-        </w:rPr>
-        <w:t>@</w:t>
-      </w:r>
-      <w:proofErr w:type="spellStart"/>
-      <w:r>
-        <w:rPr>
-          <w:rFonts w:ascii="Times New Roman" w:eastAsia="Times New Roman" w:hAnsi="Times New Roman" w:cs="Times New Roman"/>
-          <w:i/>
-          <w:iCs/>
-          <w:lang w:val="en-US" w:eastAsia="ru-RU"/>
-        </w:rPr>
-        <w:t>beliit</w:t>
-      </w:r>
-      <w:proofErr w:type="spellEnd"/>
-      <w:r>
-        <w:rPr>
-          <w:rFonts w:ascii="Times New Roman" w:eastAsia="Times New Roman" w:hAnsi="Times New Roman" w:cs="Times New Roman"/>
-          <w:i/>
-          <w:iCs/>
+          <w:b/>
+          <w:bCs/>
+          <w:i/>
+          <w:iCs/>
+          <w:color w:val="0070C0"/>
+          <w:lang w:val="en-US" w:eastAsia="ru-RU"/>
+        </w:rPr>
+        <w:t>fibertest</w:t>
+      </w:r>
+      <w:r>
+        <w:rPr>
+          <w:rFonts w:ascii="Times New Roman" w:eastAsia="Times New Roman" w:hAnsi="Times New Roman" w:cs="Times New Roman"/>
+          <w:i/>
+          <w:iCs/>
+          <w:color w:val="0070C0"/>
+          <w:lang w:eastAsia="ru-RU"/>
+        </w:rPr>
+        <w:t>. Сделал чтобы совпадало с именем файла</w:t>
+      </w:r>
+      <w:r>
+        <w:rPr>
+          <w:rFonts w:ascii="Times New Roman" w:eastAsia="Times New Roman" w:hAnsi="Times New Roman" w:cs="Times New Roman"/>
+          <w:i/>
+          <w:iCs/>
+          <w:color w:val="0070C0"/>
+          <w:lang w:eastAsia="ru-RU"/>
+        </w:rPr>
+        <w:t xml:space="preserve">. </w:t>
+      </w:r>
+      <w:r>
+        <w:rPr>
+          <w:rFonts w:ascii="Times New Roman" w:eastAsia="Times New Roman" w:hAnsi="Times New Roman" w:cs="Times New Roman"/>
+          <w:i/>
+          <w:iCs/>
+          <w:color w:val="0070C0"/>
+          <w:lang w:eastAsia="ru-RU"/>
+        </w:rPr>
+        <w:tab/>
+        <w:t xml:space="preserve">Возможно можно было наоборот файлы все именовать </w:t>
+      </w:r>
+      <w:r>
+        <w:rPr>
+          <w:rFonts w:ascii="Times New Roman" w:eastAsia="Times New Roman" w:hAnsi="Times New Roman" w:cs="Times New Roman"/>
+          <w:b/>
+          <w:bCs/>
+          <w:i/>
+          <w:iCs/>
+          <w:color w:val="0070C0"/>
+          <w:lang w:val="en-US" w:eastAsia="ru-RU"/>
+        </w:rPr>
+        <w:t>fibertest</w:t>
+      </w:r>
+      <w:r>
+        <w:rPr>
+          <w:rFonts w:ascii="Times New Roman" w:eastAsia="Times New Roman" w:hAnsi="Times New Roman" w:cs="Times New Roman"/>
+          <w:b/>
+          <w:bCs/>
+          <w:i/>
+          <w:iCs/>
+          <w:color w:val="0070C0"/>
           <w:lang w:eastAsia="ru-RU"/>
         </w:rPr>
         <w:t>.</w:t>
@@ -3408,18 +3455,22 @@
       <w:r>
         <w:rPr>
           <w:rFonts w:ascii="Times New Roman" w:eastAsia="Times New Roman" w:hAnsi="Times New Roman" w:cs="Times New Roman"/>
-          <w:i/>
-          <w:iCs/>
-          <w:lang w:val="en-US" w:eastAsia="ru-RU"/>
-        </w:rPr>
-        <w:t>com</w:t>
-      </w:r>
-    </w:p>
-    <w:p>
-      <w:pPr>
-        <w:spacing w:after="0" w:line="240" w:lineRule="auto"/>
-        <w:rPr>
-          <w:rFonts w:ascii="Times New Roman" w:eastAsia="Times New Roman" w:hAnsi="Times New Roman" w:cs="Times New Roman"/>
+          <w:b/>
+          <w:bCs/>
+          <w:i/>
+          <w:iCs/>
+          <w:color w:val="0070C0"/>
+          <w:lang w:val="en-US" w:eastAsia="ru-RU"/>
+        </w:rPr>
+        <w:t>XXX</w:t>
+      </w:r>
+    </w:p>
+    <w:p>
+      <w:pPr>
+        <w:spacing w:after="0" w:line="240" w:lineRule="auto"/>
+        <w:rPr>
+          <w:rFonts w:ascii="Times New Roman" w:eastAsia="Times New Roman" w:hAnsi="Times New Roman" w:cs="Times New Roman"/>
+          <w:color w:val="0070C0"/>
           <w:sz w:val="24"/>
           <w:szCs w:val="24"/>
           <w:lang w:eastAsia="ru-RU"/>
@@ -3436,264 +3487,403 @@
         <w:spacing w:after="0" w:line="240" w:lineRule="auto"/>
         <w:rPr>
           <w:rFonts w:ascii="Times New Roman" w:eastAsia="Times New Roman" w:hAnsi="Times New Roman" w:cs="Times New Roman"/>
-          <w:b/>
-          <w:bCs/>
-          <w:lang w:eastAsia="ru-RU"/>
-        </w:rPr>
-      </w:pPr>
-      <w:r>
-        <w:rPr>
-          <w:rFonts w:ascii="Times New Roman" w:eastAsia="Times New Roman" w:hAnsi="Times New Roman" w:cs="Times New Roman"/>
-          <w:lang w:eastAsia="ru-RU"/>
-        </w:rPr>
-        <w:t xml:space="preserve">Подписывая этот запрос сертификатом, созданным в пункте </w:t>
-      </w:r>
-      <w:r>
-        <w:rPr>
-          <w:rFonts w:ascii="Times New Roman" w:eastAsia="Times New Roman" w:hAnsi="Times New Roman" w:cs="Times New Roman"/>
-          <w:lang w:eastAsia="ru-RU"/>
-        </w:rPr>
-        <w:t>2</w:t>
-      </w:r>
-      <w:r>
-        <w:rPr>
-          <w:rFonts w:ascii="Times New Roman" w:eastAsia="Times New Roman" w:hAnsi="Times New Roman" w:cs="Times New Roman"/>
+          <w:sz w:val="24"/>
+          <w:szCs w:val="24"/>
+          <w:lang w:eastAsia="ru-RU"/>
+        </w:rPr>
+      </w:pPr>
+      <w:r>
+        <w:rPr>
+          <w:rFonts w:ascii="Times New Roman" w:eastAsia="Times New Roman" w:hAnsi="Times New Roman" w:cs="Times New Roman"/>
+          <w:sz w:val="24"/>
+          <w:szCs w:val="24"/>
+          <w:lang w:eastAsia="ru-RU"/>
+        </w:rPr>
+        <w:t xml:space="preserve">В текстовом редакторе создаеь </w:t>
+      </w:r>
+      <w:r>
+        <w:rPr>
+          <w:rFonts w:ascii="Times New Roman" w:eastAsia="Times New Roman" w:hAnsi="Times New Roman" w:cs="Times New Roman"/>
+          <w:sz w:val="24"/>
+          <w:szCs w:val="24"/>
+          <w:lang w:eastAsia="ru-RU"/>
+        </w:rPr>
+        <w:t>iit-fibertes</w:t>
+      </w:r>
+      <w:r>
+        <w:rPr>
+          <w:rFonts w:ascii="Times New Roman" w:eastAsia="Times New Roman" w:hAnsi="Times New Roman" w:cs="Times New Roman"/>
+          <w:sz w:val="24"/>
+          <w:szCs w:val="24"/>
+          <w:lang w:val="en-US" w:eastAsia="ru-RU"/>
+        </w:rPr>
+        <w:t>t</w:t>
+      </w:r>
+      <w:r>
+        <w:rPr>
+          <w:rFonts w:ascii="Times New Roman" w:eastAsia="Times New Roman" w:hAnsi="Times New Roman" w:cs="Times New Roman"/>
+          <w:sz w:val="24"/>
+          <w:szCs w:val="24"/>
           <w:lang w:eastAsia="ru-RU"/>
         </w:rPr>
         <w:t>.</w:t>
       </w:r>
-      <w:r>
-        <w:rPr>
-          <w:rFonts w:ascii="Times New Roman" w:eastAsia="Times New Roman" w:hAnsi="Times New Roman" w:cs="Times New Roman"/>
-          <w:lang w:val="en-US" w:eastAsia="ru-RU"/>
-        </w:rPr>
-        <w:t>b</w:t>
-      </w:r>
-      <w:r>
-        <w:rPr>
-          <w:rFonts w:ascii="Times New Roman" w:eastAsia="Times New Roman" w:hAnsi="Times New Roman" w:cs="Times New Roman"/>
-          <w:lang w:eastAsia="ru-RU"/>
-        </w:rPr>
-        <w:t xml:space="preserve">. </w:t>
-      </w:r>
-      <w:r>
-        <w:rPr>
-          <w:rFonts w:ascii="Times New Roman" w:eastAsia="Times New Roman" w:hAnsi="Times New Roman" w:cs="Times New Roman"/>
-          <w:lang w:val="en-US" w:eastAsia="ru-RU"/>
-        </w:rPr>
-        <w:t>c</w:t>
-      </w:r>
-      <w:r>
-        <w:rPr>
-          <w:rFonts w:ascii="Times New Roman" w:eastAsia="Times New Roman" w:hAnsi="Times New Roman" w:cs="Times New Roman"/>
-          <w:lang w:eastAsia="ru-RU"/>
-        </w:rPr>
-        <w:t xml:space="preserve">оздаем </w:t>
-      </w:r>
-      <w:r>
-        <w:rPr>
-          <w:rFonts w:ascii="Times New Roman" w:eastAsia="Times New Roman" w:hAnsi="Times New Roman" w:cs="Times New Roman"/>
-          <w:lang w:val="en-US" w:eastAsia="ru-RU"/>
-        </w:rPr>
-        <w:t>SSL</w:t>
-      </w:r>
-      <w:r>
-        <w:rPr>
-          <w:rFonts w:ascii="Times New Roman" w:eastAsia="Times New Roman" w:hAnsi="Times New Roman" w:cs="Times New Roman"/>
-          <w:lang w:eastAsia="ru-RU"/>
-        </w:rPr>
-        <w:t xml:space="preserve"> </w:t>
-      </w:r>
-      <w:r>
-        <w:rPr>
-          <w:rFonts w:ascii="Times New Roman" w:eastAsia="Times New Roman" w:hAnsi="Times New Roman" w:cs="Times New Roman"/>
-          <w:lang w:eastAsia="ru-RU"/>
-        </w:rPr>
-        <w:t xml:space="preserve">сертификат на 1024 дня </w:t>
-      </w:r>
+      <w:proofErr w:type="spellStart"/>
+      <w:r>
+        <w:rPr>
+          <w:rFonts w:ascii="Times New Roman" w:eastAsia="Times New Roman" w:hAnsi="Times New Roman" w:cs="Times New Roman"/>
+          <w:sz w:val="24"/>
+          <w:szCs w:val="24"/>
+          <w:lang w:val="en-US" w:eastAsia="ru-RU"/>
+        </w:rPr>
+        <w:t>ext</w:t>
+      </w:r>
+      <w:proofErr w:type="spellEnd"/>
     </w:p>
     <w:p>
       <w:pPr>
         <w:pStyle w:val="ListParagraph"/>
         <w:spacing w:after="0" w:line="240" w:lineRule="auto"/>
-        <w:ind w:firstLine="696"/>
-        <w:rPr>
-          <w:rFonts w:ascii="Times New Roman" w:eastAsia="Times New Roman" w:hAnsi="Times New Roman" w:cs="Times New Roman"/>
-          <w:b/>
-          <w:bCs/>
-          <w:i/>
-          <w:iCs/>
-          <w:lang w:val="en-US" w:eastAsia="ru-RU"/>
-        </w:rPr>
-      </w:pPr>
-      <w:r>
-        <w:rPr>
-          <w:rFonts w:ascii="Times New Roman" w:eastAsia="Times New Roman" w:hAnsi="Times New Roman" w:cs="Times New Roman"/>
-          <w:b/>
-          <w:bCs/>
-          <w:i/>
-          <w:iCs/>
-          <w:lang w:val="en-US" w:eastAsia="ru-RU"/>
-        </w:rPr>
-        <w:t>openssl x509 -req -in iit-fibertest</w:t>
-      </w:r>
-      <w:r>
-        <w:rPr>
-          <w:rFonts w:ascii="Times New Roman" w:eastAsia="Times New Roman" w:hAnsi="Times New Roman" w:cs="Times New Roman"/>
-          <w:b/>
-          <w:bCs/>
-          <w:i/>
-          <w:iCs/>
-          <w:lang w:val="en-US" w:eastAsia="ru-RU"/>
-        </w:rPr>
-        <w:t>2020</w:t>
-      </w:r>
-      <w:r>
-        <w:rPr>
-          <w:rFonts w:ascii="Times New Roman" w:eastAsia="Times New Roman" w:hAnsi="Times New Roman" w:cs="Times New Roman"/>
-          <w:b/>
-          <w:bCs/>
-          <w:i/>
-          <w:iCs/>
-          <w:lang w:val="en-US" w:eastAsia="ru-RU"/>
-        </w:rPr>
-        <w:t>.csr -CA iitCA</w:t>
-      </w:r>
-      <w:r>
-        <w:rPr>
-          <w:rFonts w:ascii="Times New Roman" w:eastAsia="Times New Roman" w:hAnsi="Times New Roman" w:cs="Times New Roman"/>
-          <w:b/>
-          <w:bCs/>
-          <w:i/>
-          <w:iCs/>
-          <w:lang w:val="en-US" w:eastAsia="ru-RU"/>
-        </w:rPr>
-        <w:t>2020</w:t>
-      </w:r>
-      <w:r>
-        <w:rPr>
-          <w:rFonts w:ascii="Times New Roman" w:eastAsia="Times New Roman" w:hAnsi="Times New Roman" w:cs="Times New Roman"/>
-          <w:b/>
-          <w:bCs/>
-          <w:i/>
-          <w:iCs/>
-          <w:lang w:val="en-US" w:eastAsia="ru-RU"/>
-        </w:rPr>
-        <w:t>.pem -</w:t>
-      </w:r>
+        <w:ind w:left="1440"/>
+        <w:rPr>
+          <w:rFonts w:ascii="Times New Roman" w:eastAsia="Times New Roman" w:hAnsi="Times New Roman" w:cs="Times New Roman"/>
+          <w:i/>
+          <w:iCs/>
+          <w:sz w:val="24"/>
+          <w:szCs w:val="24"/>
+          <w:lang w:val="en-US" w:eastAsia="ru-RU"/>
+        </w:rPr>
+      </w:pPr>
       <w:proofErr w:type="spellStart"/>
       <w:r>
         <w:rPr>
           <w:rFonts w:ascii="Times New Roman" w:eastAsia="Times New Roman" w:hAnsi="Times New Roman" w:cs="Times New Roman"/>
-          <w:b/>
-          <w:bCs/>
-          <w:i/>
-          <w:iCs/>
-          <w:lang w:val="en-US" w:eastAsia="ru-RU"/>
-        </w:rPr>
-        <w:t>CAkey</w:t>
+          <w:i/>
+          <w:iCs/>
+          <w:sz w:val="24"/>
+          <w:szCs w:val="24"/>
+          <w:lang w:val="en-US" w:eastAsia="ru-RU"/>
+        </w:rPr>
+        <w:t>authorityKeyIdentifier</w:t>
       </w:r>
       <w:proofErr w:type="spellEnd"/>
       <w:r>
         <w:rPr>
           <w:rFonts w:ascii="Times New Roman" w:eastAsia="Times New Roman" w:hAnsi="Times New Roman" w:cs="Times New Roman"/>
-          <w:b/>
-          <w:bCs/>
-          <w:i/>
-          <w:iCs/>
-          <w:lang w:val="en-US" w:eastAsia="ru-RU"/>
-        </w:rPr>
-        <w:t xml:space="preserve"> iitCA</w:t>
-      </w:r>
-      <w:r>
-        <w:rPr>
-          <w:rFonts w:ascii="Times New Roman" w:eastAsia="Times New Roman" w:hAnsi="Times New Roman" w:cs="Times New Roman"/>
-          <w:b/>
-          <w:bCs/>
-          <w:i/>
-          <w:iCs/>
-          <w:lang w:val="en-US" w:eastAsia="ru-RU"/>
-        </w:rPr>
-        <w:t>2020</w:t>
-      </w:r>
-      <w:r>
-        <w:rPr>
-          <w:rFonts w:ascii="Times New Roman" w:eastAsia="Times New Roman" w:hAnsi="Times New Roman" w:cs="Times New Roman"/>
-          <w:b/>
-          <w:bCs/>
-          <w:i/>
-          <w:iCs/>
-          <w:lang w:val="en-US" w:eastAsia="ru-RU"/>
-        </w:rPr>
-        <w:t>.key -</w:t>
+          <w:i/>
+          <w:iCs/>
+          <w:sz w:val="24"/>
+          <w:szCs w:val="24"/>
+          <w:lang w:val="en-US" w:eastAsia="ru-RU"/>
+        </w:rPr>
+        <w:t>=</w:t>
       </w:r>
       <w:proofErr w:type="spellStart"/>
-      <w:r>
-        <w:rPr>
-          <w:rFonts w:ascii="Times New Roman" w:eastAsia="Times New Roman" w:hAnsi="Times New Roman" w:cs="Times New Roman"/>
-          <w:b/>
-          <w:bCs/>
-          <w:i/>
-          <w:iCs/>
-          <w:lang w:val="en-US" w:eastAsia="ru-RU"/>
-        </w:rPr>
-        <w:t>CAcreateserial</w:t>
+      <w:proofErr w:type="gramStart"/>
+      <w:r>
+        <w:rPr>
+          <w:rFonts w:ascii="Times New Roman" w:eastAsia="Times New Roman" w:hAnsi="Times New Roman" w:cs="Times New Roman"/>
+          <w:i/>
+          <w:iCs/>
+          <w:sz w:val="24"/>
+          <w:szCs w:val="24"/>
+          <w:lang w:val="en-US" w:eastAsia="ru-RU"/>
+        </w:rPr>
+        <w:t>keyid,issuer</w:t>
       </w:r>
       <w:proofErr w:type="spellEnd"/>
-      <w:r>
-        <w:rPr>
-          <w:rFonts w:ascii="Times New Roman" w:eastAsia="Times New Roman" w:hAnsi="Times New Roman" w:cs="Times New Roman"/>
-          <w:b/>
-          <w:bCs/>
-          <w:i/>
-          <w:iCs/>
-          <w:lang w:val="en-US" w:eastAsia="ru-RU"/>
-        </w:rPr>
-        <w:t xml:space="preserve"> -out iit-fibertest</w:t>
-      </w:r>
-      <w:r>
-        <w:rPr>
-          <w:rFonts w:ascii="Times New Roman" w:eastAsia="Times New Roman" w:hAnsi="Times New Roman" w:cs="Times New Roman"/>
-          <w:b/>
-          <w:bCs/>
-          <w:i/>
-          <w:iCs/>
-          <w:lang w:val="en-US" w:eastAsia="ru-RU"/>
-        </w:rPr>
-        <w:t>2020</w:t>
-      </w:r>
-      <w:r>
-        <w:rPr>
-          <w:rFonts w:ascii="Times New Roman" w:eastAsia="Times New Roman" w:hAnsi="Times New Roman" w:cs="Times New Roman"/>
-          <w:b/>
-          <w:bCs/>
-          <w:i/>
-          <w:iCs/>
-          <w:lang w:val="en-US" w:eastAsia="ru-RU"/>
-        </w:rPr>
-        <w:t>.crt -days 1024</w:t>
-      </w:r>
-    </w:p>
-    <w:p>
-      <w:pPr>
-        <w:spacing w:after="0" w:line="240" w:lineRule="auto"/>
-        <w:ind w:firstLine="720"/>
-        <w:rPr>
-          <w:rFonts w:ascii="Times New Roman" w:eastAsia="Times New Roman" w:hAnsi="Times New Roman" w:cs="Times New Roman"/>
-          <w:sz w:val="24"/>
-          <w:szCs w:val="24"/>
-          <w:lang w:val="en-US" w:eastAsia="ru-RU"/>
-        </w:rPr>
-      </w:pPr>
-    </w:p>
-    <w:p>
-      <w:pPr>
-        <w:spacing w:after="0" w:line="240" w:lineRule="auto"/>
-        <w:rPr>
-          <w:rFonts w:ascii="Times New Roman" w:eastAsia="Times New Roman" w:hAnsi="Times New Roman" w:cs="Times New Roman"/>
-          <w:sz w:val="24"/>
-          <w:szCs w:val="24"/>
-          <w:lang w:val="en-US" w:eastAsia="ru-RU"/>
+      <w:proofErr w:type="gramEnd"/>
+    </w:p>
+    <w:p>
+      <w:pPr>
+        <w:pStyle w:val="ListParagraph"/>
+        <w:spacing w:after="0" w:line="240" w:lineRule="auto"/>
+        <w:ind w:left="1440"/>
+        <w:rPr>
+          <w:rFonts w:ascii="Times New Roman" w:eastAsia="Times New Roman" w:hAnsi="Times New Roman" w:cs="Times New Roman"/>
+          <w:i/>
+          <w:iCs/>
+          <w:sz w:val="24"/>
+          <w:szCs w:val="24"/>
+          <w:lang w:val="en-US" w:eastAsia="ru-RU"/>
+        </w:rPr>
+      </w:pPr>
+      <w:proofErr w:type="spellStart"/>
+      <w:r>
+        <w:rPr>
+          <w:rFonts w:ascii="Times New Roman" w:eastAsia="Times New Roman" w:hAnsi="Times New Roman" w:cs="Times New Roman"/>
+          <w:i/>
+          <w:iCs/>
+          <w:sz w:val="24"/>
+          <w:szCs w:val="24"/>
+          <w:lang w:val="en-US" w:eastAsia="ru-RU"/>
+        </w:rPr>
+        <w:t>basicConstraints</w:t>
+      </w:r>
+      <w:proofErr w:type="spellEnd"/>
+      <w:r>
+        <w:rPr>
+          <w:rFonts w:ascii="Times New Roman" w:eastAsia="Times New Roman" w:hAnsi="Times New Roman" w:cs="Times New Roman"/>
+          <w:i/>
+          <w:iCs/>
+          <w:sz w:val="24"/>
+          <w:szCs w:val="24"/>
+          <w:lang w:val="en-US" w:eastAsia="ru-RU"/>
+        </w:rPr>
+        <w:t>=</w:t>
+      </w:r>
+      <w:proofErr w:type="gramStart"/>
+      <w:r>
+        <w:rPr>
+          <w:rFonts w:ascii="Times New Roman" w:eastAsia="Times New Roman" w:hAnsi="Times New Roman" w:cs="Times New Roman"/>
+          <w:i/>
+          <w:iCs/>
+          <w:sz w:val="24"/>
+          <w:szCs w:val="24"/>
+          <w:lang w:val="en-US" w:eastAsia="ru-RU"/>
+        </w:rPr>
+        <w:t>CA:FALSE</w:t>
+      </w:r>
+      <w:proofErr w:type="gramEnd"/>
+    </w:p>
+    <w:p>
+      <w:pPr>
+        <w:pStyle w:val="ListParagraph"/>
+        <w:spacing w:after="0" w:line="240" w:lineRule="auto"/>
+        <w:ind w:left="1440"/>
+        <w:rPr>
+          <w:rFonts w:ascii="Times New Roman" w:eastAsia="Times New Roman" w:hAnsi="Times New Roman" w:cs="Times New Roman"/>
+          <w:i/>
+          <w:iCs/>
+          <w:sz w:val="24"/>
+          <w:szCs w:val="24"/>
+          <w:lang w:val="en-US" w:eastAsia="ru-RU"/>
+        </w:rPr>
+      </w:pPr>
+      <w:proofErr w:type="spellStart"/>
+      <w:r>
+        <w:rPr>
+          <w:rFonts w:ascii="Times New Roman" w:eastAsia="Times New Roman" w:hAnsi="Times New Roman" w:cs="Times New Roman"/>
+          <w:i/>
+          <w:iCs/>
+          <w:sz w:val="24"/>
+          <w:szCs w:val="24"/>
+          <w:lang w:val="en-US" w:eastAsia="ru-RU"/>
+        </w:rPr>
+        <w:t>keyUsage</w:t>
+      </w:r>
+      <w:proofErr w:type="spellEnd"/>
+      <w:r>
+        <w:rPr>
+          <w:rFonts w:ascii="Times New Roman" w:eastAsia="Times New Roman" w:hAnsi="Times New Roman" w:cs="Times New Roman"/>
+          <w:i/>
+          <w:iCs/>
+          <w:sz w:val="24"/>
+          <w:szCs w:val="24"/>
+          <w:lang w:val="en-US" w:eastAsia="ru-RU"/>
+        </w:rPr>
+        <w:t xml:space="preserve"> = </w:t>
+      </w:r>
+      <w:proofErr w:type="spellStart"/>
+      <w:r>
+        <w:rPr>
+          <w:rFonts w:ascii="Times New Roman" w:eastAsia="Times New Roman" w:hAnsi="Times New Roman" w:cs="Times New Roman"/>
+          <w:i/>
+          <w:iCs/>
+          <w:sz w:val="24"/>
+          <w:szCs w:val="24"/>
+          <w:lang w:val="en-US" w:eastAsia="ru-RU"/>
+        </w:rPr>
+        <w:t>digitalSignature</w:t>
+      </w:r>
+      <w:proofErr w:type="spellEnd"/>
+      <w:r>
+        <w:rPr>
+          <w:rFonts w:ascii="Times New Roman" w:eastAsia="Times New Roman" w:hAnsi="Times New Roman" w:cs="Times New Roman"/>
+          <w:i/>
+          <w:iCs/>
+          <w:sz w:val="24"/>
+          <w:szCs w:val="24"/>
+          <w:lang w:val="en-US" w:eastAsia="ru-RU"/>
+        </w:rPr>
+        <w:t xml:space="preserve">, </w:t>
+      </w:r>
+      <w:proofErr w:type="spellStart"/>
+      <w:r>
+        <w:rPr>
+          <w:rFonts w:ascii="Times New Roman" w:eastAsia="Times New Roman" w:hAnsi="Times New Roman" w:cs="Times New Roman"/>
+          <w:i/>
+          <w:iCs/>
+          <w:sz w:val="24"/>
+          <w:szCs w:val="24"/>
+          <w:lang w:val="en-US" w:eastAsia="ru-RU"/>
+        </w:rPr>
+        <w:t>nonRepudiation</w:t>
+      </w:r>
+      <w:proofErr w:type="spellEnd"/>
+      <w:r>
+        <w:rPr>
+          <w:rFonts w:ascii="Times New Roman" w:eastAsia="Times New Roman" w:hAnsi="Times New Roman" w:cs="Times New Roman"/>
+          <w:i/>
+          <w:iCs/>
+          <w:sz w:val="24"/>
+          <w:szCs w:val="24"/>
+          <w:lang w:val="en-US" w:eastAsia="ru-RU"/>
+        </w:rPr>
+        <w:t xml:space="preserve">, </w:t>
+      </w:r>
+      <w:proofErr w:type="spellStart"/>
+      <w:r>
+        <w:rPr>
+          <w:rFonts w:ascii="Times New Roman" w:eastAsia="Times New Roman" w:hAnsi="Times New Roman" w:cs="Times New Roman"/>
+          <w:i/>
+          <w:iCs/>
+          <w:sz w:val="24"/>
+          <w:szCs w:val="24"/>
+          <w:lang w:val="en-US" w:eastAsia="ru-RU"/>
+        </w:rPr>
+        <w:t>keyEncipherment</w:t>
+      </w:r>
+      <w:proofErr w:type="spellEnd"/>
+      <w:r>
+        <w:rPr>
+          <w:rFonts w:ascii="Times New Roman" w:eastAsia="Times New Roman" w:hAnsi="Times New Roman" w:cs="Times New Roman"/>
+          <w:i/>
+          <w:iCs/>
+          <w:sz w:val="24"/>
+          <w:szCs w:val="24"/>
+          <w:lang w:val="en-US" w:eastAsia="ru-RU"/>
+        </w:rPr>
+        <w:t xml:space="preserve">, </w:t>
+      </w:r>
+      <w:proofErr w:type="spellStart"/>
+      <w:r>
+        <w:rPr>
+          <w:rFonts w:ascii="Times New Roman" w:eastAsia="Times New Roman" w:hAnsi="Times New Roman" w:cs="Times New Roman"/>
+          <w:i/>
+          <w:iCs/>
+          <w:sz w:val="24"/>
+          <w:szCs w:val="24"/>
+          <w:lang w:val="en-US" w:eastAsia="ru-RU"/>
+        </w:rPr>
+        <w:t>dataEncipherment</w:t>
+      </w:r>
+      <w:proofErr w:type="spellEnd"/>
+    </w:p>
+    <w:p>
+      <w:pPr>
+        <w:pStyle w:val="ListParagraph"/>
+        <w:spacing w:after="0" w:line="240" w:lineRule="auto"/>
+        <w:ind w:left="1440"/>
+        <w:rPr>
+          <w:rFonts w:ascii="Times New Roman" w:eastAsia="Times New Roman" w:hAnsi="Times New Roman" w:cs="Times New Roman"/>
+          <w:i/>
+          <w:iCs/>
+          <w:sz w:val="24"/>
+          <w:szCs w:val="24"/>
+          <w:lang w:val="en-US" w:eastAsia="ru-RU"/>
+        </w:rPr>
+      </w:pPr>
+      <w:proofErr w:type="spellStart"/>
+      <w:r>
+        <w:rPr>
+          <w:rFonts w:ascii="Times New Roman" w:eastAsia="Times New Roman" w:hAnsi="Times New Roman" w:cs="Times New Roman"/>
+          <w:i/>
+          <w:iCs/>
+          <w:sz w:val="24"/>
+          <w:szCs w:val="24"/>
+          <w:lang w:val="en-US" w:eastAsia="ru-RU"/>
+        </w:rPr>
+        <w:t>subjectAltName</w:t>
+      </w:r>
+      <w:proofErr w:type="spellEnd"/>
+      <w:r>
+        <w:rPr>
+          <w:rFonts w:ascii="Times New Roman" w:eastAsia="Times New Roman" w:hAnsi="Times New Roman" w:cs="Times New Roman"/>
+          <w:i/>
+          <w:iCs/>
+          <w:sz w:val="24"/>
+          <w:szCs w:val="24"/>
+          <w:lang w:val="en-US" w:eastAsia="ru-RU"/>
+        </w:rPr>
+        <w:t xml:space="preserve"> = @alt_names</w:t>
+      </w:r>
+    </w:p>
+    <w:p>
+      <w:pPr>
+        <w:pStyle w:val="ListParagraph"/>
+        <w:spacing w:after="0" w:line="240" w:lineRule="auto"/>
+        <w:ind w:left="1440"/>
+        <w:rPr>
+          <w:rFonts w:ascii="Times New Roman" w:eastAsia="Times New Roman" w:hAnsi="Times New Roman" w:cs="Times New Roman"/>
+          <w:i/>
+          <w:iCs/>
+          <w:sz w:val="24"/>
+          <w:szCs w:val="24"/>
+          <w:lang w:val="en-US" w:eastAsia="ru-RU"/>
+        </w:rPr>
+      </w:pPr>
+    </w:p>
+    <w:p>
+      <w:pPr>
+        <w:pStyle w:val="ListParagraph"/>
+        <w:spacing w:after="0" w:line="240" w:lineRule="auto"/>
+        <w:ind w:left="1440"/>
+        <w:rPr>
+          <w:rFonts w:ascii="Times New Roman" w:eastAsia="Times New Roman" w:hAnsi="Times New Roman" w:cs="Times New Roman"/>
+          <w:i/>
+          <w:iCs/>
+          <w:sz w:val="24"/>
+          <w:szCs w:val="24"/>
+          <w:lang w:eastAsia="ru-RU"/>
+        </w:rPr>
+      </w:pPr>
+      <w:r>
+        <w:rPr>
+          <w:rFonts w:ascii="Times New Roman" w:eastAsia="Times New Roman" w:hAnsi="Times New Roman" w:cs="Times New Roman"/>
+          <w:i/>
+          <w:iCs/>
+          <w:sz w:val="24"/>
+          <w:szCs w:val="24"/>
+          <w:lang w:eastAsia="ru-RU"/>
+        </w:rPr>
+        <w:t>[alt_names]</w:t>
+      </w:r>
+    </w:p>
+    <w:p>
+      <w:pPr>
+        <w:pStyle w:val="ListParagraph"/>
+        <w:spacing w:after="0" w:line="240" w:lineRule="auto"/>
+        <w:ind w:left="1440"/>
+        <w:rPr>
+          <w:rFonts w:ascii="Times New Roman" w:eastAsia="Times New Roman" w:hAnsi="Times New Roman" w:cs="Times New Roman"/>
+          <w:i/>
+          <w:iCs/>
+          <w:sz w:val="24"/>
+          <w:szCs w:val="24"/>
+          <w:lang w:eastAsia="ru-RU"/>
+        </w:rPr>
+      </w:pPr>
+      <w:r>
+        <w:rPr>
+          <w:rFonts w:ascii="Times New Roman" w:eastAsia="Times New Roman" w:hAnsi="Times New Roman" w:cs="Times New Roman"/>
+          <w:i/>
+          <w:iCs/>
+          <w:sz w:val="24"/>
+          <w:szCs w:val="24"/>
+          <w:lang w:eastAsia="ru-RU"/>
+        </w:rPr>
+        <w:t>DNS.1 = iit-fibertest</w:t>
+      </w:r>
+    </w:p>
+    <w:p>
+      <w:pPr>
+        <w:spacing w:after="0" w:line="240" w:lineRule="auto"/>
+        <w:rPr>
+          <w:rFonts w:ascii="Times New Roman" w:eastAsia="Times New Roman" w:hAnsi="Times New Roman" w:cs="Times New Roman"/>
+          <w:sz w:val="24"/>
+          <w:szCs w:val="24"/>
+          <w:lang w:eastAsia="ru-RU"/>
         </w:rPr>
       </w:pPr>
     </w:p>
@@ -3705,184 +3895,319 @@
           <w:numId w:val="1"/>
         </w:numPr>
         <w:spacing w:after="0" w:line="240" w:lineRule="auto"/>
-        <w:textAlignment w:val="baseline"/>
-        <w:rPr>
-          <w:rFonts w:ascii="Times New Roman" w:eastAsia="Times New Roman" w:hAnsi="Times New Roman" w:cs="Times New Roman"/>
-          <w:lang w:eastAsia="ru-RU"/>
-        </w:rPr>
-      </w:pPr>
-      <w:r>
-        <w:rPr>
-          <w:rFonts w:ascii="Times New Roman" w:eastAsia="Times New Roman" w:hAnsi="Times New Roman" w:cs="Times New Roman"/>
-          <w:lang w:eastAsia="ru-RU"/>
-        </w:rPr>
-        <w:t>Экспортируем сертификат</w:t>
-      </w:r>
-      <w:r>
-        <w:rPr>
-          <w:rFonts w:ascii="Times New Roman" w:eastAsia="Times New Roman" w:hAnsi="Times New Roman" w:cs="Times New Roman"/>
-          <w:lang w:eastAsia="ru-RU"/>
-        </w:rPr>
-        <w:t xml:space="preserve"> и приватный ключ из пункта 2.</w:t>
-      </w:r>
-      <w:r>
-        <w:rPr>
-          <w:rFonts w:ascii="Times New Roman" w:eastAsia="Times New Roman" w:hAnsi="Times New Roman" w:cs="Times New Roman"/>
-          <w:lang w:val="en-US" w:eastAsia="ru-RU"/>
-        </w:rPr>
-        <w:t>a</w:t>
-      </w:r>
-      <w:r>
-        <w:rPr>
-          <w:rFonts w:ascii="Times New Roman" w:eastAsia="Times New Roman" w:hAnsi="Times New Roman" w:cs="Times New Roman"/>
-          <w:lang w:eastAsia="ru-RU"/>
-        </w:rPr>
-        <w:t>.</w:t>
-      </w:r>
-      <w:r>
-        <w:rPr>
-          <w:rFonts w:ascii="Times New Roman" w:eastAsia="Times New Roman" w:hAnsi="Times New Roman" w:cs="Times New Roman"/>
-          <w:lang w:eastAsia="ru-RU"/>
-        </w:rPr>
-        <w:t xml:space="preserve"> в pfx для дальнейшей установки в IIS.</w:t>
-      </w:r>
-    </w:p>
-    <w:p>
-      <w:pPr>
-        <w:spacing w:after="0" w:line="240" w:lineRule="auto"/>
-        <w:ind w:left="708" w:firstLine="12"/>
-        <w:rPr>
-          <w:rFonts w:ascii="Times New Roman" w:eastAsia="Times New Roman" w:hAnsi="Times New Roman" w:cs="Times New Roman"/>
-          <w:lang w:eastAsia="ru-RU"/>
-        </w:rPr>
-      </w:pPr>
-    </w:p>
-    <w:p>
-      <w:pPr>
-        <w:spacing w:after="0" w:line="240" w:lineRule="auto"/>
-        <w:ind w:left="708" w:firstLine="708"/>
         <w:rPr>
           <w:rFonts w:ascii="Times New Roman" w:eastAsia="Times New Roman" w:hAnsi="Times New Roman" w:cs="Times New Roman"/>
           <w:b/>
           <w:bCs/>
-          <w:i/>
-          <w:iCs/>
-          <w:lang w:val="en-US" w:eastAsia="ru-RU"/>
-        </w:rPr>
-      </w:pPr>
-      <w:r>
-        <w:rPr>
-          <w:rFonts w:ascii="Times New Roman" w:eastAsia="Times New Roman" w:hAnsi="Times New Roman" w:cs="Times New Roman"/>
+          <w:lang w:eastAsia="ru-RU"/>
+        </w:rPr>
+      </w:pPr>
+      <w:r>
+        <w:rPr>
+          <w:rFonts w:ascii="Times New Roman" w:eastAsia="Times New Roman" w:hAnsi="Times New Roman" w:cs="Times New Roman"/>
+          <w:lang w:eastAsia="ru-RU"/>
+        </w:rPr>
+        <w:t xml:space="preserve">Подписывая запрос </w:t>
+      </w:r>
+      <w:r>
+        <w:rPr>
+          <w:rFonts w:ascii="Times New Roman" w:eastAsia="Times New Roman" w:hAnsi="Times New Roman" w:cs="Times New Roman"/>
+          <w:lang w:eastAsia="ru-RU"/>
+        </w:rPr>
+        <w:t xml:space="preserve">из </w:t>
+      </w:r>
+      <w:r>
+        <w:rPr>
+          <w:rFonts w:ascii="Times New Roman" w:eastAsia="Times New Roman" w:hAnsi="Times New Roman" w:cs="Times New Roman"/>
+          <w:lang w:eastAsia="ru-RU"/>
+        </w:rPr>
+        <w:t>2</w:t>
+      </w:r>
+      <w:r>
+        <w:rPr>
+          <w:rFonts w:ascii="Times New Roman" w:eastAsia="Times New Roman" w:hAnsi="Times New Roman" w:cs="Times New Roman"/>
+          <w:lang w:val="en-US" w:eastAsia="ru-RU"/>
+        </w:rPr>
+        <w:t>b</w:t>
+      </w:r>
+      <w:r>
+        <w:rPr>
+          <w:rFonts w:ascii="Times New Roman" w:eastAsia="Times New Roman" w:hAnsi="Times New Roman" w:cs="Times New Roman"/>
+          <w:lang w:eastAsia="ru-RU"/>
+        </w:rPr>
+        <w:t xml:space="preserve"> </w:t>
+      </w:r>
+      <w:r>
+        <w:rPr>
+          <w:rFonts w:ascii="Times New Roman" w:eastAsia="Times New Roman" w:hAnsi="Times New Roman" w:cs="Times New Roman"/>
+          <w:lang w:eastAsia="ru-RU"/>
+        </w:rPr>
+        <w:t xml:space="preserve">сертификатом, созданным в пункте </w:t>
+      </w:r>
+      <w:r>
+        <w:rPr>
+          <w:rFonts w:ascii="Times New Roman" w:eastAsia="Times New Roman" w:hAnsi="Times New Roman" w:cs="Times New Roman"/>
+          <w:lang w:eastAsia="ru-RU"/>
+        </w:rPr>
+        <w:t>1</w:t>
+      </w:r>
+      <w:r>
+        <w:rPr>
+          <w:rFonts w:ascii="Times New Roman" w:eastAsia="Times New Roman" w:hAnsi="Times New Roman" w:cs="Times New Roman"/>
+          <w:lang w:val="en-US" w:eastAsia="ru-RU"/>
+        </w:rPr>
+        <w:t>b</w:t>
+      </w:r>
+      <w:r>
+        <w:rPr>
+          <w:rFonts w:ascii="Times New Roman" w:eastAsia="Times New Roman" w:hAnsi="Times New Roman" w:cs="Times New Roman"/>
+          <w:lang w:eastAsia="ru-RU"/>
+        </w:rPr>
+        <w:t xml:space="preserve">. </w:t>
+      </w:r>
+      <w:r>
+        <w:rPr>
+          <w:rFonts w:ascii="Times New Roman" w:eastAsia="Times New Roman" w:hAnsi="Times New Roman" w:cs="Times New Roman"/>
+          <w:lang w:val="en-US" w:eastAsia="ru-RU"/>
+        </w:rPr>
+        <w:t>c</w:t>
+      </w:r>
+      <w:r>
+        <w:rPr>
+          <w:rFonts w:ascii="Times New Roman" w:eastAsia="Times New Roman" w:hAnsi="Times New Roman" w:cs="Times New Roman"/>
+          <w:lang w:eastAsia="ru-RU"/>
+        </w:rPr>
+        <w:t xml:space="preserve">оздаем </w:t>
+      </w:r>
+      <w:r>
+        <w:rPr>
+          <w:rFonts w:ascii="Times New Roman" w:eastAsia="Times New Roman" w:hAnsi="Times New Roman" w:cs="Times New Roman"/>
+          <w:lang w:val="en-US" w:eastAsia="ru-RU"/>
+        </w:rPr>
+        <w:t>SSL</w:t>
+      </w:r>
+      <w:r>
+        <w:rPr>
+          <w:rFonts w:ascii="Times New Roman" w:eastAsia="Times New Roman" w:hAnsi="Times New Roman" w:cs="Times New Roman"/>
+          <w:lang w:eastAsia="ru-RU"/>
+        </w:rPr>
+        <w:t xml:space="preserve"> </w:t>
+      </w:r>
+      <w:r>
+        <w:rPr>
+          <w:rFonts w:ascii="Times New Roman" w:eastAsia="Times New Roman" w:hAnsi="Times New Roman" w:cs="Times New Roman"/>
+          <w:lang w:eastAsia="ru-RU"/>
+        </w:rPr>
+        <w:t xml:space="preserve">сертификат на 1024 дня </w:t>
+      </w:r>
+    </w:p>
+    <w:p>
+      <w:pPr>
+        <w:pStyle w:val="ListParagraph"/>
+        <w:spacing w:after="0" w:line="240" w:lineRule="auto"/>
+        <w:ind w:firstLine="696"/>
+        <w:rPr>
+          <w:rFonts w:ascii="Times New Roman" w:eastAsia="Times New Roman" w:hAnsi="Times New Roman" w:cs="Times New Roman"/>
+          <w:sz w:val="24"/>
+          <w:szCs w:val="24"/>
+          <w:lang w:val="en-US"/>
+        </w:rPr>
+      </w:pPr>
+      <w:r>
+        <w:rPr>
+          <w:rFonts w:ascii="Arial" w:eastAsia="Times New Roman" w:hAnsi="Arial" w:cs="Arial"/>
           <w:b/>
           <w:bCs/>
-          <w:i/>
-          <w:iCs/>
-          <w:lang w:val="en-US" w:eastAsia="ru-RU"/>
-        </w:rPr>
-        <w:t>openssl pkcs12 -export</w:t>
-      </w:r>
-      <w:r>
-        <w:rPr>
-          <w:rFonts w:ascii="Times New Roman" w:eastAsia="Times New Roman" w:hAnsi="Times New Roman" w:cs="Times New Roman"/>
+          <w:color w:val="FF0000"/>
+          <w:lang w:val="en-US"/>
+        </w:rPr>
+        <w:t xml:space="preserve">openssl x509 -req -in </w:t>
+      </w:r>
+      <w:proofErr w:type="spellStart"/>
+      <w:r>
+        <w:rPr>
+          <w:rFonts w:ascii="Arial" w:eastAsia="Times New Roman" w:hAnsi="Arial" w:cs="Arial"/>
           <w:b/>
           <w:bCs/>
-          <w:i/>
-          <w:iCs/>
-          <w:lang w:val="en-US" w:eastAsia="ru-RU"/>
-        </w:rPr>
-        <w:t xml:space="preserve"> -name “IIT Fibertest 2.5”</w:t>
-      </w:r>
-      <w:r>
-        <w:rPr>
-          <w:rFonts w:ascii="Times New Roman" w:eastAsia="Times New Roman" w:hAnsi="Times New Roman" w:cs="Times New Roman"/>
+          <w:color w:val="FF0000"/>
+          <w:lang w:val="en-US"/>
+        </w:rPr>
+        <w:t>iit-fibertest.csr</w:t>
+      </w:r>
+      <w:proofErr w:type="spellEnd"/>
+      <w:r>
+        <w:rPr>
+          <w:rFonts w:ascii="Arial" w:eastAsia="Times New Roman" w:hAnsi="Arial" w:cs="Arial"/>
           <w:b/>
           <w:bCs/>
-          <w:i/>
-          <w:iCs/>
-          <w:lang w:val="en-US" w:eastAsia="ru-RU"/>
-        </w:rPr>
-        <w:t xml:space="preserve"> -out iit-fibertest</w:t>
-      </w:r>
-      <w:r>
-        <w:rPr>
-          <w:rFonts w:ascii="Times New Roman" w:eastAsia="Times New Roman" w:hAnsi="Times New Roman" w:cs="Times New Roman"/>
+          <w:color w:val="FF0000"/>
+          <w:lang w:val="en-US"/>
+        </w:rPr>
+        <w:t xml:space="preserve"> -CA iitCA2021.pem -</w:t>
+      </w:r>
+      <w:proofErr w:type="spellStart"/>
+      <w:r>
+        <w:rPr>
+          <w:rFonts w:ascii="Arial" w:eastAsia="Times New Roman" w:hAnsi="Arial" w:cs="Arial"/>
           <w:b/>
           <w:bCs/>
-          <w:i/>
-          <w:iCs/>
-          <w:lang w:val="en-US" w:eastAsia="ru-RU"/>
-        </w:rPr>
-        <w:t>2020</w:t>
-      </w:r>
-      <w:r>
-        <w:rPr>
-          <w:rFonts w:ascii="Times New Roman" w:eastAsia="Times New Roman" w:hAnsi="Times New Roman" w:cs="Times New Roman"/>
+          <w:color w:val="FF0000"/>
+          <w:lang w:val="en-US"/>
+        </w:rPr>
+        <w:t>CAkey</w:t>
+      </w:r>
+      <w:proofErr w:type="spellEnd"/>
+      <w:r>
+        <w:rPr>
+          <w:rFonts w:ascii="Arial" w:eastAsia="Times New Roman" w:hAnsi="Arial" w:cs="Arial"/>
           <w:b/>
           <w:bCs/>
-          <w:i/>
-          <w:iCs/>
-          <w:lang w:val="en-US" w:eastAsia="ru-RU"/>
-        </w:rPr>
-        <w:t>.pfx -</w:t>
+          <w:color w:val="FF0000"/>
+          <w:lang w:val="en-US"/>
+        </w:rPr>
+        <w:t xml:space="preserve"> iitCA2021.key -</w:t>
       </w:r>
       <w:proofErr w:type="spellStart"/>
       <w:r>
         <w:rPr>
-          <w:rFonts w:ascii="Times New Roman" w:eastAsia="Times New Roman" w:hAnsi="Times New Roman" w:cs="Times New Roman"/>
+          <w:rFonts w:ascii="Arial" w:eastAsia="Times New Roman" w:hAnsi="Arial" w:cs="Arial"/>
           <w:b/>
           <w:bCs/>
-          <w:i/>
-          <w:iCs/>
-          <w:lang w:val="en-US" w:eastAsia="ru-RU"/>
-        </w:rPr>
-        <w:t>inkey</w:t>
+          <w:color w:val="FF0000"/>
+          <w:lang w:val="en-US"/>
+        </w:rPr>
+        <w:t>CAcreateserial</w:t>
       </w:r>
       <w:proofErr w:type="spellEnd"/>
       <w:r>
         <w:rPr>
-          <w:rFonts w:ascii="Times New Roman" w:eastAsia="Times New Roman" w:hAnsi="Times New Roman" w:cs="Times New Roman"/>
+          <w:rFonts w:ascii="Arial" w:eastAsia="Times New Roman" w:hAnsi="Arial" w:cs="Arial"/>
           <w:b/>
           <w:bCs/>
-          <w:i/>
-          <w:iCs/>
-          <w:lang w:val="en-US" w:eastAsia="ru-RU"/>
-        </w:rPr>
-        <w:t xml:space="preserve"> iit-fibertest</w:t>
-      </w:r>
-      <w:r>
-        <w:rPr>
-          <w:rFonts w:ascii="Times New Roman" w:eastAsia="Times New Roman" w:hAnsi="Times New Roman" w:cs="Times New Roman"/>
+          <w:color w:val="FF0000"/>
+          <w:lang w:val="en-US"/>
+        </w:rPr>
+        <w:t xml:space="preserve"> -out iit-fibertest.crt -days 2048 -sha256 -</w:t>
+      </w:r>
+      <w:proofErr w:type="spellStart"/>
+      <w:r>
+        <w:rPr>
+          <w:rFonts w:ascii="Arial" w:eastAsia="Times New Roman" w:hAnsi="Arial" w:cs="Arial"/>
           <w:b/>
           <w:bCs/>
-          <w:i/>
-          <w:iCs/>
-          <w:lang w:val="en-US" w:eastAsia="ru-RU"/>
-        </w:rPr>
-        <w:t>2020</w:t>
-      </w:r>
-      <w:r>
-        <w:rPr>
-          <w:rFonts w:ascii="Times New Roman" w:eastAsia="Times New Roman" w:hAnsi="Times New Roman" w:cs="Times New Roman"/>
+          <w:color w:val="FF0000"/>
+          <w:lang w:val="en-US"/>
+        </w:rPr>
+        <w:t>extfile</w:t>
+      </w:r>
+      <w:proofErr w:type="spellEnd"/>
+      <w:r>
+        <w:rPr>
+          <w:rFonts w:ascii="Arial" w:eastAsia="Times New Roman" w:hAnsi="Arial" w:cs="Arial"/>
           <w:b/>
           <w:bCs/>
-          <w:i/>
-          <w:iCs/>
-          <w:lang w:val="en-US" w:eastAsia="ru-RU"/>
-        </w:rPr>
-        <w:t>.key -in iit-fibertest</w:t>
-      </w:r>
-      <w:r>
-        <w:rPr>
-          <w:rFonts w:ascii="Times New Roman" w:eastAsia="Times New Roman" w:hAnsi="Times New Roman" w:cs="Times New Roman"/>
+          <w:color w:val="FF0000"/>
+          <w:lang w:val="en-US"/>
+        </w:rPr>
+        <w:t xml:space="preserve"> </w:t>
+      </w:r>
+      <w:proofErr w:type="spellStart"/>
+      <w:r>
+        <w:rPr>
+          <w:rFonts w:ascii="Arial" w:eastAsia="Times New Roman" w:hAnsi="Arial" w:cs="Arial"/>
           <w:b/>
           <w:bCs/>
-          <w:i/>
-          <w:iCs/>
-          <w:lang w:val="en-US" w:eastAsia="ru-RU"/>
-        </w:rPr>
-        <w:t>2020</w:t>
-      </w:r>
-      <w:r>
+          <w:color w:val="FF0000"/>
+          <w:lang w:val="en-US"/>
+        </w:rPr>
+        <w:t>iit-fibertest.ext</w:t>
+      </w:r>
+      <w:proofErr w:type="spellEnd"/>
+    </w:p>
+    <w:p>
+      <w:pPr>
+        <w:spacing w:after="0" w:line="240" w:lineRule="auto"/>
+        <w:ind w:firstLine="720"/>
+        <w:rPr>
+          <w:rFonts w:ascii="Times New Roman" w:eastAsia="Times New Roman" w:hAnsi="Times New Roman" w:cs="Times New Roman"/>
+          <w:sz w:val="24"/>
+          <w:szCs w:val="24"/>
+          <w:lang w:val="en-US" w:eastAsia="ru-RU"/>
+        </w:rPr>
+      </w:pPr>
+    </w:p>
+    <w:p>
+      <w:pPr>
+        <w:spacing w:after="0" w:line="240" w:lineRule="auto"/>
+        <w:rPr>
+          <w:rFonts w:ascii="Times New Roman" w:eastAsia="Times New Roman" w:hAnsi="Times New Roman" w:cs="Times New Roman"/>
+          <w:sz w:val="24"/>
+          <w:szCs w:val="24"/>
+          <w:lang w:val="en-US" w:eastAsia="ru-RU"/>
+        </w:rPr>
+      </w:pPr>
+    </w:p>
+    <w:p>
+      <w:pPr>
+        <w:pStyle w:val="ListParagraph"/>
+        <w:numPr>
+          <w:ilvl w:val="1"/>
+          <w:numId w:val="1"/>
+        </w:numPr>
+        <w:spacing w:after="0" w:line="240" w:lineRule="auto"/>
+        <w:textAlignment w:val="baseline"/>
+        <w:rPr>
+          <w:rFonts w:ascii="Times New Roman" w:eastAsia="Times New Roman" w:hAnsi="Times New Roman" w:cs="Times New Roman"/>
+          <w:lang w:eastAsia="ru-RU"/>
+        </w:rPr>
+      </w:pPr>
+      <w:r>
+        <w:rPr>
+          <w:rFonts w:ascii="Times New Roman" w:eastAsia="Times New Roman" w:hAnsi="Times New Roman" w:cs="Times New Roman"/>
+          <w:lang w:eastAsia="ru-RU"/>
+        </w:rPr>
+        <w:t>Экспортируем сертификат в pfx для дальнейшей установки в IIS</w:t>
+      </w:r>
+      <w:r>
+        <w:rPr>
+          <w:rFonts w:ascii="Times New Roman" w:eastAsia="Times New Roman" w:hAnsi="Times New Roman" w:cs="Times New Roman"/>
+          <w:lang w:eastAsia="ru-RU"/>
+        </w:rPr>
+        <w:t xml:space="preserve"> </w:t>
+      </w:r>
+      <w:r>
+        <w:rPr>
+          <w:rFonts w:ascii="Times New Roman" w:eastAsia="Times New Roman" w:hAnsi="Times New Roman" w:cs="Times New Roman"/>
+          <w:lang w:eastAsia="ru-RU"/>
+        </w:rPr>
+        <w:t xml:space="preserve">или использования </w:t>
+      </w:r>
+      <w:r>
+        <w:rPr>
+          <w:rFonts w:ascii="Times New Roman" w:eastAsia="Times New Roman" w:hAnsi="Times New Roman" w:cs="Times New Roman"/>
+          <w:lang w:val="en-US" w:eastAsia="ru-RU"/>
+        </w:rPr>
+        <w:t>Kestrel</w:t>
+      </w:r>
+      <w:r>
+        <w:rPr>
+          <w:rFonts w:ascii="Times New Roman" w:eastAsia="Times New Roman" w:hAnsi="Times New Roman" w:cs="Times New Roman"/>
+          <w:lang w:eastAsia="ru-RU"/>
+        </w:rPr>
+        <w:t>’</w:t>
+      </w:r>
+      <w:r>
+        <w:rPr>
+          <w:rFonts w:ascii="Times New Roman" w:eastAsia="Times New Roman" w:hAnsi="Times New Roman" w:cs="Times New Roman"/>
+          <w:lang w:eastAsia="ru-RU"/>
+        </w:rPr>
+        <w:t>ом</w:t>
+      </w:r>
+    </w:p>
+    <w:p>
+      <w:pPr>
+        <w:spacing w:after="0" w:line="240" w:lineRule="auto"/>
+        <w:ind w:left="708" w:firstLine="708"/>
         <w:rPr>
           <w:rFonts w:ascii="Times New Roman" w:eastAsia="Times New Roman" w:hAnsi="Times New Roman" w:cs="Times New Roman"/>
           <w:b/>
@@ -3891,114 +4216,150 @@
           <w:iCs/>
           <w:lang w:val="en-US" w:eastAsia="ru-RU"/>
         </w:rPr>
-        <w:t>.crt -</w:t>
-      </w:r>
-      <w:proofErr w:type="spellStart"/>
-      <w:r>
-        <w:rPr>
-          <w:rFonts w:ascii="Times New Roman" w:eastAsia="Times New Roman" w:hAnsi="Times New Roman" w:cs="Times New Roman"/>
+      </w:pPr>
+      <w:r>
+        <w:rPr>
+          <w:rFonts w:ascii="Arial" w:hAnsi="Arial" w:cs="Arial"/>
           <w:b/>
           <w:bCs/>
-          <w:i/>
-          <w:iCs/>
-          <w:lang w:val="en-US" w:eastAsia="ru-RU"/>
-        </w:rPr>
-        <w:t>certfile</w:t>
-      </w:r>
-      <w:proofErr w:type="spellEnd"/>
-      <w:r>
-        <w:rPr>
-          <w:rFonts w:ascii="Times New Roman" w:eastAsia="Times New Roman" w:hAnsi="Times New Roman" w:cs="Times New Roman"/>
+          <w:color w:val="FF0000"/>
+          <w:lang w:val="en-US"/>
+        </w:rPr>
+        <w:t xml:space="preserve">openssl pkcs12 -export -out </w:t>
+      </w:r>
+      <w:proofErr w:type="spellStart"/>
+      <w:r>
+        <w:rPr>
+          <w:rFonts w:ascii="Arial" w:hAnsi="Arial" w:cs="Arial"/>
           <w:b/>
           <w:bCs/>
-          <w:i/>
-          <w:iCs/>
-          <w:lang w:val="en-US" w:eastAsia="ru-RU"/>
-        </w:rPr>
-        <w:t xml:space="preserve"> iitCA</w:t>
-      </w:r>
-      <w:r>
-        <w:rPr>
-          <w:rFonts w:ascii="Times New Roman" w:eastAsia="Times New Roman" w:hAnsi="Times New Roman" w:cs="Times New Roman"/>
+          <w:color w:val="FF0000"/>
+          <w:lang w:val="en-US"/>
+        </w:rPr>
+        <w:t>iit-fibertest.pfx</w:t>
+      </w:r>
+      <w:proofErr w:type="spellEnd"/>
+      <w:r>
+        <w:rPr>
+          <w:rFonts w:ascii="Arial" w:hAnsi="Arial" w:cs="Arial"/>
           <w:b/>
           <w:bCs/>
-          <w:i/>
-          <w:iCs/>
-          <w:lang w:val="en-US" w:eastAsia="ru-RU"/>
-        </w:rPr>
-        <w:t>2020</w:t>
-      </w:r>
-      <w:r>
-        <w:rPr>
-          <w:rFonts w:ascii="Times New Roman" w:eastAsia="Times New Roman" w:hAnsi="Times New Roman" w:cs="Times New Roman"/>
+          <w:color w:val="FF0000"/>
+          <w:lang w:val="en-US"/>
+        </w:rPr>
+        <w:t xml:space="preserve"> -</w:t>
+      </w:r>
+      <w:proofErr w:type="spellStart"/>
+      <w:r>
+        <w:rPr>
+          <w:rFonts w:ascii="Arial" w:hAnsi="Arial" w:cs="Arial"/>
           <w:b/>
           <w:bCs/>
-          <w:i/>
-          <w:iCs/>
-          <w:lang w:val="en-US" w:eastAsia="ru-RU"/>
-        </w:rPr>
-        <w:t>.pem</w:t>
-      </w:r>
-    </w:p>
-    <w:p>
-      <w:pPr>
-        <w:spacing w:after="0" w:line="240" w:lineRule="auto"/>
-        <w:ind w:left="708" w:firstLine="12"/>
-        <w:rPr>
-          <w:rFonts w:ascii="Times New Roman" w:eastAsia="Times New Roman" w:hAnsi="Times New Roman" w:cs="Times New Roman"/>
+          <w:color w:val="FF0000"/>
+          <w:lang w:val="en-US"/>
+        </w:rPr>
+        <w:t>inkey</w:t>
+      </w:r>
+      <w:proofErr w:type="spellEnd"/>
+      <w:r>
+        <w:rPr>
+          <w:rFonts w:ascii="Arial" w:hAnsi="Arial" w:cs="Arial"/>
           <w:b/>
           <w:bCs/>
-          <w:i/>
-          <w:iCs/>
-          <w:lang w:val="en-US" w:eastAsia="ru-RU"/>
-        </w:rPr>
-      </w:pPr>
-      <w:r>
-        <w:rPr>
-          <w:rFonts w:ascii="Times New Roman" w:eastAsia="Times New Roman" w:hAnsi="Times New Roman" w:cs="Times New Roman"/>
+          <w:color w:val="FF0000"/>
+          <w:lang w:val="en-US"/>
+        </w:rPr>
+        <w:t xml:space="preserve"> </w:t>
+      </w:r>
+      <w:proofErr w:type="spellStart"/>
+      <w:r>
+        <w:rPr>
+          <w:rFonts w:ascii="Arial" w:hAnsi="Arial" w:cs="Arial"/>
           <w:b/>
           <w:bCs/>
-          <w:i/>
-          <w:iCs/>
-          <w:lang w:val="en-US" w:eastAsia="ru-RU"/>
-        </w:rPr>
-        <w:tab/>
-      </w:r>
-    </w:p>
-    <w:p>
-      <w:pPr>
-        <w:spacing w:after="0" w:line="240" w:lineRule="auto"/>
-        <w:ind w:left="708" w:firstLine="12"/>
-        <w:rPr>
-          <w:rFonts w:ascii="Times New Roman" w:eastAsia="Times New Roman" w:hAnsi="Times New Roman" w:cs="Times New Roman"/>
-          <w:i/>
-          <w:iCs/>
-          <w:sz w:val="24"/>
-          <w:szCs w:val="24"/>
-          <w:lang w:val="en-US" w:eastAsia="ru-RU"/>
-        </w:rPr>
-      </w:pPr>
-      <w:r>
-        <w:rPr>
-          <w:rFonts w:ascii="Times New Roman" w:eastAsia="Times New Roman" w:hAnsi="Times New Roman" w:cs="Times New Roman"/>
-          <w:lang w:val="en-US" w:eastAsia="ru-RU"/>
-        </w:rPr>
-        <w:tab/>
-      </w:r>
-      <w:r>
-        <w:rPr>
-          <w:rFonts w:ascii="Times New Roman" w:eastAsia="Times New Roman" w:hAnsi="Times New Roman" w:cs="Times New Roman"/>
-          <w:i/>
-          <w:iCs/>
-          <w:lang w:val="en-US" w:eastAsia="ru-RU"/>
-        </w:rPr>
-        <w:t xml:space="preserve">export password: </w:t>
-      </w:r>
-      <w:r>
-        <w:rPr>
-          <w:rFonts w:ascii="Times New Roman" w:eastAsia="Times New Roman" w:hAnsi="Times New Roman" w:cs="Times New Roman"/>
+          <w:color w:val="FF0000"/>
+          <w:lang w:val="en-US"/>
+        </w:rPr>
+        <w:t>iit-fibertest.key</w:t>
+      </w:r>
+      <w:proofErr w:type="spellEnd"/>
+      <w:r>
+        <w:rPr>
+          <w:rFonts w:ascii="Arial" w:hAnsi="Arial" w:cs="Arial"/>
           <w:b/>
           <w:bCs/>
+          <w:color w:val="FF0000"/>
+          <w:lang w:val="en-US"/>
+        </w:rPr>
+        <w:t xml:space="preserve"> -in iit-fibertest.crt -</w:t>
+      </w:r>
+      <w:proofErr w:type="spellStart"/>
+      <w:r>
+        <w:rPr>
+          <w:rFonts w:ascii="Arial" w:hAnsi="Arial" w:cs="Arial"/>
+          <w:b/>
+          <w:bCs/>
+          <w:color w:val="FF0000"/>
+          <w:lang w:val="en-US"/>
+        </w:rPr>
+        <w:t>certfile</w:t>
+      </w:r>
+      <w:proofErr w:type="spellEnd"/>
+      <w:r>
+        <w:rPr>
+          <w:rFonts w:ascii="Arial" w:hAnsi="Arial" w:cs="Arial"/>
+          <w:b/>
+          <w:bCs/>
+          <w:color w:val="FF0000"/>
+          <w:lang w:val="en-US"/>
+        </w:rPr>
+        <w:t xml:space="preserve"> iitCA2021.pem</w:t>
+      </w:r>
+      <w:r>
+        <w:rPr>
+          <w:rFonts w:ascii="Times New Roman" w:eastAsia="Times New Roman" w:hAnsi="Times New Roman" w:cs="Times New Roman"/>
+          <w:b/>
+          <w:bCs/>
+          <w:i/>
+          <w:iCs/>
+          <w:lang w:val="en-US" w:eastAsia="ru-RU"/>
+        </w:rPr>
+        <w:tab/>
+      </w:r>
+    </w:p>
+    <w:p>
+      <w:pPr>
+        <w:spacing w:after="0" w:line="240" w:lineRule="auto"/>
+        <w:ind w:left="708" w:firstLine="12"/>
+        <w:rPr>
+          <w:rFonts w:ascii="Times New Roman" w:eastAsia="Times New Roman" w:hAnsi="Times New Roman" w:cs="Times New Roman"/>
+          <w:color w:val="FF0000"/>
+          <w:sz w:val="24"/>
+          <w:szCs w:val="24"/>
+          <w:lang w:val="en-US" w:eastAsia="ru-RU"/>
+        </w:rPr>
+      </w:pPr>
+      <w:r>
+        <w:rPr>
+          <w:rFonts w:ascii="Times New Roman" w:eastAsia="Times New Roman" w:hAnsi="Times New Roman" w:cs="Times New Roman"/>
+          <w:lang w:val="en-US" w:eastAsia="ru-RU"/>
+        </w:rPr>
+        <w:tab/>
+      </w:r>
+      <w:r>
+        <w:rPr>
+          <w:rFonts w:ascii="Times New Roman" w:eastAsia="Times New Roman" w:hAnsi="Times New Roman" w:cs="Times New Roman"/>
+          <w:i/>
+          <w:iCs/>
+          <w:lang w:val="en-US" w:eastAsia="ru-RU"/>
+        </w:rPr>
+        <w:t xml:space="preserve">export password: </w:t>
+      </w:r>
+      <w:r>
+        <w:rPr>
+          <w:rFonts w:ascii="Times New Roman" w:eastAsia="Times New Roman" w:hAnsi="Times New Roman" w:cs="Times New Roman"/>
+          <w:b/>
+          <w:bCs/>
           <w:i/>
           <w:iCs/>
           <w:sz w:val="24"/>
@@ -4007,19 +4368,19 @@
         </w:rPr>
         <w:t>AchallengePassw0rd!</w:t>
       </w:r>
-    </w:p>
-    <w:p>
-      <w:pPr>
-        <w:spacing w:after="0" w:line="240" w:lineRule="auto"/>
-        <w:ind w:left="708" w:firstLine="12"/>
-        <w:rPr>
-          <w:rFonts w:ascii="Times New Roman" w:eastAsia="Times New Roman" w:hAnsi="Times New Roman" w:cs="Times New Roman"/>
-          <w:color w:val="FF0000"/>
-          <w:sz w:val="24"/>
-          <w:szCs w:val="24"/>
-          <w:lang w:val="en-US" w:eastAsia="ru-RU"/>
-        </w:rPr>
-      </w:pPr>
+      <w:r>
+        <w:rPr>
+          <w:rFonts w:ascii="Times New Roman" w:eastAsia="Times New Roman" w:hAnsi="Times New Roman" w:cs="Times New Roman"/>
+          <w:b/>
+          <w:bCs/>
+          <w:i/>
+          <w:iCs/>
+          <w:sz w:val="24"/>
+          <w:szCs w:val="24"/>
+          <w:lang w:eastAsia="ru-RU"/>
+        </w:rPr>
+        <w:t xml:space="preserve"> </w:t>
+      </w:r>
     </w:p>
     <w:p>
       <w:pPr>
@@ -4406,7 +4767,7 @@
                     </pic:cNvPicPr>
                   </pic:nvPicPr>
                   <pic:blipFill>
-                    <a:blip r:embed="rId8">
+                    <a:blip r:embed="rId10">
                       <a:extLst>
                         <a:ext uri="{28A0092B-C50C-407E-A947-70E740481C1C}">
                           <a14:useLocalDpi xmlns:a14="http://schemas.microsoft.com/office/drawing/2010/main" val="0"/>
@@ -4547,30 +4908,24 @@
           <w:color w:val="000000"/>
           <w:lang w:eastAsia="ru-RU"/>
         </w:rPr>
-        <w:t>Правой кнопкой Import.. Выбрать opx-fiberizer.pfx, ввести пароль, нажать ok.</w:t>
-      </w:r>
-    </w:p>
-    <w:p>
-      <w:pPr>
-        <w:numPr>
-          <w:ilvl w:val="0"/>
-          <w:numId w:val="11"/>
-        </w:numPr>
-        <w:spacing w:after="0" w:line="240" w:lineRule="auto"/>
-        <w:textAlignment w:val="baseline"/>
-        <w:rPr>
-          <w:rFonts w:ascii="Times New Roman" w:eastAsia="Times New Roman" w:hAnsi="Times New Roman" w:cs="Times New Roman"/>
-          <w:color w:val="000000"/>
-          <w:lang w:eastAsia="ru-RU"/>
-        </w:rPr>
-      </w:pPr>
-      <w:r>
-        <w:rPr>
-          <w:rFonts w:ascii="Times New Roman" w:eastAsia="Times New Roman" w:hAnsi="Times New Roman" w:cs="Times New Roman"/>
-          <w:color w:val="000000"/>
-          <w:lang w:eastAsia="ru-RU"/>
-        </w:rPr>
-        <w:t>Использовать новый opx-fiberizer сертификат для api и cloud сайтов.</w:t>
+        <w:t xml:space="preserve">Правой кнопкой Import.. Выбрать </w:t>
+      </w:r>
+      <w:r>
+        <w:rPr>
+          <w:rFonts w:ascii="Arial" w:hAnsi="Arial" w:cs="Arial"/>
+          <w:b/>
+          <w:bCs/>
+          <w:color w:val="FF0000"/>
+        </w:rPr>
+        <w:t>iit-fibertest</w:t>
+      </w:r>
+      <w:r>
+        <w:rPr>
+          <w:rFonts w:ascii="Times New Roman" w:eastAsia="Times New Roman" w:hAnsi="Times New Roman" w:cs="Times New Roman"/>
+          <w:color w:val="000000"/>
+          <w:lang w:eastAsia="ru-RU"/>
+        </w:rPr>
+        <w:t>.pfx, ввести пароль, нажать ok.</w:t>
       </w:r>
     </w:p>
     <w:p>
@@ -4612,7 +4967,47 @@
           <w:lang w:eastAsia="ru-RU"/>
         </w:rPr>
         <w:lastRenderedPageBreak/>
-        <w:t>Установка CA сертификата для клиентов (отдаем только optixsoftCA.pem)</w:t>
+        <w:t xml:space="preserve">Установка CA сертификата для </w:t>
+      </w:r>
+      <w:r>
+        <w:rPr>
+          <w:rFonts w:ascii="Times New Roman" w:eastAsia="Times New Roman" w:hAnsi="Times New Roman" w:cs="Times New Roman"/>
+          <w:color w:val="000000"/>
+          <w:sz w:val="36"/>
+          <w:szCs w:val="36"/>
+          <w:lang w:eastAsia="ru-RU"/>
+        </w:rPr>
+        <w:t xml:space="preserve">браузеров на </w:t>
+      </w:r>
+      <w:r>
+        <w:rPr>
+          <w:rFonts w:ascii="Times New Roman" w:eastAsia="Times New Roman" w:hAnsi="Times New Roman" w:cs="Times New Roman"/>
+          <w:color w:val="000000"/>
+          <w:sz w:val="36"/>
+          <w:szCs w:val="36"/>
+          <w:lang w:eastAsia="ru-RU"/>
+        </w:rPr>
+        <w:t>клиент</w:t>
+      </w:r>
+      <w:r>
+        <w:rPr>
+          <w:rFonts w:ascii="Times New Roman" w:eastAsia="Times New Roman" w:hAnsi="Times New Roman" w:cs="Times New Roman"/>
+          <w:color w:val="000000"/>
+          <w:sz w:val="36"/>
+          <w:szCs w:val="36"/>
+          <w:lang w:eastAsia="ru-RU"/>
+        </w:rPr>
+        <w:t>ских машинах</w:t>
+      </w:r>
+      <w:r>
+        <w:rPr>
+          <w:rFonts w:ascii="Times New Roman" w:eastAsia="Times New Roman" w:hAnsi="Times New Roman" w:cs="Times New Roman"/>
+          <w:color w:val="000000"/>
+          <w:sz w:val="36"/>
+          <w:szCs w:val="36"/>
+          <w:lang w:eastAsia="ru-RU"/>
+        </w:rPr>
+        <w:t xml:space="preserve"> (отдаем только optixsoftCA.pem)</w:t>
       </w:r>
     </w:p>
     <w:p>
@@ -4826,7 +5221,7 @@
                     </pic:cNvPicPr>
                   </pic:nvPicPr>
                   <pic:blipFill>
-                    <a:blip r:embed="rId9">
+                    <a:blip r:embed="rId11">
                       <a:extLst>
                         <a:ext uri="{28A0092B-C50C-407E-A947-70E740481C1C}">
                           <a14:useLocalDpi xmlns:a14="http://schemas.microsoft.com/office/drawing/2010/main" val="0"/>
@@ -5002,7 +5397,7 @@
                     </pic:cNvPicPr>
                   </pic:nvPicPr>
                   <pic:blipFill>
-                    <a:blip r:embed="rId10">
+                    <a:blip r:embed="rId12">
                       <a:extLst>
                         <a:ext uri="{28A0092B-C50C-407E-A947-70E740481C1C}">
                           <a14:useLocalDpi xmlns:a14="http://schemas.microsoft.com/office/drawing/2010/main" val="0"/>
@@ -5179,7 +5574,7 @@
                     </pic:cNvPicPr>
                   </pic:nvPicPr>
                   <pic:blipFill>
-                    <a:blip r:embed="rId11">
+                    <a:blip r:embed="rId13">
                       <a:extLst>
                         <a:ext uri="{28A0092B-C50C-407E-A947-70E740481C1C}">
                           <a14:useLocalDpi xmlns:a14="http://schemas.microsoft.com/office/drawing/2010/main" val="0"/>
@@ -7105,7 +7500,7 @@
   <w:abstractNum w:abstractNumId="12" w15:restartNumberingAfterBreak="0">
     <w:nsid w:val="672126A4"/>
     <w:multiLevelType w:val="multilevel"/>
-    <w:tmpl w:val="22709DF8"/>
+    <w:tmpl w:val="CACEFFD4"/>
     <w:lvl w:ilvl="0">
       <w:start w:val="1"/>
       <w:numFmt w:val="decimal"/>
@@ -7128,6 +7523,8 @@
       </w:pPr>
       <w:rPr>
         <w:rFonts w:hint="default"/>
+        <w:b/>
+        <w:bCs/>
       </w:rPr>
     </w:lvl>
     <w:lvl w:ilvl="2" w:tentative="1">

</xml_diff>

<commit_message>
https works WebClient-WebApi-DataCenter and vice versa
</commit_message>
<xml_diff>
--- a/Auxiliary Files/Certificates/Certificates.docx
+++ b/Auxiliary Files/Certificates/Certificates.docx
@@ -2377,6 +2377,7 @@
           <w:b/>
           <w:bCs/>
           <w:color w:val="FF0000"/>
+          <w:lang w:val="en-US"/>
         </w:rPr>
       </w:pPr>
       <w:r>
@@ -2385,8 +2386,53 @@
           <w:b/>
           <w:bCs/>
           <w:color w:val="FF0000"/>
-        </w:rPr>
-        <w:t>openssl genrsa -out iit-fibertest.key 2048</w:t>
+          <w:lang w:val="en-US"/>
+        </w:rPr>
+        <w:t xml:space="preserve">openssl </w:t>
+      </w:r>
+      <w:proofErr w:type="spellStart"/>
+      <w:r>
+        <w:rPr>
+          <w:rFonts w:ascii="Arial" w:hAnsi="Arial" w:cs="Arial"/>
+          <w:b/>
+          <w:bCs/>
+          <w:color w:val="FF0000"/>
+          <w:lang w:val="en-US"/>
+        </w:rPr>
+        <w:t>genrsa</w:t>
+      </w:r>
+      <w:proofErr w:type="spellEnd"/>
+      <w:r>
+        <w:rPr>
+          <w:rFonts w:ascii="Arial" w:hAnsi="Arial" w:cs="Arial"/>
+          <w:b/>
+          <w:bCs/>
+          <w:color w:val="FF0000"/>
+          <w:lang w:val="en-US"/>
+        </w:rPr>
+        <w:t xml:space="preserve"> -out </w:t>
+      </w:r>
+      <w:proofErr w:type="spellStart"/>
+      <w:r>
+        <w:rPr>
+          <w:rFonts w:ascii="Arial" w:hAnsi="Arial" w:cs="Arial"/>
+          <w:b/>
+          <w:bCs/>
+          <w:color w:val="FF0000"/>
+          <w:lang w:val="en-US"/>
+        </w:rPr>
+        <w:t>iit-fibertest.key</w:t>
+      </w:r>
+      <w:proofErr w:type="spellEnd"/>
+      <w:r>
+        <w:rPr>
+          <w:rFonts w:ascii="Arial" w:hAnsi="Arial" w:cs="Arial"/>
+          <w:b/>
+          <w:bCs/>
+          <w:color w:val="FF0000"/>
+          <w:lang w:val="en-US"/>
+        </w:rPr>
+        <w:t xml:space="preserve"> 2048</w:t>
       </w:r>
     </w:p>
     <w:p>
@@ -3003,7 +3049,7 @@
           <w:rFonts w:ascii="Times New Roman" w:eastAsia="Times New Roman" w:hAnsi="Times New Roman" w:cs="Times New Roman"/>
           <w:i/>
           <w:iCs/>
-          <w:lang w:val="en-US" w:eastAsia="ru-RU"/>
+          <w:lang w:eastAsia="ru-RU"/>
         </w:rPr>
       </w:pPr>
       <w:r>
@@ -3111,7 +3157,7 @@
           <w:rFonts w:ascii="Times New Roman" w:eastAsia="Times New Roman" w:hAnsi="Times New Roman" w:cs="Times New Roman"/>
           <w:i/>
           <w:iCs/>
-          <w:lang w:val="en-US" w:eastAsia="ru-RU"/>
+          <w:lang w:eastAsia="ru-RU"/>
         </w:rPr>
       </w:pPr>
     </w:p>
@@ -3131,7 +3177,7 @@
           <w:rFonts w:ascii="Times New Roman" w:eastAsia="Times New Roman" w:hAnsi="Times New Roman" w:cs="Times New Roman"/>
           <w:i/>
           <w:iCs/>
-          <w:lang w:val="en-US" w:eastAsia="ru-RU"/>
+          <w:lang w:eastAsia="ru-RU"/>
         </w:rPr>
         <w:tab/>
       </w:r>
@@ -3140,7 +3186,7 @@
           <w:rFonts w:ascii="Times New Roman" w:eastAsia="Times New Roman" w:hAnsi="Times New Roman" w:cs="Times New Roman"/>
           <w:i/>
           <w:iCs/>
-          <w:lang w:val="en-US" w:eastAsia="ru-RU"/>
+          <w:lang w:eastAsia="ru-RU"/>
         </w:rPr>
         <w:tab/>
       </w:r>
@@ -3248,41 +3294,59 @@
         </w:rPr>
         <w:t xml:space="preserve"> и обращался к сайту как </w:t>
       </w:r>
-      <w:hyperlink r:id="rId9" w:history="1">
-        <w:r>
-          <w:rPr>
-            <w:rStyle w:val="Hyperlink"/>
-            <w:rFonts w:ascii="Times New Roman" w:eastAsia="Times New Roman" w:hAnsi="Times New Roman" w:cs="Times New Roman"/>
-            <w:i/>
-            <w:iCs/>
-            <w:color w:val="0070C0"/>
-            <w:lang w:val="en-US" w:eastAsia="ru-RU"/>
-          </w:rPr>
-          <w:t>https</w:t>
-        </w:r>
-        <w:r>
-          <w:rPr>
-            <w:rStyle w:val="Hyperlink"/>
-            <w:rFonts w:ascii="Times New Roman" w:eastAsia="Times New Roman" w:hAnsi="Times New Roman" w:cs="Times New Roman"/>
-            <w:i/>
-            <w:iCs/>
-            <w:color w:val="0070C0"/>
-            <w:lang w:eastAsia="ru-RU"/>
-          </w:rPr>
-          <w:t>://</w:t>
-        </w:r>
-        <w:r>
-          <w:rPr>
-            <w:rStyle w:val="Hyperlink"/>
-            <w:rFonts w:ascii="Times New Roman" w:eastAsia="Times New Roman" w:hAnsi="Times New Roman" w:cs="Times New Roman"/>
-            <w:i/>
-            <w:iCs/>
-            <w:color w:val="0070C0"/>
-            <w:lang w:val="en-US" w:eastAsia="ru-RU"/>
-          </w:rPr>
-          <w:t>fibertest</w:t>
-        </w:r>
-      </w:hyperlink>
+      <w:r>
+        <w:fldChar w:fldCharType="begin"/>
+      </w:r>
+      <w:r>
+        <w:instrText xml:space="preserve"> HYPERLINK "https://fibertest" </w:instrText>
+      </w:r>
+      <w:r>
+        <w:fldChar w:fldCharType="separate"/>
+      </w:r>
+      <w:r>
+        <w:rPr>
+          <w:rStyle w:val="Hyperlink"/>
+          <w:rFonts w:ascii="Times New Roman" w:eastAsia="Times New Roman" w:hAnsi="Times New Roman" w:cs="Times New Roman"/>
+          <w:i/>
+          <w:iCs/>
+          <w:color w:val="0070C0"/>
+          <w:lang w:val="en-US" w:eastAsia="ru-RU"/>
+        </w:rPr>
+        <w:t>https</w:t>
+      </w:r>
+      <w:r>
+        <w:rPr>
+          <w:rStyle w:val="Hyperlink"/>
+          <w:rFonts w:ascii="Times New Roman" w:eastAsia="Times New Roman" w:hAnsi="Times New Roman" w:cs="Times New Roman"/>
+          <w:i/>
+          <w:iCs/>
+          <w:color w:val="0070C0"/>
+          <w:lang w:eastAsia="ru-RU"/>
+        </w:rPr>
+        <w:t>://</w:t>
+      </w:r>
+      <w:r>
+        <w:rPr>
+          <w:rStyle w:val="Hyperlink"/>
+          <w:rFonts w:ascii="Times New Roman" w:eastAsia="Times New Roman" w:hAnsi="Times New Roman" w:cs="Times New Roman"/>
+          <w:i/>
+          <w:iCs/>
+          <w:color w:val="0070C0"/>
+          <w:lang w:val="en-US" w:eastAsia="ru-RU"/>
+        </w:rPr>
+        <w:t>fibertest</w:t>
+      </w:r>
+      <w:r>
+        <w:rPr>
+          <w:rStyle w:val="Hyperlink"/>
+          <w:rFonts w:ascii="Times New Roman" w:eastAsia="Times New Roman" w:hAnsi="Times New Roman" w:cs="Times New Roman"/>
+          <w:i/>
+          <w:iCs/>
+          <w:color w:val="0070C0"/>
+          <w:lang w:val="en-US" w:eastAsia="ru-RU"/>
+        </w:rPr>
+        <w:fldChar w:fldCharType="end"/>
+      </w:r>
       <w:r>
         <w:rPr>
           <w:rFonts w:ascii="Times New Roman" w:eastAsia="Times New Roman" w:hAnsi="Times New Roman" w:cs="Times New Roman"/>
@@ -4377,7 +4441,7 @@
           <w:iCs/>
           <w:sz w:val="24"/>
           <w:szCs w:val="24"/>
-          <w:lang w:eastAsia="ru-RU"/>
+          <w:lang w:val="en-US" w:eastAsia="ru-RU"/>
         </w:rPr>
         <w:t xml:space="preserve"> </w:t>
       </w:r>
@@ -4767,7 +4831,7 @@
                     </pic:cNvPicPr>
                   </pic:nvPicPr>
                   <pic:blipFill>
-                    <a:blip r:embed="rId10">
+                    <a:blip r:embed="rId9">
                       <a:extLst>
                         <a:ext uri="{28A0092B-C50C-407E-A947-70E740481C1C}">
                           <a14:useLocalDpi xmlns:a14="http://schemas.microsoft.com/office/drawing/2010/main" val="0"/>
@@ -4925,7 +4989,30 @@
           <w:color w:val="000000"/>
           <w:lang w:eastAsia="ru-RU"/>
         </w:rPr>
-        <w:t>.pfx, ввести пароль, нажать ok.</w:t>
+        <w:t>.pfx, ввести пароль</w:t>
+      </w:r>
+    </w:p>
+    <w:p>
+      <w:pPr>
+        <w:numPr>
+          <w:ilvl w:val="0"/>
+          <w:numId w:val="10"/>
+        </w:numPr>
+        <w:spacing w:after="0" w:line="240" w:lineRule="auto"/>
+        <w:textAlignment w:val="baseline"/>
+        <w:rPr>
+          <w:rFonts w:ascii="Times New Roman" w:eastAsia="Times New Roman" w:hAnsi="Times New Roman" w:cs="Times New Roman"/>
+          <w:color w:val="000000"/>
+          <w:lang w:eastAsia="ru-RU"/>
+        </w:rPr>
+      </w:pPr>
+      <w:r>
+        <w:rPr>
+          <w:rFonts w:ascii="Times New Roman" w:eastAsia="Times New Roman" w:hAnsi="Times New Roman" w:cs="Times New Roman"/>
+          <w:color w:val="000000"/>
+          <w:lang w:val="en-US" w:eastAsia="ru-RU"/>
+        </w:rPr>
+        <w:t>Personal</w:t>
       </w:r>
     </w:p>
     <w:p>
@@ -4938,12 +5025,73 @@
           <w:lang w:eastAsia="ru-RU"/>
         </w:rPr>
       </w:pPr>
-      <w:r>
-        <w:rPr>
-          <w:rFonts w:ascii="Times New Roman" w:eastAsia="Times New Roman" w:hAnsi="Times New Roman" w:cs="Times New Roman"/>
-          <w:color w:val="000000"/>
-          <w:sz w:val="36"/>
-          <w:szCs w:val="36"/>
+    </w:p>
+    <w:p>
+      <w:pPr>
+        <w:rPr>
+          <w:rFonts w:ascii="Times New Roman" w:eastAsia="Times New Roman" w:hAnsi="Times New Roman" w:cs="Times New Roman"/>
+          <w:color w:val="000000"/>
+          <w:sz w:val="24"/>
+          <w:szCs w:val="24"/>
+          <w:lang w:eastAsia="ru-RU"/>
+        </w:rPr>
+      </w:pPr>
+      <w:r>
+        <w:rPr>
+          <w:rFonts w:ascii="Times New Roman" w:eastAsia="Times New Roman" w:hAnsi="Times New Roman" w:cs="Times New Roman"/>
+          <w:color w:val="000000"/>
+          <w:sz w:val="24"/>
+          <w:szCs w:val="24"/>
+          <w:lang w:eastAsia="ru-RU"/>
+        </w:rPr>
+        <w:t xml:space="preserve">Если у сертификата в </w:t>
+      </w:r>
+      <w:r>
+        <w:rPr>
+          <w:rFonts w:ascii="Times New Roman" w:eastAsia="Times New Roman" w:hAnsi="Times New Roman" w:cs="Times New Roman"/>
+          <w:color w:val="000000"/>
+          <w:sz w:val="24"/>
+          <w:szCs w:val="24"/>
+          <w:lang w:val="en-US" w:eastAsia="ru-RU"/>
+        </w:rPr>
+        <w:t>IIS</w:t>
+      </w:r>
+      <w:r>
+        <w:rPr>
+          <w:rFonts w:ascii="Times New Roman" w:eastAsia="Times New Roman" w:hAnsi="Times New Roman" w:cs="Times New Roman"/>
+          <w:color w:val="000000"/>
+          <w:sz w:val="24"/>
+          <w:szCs w:val="24"/>
+          <w:lang w:eastAsia="ru-RU"/>
+        </w:rPr>
+        <w:t xml:space="preserve"> </w:t>
+      </w:r>
+      <w:r>
+        <w:rPr>
+          <w:rFonts w:ascii="Times New Roman" w:eastAsia="Times New Roman" w:hAnsi="Times New Roman" w:cs="Times New Roman"/>
+          <w:color w:val="000000"/>
+          <w:sz w:val="24"/>
+          <w:szCs w:val="24"/>
+          <w:lang w:eastAsia="ru-RU"/>
+        </w:rPr>
+        <w:t xml:space="preserve">нет имени, то </w:t>
+      </w:r>
+      <w:r>
+        <w:rPr>
+          <w:rFonts w:ascii="Times New Roman" w:eastAsia="Times New Roman" w:hAnsi="Times New Roman" w:cs="Times New Roman"/>
+          <w:color w:val="000000"/>
+          <w:sz w:val="24"/>
+          <w:szCs w:val="24"/>
+          <w:lang w:eastAsia="ru-RU"/>
+        </w:rPr>
+        <w:t>https://serverfault.com/questions/286891/certificate-does-not-have-a-name</w:t>
+      </w:r>
+      <w:r>
+        <w:rPr>
+          <w:rFonts w:ascii="Times New Roman" w:eastAsia="Times New Roman" w:hAnsi="Times New Roman" w:cs="Times New Roman"/>
+          <w:color w:val="000000"/>
+          <w:sz w:val="24"/>
+          <w:szCs w:val="24"/>
           <w:lang w:eastAsia="ru-RU"/>
         </w:rPr>
         <w:br w:type="page"/>
@@ -5221,7 +5369,7 @@
                     </pic:cNvPicPr>
                   </pic:nvPicPr>
                   <pic:blipFill>
-                    <a:blip r:embed="rId11">
+                    <a:blip r:embed="rId10">
                       <a:extLst>
                         <a:ext uri="{28A0092B-C50C-407E-A947-70E740481C1C}">
                           <a14:useLocalDpi xmlns:a14="http://schemas.microsoft.com/office/drawing/2010/main" val="0"/>
@@ -5397,7 +5545,7 @@
                     </pic:cNvPicPr>
                   </pic:nvPicPr>
                   <pic:blipFill>
-                    <a:blip r:embed="rId12">
+                    <a:blip r:embed="rId11">
                       <a:extLst>
                         <a:ext uri="{28A0092B-C50C-407E-A947-70E740481C1C}">
                           <a14:useLocalDpi xmlns:a14="http://schemas.microsoft.com/office/drawing/2010/main" val="0"/>
@@ -5574,7 +5722,7 @@
                     </pic:cNvPicPr>
                   </pic:nvPicPr>
                   <pic:blipFill>
-                    <a:blip r:embed="rId13">
+                    <a:blip r:embed="rId12">
                       <a:extLst>
                         <a:ext uri="{28A0092B-C50C-407E-A947-70E740481C1C}">
                           <a14:useLocalDpi xmlns:a14="http://schemas.microsoft.com/office/drawing/2010/main" val="0"/>

</xml_diff>